<commit_message>
Create MCD and update planing
</commit_message>
<xml_diff>
--- a/Dossier pre-TPI Thierry Koetschet.docx
+++ b/Dossier pre-TPI Thierry Koetschet.docx
@@ -33,12 +33,6 @@
         <w:gridCol w:w="9060"/>
       </w:tblGrid>
       <w:tr>
-        <w:tblPrEx>
-          <w:tblCellMar>
-            <w:top w:w="0" w:type="dxa"/>
-            <w:bottom w:w="0" w:type="dxa"/>
-          </w:tblCellMar>
-        </w:tblPrEx>
         <w:tc>
           <w:tcPr>
             <w:tcW w:w="9210" w:type="dxa"/>
@@ -58,7 +52,23 @@
                 <w:sz w:val="72"/>
                 <w:szCs w:val="72"/>
               </w:rPr>
-              <w:t>Projet développement d’une application mobile</w:t>
+              <w:t>D</w:t>
+            </w:r>
+            <w:r>
+              <w:rPr>
+                <w:rFonts w:ascii="Verdana" w:hAnsi="Verdana"/>
+                <w:sz w:val="72"/>
+                <w:szCs w:val="72"/>
+              </w:rPr>
+              <w:t>éveloppement d’une application mobile</w:t>
+            </w:r>
+            <w:r>
+              <w:rPr>
+                <w:rFonts w:ascii="Verdana" w:hAnsi="Verdana"/>
+                <w:sz w:val="72"/>
+                <w:szCs w:val="72"/>
+              </w:rPr>
+              <w:t xml:space="preserve"> multiplateforme</w:t>
             </w:r>
           </w:p>
         </w:tc>
@@ -881,6 +891,11 @@
           <w:rPr>
             <w:webHidden/>
           </w:rPr>
+        </w:r>
+        <w:r>
+          <w:rPr>
+            <w:webHidden/>
+          </w:rPr>
           <w:fldChar w:fldCharType="separate"/>
         </w:r>
         <w:r>
@@ -959,6 +974,7 @@
         <w:r>
           <w:rPr>
             <w:noProof/>
+            <w:webHidden/>
           </w:rPr>
         </w:r>
         <w:r>
@@ -1046,6 +1062,7 @@
         <w:r>
           <w:rPr>
             <w:noProof/>
+            <w:webHidden/>
           </w:rPr>
         </w:r>
         <w:r>
@@ -1133,6 +1150,7 @@
         <w:r>
           <w:rPr>
             <w:noProof/>
+            <w:webHidden/>
           </w:rPr>
         </w:r>
         <w:r>
@@ -1220,6 +1238,7 @@
         <w:r>
           <w:rPr>
             <w:noProof/>
+            <w:webHidden/>
           </w:rPr>
         </w:r>
         <w:r>
@@ -1307,6 +1326,7 @@
         <w:r>
           <w:rPr>
             <w:noProof/>
+            <w:webHidden/>
           </w:rPr>
         </w:r>
         <w:r>
@@ -1377,6 +1397,11 @@
             <w:webHidden/>
           </w:rPr>
           <w:instrText xml:space="preserve"> PAGEREF _Toc232907151 \h </w:instrText>
+        </w:r>
+        <w:r>
+          <w:rPr>
+            <w:webHidden/>
+          </w:rPr>
         </w:r>
         <w:r>
           <w:rPr>
@@ -1460,6 +1485,7 @@
         <w:r>
           <w:rPr>
             <w:noProof/>
+            <w:webHidden/>
           </w:rPr>
         </w:r>
         <w:r>
@@ -1545,6 +1571,7 @@
         <w:r>
           <w:rPr>
             <w:noProof/>
+            <w:webHidden/>
           </w:rPr>
         </w:r>
         <w:r>
@@ -1630,6 +1657,7 @@
         <w:r>
           <w:rPr>
             <w:noProof/>
+            <w:webHidden/>
           </w:rPr>
         </w:r>
         <w:r>
@@ -1715,6 +1743,7 @@
         <w:r>
           <w:rPr>
             <w:noProof/>
+            <w:webHidden/>
           </w:rPr>
         </w:r>
         <w:r>
@@ -1800,6 +1829,7 @@
         <w:r>
           <w:rPr>
             <w:noProof/>
+            <w:webHidden/>
           </w:rPr>
         </w:r>
         <w:r>
@@ -1885,6 +1915,7 @@
         <w:r>
           <w:rPr>
             <w:noProof/>
+            <w:webHidden/>
           </w:rPr>
         </w:r>
         <w:r>
@@ -1972,6 +2003,7 @@
         <w:r>
           <w:rPr>
             <w:noProof/>
+            <w:webHidden/>
           </w:rPr>
         </w:r>
         <w:r>
@@ -2057,6 +2089,7 @@
         <w:r>
           <w:rPr>
             <w:noProof/>
+            <w:webHidden/>
           </w:rPr>
         </w:r>
         <w:r>
@@ -2142,6 +2175,7 @@
         <w:r>
           <w:rPr>
             <w:noProof/>
+            <w:webHidden/>
           </w:rPr>
         </w:r>
         <w:r>
@@ -2227,6 +2261,7 @@
         <w:r>
           <w:rPr>
             <w:noProof/>
+            <w:webHidden/>
           </w:rPr>
         </w:r>
         <w:r>
@@ -2312,6 +2347,7 @@
         <w:r>
           <w:rPr>
             <w:noProof/>
+            <w:webHidden/>
           </w:rPr>
         </w:r>
         <w:r>
@@ -2397,6 +2433,7 @@
         <w:r>
           <w:rPr>
             <w:noProof/>
+            <w:webHidden/>
           </w:rPr>
         </w:r>
         <w:r>
@@ -2482,6 +2519,7 @@
         <w:r>
           <w:rPr>
             <w:noProof/>
+            <w:webHidden/>
           </w:rPr>
         </w:r>
         <w:r>
@@ -2569,6 +2607,7 @@
         <w:r>
           <w:rPr>
             <w:noProof/>
+            <w:webHidden/>
           </w:rPr>
         </w:r>
         <w:r>
@@ -2656,6 +2695,7 @@
         <w:r>
           <w:rPr>
             <w:noProof/>
+            <w:webHidden/>
           </w:rPr>
         </w:r>
         <w:r>
@@ -2743,6 +2783,7 @@
         <w:r>
           <w:rPr>
             <w:noProof/>
+            <w:webHidden/>
           </w:rPr>
         </w:r>
         <w:r>
@@ -2813,6 +2854,11 @@
             <w:webHidden/>
           </w:rPr>
           <w:instrText xml:space="preserve"> PAGEREF _Toc232907168 \h </w:instrText>
+        </w:r>
+        <w:r>
+          <w:rPr>
+            <w:webHidden/>
+          </w:rPr>
         </w:r>
         <w:r>
           <w:rPr>
@@ -2894,6 +2940,7 @@
         <w:r>
           <w:rPr>
             <w:noProof/>
+            <w:webHidden/>
           </w:rPr>
         </w:r>
         <w:r>
@@ -2979,6 +3026,7 @@
         <w:r>
           <w:rPr>
             <w:noProof/>
+            <w:webHidden/>
           </w:rPr>
         </w:r>
         <w:r>
@@ -3064,6 +3112,7 @@
         <w:r>
           <w:rPr>
             <w:noProof/>
+            <w:webHidden/>
           </w:rPr>
         </w:r>
         <w:r>
@@ -3149,6 +3198,7 @@
         <w:r>
           <w:rPr>
             <w:noProof/>
+            <w:webHidden/>
           </w:rPr>
         </w:r>
         <w:r>
@@ -3234,6 +3284,7 @@
         <w:r>
           <w:rPr>
             <w:noProof/>
+            <w:webHidden/>
           </w:rPr>
         </w:r>
         <w:r>
@@ -3319,6 +3370,7 @@
         <w:r>
           <w:rPr>
             <w:noProof/>
+            <w:webHidden/>
           </w:rPr>
         </w:r>
         <w:r>
@@ -3404,6 +3456,7 @@
         <w:r>
           <w:rPr>
             <w:noProof/>
+            <w:webHidden/>
           </w:rPr>
         </w:r>
         <w:r>
@@ -3489,6 +3542,7 @@
         <w:r>
           <w:rPr>
             <w:noProof/>
+            <w:webHidden/>
           </w:rPr>
         </w:r>
         <w:r>
@@ -3574,6 +3628,7 @@
         <w:r>
           <w:rPr>
             <w:noProof/>
+            <w:webHidden/>
           </w:rPr>
         </w:r>
         <w:r>
@@ -3659,6 +3714,7 @@
         <w:r>
           <w:rPr>
             <w:noProof/>
+            <w:webHidden/>
           </w:rPr>
         </w:r>
         <w:r>
@@ -3744,6 +3800,7 @@
         <w:r>
           <w:rPr>
             <w:noProof/>
+            <w:webHidden/>
           </w:rPr>
         </w:r>
         <w:r>
@@ -3829,6 +3886,7 @@
         <w:r>
           <w:rPr>
             <w:noProof/>
+            <w:webHidden/>
           </w:rPr>
         </w:r>
         <w:r>
@@ -3914,6 +3972,7 @@
         <w:r>
           <w:rPr>
             <w:noProof/>
+            <w:webHidden/>
           </w:rPr>
         </w:r>
         <w:r>
@@ -3999,6 +4058,7 @@
         <w:r>
           <w:rPr>
             <w:noProof/>
+            <w:webHidden/>
           </w:rPr>
         </w:r>
         <w:r>
@@ -4084,6 +4144,7 @@
         <w:r>
           <w:rPr>
             <w:noProof/>
+            <w:webHidden/>
           </w:rPr>
         </w:r>
         <w:r>
@@ -4169,6 +4230,7 @@
         <w:r>
           <w:rPr>
             <w:noProof/>
+            <w:webHidden/>
           </w:rPr>
         </w:r>
         <w:r>
@@ -4256,6 +4318,7 @@
         <w:r>
           <w:rPr>
             <w:noProof/>
+            <w:webHidden/>
           </w:rPr>
         </w:r>
         <w:r>
@@ -4332,6 +4395,11 @@
             <w:webHidden/>
           </w:rPr>
           <w:instrText xml:space="preserve"> PAGEREF _Toc232907186 \h </w:instrText>
+        </w:r>
+        <w:r>
+          <w:rPr>
+            <w:webHidden/>
+          </w:rPr>
         </w:r>
         <w:r>
           <w:rPr>
@@ -4415,6 +4483,7 @@
         <w:r>
           <w:rPr>
             <w:noProof/>
+            <w:webHidden/>
           </w:rPr>
         </w:r>
         <w:r>
@@ -4502,6 +4571,7 @@
         <w:r>
           <w:rPr>
             <w:noProof/>
+            <w:webHidden/>
           </w:rPr>
         </w:r>
         <w:r>
@@ -4587,6 +4657,7 @@
         <w:r>
           <w:rPr>
             <w:noProof/>
+            <w:webHidden/>
           </w:rPr>
         </w:r>
         <w:r>
@@ -4674,6 +4745,7 @@
         <w:r>
           <w:rPr>
             <w:noProof/>
+            <w:webHidden/>
           </w:rPr>
         </w:r>
         <w:r>
@@ -4761,6 +4833,7 @@
         <w:r>
           <w:rPr>
             <w:noProof/>
+            <w:webHidden/>
           </w:rPr>
         </w:r>
         <w:r>
@@ -4848,6 +4921,7 @@
         <w:r>
           <w:rPr>
             <w:noProof/>
+            <w:webHidden/>
           </w:rPr>
         </w:r>
         <w:r>
@@ -4923,6 +4997,11 @@
           <w:rPr>
             <w:webHidden/>
           </w:rPr>
+        </w:r>
+        <w:r>
+          <w:rPr>
+            <w:webHidden/>
+          </w:rPr>
           <w:fldChar w:fldCharType="separate"/>
         </w:r>
         <w:r>
@@ -4984,6 +5063,11 @@
             <w:webHidden/>
           </w:rPr>
           <w:instrText xml:space="preserve"> PAGEREF _Toc232907194 \h </w:instrText>
+        </w:r>
+        <w:r>
+          <w:rPr>
+            <w:webHidden/>
+          </w:rPr>
         </w:r>
         <w:r>
           <w:rPr>
@@ -5067,6 +5151,7 @@
         <w:r>
           <w:rPr>
             <w:noProof/>
+            <w:webHidden/>
           </w:rPr>
         </w:r>
         <w:r>
@@ -5154,6 +5239,7 @@
         <w:r>
           <w:rPr>
             <w:noProof/>
+            <w:webHidden/>
           </w:rPr>
         </w:r>
         <w:r>
@@ -5241,6 +5327,7 @@
         <w:r>
           <w:rPr>
             <w:noProof/>
+            <w:webHidden/>
           </w:rPr>
         </w:r>
         <w:r>
@@ -5328,6 +5415,7 @@
         <w:r>
           <w:rPr>
             <w:noProof/>
+            <w:webHidden/>
           </w:rPr>
         </w:r>
         <w:r>
@@ -5415,6 +5503,7 @@
         <w:r>
           <w:rPr>
             <w:noProof/>
+            <w:webHidden/>
           </w:rPr>
         </w:r>
         <w:r>
@@ -5502,6 +5591,7 @@
         <w:r>
           <w:rPr>
             <w:noProof/>
+            <w:webHidden/>
           </w:rPr>
         </w:r>
         <w:r>
@@ -5589,6 +5679,7 @@
         <w:r>
           <w:rPr>
             <w:noProof/>
+            <w:webHidden/>
           </w:rPr>
         </w:r>
         <w:r>
@@ -7146,7 +7237,7 @@
     </w:p>
     <w:p>
       <w:pPr>
-        <w:pStyle w:val="Normalindent"/>
+        <w:pStyle w:val="Retraitnormal1"/>
         <w:numPr>
           <w:ilvl w:val="0"/>
           <w:numId w:val="0"/>
@@ -7242,7 +7333,7 @@
     </w:p>
     <w:p>
       <w:pPr>
-        <w:pStyle w:val="Normalindent"/>
+        <w:pStyle w:val="Retraitnormal1"/>
         <w:numPr>
           <w:ilvl w:val="0"/>
           <w:numId w:val="0"/>
@@ -7825,7 +7916,7 @@
     </w:p>
     <w:p>
       <w:pPr>
-        <w:pStyle w:val="Normalindent"/>
+        <w:pStyle w:val="Retraitnormal1"/>
         <w:numPr>
           <w:ilvl w:val="0"/>
           <w:numId w:val="0"/>
@@ -7839,7 +7930,7 @@
     </w:p>
     <w:p>
       <w:pPr>
-        <w:pStyle w:val="Normalindent"/>
+        <w:pStyle w:val="Retraitnormal1"/>
         <w:numPr>
           <w:ilvl w:val="0"/>
           <w:numId w:val="0"/>
@@ -8057,7 +8148,7 @@
     </w:p>
     <w:p>
       <w:pPr>
-        <w:pStyle w:val="Normalindent"/>
+        <w:pStyle w:val="Retraitnormal1"/>
         <w:numPr>
           <w:ilvl w:val="0"/>
           <w:numId w:val="0"/>
@@ -8212,7 +8303,7 @@
     <w:p/>
     <w:p>
       <w:pPr>
-        <w:pStyle w:val="Normalindent"/>
+        <w:pStyle w:val="Retraitnormal1"/>
         <w:numPr>
           <w:ilvl w:val="0"/>
           <w:numId w:val="0"/>
@@ -8798,14 +8889,14 @@
       <w:pPr>
         <w:pStyle w:val="Titre3"/>
       </w:pPr>
-      <w:bookmarkStart w:id="21" w:name="_Toc25553310"/>
-      <w:bookmarkStart w:id="22" w:name="_Toc71691015"/>
-      <w:bookmarkStart w:id="23" w:name="_Toc232907163"/>
+      <w:bookmarkStart w:id="21" w:name="_Toc232907163"/>
+      <w:bookmarkStart w:id="22" w:name="_Toc25553310"/>
+      <w:bookmarkStart w:id="23" w:name="_Toc71691015"/>
       <w:r>
         <w:lastRenderedPageBreak/>
         <w:t>Justification de la solution retenue</w:t>
       </w:r>
-      <w:bookmarkEnd w:id="23"/>
+      <w:bookmarkEnd w:id="21"/>
     </w:p>
     <w:p/>
     <w:p>
@@ -8945,13 +9036,13 @@
         </w:rPr>
         <w:t>Etude de faisabilité</w:t>
       </w:r>
-      <w:bookmarkEnd w:id="21"/>
       <w:bookmarkEnd w:id="22"/>
+      <w:bookmarkEnd w:id="23"/>
       <w:bookmarkEnd w:id="24"/>
     </w:p>
     <w:p>
       <w:pPr>
-        <w:pStyle w:val="Normalindent"/>
+        <w:pStyle w:val="Retraitnormal1"/>
         <w:numPr>
           <w:ilvl w:val="0"/>
           <w:numId w:val="0"/>
@@ -8966,7 +9057,7 @@
     </w:p>
     <w:p>
       <w:pPr>
-        <w:pStyle w:val="Normalindent"/>
+        <w:pStyle w:val="Retraitnormal1"/>
         <w:numPr>
           <w:ilvl w:val="0"/>
           <w:numId w:val="0"/>
@@ -9007,7 +9098,7 @@
     </w:p>
     <w:p>
       <w:pPr>
-        <w:pStyle w:val="Normalindent"/>
+        <w:pStyle w:val="Retraitnormal1"/>
         <w:numPr>
           <w:ilvl w:val="0"/>
           <w:numId w:val="0"/>
@@ -9022,7 +9113,7 @@
     </w:p>
     <w:p>
       <w:pPr>
-        <w:pStyle w:val="Normalindent"/>
+        <w:pStyle w:val="Retraitnormal1"/>
         <w:numPr>
           <w:ilvl w:val="0"/>
           <w:numId w:val="4"/>
@@ -9054,7 +9145,7 @@
     </w:p>
     <w:p>
       <w:pPr>
-        <w:pStyle w:val="Normalindent"/>
+        <w:pStyle w:val="Retraitnormal1"/>
         <w:numPr>
           <w:ilvl w:val="0"/>
           <w:numId w:val="4"/>
@@ -9094,7 +9185,7 @@
     </w:p>
     <w:p>
       <w:pPr>
-        <w:pStyle w:val="Normalindent"/>
+        <w:pStyle w:val="Retraitnormal1"/>
         <w:numPr>
           <w:ilvl w:val="0"/>
           <w:numId w:val="4"/>
@@ -9134,7 +9225,7 @@
     </w:p>
     <w:p>
       <w:pPr>
-        <w:pStyle w:val="Normalindent"/>
+        <w:pStyle w:val="Retraitnormal1"/>
         <w:numPr>
           <w:ilvl w:val="0"/>
           <w:numId w:val="4"/>
@@ -9166,7 +9257,7 @@
     </w:p>
     <w:p>
       <w:pPr>
-        <w:pStyle w:val="Normalindent"/>
+        <w:pStyle w:val="Retraitnormal1"/>
         <w:numPr>
           <w:ilvl w:val="0"/>
           <w:numId w:val="0"/>
@@ -9200,7 +9291,7 @@
     <w:p/>
     <w:p>
       <w:pPr>
-        <w:pStyle w:val="Normalindent"/>
+        <w:pStyle w:val="Retraitnormal1"/>
         <w:numPr>
           <w:ilvl w:val="0"/>
           <w:numId w:val="0"/>
@@ -9229,7 +9320,7 @@
     </w:p>
     <w:p>
       <w:pPr>
-        <w:pStyle w:val="Normalindent"/>
+        <w:pStyle w:val="Retraitnormal1"/>
         <w:numPr>
           <w:ilvl w:val="0"/>
           <w:numId w:val="0"/>
@@ -9247,7 +9338,7 @@
     </w:p>
     <w:p>
       <w:pPr>
-        <w:pStyle w:val="Normalindent"/>
+        <w:pStyle w:val="Retraitnormal1"/>
         <w:numPr>
           <w:ilvl w:val="0"/>
           <w:numId w:val="6"/>
@@ -9288,7 +9379,7 @@
     </w:p>
     <w:p>
       <w:pPr>
-        <w:pStyle w:val="Normalindent"/>
+        <w:pStyle w:val="Retraitnormal1"/>
         <w:numPr>
           <w:ilvl w:val="0"/>
           <w:numId w:val="6"/>
@@ -9329,7 +9420,7 @@
     </w:p>
     <w:p>
       <w:pPr>
-        <w:pStyle w:val="Normalindent"/>
+        <w:pStyle w:val="Retraitnormal1"/>
         <w:numPr>
           <w:ilvl w:val="0"/>
           <w:numId w:val="6"/>
@@ -9370,7 +9461,7 @@
     </w:p>
     <w:p>
       <w:pPr>
-        <w:pStyle w:val="Normalindent"/>
+        <w:pStyle w:val="Retraitnormal1"/>
         <w:numPr>
           <w:ilvl w:val="0"/>
           <w:numId w:val="0"/>
@@ -9388,7 +9479,7 @@
     </w:p>
     <w:p>
       <w:pPr>
-        <w:pStyle w:val="Normalindent"/>
+        <w:pStyle w:val="Retraitnormal1"/>
         <w:numPr>
           <w:ilvl w:val="0"/>
           <w:numId w:val="0"/>
@@ -9452,7 +9543,7 @@
     </w:p>
     <w:p>
       <w:pPr>
-        <w:pStyle w:val="Normalindent"/>
+        <w:pStyle w:val="Retraitnormal1"/>
         <w:numPr>
           <w:ilvl w:val="0"/>
           <w:numId w:val="0"/>
@@ -9824,7 +9915,7 @@
     </w:p>
     <w:p>
       <w:pPr>
-        <w:pStyle w:val="Normalindent"/>
+        <w:pStyle w:val="Retraitnormal1"/>
         <w:numPr>
           <w:ilvl w:val="0"/>
           <w:numId w:val="0"/>
@@ -9838,7 +9929,7 @@
     </w:p>
     <w:p>
       <w:pPr>
-        <w:pStyle w:val="Normalindent"/>
+        <w:pStyle w:val="Retraitnormal1"/>
         <w:tabs>
           <w:tab w:val="clear" w:pos="360"/>
           <w:tab w:val="num" w:pos="567"/>
@@ -9903,7 +9994,7 @@
     </w:p>
     <w:p>
       <w:pPr>
-        <w:pStyle w:val="Normalindent"/>
+        <w:pStyle w:val="Retraitnormal1"/>
         <w:tabs>
           <w:tab w:val="clear" w:pos="360"/>
           <w:tab w:val="num" w:pos="567"/>
@@ -9950,7 +10041,7 @@
     </w:p>
     <w:p>
       <w:pPr>
-        <w:pStyle w:val="Normalindent"/>
+        <w:pStyle w:val="Retraitnormal1"/>
         <w:numPr>
           <w:ilvl w:val="0"/>
           <w:numId w:val="0"/>
@@ -9965,7 +10056,7 @@
     </w:p>
     <w:p>
       <w:pPr>
-        <w:pStyle w:val="Normalindent"/>
+        <w:pStyle w:val="Retraitnormal1"/>
         <w:numPr>
           <w:ilvl w:val="0"/>
           <w:numId w:val="0"/>
@@ -11534,11 +11625,11 @@
           <w:iCs/>
         </w:rPr>
       </w:pPr>
-      <w:bookmarkStart w:id="46" w:name="_Toc71703259"/>
-      <w:bookmarkStart w:id="47" w:name="_Toc25553315"/>
-      <w:bookmarkStart w:id="48" w:name="_Toc71691020"/>
-      <w:bookmarkStart w:id="49" w:name="_Toc81814039"/>
-      <w:bookmarkStart w:id="50" w:name="_Toc232907185"/>
+      <w:bookmarkStart w:id="46" w:name="_Toc25553315"/>
+      <w:bookmarkStart w:id="47" w:name="_Toc71691020"/>
+      <w:bookmarkStart w:id="48" w:name="_Toc81814039"/>
+      <w:bookmarkStart w:id="49" w:name="_Toc232907185"/>
+      <w:bookmarkStart w:id="50" w:name="_Toc71703259"/>
       <w:r>
         <w:rPr>
           <w:i w:val="0"/>
@@ -11546,10 +11637,10 @@
         </w:rPr>
         <w:t>Historique</w:t>
       </w:r>
+      <w:bookmarkEnd w:id="46"/>
       <w:bookmarkEnd w:id="47"/>
       <w:bookmarkEnd w:id="48"/>
       <w:bookmarkEnd w:id="49"/>
-      <w:bookmarkEnd w:id="50"/>
     </w:p>
     <w:p>
       <w:pPr>
@@ -11590,7 +11681,7 @@
         <w:lastRenderedPageBreak/>
         <w:t>R</w:t>
       </w:r>
-      <w:bookmarkEnd w:id="46"/>
+      <w:bookmarkEnd w:id="50"/>
       <w:r>
         <w:t>éalisation</w:t>
       </w:r>
@@ -11607,8 +11698,8 @@
           <w:iCs/>
         </w:rPr>
       </w:pPr>
-      <w:bookmarkStart w:id="52" w:name="_Toc25553318"/>
-      <w:bookmarkStart w:id="53" w:name="_Toc232907187"/>
+      <w:bookmarkStart w:id="52" w:name="_Toc232907187"/>
+      <w:bookmarkStart w:id="53" w:name="_Toc25553318"/>
       <w:r>
         <w:rPr>
           <w:i w:val="0"/>
@@ -11616,7 +11707,7 @@
         </w:rPr>
         <w:t>Description des tâches effectuées</w:t>
       </w:r>
-      <w:bookmarkEnd w:id="53"/>
+      <w:bookmarkEnd w:id="52"/>
       <w:r>
         <w:rPr>
           <w:i w:val="0"/>
@@ -11625,7 +11716,7 @@
         <w:t xml:space="preserve"> </w:t>
       </w:r>
     </w:p>
-    <w:bookmarkEnd w:id="52"/>
+    <w:bookmarkEnd w:id="53"/>
     <w:p>
       <w:pPr>
         <w:ind w:firstLine="360"/>
@@ -12379,7 +12470,7 @@
     </w:p>
     <w:p>
       <w:pPr>
-        <w:pStyle w:val="Normalindent"/>
+        <w:pStyle w:val="Retraitnormal1"/>
         <w:numPr>
           <w:ilvl w:val="0"/>
           <w:numId w:val="0"/>
@@ -12396,7 +12487,7 @@
     </w:p>
     <w:p>
       <w:pPr>
-        <w:pStyle w:val="Normalindent"/>
+        <w:pStyle w:val="Retraitnormal1"/>
         <w:numPr>
           <w:ilvl w:val="0"/>
           <w:numId w:val="0"/>
@@ -12413,7 +12504,7 @@
     </w:p>
     <w:p>
       <w:pPr>
-        <w:pStyle w:val="Normalindent"/>
+        <w:pStyle w:val="Retraitnormal1"/>
         <w:numPr>
           <w:ilvl w:val="0"/>
           <w:numId w:val="0"/>
@@ -12430,7 +12521,7 @@
     </w:p>
     <w:p>
       <w:pPr>
-        <w:pStyle w:val="Normalindent"/>
+        <w:pStyle w:val="Retraitnormal1"/>
         <w:numPr>
           <w:ilvl w:val="0"/>
           <w:numId w:val="0"/>
@@ -12447,7 +12538,7 @@
     </w:p>
     <w:p>
       <w:pPr>
-        <w:pStyle w:val="Normalindent"/>
+        <w:pStyle w:val="Retraitnormal1"/>
         <w:numPr>
           <w:ilvl w:val="0"/>
           <w:numId w:val="0"/>
@@ -12464,7 +12555,7 @@
     </w:p>
     <w:p>
       <w:pPr>
-        <w:pStyle w:val="Normalindent"/>
+        <w:pStyle w:val="Retraitnormal1"/>
         <w:numPr>
           <w:ilvl w:val="0"/>
           <w:numId w:val="0"/>
@@ -12474,7 +12565,7 @@
     </w:p>
     <w:p>
       <w:pPr>
-        <w:pStyle w:val="Normalindent"/>
+        <w:pStyle w:val="Retraitnormal1"/>
         <w:numPr>
           <w:ilvl w:val="0"/>
           <w:numId w:val="0"/>
@@ -12484,7 +12575,7 @@
     </w:p>
     <w:p>
       <w:pPr>
-        <w:pStyle w:val="Normalindent"/>
+        <w:pStyle w:val="Retraitnormal1"/>
         <w:numPr>
           <w:ilvl w:val="0"/>
           <w:numId w:val="0"/>
@@ -12984,7 +13075,7 @@
     </w:p>
     <w:p>
       <w:pPr>
-        <w:pStyle w:val="Normalindent"/>
+        <w:pStyle w:val="Retraitnormal1"/>
         <w:numPr>
           <w:ilvl w:val="0"/>
           <w:numId w:val="0"/>
@@ -13002,7 +13093,7 @@
     </w:p>
     <w:p>
       <w:pPr>
-        <w:pStyle w:val="Normalindent"/>
+        <w:pStyle w:val="Retraitnormal1"/>
         <w:numPr>
           <w:ilvl w:val="0"/>
           <w:numId w:val="0"/>
@@ -13102,7 +13193,7 @@
     </w:p>
     <w:p>
       <w:pPr>
-        <w:pStyle w:val="Normalindent"/>
+        <w:pStyle w:val="Retraitnormal1"/>
         <w:numPr>
           <w:ilvl w:val="0"/>
           <w:numId w:val="0"/>
@@ -13135,7 +13226,7 @@
     </w:p>
     <w:p>
       <w:pPr>
-        <w:pStyle w:val="Normalindent"/>
+        <w:pStyle w:val="Retraitnormal1"/>
         <w:numPr>
           <w:ilvl w:val="0"/>
           <w:numId w:val="0"/>
@@ -13433,9 +13524,9 @@
           <w:iCs/>
         </w:rPr>
       </w:pPr>
-      <w:bookmarkStart w:id="75" w:name="_Toc25553330"/>
-      <w:bookmarkStart w:id="76" w:name="_Toc71703266"/>
-      <w:bookmarkStart w:id="77" w:name="_Toc232907196"/>
+      <w:bookmarkStart w:id="75" w:name="_Toc232907196"/>
+      <w:bookmarkStart w:id="76" w:name="_Toc25553330"/>
+      <w:bookmarkStart w:id="77" w:name="_Toc71703266"/>
       <w:r>
         <w:rPr>
           <w:i w:val="0"/>
@@ -13443,26 +13534,26 @@
         </w:rPr>
         <w:t>Glossaire</w:t>
       </w:r>
+      <w:bookmarkEnd w:id="75"/>
+    </w:p>
+    <w:p>
+      <w:pPr>
+        <w:pStyle w:val="Titre2"/>
+        <w:rPr>
+          <w:i w:val="0"/>
+          <w:iCs/>
+        </w:rPr>
+      </w:pPr>
+      <w:bookmarkStart w:id="78" w:name="_Toc232907197"/>
+      <w:r>
+        <w:rPr>
+          <w:i w:val="0"/>
+          <w:iCs/>
+        </w:rPr>
+        <w:t>Journal de bord de chaque participant</w:t>
+      </w:r>
+      <w:bookmarkEnd w:id="76"/>
       <w:bookmarkEnd w:id="77"/>
-    </w:p>
-    <w:p>
-      <w:pPr>
-        <w:pStyle w:val="Titre2"/>
-        <w:rPr>
-          <w:i w:val="0"/>
-          <w:iCs/>
-        </w:rPr>
-      </w:pPr>
-      <w:bookmarkStart w:id="78" w:name="_Toc232907197"/>
-      <w:r>
-        <w:rPr>
-          <w:i w:val="0"/>
-          <w:iCs/>
-        </w:rPr>
-        <w:t>Journal de bord de chaque participant</w:t>
-      </w:r>
-      <w:bookmarkEnd w:id="75"/>
-      <w:bookmarkEnd w:id="76"/>
       <w:bookmarkEnd w:id="78"/>
     </w:p>
     <w:p/>
@@ -13478,7 +13569,7 @@
           <w:insideH w:val="single" w:sz="4" w:space="0" w:color="auto"/>
           <w:insideV w:val="single" w:sz="4" w:space="0" w:color="auto"/>
         </w:tblBorders>
-        <w:tblLook w:val="00BF" w:firstRow="1" w:lastRow="0" w:firstColumn="1" w:lastColumn="0" w:noHBand="0" w:noVBand="0"/>
+        <w:tblLook w:val="00A0" w:firstRow="1" w:lastRow="0" w:firstColumn="1" w:lastColumn="0" w:noHBand="0" w:noVBand="0"/>
       </w:tblPr>
       <w:tblGrid>
         <w:gridCol w:w="1121"/>
@@ -13683,9 +13774,9 @@
           <w:iCs/>
         </w:rPr>
       </w:pPr>
-      <w:bookmarkStart w:id="88" w:name="_Toc25553334"/>
-      <w:bookmarkStart w:id="89" w:name="_Toc71703270"/>
-      <w:bookmarkStart w:id="90" w:name="_Toc232907201"/>
+      <w:bookmarkStart w:id="88" w:name="_Toc71703270"/>
+      <w:bookmarkStart w:id="89" w:name="_Toc232907201"/>
+      <w:bookmarkStart w:id="90" w:name="_Toc25553334"/>
       <w:r>
         <w:rPr>
           <w:i w:val="0"/>
@@ -13700,16 +13791,16 @@
         </w:rPr>
         <w:t xml:space="preserve"> du projet</w:t>
       </w:r>
+      <w:bookmarkEnd w:id="88"/>
       <w:bookmarkEnd w:id="89"/>
+      <w:r>
+        <w:rPr>
+          <w:i w:val="0"/>
+          <w:iCs/>
+        </w:rPr>
+        <w:t xml:space="preserve"> </w:t>
+      </w:r>
       <w:bookmarkEnd w:id="90"/>
-      <w:r>
-        <w:rPr>
-          <w:i w:val="0"/>
-          <w:iCs/>
-        </w:rPr>
-        <w:t xml:space="preserve"> </w:t>
-      </w:r>
-      <w:bookmarkEnd w:id="88"/>
     </w:p>
     <w:p/>
     <w:p>
@@ -13818,15 +13909,7 @@
         <w:i/>
         <w:sz w:val="20"/>
       </w:rPr>
-      <w:t xml:space="preserve"> - </w:t>
-    </w:r>
-    <w:r>
-      <w:rPr>
-        <w:rFonts w:ascii="Verdana" w:hAnsi="Verdana"/>
-        <w:i/>
-        <w:sz w:val="20"/>
-      </w:rPr>
-      <w:t>2023</w:t>
+      <w:t xml:space="preserve"> - 2023</w:t>
     </w:r>
     <w:r>
       <w:rPr>
@@ -13882,7 +13965,7 @@
         <w:noProof/>
         <w:sz w:val="20"/>
       </w:rPr>
-      <w:t>8</w:t>
+      <w:t>6</w:t>
     </w:r>
     <w:r>
       <w:rPr>
@@ -14070,7 +14153,7 @@
         <w:noProof/>
         <w:szCs w:val="24"/>
       </w:rPr>
-      <w:t>Développement d’une application mobile</w:t>
+      <w:t>Développement d’une application mobile multiplateforme</w:t>
     </w:r>
   </w:p>
 </w:hdr>
@@ -14099,7 +14182,7 @@
         <v:path o:extrusionok="f" gradientshapeok="t" o:connecttype="rect"/>
         <o:lock v:ext="edit" aspectratio="t"/>
       </v:shapetype>
-      <v:shape id="_x0000_i1027" type="#_x0000_t75" style="width:11.25pt;height:11.25pt" o:bullet="t">
+      <v:shape id="_x0000_i1028" type="#_x0000_t75" style="width:11.25pt;height:11.25pt" o:bullet="t">
         <v:imagedata r:id="rId1" o:title="BD14753_"/>
       </v:shape>
     </w:pict>
@@ -14531,7 +14614,7 @@
     <w:lvl w:ilvl="0">
       <w:start w:val="1"/>
       <w:numFmt w:val="bullet"/>
-      <w:pStyle w:val="Normalindent"/>
+      <w:pStyle w:val="Retraitnormal1"/>
       <w:lvlText w:val=""/>
       <w:lvlJc w:val="left"/>
       <w:pPr>
@@ -17358,7 +17441,7 @@
     <w:nsid w:val="7DD245F2"/>
     <w:multiLevelType w:val="hybridMultilevel"/>
     <w:tmpl w:val="3100450C"/>
-    <w:lvl w:ilvl="0">
+    <w:lvl w:ilvl="0" w:tplc="1432071A">
       <w:start w:val="1"/>
       <w:numFmt w:val="bullet"/>
       <w:lvlText w:val=""/>
@@ -17373,7 +17456,7 @@
         <w:rFonts w:ascii="Symbol" w:hAnsi="Symbol" w:hint="default"/>
       </w:rPr>
     </w:lvl>
-    <w:lvl w:ilvl="1" w:tentative="1">
+    <w:lvl w:ilvl="1" w:tplc="D60C20AC" w:tentative="1">
       <w:start w:val="1"/>
       <w:numFmt w:val="bullet"/>
       <w:lvlText w:val="o"/>
@@ -17388,7 +17471,7 @@
         <w:rFonts w:ascii="Courier New" w:hAnsi="Courier New" w:hint="default"/>
       </w:rPr>
     </w:lvl>
-    <w:lvl w:ilvl="2" w:tentative="1">
+    <w:lvl w:ilvl="2" w:tplc="E16466F8" w:tentative="1">
       <w:start w:val="1"/>
       <w:numFmt w:val="bullet"/>
       <w:lvlText w:val=""/>
@@ -17403,7 +17486,7 @@
         <w:rFonts w:ascii="Wingdings" w:hAnsi="Wingdings" w:hint="default"/>
       </w:rPr>
     </w:lvl>
-    <w:lvl w:ilvl="3" w:tentative="1">
+    <w:lvl w:ilvl="3" w:tplc="C14616BE" w:tentative="1">
       <w:start w:val="1"/>
       <w:numFmt w:val="bullet"/>
       <w:lvlText w:val=""/>
@@ -17418,7 +17501,7 @@
         <w:rFonts w:ascii="Symbol" w:hAnsi="Symbol" w:hint="default"/>
       </w:rPr>
     </w:lvl>
-    <w:lvl w:ilvl="4" w:tentative="1">
+    <w:lvl w:ilvl="4" w:tplc="C4129F30" w:tentative="1">
       <w:start w:val="1"/>
       <w:numFmt w:val="bullet"/>
       <w:lvlText w:val="o"/>
@@ -17433,7 +17516,7 @@
         <w:rFonts w:ascii="Courier New" w:hAnsi="Courier New" w:hint="default"/>
       </w:rPr>
     </w:lvl>
-    <w:lvl w:ilvl="5" w:tentative="1">
+    <w:lvl w:ilvl="5" w:tplc="5E8A5210" w:tentative="1">
       <w:start w:val="1"/>
       <w:numFmt w:val="bullet"/>
       <w:lvlText w:val=""/>
@@ -17448,7 +17531,7 @@
         <w:rFonts w:ascii="Wingdings" w:hAnsi="Wingdings" w:hint="default"/>
       </w:rPr>
     </w:lvl>
-    <w:lvl w:ilvl="6" w:tentative="1">
+    <w:lvl w:ilvl="6" w:tplc="A126B9A0" w:tentative="1">
       <w:start w:val="1"/>
       <w:numFmt w:val="bullet"/>
       <w:lvlText w:val=""/>
@@ -17463,7 +17546,7 @@
         <w:rFonts w:ascii="Symbol" w:hAnsi="Symbol" w:hint="default"/>
       </w:rPr>
     </w:lvl>
-    <w:lvl w:ilvl="7" w:tentative="1">
+    <w:lvl w:ilvl="7" w:tplc="AEE8ADF8" w:tentative="1">
       <w:start w:val="1"/>
       <w:numFmt w:val="bullet"/>
       <w:lvlText w:val="o"/>
@@ -17478,7 +17561,7 @@
         <w:rFonts w:ascii="Courier New" w:hAnsi="Courier New" w:hint="default"/>
       </w:rPr>
     </w:lvl>
-    <w:lvl w:ilvl="8" w:tentative="1">
+    <w:lvl w:ilvl="8" w:tplc="A694F718" w:tentative="1">
       <w:start w:val="1"/>
       <w:numFmt w:val="bullet"/>
       <w:lvlText w:val=""/>
@@ -17648,6 +17731,50 @@
     <w:lsdException w:name="Subtitle" w:qFormat="1"/>
     <w:lsdException w:name="Strong" w:qFormat="1"/>
     <w:lsdException w:name="Emphasis" w:qFormat="1"/>
+    <w:lsdException w:name="Normal Table" w:semiHidden="1" w:unhideWhenUsed="1"/>
+    <w:lsdException w:name="Table Simple 1" w:semiHidden="1" w:unhideWhenUsed="1"/>
+    <w:lsdException w:name="Table Simple 2" w:semiHidden="1" w:unhideWhenUsed="1"/>
+    <w:lsdException w:name="Table Simple 3" w:semiHidden="1" w:unhideWhenUsed="1"/>
+    <w:lsdException w:name="Table Classic 1" w:semiHidden="1" w:unhideWhenUsed="1"/>
+    <w:lsdException w:name="Table Classic 2" w:semiHidden="1" w:unhideWhenUsed="1"/>
+    <w:lsdException w:name="Table Classic 3" w:semiHidden="1" w:unhideWhenUsed="1"/>
+    <w:lsdException w:name="Table Classic 4" w:semiHidden="1" w:unhideWhenUsed="1"/>
+    <w:lsdException w:name="Table Colorful 1" w:semiHidden="1" w:unhideWhenUsed="1"/>
+    <w:lsdException w:name="Table Colorful 2" w:semiHidden="1" w:unhideWhenUsed="1"/>
+    <w:lsdException w:name="Table Colorful 3" w:semiHidden="1" w:unhideWhenUsed="1"/>
+    <w:lsdException w:name="Table Columns 1" w:semiHidden="1" w:unhideWhenUsed="1"/>
+    <w:lsdException w:name="Table Columns 2" w:semiHidden="1" w:unhideWhenUsed="1"/>
+    <w:lsdException w:name="Table Columns 3" w:semiHidden="1" w:unhideWhenUsed="1"/>
+    <w:lsdException w:name="Table Columns 4" w:semiHidden="1" w:unhideWhenUsed="1"/>
+    <w:lsdException w:name="Table Columns 5" w:semiHidden="1" w:unhideWhenUsed="1"/>
+    <w:lsdException w:name="Table Grid 1" w:semiHidden="1" w:unhideWhenUsed="1"/>
+    <w:lsdException w:name="Table Grid 2" w:semiHidden="1" w:unhideWhenUsed="1"/>
+    <w:lsdException w:name="Table Grid 3" w:semiHidden="1" w:unhideWhenUsed="1"/>
+    <w:lsdException w:name="Table Grid 4" w:semiHidden="1" w:unhideWhenUsed="1"/>
+    <w:lsdException w:name="Table Grid 5" w:semiHidden="1" w:unhideWhenUsed="1"/>
+    <w:lsdException w:name="Table Grid 6" w:semiHidden="1" w:unhideWhenUsed="1"/>
+    <w:lsdException w:name="Table Grid 7" w:semiHidden="1" w:unhideWhenUsed="1"/>
+    <w:lsdException w:name="Table Grid 8" w:semiHidden="1" w:unhideWhenUsed="1"/>
+    <w:lsdException w:name="Table List 1" w:semiHidden="1" w:unhideWhenUsed="1"/>
+    <w:lsdException w:name="Table List 2" w:semiHidden="1" w:unhideWhenUsed="1"/>
+    <w:lsdException w:name="Table List 3" w:semiHidden="1" w:unhideWhenUsed="1"/>
+    <w:lsdException w:name="Table List 4" w:semiHidden="1" w:unhideWhenUsed="1"/>
+    <w:lsdException w:name="Table List 5" w:semiHidden="1" w:unhideWhenUsed="1"/>
+    <w:lsdException w:name="Table List 6" w:semiHidden="1" w:unhideWhenUsed="1"/>
+    <w:lsdException w:name="Table List 7" w:semiHidden="1" w:unhideWhenUsed="1"/>
+    <w:lsdException w:name="Table List 8" w:semiHidden="1" w:unhideWhenUsed="1"/>
+    <w:lsdException w:name="Table 3D effects 1" w:semiHidden="1" w:unhideWhenUsed="1"/>
+    <w:lsdException w:name="Table 3D effects 2" w:semiHidden="1" w:unhideWhenUsed="1"/>
+    <w:lsdException w:name="Table 3D effects 3" w:semiHidden="1" w:unhideWhenUsed="1"/>
+    <w:lsdException w:name="Table Contemporary" w:semiHidden="1" w:unhideWhenUsed="1"/>
+    <w:lsdException w:name="Table Elegant" w:semiHidden="1" w:unhideWhenUsed="1"/>
+    <w:lsdException w:name="Table Professional" w:semiHidden="1" w:unhideWhenUsed="1"/>
+    <w:lsdException w:name="Table Subtle 1" w:semiHidden="1" w:unhideWhenUsed="1"/>
+    <w:lsdException w:name="Table Subtle 2" w:semiHidden="1" w:unhideWhenUsed="1"/>
+    <w:lsdException w:name="Table Web 1" w:semiHidden="1" w:unhideWhenUsed="1"/>
+    <w:lsdException w:name="Table Web 2" w:semiHidden="1" w:unhideWhenUsed="1"/>
+    <w:lsdException w:name="Table Web 3" w:semiHidden="1" w:unhideWhenUsed="1"/>
+    <w:lsdException w:name="Table Theme" w:semiHidden="1" w:unhideWhenUsed="1"/>
     <w:lsdException w:name="Placeholder Text" w:semiHidden="1" w:uiPriority="99"/>
     <w:lsdException w:name="No Spacing" w:uiPriority="1" w:qFormat="1"/>
     <w:lsdException w:name="Light Shading" w:uiPriority="60"/>
@@ -18045,11 +18172,15 @@
   </w:style>
   <w:style w:type="character" w:default="1" w:styleId="Policepardfaut">
     <w:name w:val="Default Paragraph Font"/>
+    <w:uiPriority w:val="1"/>
     <w:semiHidden/>
+    <w:unhideWhenUsed/>
   </w:style>
   <w:style w:type="table" w:default="1" w:styleId="TableauNormal">
     <w:name w:val="Normal Table"/>
+    <w:uiPriority w:val="99"/>
     <w:semiHidden/>
+    <w:unhideWhenUsed/>
     <w:tblPr>
       <w:tblInd w:w="0" w:type="dxa"/>
       <w:tblCellMar>
@@ -18062,7 +18193,9 @@
   </w:style>
   <w:style w:type="numbering" w:default="1" w:styleId="Aucuneliste">
     <w:name w:val="No List"/>
+    <w:uiPriority w:val="99"/>
     <w:semiHidden/>
+    <w:unhideWhenUsed/>
   </w:style>
   <w:style w:type="paragraph" w:customStyle="1" w:styleId="OmniPage3">
     <w:name w:val="OmniPage #3"/>
@@ -18342,8 +18475,8 @@
       </w:tblBorders>
     </w:tblPr>
   </w:style>
-  <w:style w:type="paragraph" w:customStyle="1" w:styleId="Normalindent">
-    <w:name w:val="Normal indent"/>
+  <w:style w:type="paragraph" w:customStyle="1" w:styleId="Retraitnormal1">
+    <w:name w:val="Retrait normal1"/>
     <w:basedOn w:val="Normal"/>
     <w:rsid w:val="00591119"/>
     <w:pPr>
@@ -18623,6 +18756,21 @@
 </file>
 
 <file path=customXml/item1.xml><?xml version="1.0" encoding="utf-8"?>
+<p:properties xmlns:p="http://schemas.microsoft.com/office/2006/metadata/properties" xmlns:xsi="http://www.w3.org/2001/XMLSchema-instance" xmlns:pc="http://schemas.microsoft.com/office/infopath/2007/PartnerControls">
+  <documentManagement/>
+</p:properties>
+</file>
+
+<file path=customXml/item2.xml><?xml version="1.0" encoding="utf-8"?>
+<?mso-contentType ?>
+<FormTemplates xmlns="http://schemas.microsoft.com/sharepoint/v3/contenttype/forms">
+  <Display>DocumentLibraryForm</Display>
+  <Edit>DocumentLibraryForm</Edit>
+  <New>DocumentLibraryForm</New>
+</FormTemplates>
+</file>
+
+<file path=customXml/item3.xml><?xml version="1.0" encoding="utf-8"?>
 <ct:contentTypeSchema xmlns:ct="http://schemas.microsoft.com/office/2006/metadata/contentType" xmlns:ma="http://schemas.microsoft.com/office/2006/metadata/properties/metaAttributes" ct:_="" ma:_="" ma:contentTypeName="Document" ma:contentTypeID="0x0101000B38552FA7D4254E8845977232CFE53B" ma:contentTypeVersion="7" ma:contentTypeDescription="Crée un document." ma:contentTypeScope="" ma:versionID="03e14c2536b56bc7dd47f79481c7176c">
   <xsd:schema xmlns:xsd="http://www.w3.org/2001/XMLSchema" xmlns:xs="http://www.w3.org/2001/XMLSchema" xmlns:p="http://schemas.microsoft.com/office/2006/metadata/properties" xmlns:ns2="0119da2b-60ce-4773-88fa-ebab2cde1f55" xmlns:ns3="c00db93e-a012-41a1-8dae-1f2fb8b40d56" targetNamespace="http://schemas.microsoft.com/office/2006/metadata/properties" ma:root="true" ma:fieldsID="5b7050275a68257b53998f6363dd12a8" ns2:_="" ns3:_="">
     <xsd:import namespace="0119da2b-60ce-4773-88fa-ebab2cde1f55"/>
@@ -18805,22 +18953,24 @@
 </ct:contentTypeSchema>
 </file>
 
-<file path=customXml/item2.xml><?xml version="1.0" encoding="utf-8"?>
-<?mso-contentType ?>
-<FormTemplates xmlns="http://schemas.microsoft.com/sharepoint/v3/contenttype/forms">
-  <Display>DocumentLibraryForm</Display>
-  <Edit>DocumentLibraryForm</Edit>
-  <New>DocumentLibraryForm</New>
-</FormTemplates>
+<file path=customXml/itemProps1.xml><?xml version="1.0" encoding="utf-8"?>
+<ds:datastoreItem xmlns:ds="http://schemas.openxmlformats.org/officeDocument/2006/customXml" ds:itemID="{7A60E416-8009-468E-ABF6-A168E6A6FA09}">
+  <ds:schemaRefs>
+    <ds:schemaRef ds:uri="http://schemas.microsoft.com/office/2006/metadata/properties"/>
+    <ds:schemaRef ds:uri="http://schemas.microsoft.com/office/infopath/2007/PartnerControls"/>
+  </ds:schemaRefs>
+</ds:datastoreItem>
 </file>
 
-<file path=customXml/item3.xml><?xml version="1.0" encoding="utf-8"?>
-<p:properties xmlns:p="http://schemas.microsoft.com/office/2006/metadata/properties" xmlns:xsi="http://www.w3.org/2001/XMLSchema-instance" xmlns:pc="http://schemas.microsoft.com/office/infopath/2007/PartnerControls">
-  <documentManagement/>
-</p:properties>
+<file path=customXml/itemProps2.xml><?xml version="1.0" encoding="utf-8"?>
+<ds:datastoreItem xmlns:ds="http://schemas.openxmlformats.org/officeDocument/2006/customXml" ds:itemID="{4C5C1CC8-DD90-4306-B018-E4D74CF9850B}">
+  <ds:schemaRefs>
+    <ds:schemaRef ds:uri="http://schemas.microsoft.com/sharepoint/v3/contenttype/forms"/>
+  </ds:schemaRefs>
+</ds:datastoreItem>
 </file>
 
-<file path=customXml/itemProps1.xml><?xml version="1.0" encoding="utf-8"?>
+<file path=customXml/itemProps3.xml><?xml version="1.0" encoding="utf-8"?>
 <ds:datastoreItem xmlns:ds="http://schemas.openxmlformats.org/officeDocument/2006/customXml" ds:itemID="{C18BA027-CB6B-4C76-A042-FE913EBD2A0D}">
   <ds:schemaRefs>
     <ds:schemaRef ds:uri="http://schemas.microsoft.com/office/2006/metadata/contentType"/>
@@ -18837,21 +18987,4 @@
     <ds:schemaRef ds:uri="http://schemas.microsoft.com/internal/obd"/>
   </ds:schemaRefs>
 </ds:datastoreItem>
-</file>
-
-<file path=customXml/itemProps2.xml><?xml version="1.0" encoding="utf-8"?>
-<ds:datastoreItem xmlns:ds="http://schemas.openxmlformats.org/officeDocument/2006/customXml" ds:itemID="{4C5C1CC8-DD90-4306-B018-E4D74CF9850B}">
-  <ds:schemaRefs>
-    <ds:schemaRef ds:uri="http://schemas.microsoft.com/sharepoint/v3/contenttype/forms"/>
-  </ds:schemaRefs>
-</ds:datastoreItem>
-</file>
-
-<file path=customXml/itemProps3.xml><?xml version="1.0" encoding="utf-8"?>
-<ds:datastoreItem xmlns:ds="http://schemas.openxmlformats.org/officeDocument/2006/customXml" ds:itemID="{7A60E416-8009-468E-ABF6-A168E6A6FA09}">
-  <ds:schemaRefs>
-    <ds:schemaRef ds:uri="http://schemas.microsoft.com/office/2006/metadata/properties"/>
-    <ds:schemaRef ds:uri="http://schemas.microsoft.com/office/infopath/2007/PartnerControls"/>
-  </ds:schemaRefs>
-</ds:datastoreItem>
 </file>
</xml_diff>

<commit_message>
Update doc & planning
</commit_message>
<xml_diff>
--- a/Dossier pre-TPI Thierry Koetschet.docx
+++ b/Dossier pre-TPI Thierry Koetschet.docx
@@ -65,7 +65,7 @@
           <w:lang w:val="fr-CH" w:eastAsia="fr-CH"/>
         </w:rPr>
         <w:pict>
-          <v:shape id="_x0000_i1029" type="#_x0000_t75" style="width:350.6pt;height:350.6pt">
+          <v:shape id="_x0000_i1026" type="#_x0000_t75" style="width:350.6pt;height:350.6pt">
             <v:imagedata r:id="rId11" o:title="banner"/>
           </v:shape>
         </w:pict>
@@ -5944,8 +5944,6 @@
       <w:r>
         <w:t xml:space="preserve"> Thierry – CDC TPI 2019 V1.1.docx » est la première version du cahier des charges transmis par M. Saison pour la réalisation du pré-TPI.</w:t>
       </w:r>
-      <w:bookmarkStart w:id="37" w:name="_GoBack"/>
-      <w:bookmarkEnd w:id="37"/>
     </w:p>
     <w:bookmarkEnd w:id="36"/>
     <w:p>
@@ -6181,20 +6179,20 @@
           <w:iCs w:val="0"/>
         </w:rPr>
       </w:pPr>
-      <w:bookmarkStart w:id="38" w:name="_Toc25553321"/>
-      <w:bookmarkStart w:id="39" w:name="_Toc71691025"/>
-      <w:bookmarkStart w:id="40" w:name="_Toc499021844"/>
-      <w:bookmarkStart w:id="41" w:name="_Toc128643985"/>
+      <w:bookmarkStart w:id="37" w:name="_Toc25553321"/>
+      <w:bookmarkStart w:id="38" w:name="_Toc71691025"/>
+      <w:bookmarkStart w:id="39" w:name="_Toc499021844"/>
+      <w:bookmarkStart w:id="40" w:name="_Toc128643985"/>
       <w:r>
         <w:t>Description des test</w:t>
       </w:r>
+      <w:bookmarkEnd w:id="37"/>
+      <w:r>
+        <w:t>s effectués</w:t>
+      </w:r>
       <w:bookmarkEnd w:id="38"/>
-      <w:r>
-        <w:t>s effectués</w:t>
-      </w:r>
       <w:bookmarkEnd w:id="39"/>
       <w:bookmarkEnd w:id="40"/>
-      <w:bookmarkEnd w:id="41"/>
     </w:p>
     <w:p>
       <w:pPr>
@@ -6291,20 +6289,20 @@
           <w:iCs w:val="0"/>
         </w:rPr>
       </w:pPr>
-      <w:bookmarkStart w:id="42" w:name="_Toc25553322"/>
-      <w:bookmarkStart w:id="43" w:name="_Toc71691026"/>
-      <w:bookmarkStart w:id="44" w:name="_Toc499021845"/>
-      <w:bookmarkStart w:id="45" w:name="_Toc128643986"/>
+      <w:bookmarkStart w:id="41" w:name="_Toc25553322"/>
+      <w:bookmarkStart w:id="42" w:name="_Toc71691026"/>
+      <w:bookmarkStart w:id="43" w:name="_Toc499021845"/>
+      <w:bookmarkStart w:id="44" w:name="_Toc128643986"/>
       <w:r>
         <w:t xml:space="preserve">Erreurs </w:t>
       </w:r>
+      <w:bookmarkEnd w:id="41"/>
+      <w:r>
+        <w:t>restantes</w:t>
+      </w:r>
       <w:bookmarkEnd w:id="42"/>
-      <w:r>
-        <w:t>restantes</w:t>
-      </w:r>
       <w:bookmarkEnd w:id="43"/>
       <w:bookmarkEnd w:id="44"/>
-      <w:bookmarkEnd w:id="45"/>
       <w:r>
         <w:t xml:space="preserve">  </w:t>
       </w:r>
@@ -6316,7 +6314,7 @@
           <w:i/>
         </w:rPr>
       </w:pPr>
-      <w:bookmarkStart w:id="46" w:name="_Toc25553323"/>
+      <w:bookmarkStart w:id="45" w:name="_Toc25553323"/>
     </w:p>
     <w:p>
       <w:pPr>
@@ -6375,7 +6373,7 @@
         </w:rPr>
         <w:t>Conséquences sur l'utilisation du produit</w:t>
       </w:r>
-      <w:bookmarkEnd w:id="46"/>
+      <w:bookmarkEnd w:id="45"/>
     </w:p>
     <w:p>
       <w:pPr>
@@ -6411,20 +6409,20 @@
           <w:iCs w:val="0"/>
         </w:rPr>
       </w:pPr>
-      <w:bookmarkStart w:id="47" w:name="_Toc25553326"/>
-      <w:bookmarkStart w:id="48" w:name="_Toc71691029"/>
-      <w:bookmarkStart w:id="49" w:name="_Toc499021846"/>
-      <w:bookmarkStart w:id="50" w:name="_Toc128643987"/>
+      <w:bookmarkStart w:id="46" w:name="_Toc25553326"/>
+      <w:bookmarkStart w:id="47" w:name="_Toc71691029"/>
+      <w:bookmarkStart w:id="48" w:name="_Toc499021846"/>
+      <w:bookmarkStart w:id="49" w:name="_Toc128643987"/>
       <w:r>
         <w:t>Liste des documents</w:t>
       </w:r>
+      <w:bookmarkEnd w:id="46"/>
+      <w:r>
+        <w:t xml:space="preserve"> fournis</w:t>
+      </w:r>
       <w:bookmarkEnd w:id="47"/>
-      <w:r>
-        <w:t xml:space="preserve"> fournis</w:t>
-      </w:r>
       <w:bookmarkEnd w:id="48"/>
       <w:bookmarkEnd w:id="49"/>
-      <w:bookmarkEnd w:id="50"/>
     </w:p>
     <w:p>
       <w:pPr>
@@ -6565,20 +6563,20 @@
       <w:pPr>
         <w:pStyle w:val="Titre1"/>
       </w:pPr>
-      <w:bookmarkStart w:id="51" w:name="_Toc25553328"/>
-      <w:bookmarkStart w:id="52" w:name="_Toc71703263"/>
-      <w:bookmarkStart w:id="53" w:name="_Toc499021847"/>
-      <w:bookmarkStart w:id="54" w:name="_Toc128643988"/>
+      <w:bookmarkStart w:id="50" w:name="_Toc25553328"/>
+      <w:bookmarkStart w:id="51" w:name="_Toc71703263"/>
+      <w:bookmarkStart w:id="52" w:name="_Toc499021847"/>
+      <w:bookmarkStart w:id="53" w:name="_Toc128643988"/>
       <w:r>
         <w:t>C</w:t>
       </w:r>
+      <w:bookmarkEnd w:id="50"/>
       <w:bookmarkEnd w:id="51"/>
+      <w:r>
+        <w:t>onclusions</w:t>
+      </w:r>
       <w:bookmarkEnd w:id="52"/>
-      <w:r>
-        <w:t>onclusions</w:t>
-      </w:r>
       <w:bookmarkEnd w:id="53"/>
-      <w:bookmarkEnd w:id="54"/>
     </w:p>
     <w:p>
       <w:pPr>
@@ -6728,31 +6726,2247 @@
       <w:pPr>
         <w:pStyle w:val="Titre1"/>
       </w:pPr>
-      <w:bookmarkStart w:id="55" w:name="_Toc71703264"/>
-      <w:bookmarkStart w:id="56" w:name="_Toc499021848"/>
-      <w:bookmarkStart w:id="57" w:name="_Toc128643989"/>
+      <w:bookmarkStart w:id="54" w:name="_Toc71703264"/>
+      <w:bookmarkStart w:id="55" w:name="_Toc499021848"/>
+      <w:bookmarkStart w:id="56" w:name="_Toc128643989"/>
       <w:r>
         <w:lastRenderedPageBreak/>
         <w:t>A</w:t>
       </w:r>
+      <w:bookmarkEnd w:id="54"/>
+      <w:r>
+        <w:t>nnexes</w:t>
+      </w:r>
       <w:bookmarkEnd w:id="55"/>
-      <w:r>
-        <w:t>nnexes</w:t>
-      </w:r>
       <w:bookmarkEnd w:id="56"/>
+    </w:p>
+    <w:p>
+      <w:pPr>
+        <w:pStyle w:val="Titre2"/>
+      </w:pPr>
+      <w:r>
+        <w:t>Cahier des charges</w:t>
+      </w:r>
+    </w:p>
+    <w:p>
+      <w:pPr>
+        <w:numPr>
+          <w:ilvl w:val="0"/>
+          <w:numId w:val="36"/>
+        </w:numPr>
+        <w:pBdr>
+          <w:top w:val="single" w:sz="4" w:space="1" w:color="auto"/>
+        </w:pBdr>
+        <w:spacing w:before="360" w:after="240" w:line="259" w:lineRule="auto"/>
+        <w:jc w:val="left"/>
+        <w:outlineLvl w:val="0"/>
+        <w:rPr>
+          <w:rFonts w:ascii="Calibri Light" w:hAnsi="Calibri Light"/>
+          <w:color w:val="2F5496"/>
+          <w:sz w:val="32"/>
+          <w:szCs w:val="32"/>
+          <w:lang w:val="fr-CH" w:eastAsia="en-US"/>
+        </w:rPr>
+      </w:pPr>
+      <w:r>
+        <w:rPr>
+          <w:rFonts w:ascii="Calibri Light" w:hAnsi="Calibri Light"/>
+          <w:color w:val="2F5496"/>
+          <w:sz w:val="32"/>
+          <w:szCs w:val="32"/>
+          <w:lang w:val="fr-CH" w:eastAsia="en-US"/>
+        </w:rPr>
+        <w:t>TIT</w:t>
+      </w:r>
+      <w:bookmarkStart w:id="57" w:name="_GoBack"/>
       <w:bookmarkEnd w:id="57"/>
+      <w:r>
+        <w:rPr>
+          <w:rFonts w:ascii="Calibri Light" w:hAnsi="Calibri Light"/>
+          <w:color w:val="2F5496"/>
+          <w:sz w:val="32"/>
+          <w:szCs w:val="32"/>
+          <w:lang w:val="fr-CH" w:eastAsia="en-US"/>
+        </w:rPr>
+        <w:t>RE</w:t>
+      </w:r>
+    </w:p>
+    <w:p>
+      <w:pPr>
+        <w:ind w:left="426"/>
+        <w:rPr>
+          <w:sz w:val="22"/>
+          <w:szCs w:val="22"/>
+        </w:rPr>
+      </w:pPr>
+      <w:r>
+        <w:rPr>
+          <w:sz w:val="22"/>
+          <w:szCs w:val="22"/>
+        </w:rPr>
+        <w:t>Développement d’une application mobile multiplateformes</w:t>
+      </w:r>
+    </w:p>
+    <w:p>
+      <w:pPr>
+        <w:keepNext/>
+        <w:keepLines/>
+        <w:numPr>
+          <w:ilvl w:val="0"/>
+          <w:numId w:val="36"/>
+        </w:numPr>
+        <w:pBdr>
+          <w:top w:val="single" w:sz="4" w:space="0" w:color="auto"/>
+        </w:pBdr>
+        <w:spacing w:before="360" w:after="240" w:line="259" w:lineRule="auto"/>
+        <w:jc w:val="left"/>
+        <w:outlineLvl w:val="0"/>
+        <w:rPr>
+          <w:rFonts w:ascii="Calibri Light" w:hAnsi="Calibri Light"/>
+          <w:color w:val="2F5496"/>
+          <w:sz w:val="32"/>
+          <w:szCs w:val="32"/>
+          <w:lang w:val="fr-CH" w:eastAsia="en-US"/>
+        </w:rPr>
+      </w:pPr>
+      <w:r>
+        <w:rPr>
+          <w:rFonts w:ascii="Calibri Light" w:hAnsi="Calibri Light"/>
+          <w:color w:val="2F5496"/>
+          <w:sz w:val="32"/>
+          <w:szCs w:val="32"/>
+          <w:lang w:val="fr-CH" w:eastAsia="en-US"/>
+        </w:rPr>
+        <w:t>MATÉRIEL ET LOGICIEL À DISPOSITION</w:t>
+      </w:r>
+    </w:p>
+    <w:p>
+      <w:pPr>
+        <w:spacing w:after="120"/>
+        <w:ind w:left="426"/>
+        <w:jc w:val="left"/>
+        <w:rPr>
+          <w:sz w:val="22"/>
+          <w:szCs w:val="22"/>
+        </w:rPr>
+      </w:pPr>
+      <w:r>
+        <w:rPr>
+          <w:sz w:val="22"/>
+          <w:szCs w:val="22"/>
+        </w:rPr>
+        <w:t>1 ordinateur type CPNV</w:t>
+      </w:r>
+    </w:p>
+    <w:p>
+      <w:pPr>
+        <w:spacing w:after="120"/>
+        <w:ind w:left="426"/>
+        <w:jc w:val="left"/>
+        <w:rPr>
+          <w:sz w:val="22"/>
+          <w:szCs w:val="22"/>
+        </w:rPr>
+      </w:pPr>
+      <w:r>
+        <w:rPr>
+          <w:sz w:val="22"/>
+          <w:szCs w:val="22"/>
+        </w:rPr>
+        <w:t>Environnement de développement Windows</w:t>
+      </w:r>
+    </w:p>
+    <w:p>
+      <w:pPr>
+        <w:spacing w:after="120"/>
+        <w:ind w:left="426"/>
+        <w:jc w:val="left"/>
+        <w:rPr>
+          <w:sz w:val="22"/>
+          <w:szCs w:val="22"/>
+        </w:rPr>
+      </w:pPr>
+      <w:r>
+        <w:rPr>
+          <w:sz w:val="22"/>
+          <w:szCs w:val="22"/>
+        </w:rPr>
+        <w:t xml:space="preserve">Outil de modélisation de base de données </w:t>
+      </w:r>
+    </w:p>
+    <w:p>
+      <w:pPr>
+        <w:spacing w:after="120"/>
+        <w:ind w:left="426"/>
+        <w:jc w:val="left"/>
+        <w:rPr>
+          <w:sz w:val="22"/>
+          <w:szCs w:val="22"/>
+        </w:rPr>
+      </w:pPr>
+      <w:r>
+        <w:rPr>
+          <w:sz w:val="22"/>
+          <w:szCs w:val="22"/>
+        </w:rPr>
+        <w:t>Logiciels de la suite Microsoft Office pour la rédaction du rapport et la présentation</w:t>
+      </w:r>
+    </w:p>
+    <w:p>
+      <w:pPr>
+        <w:keepNext/>
+        <w:keepLines/>
+        <w:numPr>
+          <w:ilvl w:val="0"/>
+          <w:numId w:val="36"/>
+        </w:numPr>
+        <w:pBdr>
+          <w:top w:val="single" w:sz="4" w:space="0" w:color="auto"/>
+        </w:pBdr>
+        <w:spacing w:before="360" w:after="240" w:line="259" w:lineRule="auto"/>
+        <w:jc w:val="left"/>
+        <w:outlineLvl w:val="0"/>
+        <w:rPr>
+          <w:rFonts w:ascii="Calibri Light" w:hAnsi="Calibri Light"/>
+          <w:color w:val="2F5496"/>
+          <w:sz w:val="32"/>
+          <w:szCs w:val="32"/>
+          <w:lang w:val="fr-CH" w:eastAsia="en-US"/>
+        </w:rPr>
+      </w:pPr>
+      <w:r>
+        <w:rPr>
+          <w:rFonts w:ascii="Calibri Light" w:hAnsi="Calibri Light"/>
+          <w:color w:val="2F5496"/>
+          <w:sz w:val="32"/>
+          <w:szCs w:val="32"/>
+          <w:lang w:val="fr-CH" w:eastAsia="en-US"/>
+        </w:rPr>
+        <w:t>PRÉREQUIS</w:t>
+      </w:r>
+    </w:p>
+    <w:p>
+      <w:pPr>
+        <w:numPr>
+          <w:ilvl w:val="0"/>
+          <w:numId w:val="37"/>
+        </w:numPr>
+        <w:spacing w:after="120" w:line="259" w:lineRule="auto"/>
+        <w:jc w:val="left"/>
+        <w:rPr>
+          <w:sz w:val="22"/>
+          <w:szCs w:val="22"/>
+        </w:rPr>
+      </w:pPr>
+      <w:r>
+        <w:rPr>
+          <w:sz w:val="22"/>
+          <w:szCs w:val="22"/>
+        </w:rPr>
+        <w:t>Programmation C</w:t>
+      </w:r>
+    </w:p>
+    <w:p>
+      <w:pPr>
+        <w:numPr>
+          <w:ilvl w:val="0"/>
+          <w:numId w:val="37"/>
+        </w:numPr>
+        <w:spacing w:after="120" w:line="259" w:lineRule="auto"/>
+        <w:jc w:val="left"/>
+        <w:rPr>
+          <w:sz w:val="22"/>
+          <w:szCs w:val="22"/>
+        </w:rPr>
+      </w:pPr>
+      <w:r>
+        <w:rPr>
+          <w:sz w:val="22"/>
+          <w:szCs w:val="22"/>
+        </w:rPr>
+        <w:t>Développement Web (HTML5, CSS, PHP, JavaScript)</w:t>
+      </w:r>
+    </w:p>
+    <w:p>
+      <w:pPr>
+        <w:numPr>
+          <w:ilvl w:val="0"/>
+          <w:numId w:val="37"/>
+        </w:numPr>
+        <w:spacing w:after="120" w:line="259" w:lineRule="auto"/>
+        <w:jc w:val="left"/>
+        <w:rPr>
+          <w:sz w:val="22"/>
+          <w:szCs w:val="22"/>
+        </w:rPr>
+      </w:pPr>
+      <w:r>
+        <w:rPr>
+          <w:sz w:val="22"/>
+          <w:szCs w:val="22"/>
+        </w:rPr>
+        <w:t>Modélisation et gestion de base de données (MySQL)</w:t>
+      </w:r>
+    </w:p>
+    <w:p>
+      <w:pPr>
+        <w:keepNext/>
+        <w:keepLines/>
+        <w:numPr>
+          <w:ilvl w:val="0"/>
+          <w:numId w:val="36"/>
+        </w:numPr>
+        <w:pBdr>
+          <w:top w:val="single" w:sz="4" w:space="0" w:color="auto"/>
+        </w:pBdr>
+        <w:spacing w:before="360" w:after="240" w:line="259" w:lineRule="auto"/>
+        <w:jc w:val="left"/>
+        <w:outlineLvl w:val="0"/>
+        <w:rPr>
+          <w:rFonts w:ascii="Calibri Light" w:hAnsi="Calibri Light"/>
+          <w:color w:val="2F5496"/>
+          <w:sz w:val="32"/>
+          <w:szCs w:val="32"/>
+          <w:lang w:val="fr-CH" w:eastAsia="en-US"/>
+        </w:rPr>
+      </w:pPr>
+      <w:r>
+        <w:rPr>
+          <w:rFonts w:ascii="Calibri Light" w:hAnsi="Calibri Light"/>
+          <w:color w:val="2F5496"/>
+          <w:sz w:val="32"/>
+          <w:szCs w:val="32"/>
+          <w:lang w:val="fr-CH" w:eastAsia="en-US"/>
+        </w:rPr>
+        <w:t>DESCRIPTIF DU PROJET</w:t>
+      </w:r>
+    </w:p>
+    <w:p>
+      <w:pPr>
+        <w:ind w:left="425"/>
+        <w:jc w:val="left"/>
+        <w:rPr>
+          <w:sz w:val="22"/>
+          <w:szCs w:val="22"/>
+        </w:rPr>
+      </w:pPr>
+      <w:r>
+        <w:rPr>
+          <w:sz w:val="22"/>
+          <w:szCs w:val="22"/>
+        </w:rPr>
+        <w:t>Le but de ce projet consiste en la réalisation d’une application mobile multiplateforme : iOS, Android.</w:t>
+      </w:r>
+    </w:p>
+    <w:p>
+      <w:pPr>
+        <w:ind w:left="425"/>
+        <w:jc w:val="left"/>
+        <w:rPr>
+          <w:sz w:val="22"/>
+          <w:szCs w:val="22"/>
+        </w:rPr>
+      </w:pPr>
+    </w:p>
+    <w:p>
+      <w:pPr>
+        <w:ind w:left="425"/>
+        <w:jc w:val="left"/>
+        <w:rPr>
+          <w:sz w:val="22"/>
+          <w:szCs w:val="22"/>
+        </w:rPr>
+      </w:pPr>
+      <w:r>
+        <w:rPr>
+          <w:sz w:val="22"/>
+          <w:szCs w:val="22"/>
+        </w:rPr>
+        <w:t>Dans un premier temps, le candidat devra analyser les différentes solutions existantes :</w:t>
+      </w:r>
+    </w:p>
+    <w:p>
+      <w:pPr>
+        <w:numPr>
+          <w:ilvl w:val="0"/>
+          <w:numId w:val="37"/>
+        </w:numPr>
+        <w:spacing w:before="120" w:after="160" w:line="259" w:lineRule="auto"/>
+        <w:ind w:left="1066" w:hanging="357"/>
+        <w:jc w:val="left"/>
+        <w:rPr>
+          <w:sz w:val="22"/>
+          <w:szCs w:val="22"/>
+        </w:rPr>
+      </w:pPr>
+      <w:r>
+        <w:rPr>
+          <w:sz w:val="22"/>
+          <w:szCs w:val="22"/>
+        </w:rPr>
+        <w:t>Applications natives</w:t>
+      </w:r>
+    </w:p>
+    <w:p>
+      <w:pPr>
+        <w:numPr>
+          <w:ilvl w:val="1"/>
+          <w:numId w:val="40"/>
+        </w:numPr>
+        <w:spacing w:after="160" w:line="259" w:lineRule="auto"/>
+        <w:jc w:val="left"/>
+        <w:rPr>
+          <w:sz w:val="22"/>
+          <w:szCs w:val="22"/>
+        </w:rPr>
+      </w:pPr>
+      <w:r>
+        <w:rPr>
+          <w:sz w:val="22"/>
+          <w:szCs w:val="22"/>
+        </w:rPr>
+        <w:t xml:space="preserve">iOS : </w:t>
+      </w:r>
+      <w:proofErr w:type="spellStart"/>
+      <w:r>
+        <w:rPr>
+          <w:sz w:val="22"/>
+          <w:szCs w:val="22"/>
+        </w:rPr>
+        <w:t>Xcode</w:t>
+      </w:r>
+      <w:proofErr w:type="spellEnd"/>
+      <w:r>
+        <w:rPr>
+          <w:sz w:val="22"/>
+          <w:szCs w:val="22"/>
+        </w:rPr>
+        <w:t xml:space="preserve"> (VM </w:t>
+      </w:r>
+      <w:proofErr w:type="spellStart"/>
+      <w:r>
+        <w:rPr>
+          <w:sz w:val="22"/>
+          <w:szCs w:val="22"/>
+        </w:rPr>
+        <w:t>MacOS</w:t>
+      </w:r>
+      <w:proofErr w:type="spellEnd"/>
+      <w:r>
+        <w:rPr>
+          <w:sz w:val="22"/>
+          <w:szCs w:val="22"/>
+        </w:rPr>
+        <w:t xml:space="preserve"> sur Windows), avec programmation en Objective-C vs Swift</w:t>
+      </w:r>
+    </w:p>
+    <w:p>
+      <w:pPr>
+        <w:numPr>
+          <w:ilvl w:val="1"/>
+          <w:numId w:val="40"/>
+        </w:numPr>
+        <w:spacing w:after="160" w:line="259" w:lineRule="auto"/>
+        <w:jc w:val="left"/>
+        <w:rPr>
+          <w:sz w:val="22"/>
+          <w:szCs w:val="22"/>
+        </w:rPr>
+      </w:pPr>
+      <w:r>
+        <w:rPr>
+          <w:sz w:val="22"/>
+          <w:szCs w:val="22"/>
+        </w:rPr>
+        <w:t>Android : Android Studio ou équivalent, avec programmation en Java.</w:t>
+      </w:r>
+    </w:p>
+    <w:p>
+      <w:pPr>
+        <w:numPr>
+          <w:ilvl w:val="1"/>
+          <w:numId w:val="40"/>
+        </w:numPr>
+        <w:spacing w:after="160" w:line="259" w:lineRule="auto"/>
+        <w:jc w:val="left"/>
+        <w:rPr>
+          <w:sz w:val="22"/>
+          <w:szCs w:val="22"/>
+        </w:rPr>
+      </w:pPr>
+      <w:r>
+        <w:rPr>
+          <w:sz w:val="22"/>
+          <w:szCs w:val="22"/>
+        </w:rPr>
+        <w:t>(Windows : Visual Studio, avec programmation en C#)</w:t>
+      </w:r>
+    </w:p>
+    <w:p>
+      <w:pPr>
+        <w:numPr>
+          <w:ilvl w:val="0"/>
+          <w:numId w:val="37"/>
+        </w:numPr>
+        <w:spacing w:before="120" w:after="160" w:line="259" w:lineRule="auto"/>
+        <w:ind w:left="1066" w:hanging="357"/>
+        <w:jc w:val="left"/>
+        <w:rPr>
+          <w:sz w:val="22"/>
+          <w:szCs w:val="22"/>
+        </w:rPr>
+      </w:pPr>
+      <w:r>
+        <w:rPr>
+          <w:sz w:val="22"/>
+          <w:szCs w:val="22"/>
+        </w:rPr>
+        <w:t>Applications hybrides</w:t>
+      </w:r>
+    </w:p>
+    <w:p>
+      <w:pPr>
+        <w:numPr>
+          <w:ilvl w:val="1"/>
+          <w:numId w:val="37"/>
+        </w:numPr>
+        <w:spacing w:after="160" w:line="259" w:lineRule="auto"/>
+        <w:jc w:val="left"/>
+        <w:rPr>
+          <w:sz w:val="22"/>
+          <w:szCs w:val="22"/>
+        </w:rPr>
+      </w:pPr>
+      <w:r>
+        <w:rPr>
+          <w:sz w:val="22"/>
+          <w:szCs w:val="22"/>
+        </w:rPr>
+        <w:t xml:space="preserve">Flutter (Google), avec programmation en </w:t>
+      </w:r>
+      <w:proofErr w:type="spellStart"/>
+      <w:r>
+        <w:rPr>
+          <w:sz w:val="22"/>
+          <w:szCs w:val="22"/>
+        </w:rPr>
+        <w:t>Dart</w:t>
+      </w:r>
+      <w:proofErr w:type="spellEnd"/>
+    </w:p>
+    <w:p>
+      <w:pPr>
+        <w:numPr>
+          <w:ilvl w:val="1"/>
+          <w:numId w:val="37"/>
+        </w:numPr>
+        <w:spacing w:after="160" w:line="259" w:lineRule="auto"/>
+        <w:jc w:val="left"/>
+        <w:rPr>
+          <w:sz w:val="22"/>
+          <w:szCs w:val="22"/>
+        </w:rPr>
+      </w:pPr>
+      <w:proofErr w:type="spellStart"/>
+      <w:r>
+        <w:rPr>
+          <w:sz w:val="22"/>
+          <w:szCs w:val="22"/>
+        </w:rPr>
+        <w:t>React</w:t>
+      </w:r>
+      <w:proofErr w:type="spellEnd"/>
+      <w:r>
+        <w:rPr>
+          <w:sz w:val="22"/>
+          <w:szCs w:val="22"/>
+        </w:rPr>
+        <w:t xml:space="preserve"> Native (Facebook) : React.js</w:t>
+      </w:r>
+    </w:p>
+    <w:p>
+      <w:pPr>
+        <w:numPr>
+          <w:ilvl w:val="1"/>
+          <w:numId w:val="37"/>
+        </w:numPr>
+        <w:spacing w:after="160" w:line="259" w:lineRule="auto"/>
+        <w:jc w:val="left"/>
+        <w:rPr>
+          <w:sz w:val="22"/>
+          <w:szCs w:val="22"/>
+        </w:rPr>
+      </w:pPr>
+      <w:r>
+        <w:rPr>
+          <w:sz w:val="22"/>
+          <w:szCs w:val="22"/>
+        </w:rPr>
+        <w:t>Native Script : Angular.js, Vue.js</w:t>
+      </w:r>
+    </w:p>
+    <w:p>
+      <w:pPr>
+        <w:numPr>
+          <w:ilvl w:val="1"/>
+          <w:numId w:val="37"/>
+        </w:numPr>
+        <w:spacing w:after="160" w:line="259" w:lineRule="auto"/>
+        <w:jc w:val="left"/>
+        <w:rPr>
+          <w:sz w:val="22"/>
+          <w:szCs w:val="22"/>
+        </w:rPr>
+      </w:pPr>
+      <w:r>
+        <w:rPr>
+          <w:sz w:val="22"/>
+          <w:szCs w:val="22"/>
+        </w:rPr>
+        <w:t>Autres ?</w:t>
+      </w:r>
+    </w:p>
+    <w:p>
+      <w:pPr>
+        <w:numPr>
+          <w:ilvl w:val="0"/>
+          <w:numId w:val="37"/>
+        </w:numPr>
+        <w:spacing w:before="120" w:after="160" w:line="259" w:lineRule="auto"/>
+        <w:ind w:left="1066" w:hanging="357"/>
+        <w:jc w:val="left"/>
+        <w:rPr>
+          <w:sz w:val="22"/>
+          <w:szCs w:val="22"/>
+        </w:rPr>
+      </w:pPr>
+      <w:r>
+        <w:rPr>
+          <w:sz w:val="22"/>
+          <w:szCs w:val="22"/>
+        </w:rPr>
+        <w:lastRenderedPageBreak/>
+        <w:t xml:space="preserve">Web </w:t>
+      </w:r>
+      <w:proofErr w:type="spellStart"/>
+      <w:r>
+        <w:rPr>
+          <w:sz w:val="22"/>
+          <w:szCs w:val="22"/>
+        </w:rPr>
+        <w:t>views</w:t>
+      </w:r>
+      <w:proofErr w:type="spellEnd"/>
+      <w:r>
+        <w:rPr>
+          <w:sz w:val="22"/>
+          <w:szCs w:val="22"/>
+        </w:rPr>
+        <w:t> :</w:t>
+      </w:r>
+    </w:p>
+    <w:p>
+      <w:pPr>
+        <w:numPr>
+          <w:ilvl w:val="1"/>
+          <w:numId w:val="37"/>
+        </w:numPr>
+        <w:spacing w:after="160" w:line="259" w:lineRule="auto"/>
+        <w:jc w:val="left"/>
+        <w:rPr>
+          <w:sz w:val="22"/>
+          <w:szCs w:val="22"/>
+        </w:rPr>
+      </w:pPr>
+      <w:proofErr w:type="spellStart"/>
+      <w:r>
+        <w:rPr>
+          <w:sz w:val="22"/>
+          <w:szCs w:val="22"/>
+        </w:rPr>
+        <w:t>PhoneGap</w:t>
+      </w:r>
+      <w:proofErr w:type="spellEnd"/>
+      <w:r>
+        <w:rPr>
+          <w:sz w:val="22"/>
+          <w:szCs w:val="22"/>
+        </w:rPr>
+        <w:t xml:space="preserve">, </w:t>
+      </w:r>
+      <w:proofErr w:type="spellStart"/>
+      <w:r>
+        <w:rPr>
+          <w:sz w:val="22"/>
+          <w:szCs w:val="22"/>
+        </w:rPr>
+        <w:t>Cordova</w:t>
+      </w:r>
+      <w:proofErr w:type="spellEnd"/>
+      <w:r>
+        <w:rPr>
+          <w:sz w:val="22"/>
+          <w:szCs w:val="22"/>
+        </w:rPr>
+        <w:t xml:space="preserve">, </w:t>
+      </w:r>
+      <w:proofErr w:type="spellStart"/>
+      <w:r>
+        <w:rPr>
+          <w:sz w:val="22"/>
+          <w:szCs w:val="22"/>
+        </w:rPr>
+        <w:t>Capacitor</w:t>
+      </w:r>
+      <w:proofErr w:type="spellEnd"/>
+      <w:r>
+        <w:rPr>
+          <w:sz w:val="22"/>
+          <w:szCs w:val="22"/>
+        </w:rPr>
+        <w:t xml:space="preserve">, </w:t>
+      </w:r>
+      <w:proofErr w:type="spellStart"/>
+      <w:r>
+        <w:rPr>
+          <w:sz w:val="22"/>
+          <w:szCs w:val="22"/>
+        </w:rPr>
+        <w:t>Ionic</w:t>
+      </w:r>
+      <w:proofErr w:type="spellEnd"/>
+      <w:r>
+        <w:rPr>
+          <w:sz w:val="22"/>
+          <w:szCs w:val="22"/>
+        </w:rPr>
+        <w:t>, …</w:t>
+      </w:r>
+    </w:p>
+    <w:p>
+      <w:pPr>
+        <w:jc w:val="left"/>
+        <w:rPr>
+          <w:sz w:val="22"/>
+          <w:szCs w:val="22"/>
+        </w:rPr>
+      </w:pPr>
+    </w:p>
+    <w:p>
+      <w:pPr>
+        <w:ind w:left="425"/>
+        <w:jc w:val="left"/>
+        <w:rPr>
+          <w:sz w:val="22"/>
+          <w:szCs w:val="22"/>
+        </w:rPr>
+      </w:pPr>
+      <w:r>
+        <w:rPr>
+          <w:sz w:val="22"/>
+          <w:szCs w:val="22"/>
+        </w:rPr>
+        <w:t>L’application produite est laissée libre au candidat, mais devra respecter certaines contraintes :</w:t>
+      </w:r>
+    </w:p>
+    <w:p>
+      <w:pPr>
+        <w:numPr>
+          <w:ilvl w:val="0"/>
+          <w:numId w:val="37"/>
+        </w:numPr>
+        <w:spacing w:before="120" w:after="160" w:line="259" w:lineRule="auto"/>
+        <w:ind w:left="1066" w:hanging="357"/>
+        <w:jc w:val="left"/>
+        <w:rPr>
+          <w:sz w:val="22"/>
+          <w:szCs w:val="22"/>
+        </w:rPr>
+      </w:pPr>
+      <w:r>
+        <w:rPr>
+          <w:sz w:val="22"/>
+          <w:szCs w:val="22"/>
+        </w:rPr>
+        <w:t>Design : responsive, pages multiples et menu de navigation</w:t>
+      </w:r>
+    </w:p>
+    <w:p>
+      <w:pPr>
+        <w:numPr>
+          <w:ilvl w:val="0"/>
+          <w:numId w:val="37"/>
+        </w:numPr>
+        <w:spacing w:before="120" w:after="160" w:line="259" w:lineRule="auto"/>
+        <w:ind w:left="1066" w:hanging="357"/>
+        <w:jc w:val="left"/>
+        <w:rPr>
+          <w:sz w:val="22"/>
+          <w:szCs w:val="22"/>
+        </w:rPr>
+      </w:pPr>
+      <w:r>
+        <w:rPr>
+          <w:sz w:val="22"/>
+          <w:szCs w:val="22"/>
+        </w:rPr>
+        <w:t xml:space="preserve">Exploitation de données, typiquement </w:t>
+      </w:r>
+      <w:proofErr w:type="spellStart"/>
+      <w:r>
+        <w:rPr>
+          <w:sz w:val="22"/>
+          <w:szCs w:val="22"/>
+        </w:rPr>
+        <w:t>xml</w:t>
+      </w:r>
+      <w:proofErr w:type="spellEnd"/>
+      <w:r>
+        <w:rPr>
+          <w:sz w:val="22"/>
+          <w:szCs w:val="22"/>
+        </w:rPr>
+        <w:t xml:space="preserve"> (web service, flux </w:t>
+      </w:r>
+      <w:proofErr w:type="spellStart"/>
+      <w:r>
+        <w:rPr>
+          <w:sz w:val="22"/>
+          <w:szCs w:val="22"/>
+        </w:rPr>
+        <w:t>rss</w:t>
+      </w:r>
+      <w:proofErr w:type="spellEnd"/>
+      <w:r>
+        <w:rPr>
+          <w:sz w:val="22"/>
+          <w:szCs w:val="22"/>
+        </w:rPr>
+        <w:t>, …)</w:t>
+      </w:r>
+    </w:p>
+    <w:p>
+      <w:pPr>
+        <w:numPr>
+          <w:ilvl w:val="0"/>
+          <w:numId w:val="37"/>
+        </w:numPr>
+        <w:spacing w:before="120" w:after="160" w:line="259" w:lineRule="auto"/>
+        <w:ind w:left="1066" w:hanging="357"/>
+        <w:jc w:val="left"/>
+        <w:rPr>
+          <w:sz w:val="22"/>
+          <w:szCs w:val="22"/>
+        </w:rPr>
+      </w:pPr>
+      <w:r>
+        <w:rPr>
+          <w:sz w:val="22"/>
+          <w:szCs w:val="22"/>
+        </w:rPr>
+        <w:t>Gestion de la mémoire (</w:t>
+      </w:r>
+      <w:r>
+        <w:rPr>
+          <w:i/>
+          <w:sz w:val="22"/>
+          <w:szCs w:val="22"/>
+        </w:rPr>
+        <w:t>session</w:t>
+      </w:r>
+      <w:r>
+        <w:rPr>
+          <w:sz w:val="22"/>
+          <w:szCs w:val="22"/>
+        </w:rPr>
+        <w:t xml:space="preserve"> vs </w:t>
+      </w:r>
+      <w:r>
+        <w:rPr>
+          <w:i/>
+          <w:sz w:val="22"/>
+          <w:szCs w:val="22"/>
+        </w:rPr>
+        <w:t xml:space="preserve">local </w:t>
+      </w:r>
+      <w:proofErr w:type="spellStart"/>
+      <w:r>
+        <w:rPr>
+          <w:i/>
+          <w:sz w:val="22"/>
+          <w:szCs w:val="22"/>
+        </w:rPr>
+        <w:t>storage</w:t>
+      </w:r>
+      <w:proofErr w:type="spellEnd"/>
+      <w:r>
+        <w:rPr>
+          <w:sz w:val="22"/>
+          <w:szCs w:val="22"/>
+        </w:rPr>
+        <w:t>)</w:t>
+      </w:r>
+    </w:p>
+    <w:p>
+      <w:pPr>
+        <w:numPr>
+          <w:ilvl w:val="0"/>
+          <w:numId w:val="37"/>
+        </w:numPr>
+        <w:spacing w:before="120" w:after="160" w:line="259" w:lineRule="auto"/>
+        <w:ind w:left="1066" w:hanging="357"/>
+        <w:jc w:val="left"/>
+        <w:rPr>
+          <w:sz w:val="22"/>
+          <w:szCs w:val="22"/>
+        </w:rPr>
+      </w:pPr>
+      <w:r>
+        <w:rPr>
+          <w:sz w:val="22"/>
+          <w:szCs w:val="22"/>
+        </w:rPr>
+        <w:t>Si le temps le permet : Système de notifications, écran de chargement (</w:t>
+      </w:r>
+      <w:proofErr w:type="spellStart"/>
+      <w:r>
+        <w:rPr>
+          <w:i/>
+          <w:sz w:val="22"/>
+          <w:szCs w:val="22"/>
+        </w:rPr>
+        <w:t>splash</w:t>
+      </w:r>
+      <w:proofErr w:type="spellEnd"/>
+      <w:r>
+        <w:rPr>
+          <w:i/>
+          <w:sz w:val="22"/>
+          <w:szCs w:val="22"/>
+        </w:rPr>
+        <w:t xml:space="preserve"> </w:t>
+      </w:r>
+      <w:proofErr w:type="spellStart"/>
+      <w:r>
+        <w:rPr>
+          <w:i/>
+          <w:sz w:val="22"/>
+          <w:szCs w:val="22"/>
+        </w:rPr>
+        <w:t>screen</w:t>
+      </w:r>
+      <w:proofErr w:type="spellEnd"/>
+      <w:r>
+        <w:rPr>
+          <w:sz w:val="22"/>
+          <w:szCs w:val="22"/>
+        </w:rPr>
+        <w:t>), …</w:t>
+      </w:r>
+    </w:p>
+    <w:p>
+      <w:pPr>
+        <w:jc w:val="left"/>
+        <w:rPr>
+          <w:sz w:val="22"/>
+          <w:szCs w:val="22"/>
+        </w:rPr>
+      </w:pPr>
+    </w:p>
+    <w:p>
+      <w:pPr>
+        <w:spacing w:after="160" w:line="259" w:lineRule="auto"/>
+        <w:jc w:val="left"/>
+        <w:rPr>
+          <w:rFonts w:ascii="Calibri Light" w:hAnsi="Calibri Light"/>
+          <w:color w:val="2F5496"/>
+          <w:sz w:val="32"/>
+          <w:szCs w:val="32"/>
+          <w:lang w:val="fr-CH" w:eastAsia="en-US"/>
+        </w:rPr>
+      </w:pPr>
+      <w:r>
+        <w:rPr>
+          <w:rFonts w:ascii="Calibri" w:eastAsia="Calibri" w:hAnsi="Calibri"/>
+          <w:sz w:val="22"/>
+          <w:szCs w:val="22"/>
+          <w:lang w:val="fr-CH" w:eastAsia="en-US"/>
+        </w:rPr>
+        <w:br w:type="page"/>
+      </w:r>
+    </w:p>
+    <w:p>
+      <w:pPr>
+        <w:keepNext/>
+        <w:keepLines/>
+        <w:numPr>
+          <w:ilvl w:val="0"/>
+          <w:numId w:val="36"/>
+        </w:numPr>
+        <w:pBdr>
+          <w:top w:val="single" w:sz="4" w:space="1" w:color="auto"/>
+        </w:pBdr>
+        <w:spacing w:before="360" w:after="240" w:line="259" w:lineRule="auto"/>
+        <w:jc w:val="left"/>
+        <w:outlineLvl w:val="0"/>
+        <w:rPr>
+          <w:rFonts w:ascii="Calibri Light" w:hAnsi="Calibri Light"/>
+          <w:color w:val="2F5496"/>
+          <w:sz w:val="32"/>
+          <w:szCs w:val="32"/>
+          <w:lang w:val="fr-CH" w:eastAsia="en-US"/>
+        </w:rPr>
+      </w:pPr>
+      <w:r>
+        <w:rPr>
+          <w:rFonts w:ascii="Calibri Light" w:hAnsi="Calibri Light"/>
+          <w:color w:val="2F5496"/>
+          <w:sz w:val="32"/>
+          <w:szCs w:val="32"/>
+          <w:lang w:val="fr-CH" w:eastAsia="en-US"/>
+        </w:rPr>
+        <w:lastRenderedPageBreak/>
+        <w:t>LIVRABLES</w:t>
+      </w:r>
+    </w:p>
+    <w:p>
+      <w:pPr>
+        <w:autoSpaceDE w:val="0"/>
+        <w:autoSpaceDN w:val="0"/>
+        <w:adjustRightInd w:val="0"/>
+        <w:ind w:left="170"/>
+        <w:jc w:val="left"/>
+        <w:rPr>
+          <w:rFonts w:eastAsia="Calibri" w:cs="Arial"/>
+          <w:color w:val="000000"/>
+          <w:sz w:val="22"/>
+          <w:szCs w:val="22"/>
+          <w:lang w:val="fr-CH" w:eastAsia="en-US"/>
+        </w:rPr>
+      </w:pPr>
+      <w:r>
+        <w:rPr>
+          <w:rFonts w:eastAsia="Calibri" w:cs="Arial"/>
+          <w:color w:val="000000"/>
+          <w:sz w:val="22"/>
+          <w:szCs w:val="22"/>
+          <w:lang w:val="fr-CH" w:eastAsia="en-US"/>
+        </w:rPr>
+        <w:t xml:space="preserve">Le candidat est responsable de livrer à son chef de projet et aux deux experts : </w:t>
+      </w:r>
+    </w:p>
+    <w:p>
+      <w:pPr>
+        <w:numPr>
+          <w:ilvl w:val="0"/>
+          <w:numId w:val="39"/>
+        </w:numPr>
+        <w:autoSpaceDE w:val="0"/>
+        <w:autoSpaceDN w:val="0"/>
+        <w:adjustRightInd w:val="0"/>
+        <w:spacing w:after="160" w:line="259" w:lineRule="auto"/>
+        <w:jc w:val="left"/>
+        <w:rPr>
+          <w:rFonts w:eastAsia="Calibri" w:cs="Arial"/>
+          <w:color w:val="000000"/>
+          <w:sz w:val="22"/>
+          <w:szCs w:val="22"/>
+          <w:lang w:val="fr-CH" w:eastAsia="en-US"/>
+        </w:rPr>
+      </w:pPr>
+      <w:r>
+        <w:rPr>
+          <w:rFonts w:eastAsia="Calibri" w:cs="Arial"/>
+          <w:color w:val="000000"/>
+          <w:sz w:val="22"/>
+          <w:szCs w:val="22"/>
+          <w:lang w:val="fr-CH" w:eastAsia="en-US"/>
+        </w:rPr>
+        <w:t xml:space="preserve">Une planification initiale sous forme électronique au format PDF le 8 février 2023. </w:t>
+      </w:r>
+    </w:p>
+    <w:p>
+      <w:pPr>
+        <w:numPr>
+          <w:ilvl w:val="0"/>
+          <w:numId w:val="39"/>
+        </w:numPr>
+        <w:autoSpaceDE w:val="0"/>
+        <w:autoSpaceDN w:val="0"/>
+        <w:adjustRightInd w:val="0"/>
+        <w:spacing w:after="160" w:line="259" w:lineRule="auto"/>
+        <w:jc w:val="left"/>
+        <w:rPr>
+          <w:rFonts w:eastAsia="Calibri" w:cs="Arial"/>
+          <w:color w:val="000000"/>
+          <w:sz w:val="22"/>
+          <w:szCs w:val="22"/>
+          <w:lang w:val="fr-CH" w:eastAsia="en-US"/>
+        </w:rPr>
+      </w:pPr>
+      <w:r>
+        <w:rPr>
+          <w:rFonts w:eastAsia="Calibri" w:cs="Arial"/>
+          <w:color w:val="000000"/>
+          <w:sz w:val="22"/>
+          <w:szCs w:val="22"/>
+          <w:lang w:val="fr-CH" w:eastAsia="en-US"/>
+        </w:rPr>
+        <w:t xml:space="preserve">Un rapport de projet sous forme électronique au format PDF 1x par semaine, le vendredi soir. </w:t>
+      </w:r>
+    </w:p>
+    <w:p>
+      <w:pPr>
+        <w:numPr>
+          <w:ilvl w:val="0"/>
+          <w:numId w:val="39"/>
+        </w:numPr>
+        <w:autoSpaceDE w:val="0"/>
+        <w:autoSpaceDN w:val="0"/>
+        <w:adjustRightInd w:val="0"/>
+        <w:spacing w:after="160" w:line="259" w:lineRule="auto"/>
+        <w:jc w:val="left"/>
+        <w:rPr>
+          <w:rFonts w:eastAsia="Calibri" w:cs="Arial"/>
+          <w:color w:val="000000"/>
+          <w:sz w:val="22"/>
+          <w:szCs w:val="22"/>
+          <w:lang w:val="fr-CH" w:eastAsia="en-US"/>
+        </w:rPr>
+      </w:pPr>
+      <w:r>
+        <w:rPr>
+          <w:rFonts w:eastAsia="Calibri" w:cs="Arial"/>
+          <w:color w:val="000000"/>
+          <w:sz w:val="22"/>
+          <w:szCs w:val="22"/>
+          <w:lang w:val="fr-CH" w:eastAsia="en-US"/>
+        </w:rPr>
+        <w:t>Un journal de travail sous forme électronique au format PDF 1x par semaine, le vendredi soir.</w:t>
+      </w:r>
+    </w:p>
+    <w:p>
+      <w:pPr>
+        <w:numPr>
+          <w:ilvl w:val="0"/>
+          <w:numId w:val="39"/>
+        </w:numPr>
+        <w:autoSpaceDE w:val="0"/>
+        <w:autoSpaceDN w:val="0"/>
+        <w:adjustRightInd w:val="0"/>
+        <w:spacing w:after="160" w:line="259" w:lineRule="auto"/>
+        <w:jc w:val="left"/>
+        <w:rPr>
+          <w:rFonts w:eastAsia="Calibri" w:cs="Arial"/>
+          <w:color w:val="000000"/>
+          <w:sz w:val="22"/>
+          <w:szCs w:val="22"/>
+          <w:lang w:val="fr-CH" w:eastAsia="en-US"/>
+        </w:rPr>
+      </w:pPr>
+      <w:r>
+        <w:rPr>
+          <w:rFonts w:eastAsia="Calibri" w:cs="Arial"/>
+          <w:color w:val="000000"/>
+          <w:sz w:val="22"/>
+          <w:szCs w:val="22"/>
+          <w:lang w:val="fr-CH" w:eastAsia="en-US"/>
+        </w:rPr>
+        <w:t xml:space="preserve">A la fin du Pré-TPI, </w:t>
+      </w:r>
+    </w:p>
+    <w:p>
+      <w:pPr>
+        <w:numPr>
+          <w:ilvl w:val="1"/>
+          <w:numId w:val="39"/>
+        </w:numPr>
+        <w:autoSpaceDE w:val="0"/>
+        <w:autoSpaceDN w:val="0"/>
+        <w:adjustRightInd w:val="0"/>
+        <w:spacing w:after="160" w:line="259" w:lineRule="auto"/>
+        <w:jc w:val="left"/>
+        <w:rPr>
+          <w:rFonts w:eastAsia="Calibri" w:cs="Arial"/>
+          <w:color w:val="000000"/>
+          <w:sz w:val="22"/>
+          <w:szCs w:val="22"/>
+          <w:lang w:val="fr-CH" w:eastAsia="en-US"/>
+        </w:rPr>
+      </w:pPr>
+      <w:proofErr w:type="gramStart"/>
+      <w:r>
+        <w:rPr>
+          <w:rFonts w:eastAsia="Calibri" w:cs="Arial"/>
+          <w:color w:val="000000"/>
+          <w:sz w:val="22"/>
+          <w:szCs w:val="22"/>
+          <w:lang w:val="fr-CH" w:eastAsia="en-US"/>
+        </w:rPr>
+        <w:t>le</w:t>
+      </w:r>
+      <w:proofErr w:type="gramEnd"/>
+      <w:r>
+        <w:rPr>
+          <w:rFonts w:eastAsia="Calibri" w:cs="Arial"/>
+          <w:color w:val="000000"/>
+          <w:sz w:val="22"/>
+          <w:szCs w:val="22"/>
+          <w:lang w:val="fr-CH" w:eastAsia="en-US"/>
+        </w:rPr>
+        <w:t xml:space="preserve"> rapport de projet et son journal de travail imprimés, </w:t>
+      </w:r>
+    </w:p>
+    <w:p>
+      <w:pPr>
+        <w:numPr>
+          <w:ilvl w:val="1"/>
+          <w:numId w:val="39"/>
+        </w:numPr>
+        <w:autoSpaceDE w:val="0"/>
+        <w:autoSpaceDN w:val="0"/>
+        <w:adjustRightInd w:val="0"/>
+        <w:spacing w:after="160" w:line="259" w:lineRule="auto"/>
+        <w:jc w:val="left"/>
+        <w:rPr>
+          <w:rFonts w:eastAsia="Calibri" w:cs="Arial"/>
+          <w:color w:val="000000"/>
+          <w:sz w:val="22"/>
+          <w:szCs w:val="22"/>
+          <w:lang w:val="fr-CH" w:eastAsia="en-US"/>
+        </w:rPr>
+      </w:pPr>
+      <w:proofErr w:type="gramStart"/>
+      <w:r>
+        <w:rPr>
+          <w:rFonts w:eastAsia="Calibri" w:cs="Arial"/>
+          <w:color w:val="000000"/>
+          <w:sz w:val="22"/>
+          <w:szCs w:val="22"/>
+          <w:lang w:val="fr-CH" w:eastAsia="en-US"/>
+        </w:rPr>
+        <w:t>le</w:t>
+      </w:r>
+      <w:proofErr w:type="gramEnd"/>
+      <w:r>
+        <w:rPr>
+          <w:rFonts w:eastAsia="Calibri" w:cs="Arial"/>
+          <w:color w:val="000000"/>
+          <w:sz w:val="22"/>
+          <w:szCs w:val="22"/>
+          <w:lang w:val="fr-CH" w:eastAsia="en-US"/>
+        </w:rPr>
+        <w:t xml:space="preserve"> rapport de projet final et son journal de travail sous forme électronique au format PDF, </w:t>
+      </w:r>
+    </w:p>
+    <w:p>
+      <w:pPr>
+        <w:numPr>
+          <w:ilvl w:val="1"/>
+          <w:numId w:val="39"/>
+        </w:numPr>
+        <w:autoSpaceDE w:val="0"/>
+        <w:autoSpaceDN w:val="0"/>
+        <w:adjustRightInd w:val="0"/>
+        <w:spacing w:after="160" w:line="259" w:lineRule="auto"/>
+        <w:jc w:val="left"/>
+        <w:rPr>
+          <w:rFonts w:eastAsia="Calibri" w:cs="Arial"/>
+          <w:color w:val="000000"/>
+          <w:sz w:val="22"/>
+          <w:szCs w:val="22"/>
+          <w:lang w:val="fr-CH" w:eastAsia="en-US"/>
+        </w:rPr>
+      </w:pPr>
+      <w:proofErr w:type="gramStart"/>
+      <w:r>
+        <w:rPr>
+          <w:rFonts w:eastAsia="Calibri" w:cs="Arial"/>
+          <w:color w:val="000000"/>
+          <w:sz w:val="22"/>
+          <w:szCs w:val="22"/>
+          <w:lang w:val="fr-CH" w:eastAsia="en-US"/>
+        </w:rPr>
+        <w:t>un</w:t>
+      </w:r>
+      <w:proofErr w:type="gramEnd"/>
+      <w:r>
+        <w:rPr>
+          <w:rFonts w:eastAsia="Calibri" w:cs="Arial"/>
+          <w:color w:val="000000"/>
+          <w:sz w:val="22"/>
+          <w:szCs w:val="22"/>
+          <w:lang w:val="fr-CH" w:eastAsia="en-US"/>
+        </w:rPr>
+        <w:t xml:space="preserve"> fichier « archive » contenant : </w:t>
+      </w:r>
+    </w:p>
+    <w:p>
+      <w:pPr>
+        <w:numPr>
+          <w:ilvl w:val="2"/>
+          <w:numId w:val="39"/>
+        </w:numPr>
+        <w:autoSpaceDE w:val="0"/>
+        <w:autoSpaceDN w:val="0"/>
+        <w:adjustRightInd w:val="0"/>
+        <w:spacing w:after="160" w:line="259" w:lineRule="auto"/>
+        <w:jc w:val="left"/>
+        <w:rPr>
+          <w:rFonts w:eastAsia="Calibri" w:cs="Arial"/>
+          <w:color w:val="000000"/>
+          <w:sz w:val="22"/>
+          <w:szCs w:val="22"/>
+          <w:lang w:val="fr-CH" w:eastAsia="en-US"/>
+        </w:rPr>
+      </w:pPr>
+      <w:r>
+        <w:rPr>
+          <w:rFonts w:eastAsia="Calibri" w:cs="Arial"/>
+          <w:color w:val="000000"/>
+          <w:sz w:val="22"/>
+          <w:szCs w:val="22"/>
+          <w:lang w:val="fr-CH" w:eastAsia="en-US"/>
+        </w:rPr>
+        <w:t xml:space="preserve">Un script de création de la base de données SQL ; </w:t>
+      </w:r>
+    </w:p>
+    <w:p>
+      <w:pPr>
+        <w:numPr>
+          <w:ilvl w:val="2"/>
+          <w:numId w:val="39"/>
+        </w:numPr>
+        <w:autoSpaceDE w:val="0"/>
+        <w:autoSpaceDN w:val="0"/>
+        <w:adjustRightInd w:val="0"/>
+        <w:spacing w:after="160" w:line="259" w:lineRule="auto"/>
+        <w:jc w:val="left"/>
+        <w:rPr>
+          <w:rFonts w:eastAsia="Calibri" w:cs="Arial"/>
+          <w:color w:val="000000"/>
+          <w:sz w:val="22"/>
+          <w:szCs w:val="22"/>
+          <w:lang w:val="fr-CH" w:eastAsia="en-US"/>
+        </w:rPr>
+      </w:pPr>
+      <w:r>
+        <w:rPr>
+          <w:rFonts w:eastAsia="Calibri" w:cs="Arial"/>
+          <w:color w:val="000000"/>
+          <w:sz w:val="22"/>
+          <w:szCs w:val="22"/>
+          <w:lang w:val="fr-CH" w:eastAsia="en-US"/>
+        </w:rPr>
+        <w:t>Un dossier contenant l’application complète ;</w:t>
+      </w:r>
+    </w:p>
+    <w:p>
+      <w:pPr>
+        <w:numPr>
+          <w:ilvl w:val="2"/>
+          <w:numId w:val="39"/>
+        </w:numPr>
+        <w:autoSpaceDE w:val="0"/>
+        <w:autoSpaceDN w:val="0"/>
+        <w:adjustRightInd w:val="0"/>
+        <w:spacing w:after="160" w:line="259" w:lineRule="auto"/>
+        <w:jc w:val="left"/>
+        <w:rPr>
+          <w:rFonts w:eastAsia="Calibri" w:cs="Arial"/>
+          <w:color w:val="000000"/>
+          <w:sz w:val="22"/>
+          <w:szCs w:val="22"/>
+          <w:lang w:val="fr-CH" w:eastAsia="en-US"/>
+        </w:rPr>
+      </w:pPr>
+      <w:r>
+        <w:rPr>
+          <w:rFonts w:eastAsia="Calibri" w:cs="Arial"/>
+          <w:color w:val="000000"/>
+          <w:sz w:val="22"/>
+          <w:szCs w:val="22"/>
+          <w:lang w:val="fr-CH" w:eastAsia="en-US"/>
+        </w:rPr>
+        <w:t xml:space="preserve">Une procédure d’installation et de mise en service de l’application. </w:t>
+      </w:r>
+    </w:p>
+    <w:p>
+      <w:pPr>
+        <w:numPr>
+          <w:ilvl w:val="0"/>
+          <w:numId w:val="39"/>
+        </w:numPr>
+        <w:autoSpaceDE w:val="0"/>
+        <w:autoSpaceDN w:val="0"/>
+        <w:adjustRightInd w:val="0"/>
+        <w:spacing w:after="160" w:line="259" w:lineRule="auto"/>
+        <w:jc w:val="left"/>
+        <w:rPr>
+          <w:rFonts w:eastAsia="Calibri" w:cs="Arial"/>
+          <w:color w:val="000000"/>
+          <w:sz w:val="22"/>
+          <w:szCs w:val="22"/>
+          <w:lang w:val="fr-CH" w:eastAsia="en-US"/>
+        </w:rPr>
+      </w:pPr>
+      <w:r>
+        <w:rPr>
+          <w:rFonts w:eastAsia="Calibri" w:cs="Arial"/>
+          <w:color w:val="000000"/>
+          <w:sz w:val="22"/>
+          <w:szCs w:val="22"/>
+          <w:lang w:val="fr-CH" w:eastAsia="en-US"/>
+        </w:rPr>
+        <w:t xml:space="preserve">Un livrable de l’application web chaque vendredi déposé sur un dépôt distant de type </w:t>
+      </w:r>
+      <w:proofErr w:type="spellStart"/>
+      <w:r>
+        <w:rPr>
+          <w:rFonts w:eastAsia="Calibri" w:cs="Arial"/>
+          <w:color w:val="000000"/>
+          <w:sz w:val="22"/>
+          <w:szCs w:val="22"/>
+          <w:lang w:val="fr-CH" w:eastAsia="en-US"/>
+        </w:rPr>
+        <w:t>Github</w:t>
+      </w:r>
+      <w:proofErr w:type="spellEnd"/>
+      <w:r>
+        <w:rPr>
+          <w:rFonts w:eastAsia="Calibri" w:cs="Arial"/>
+          <w:color w:val="000000"/>
+          <w:sz w:val="22"/>
+          <w:szCs w:val="22"/>
+          <w:lang w:val="fr-CH" w:eastAsia="en-US"/>
+        </w:rPr>
+        <w:t xml:space="preserve"> ou </w:t>
+      </w:r>
+      <w:proofErr w:type="spellStart"/>
+      <w:r>
+        <w:rPr>
+          <w:rFonts w:eastAsia="Calibri" w:cs="Arial"/>
+          <w:color w:val="000000"/>
+          <w:sz w:val="22"/>
+          <w:szCs w:val="22"/>
+          <w:lang w:val="fr-CH" w:eastAsia="en-US"/>
+        </w:rPr>
+        <w:t>Bitbucket</w:t>
+      </w:r>
+      <w:proofErr w:type="spellEnd"/>
+      <w:r>
+        <w:rPr>
+          <w:rFonts w:eastAsia="Calibri" w:cs="Arial"/>
+          <w:color w:val="000000"/>
+          <w:sz w:val="22"/>
+          <w:szCs w:val="22"/>
+          <w:lang w:val="fr-CH" w:eastAsia="en-US"/>
+        </w:rPr>
+        <w:t xml:space="preserve">. </w:t>
+      </w:r>
+    </w:p>
+    <w:p>
+      <w:pPr>
+        <w:keepNext/>
+        <w:keepLines/>
+        <w:numPr>
+          <w:ilvl w:val="0"/>
+          <w:numId w:val="36"/>
+        </w:numPr>
+        <w:pBdr>
+          <w:top w:val="single" w:sz="4" w:space="1" w:color="auto"/>
+        </w:pBdr>
+        <w:spacing w:before="360" w:after="240" w:line="259" w:lineRule="auto"/>
+        <w:jc w:val="left"/>
+        <w:outlineLvl w:val="0"/>
+        <w:rPr>
+          <w:rFonts w:ascii="Calibri Light" w:hAnsi="Calibri Light"/>
+          <w:color w:val="2F5496"/>
+          <w:sz w:val="32"/>
+          <w:szCs w:val="32"/>
+          <w:lang w:val="fr-CH" w:eastAsia="en-US"/>
+        </w:rPr>
+      </w:pPr>
+      <w:r>
+        <w:rPr>
+          <w:rFonts w:ascii="Calibri Light" w:hAnsi="Calibri Light"/>
+          <w:color w:val="2F5496"/>
+          <w:sz w:val="32"/>
+          <w:szCs w:val="32"/>
+          <w:lang w:val="fr-CH" w:eastAsia="en-US"/>
+        </w:rPr>
+        <w:t>POINTS TECHNIQUES ÉVALUÉS SPÉCIFIQUES AU PROJET </w:t>
+      </w:r>
+    </w:p>
+    <w:p>
+      <w:pPr>
+        <w:numPr>
+          <w:ilvl w:val="0"/>
+          <w:numId w:val="35"/>
+        </w:numPr>
+        <w:spacing w:before="100" w:beforeAutospacing="1" w:after="160" w:line="259" w:lineRule="auto"/>
+        <w:ind w:left="454" w:firstLine="0"/>
+        <w:jc w:val="left"/>
+        <w:rPr>
+          <w:rFonts w:cs="Arial"/>
+          <w:sz w:val="22"/>
+          <w:szCs w:val="22"/>
+          <w:lang w:eastAsia="en-GB"/>
+        </w:rPr>
+      </w:pPr>
+      <w:r>
+        <w:rPr>
+          <w:rFonts w:cs="Arial"/>
+          <w:sz w:val="22"/>
+          <w:szCs w:val="22"/>
+          <w:lang w:eastAsia="en-GB"/>
+        </w:rPr>
+        <w:t>La grille d’évaluation définit les critères généraux selon lesquels le travail du candidat sera évalué (documentation, journal de travail, respect des normes, qualité, …).</w:t>
+      </w:r>
+    </w:p>
+    <w:p>
+      <w:pPr>
+        <w:numPr>
+          <w:ilvl w:val="0"/>
+          <w:numId w:val="35"/>
+        </w:numPr>
+        <w:spacing w:before="100" w:beforeAutospacing="1" w:after="160" w:line="259" w:lineRule="auto"/>
+        <w:ind w:left="454" w:firstLine="0"/>
+        <w:jc w:val="left"/>
+        <w:rPr>
+          <w:rFonts w:cs="Arial"/>
+          <w:sz w:val="22"/>
+          <w:szCs w:val="22"/>
+          <w:lang w:eastAsia="en-GB"/>
+        </w:rPr>
+      </w:pPr>
+      <w:r>
+        <w:rPr>
+          <w:rFonts w:cs="Arial"/>
+          <w:sz w:val="22"/>
+          <w:szCs w:val="22"/>
+          <w:lang w:eastAsia="en-GB"/>
+        </w:rPr>
+        <w:t>En plus de cela, le travail sera évalué sur les 7 points spécifiques suivants (Point A14 à A20) :</w:t>
+      </w:r>
+    </w:p>
+    <w:p>
+      <w:pPr>
+        <w:numPr>
+          <w:ilvl w:val="0"/>
+          <w:numId w:val="38"/>
+        </w:numPr>
+        <w:spacing w:before="100" w:beforeAutospacing="1" w:after="160" w:line="259" w:lineRule="auto"/>
+        <w:jc w:val="left"/>
+        <w:rPr>
+          <w:rFonts w:cs="Arial"/>
+          <w:sz w:val="22"/>
+          <w:szCs w:val="22"/>
+          <w:lang w:eastAsia="en-GB"/>
+        </w:rPr>
+      </w:pPr>
+      <w:r>
+        <w:rPr>
+          <w:rFonts w:cs="Arial"/>
+          <w:iCs/>
+          <w:sz w:val="22"/>
+          <w:szCs w:val="22"/>
+          <w:lang w:eastAsia="en-GB"/>
+        </w:rPr>
+        <w:t>Qualité de la modélisation de l’application</w:t>
+      </w:r>
+    </w:p>
+    <w:p>
+      <w:pPr>
+        <w:numPr>
+          <w:ilvl w:val="0"/>
+          <w:numId w:val="38"/>
+        </w:numPr>
+        <w:spacing w:before="100" w:beforeAutospacing="1" w:after="160" w:line="259" w:lineRule="auto"/>
+        <w:jc w:val="left"/>
+        <w:rPr>
+          <w:rFonts w:cs="Arial"/>
+          <w:sz w:val="22"/>
+          <w:szCs w:val="22"/>
+          <w:lang w:eastAsia="en-GB"/>
+        </w:rPr>
+      </w:pPr>
+      <w:r>
+        <w:rPr>
+          <w:rFonts w:cs="Arial"/>
+          <w:iCs/>
+          <w:sz w:val="22"/>
+          <w:szCs w:val="22"/>
+          <w:lang w:eastAsia="en-GB"/>
+        </w:rPr>
+        <w:t>L’analyse comparative des solutions existantes</w:t>
+      </w:r>
+    </w:p>
+    <w:p>
+      <w:pPr>
+        <w:numPr>
+          <w:ilvl w:val="0"/>
+          <w:numId w:val="38"/>
+        </w:numPr>
+        <w:spacing w:before="100" w:beforeAutospacing="1" w:after="160" w:line="259" w:lineRule="auto"/>
+        <w:jc w:val="left"/>
+        <w:rPr>
+          <w:rFonts w:cs="Arial"/>
+          <w:sz w:val="22"/>
+          <w:szCs w:val="22"/>
+          <w:lang w:eastAsia="en-GB"/>
+        </w:rPr>
+      </w:pPr>
+      <w:r>
+        <w:rPr>
+          <w:rFonts w:cs="Arial"/>
+          <w:iCs/>
+          <w:sz w:val="22"/>
+          <w:szCs w:val="22"/>
+          <w:lang w:eastAsia="en-GB"/>
+        </w:rPr>
+        <w:t>La pertinence des choix effectués</w:t>
+      </w:r>
+    </w:p>
+    <w:p>
+      <w:pPr>
+        <w:numPr>
+          <w:ilvl w:val="0"/>
+          <w:numId w:val="38"/>
+        </w:numPr>
+        <w:spacing w:before="100" w:beforeAutospacing="1" w:after="160" w:line="259" w:lineRule="auto"/>
+        <w:jc w:val="left"/>
+        <w:rPr>
+          <w:rFonts w:cs="Arial"/>
+          <w:iCs/>
+          <w:sz w:val="22"/>
+          <w:szCs w:val="22"/>
+          <w:lang w:eastAsia="en-GB"/>
+        </w:rPr>
+      </w:pPr>
+      <w:r>
+        <w:rPr>
+          <w:rFonts w:cs="Arial"/>
+          <w:iCs/>
+          <w:sz w:val="22"/>
+          <w:szCs w:val="22"/>
+          <w:lang w:eastAsia="en-GB"/>
+        </w:rPr>
+        <w:t>Description et qualité des tests effectués</w:t>
+      </w:r>
+    </w:p>
+    <w:p>
+      <w:pPr>
+        <w:numPr>
+          <w:ilvl w:val="0"/>
+          <w:numId w:val="38"/>
+        </w:numPr>
+        <w:spacing w:before="100" w:beforeAutospacing="1" w:after="160" w:line="259" w:lineRule="auto"/>
+        <w:jc w:val="left"/>
+        <w:rPr>
+          <w:rFonts w:cs="Arial"/>
+          <w:sz w:val="22"/>
+          <w:szCs w:val="22"/>
+          <w:lang w:eastAsia="en-GB"/>
+        </w:rPr>
+      </w:pPr>
+      <w:r>
+        <w:rPr>
+          <w:rFonts w:cs="Arial"/>
+          <w:sz w:val="22"/>
+          <w:szCs w:val="22"/>
+          <w:lang w:eastAsia="en-GB"/>
+        </w:rPr>
+        <w:t>La compatibilité de l’application sur les divers OS / versions</w:t>
+      </w:r>
+    </w:p>
+    <w:p>
+      <w:pPr>
+        <w:numPr>
+          <w:ilvl w:val="0"/>
+          <w:numId w:val="38"/>
+        </w:numPr>
+        <w:spacing w:before="100" w:beforeAutospacing="1" w:after="160" w:line="259" w:lineRule="auto"/>
+        <w:jc w:val="left"/>
+        <w:rPr>
+          <w:rFonts w:cs="Arial"/>
+          <w:sz w:val="22"/>
+          <w:szCs w:val="22"/>
+          <w:lang w:eastAsia="en-GB"/>
+        </w:rPr>
+      </w:pPr>
+      <w:r>
+        <w:rPr>
+          <w:rFonts w:cs="Arial"/>
+          <w:sz w:val="22"/>
+          <w:szCs w:val="22"/>
+          <w:lang w:eastAsia="en-GB"/>
+        </w:rPr>
+        <w:t>La transmissibilité des codes produits</w:t>
+      </w:r>
+    </w:p>
+    <w:p>
+      <w:pPr>
+        <w:numPr>
+          <w:ilvl w:val="0"/>
+          <w:numId w:val="38"/>
+        </w:numPr>
+        <w:spacing w:before="100" w:beforeAutospacing="1" w:after="160" w:line="259" w:lineRule="auto"/>
+        <w:jc w:val="left"/>
+        <w:rPr>
+          <w:rFonts w:cs="Arial"/>
+          <w:sz w:val="22"/>
+          <w:szCs w:val="22"/>
+          <w:lang w:eastAsia="en-GB"/>
+        </w:rPr>
+      </w:pPr>
+      <w:r>
+        <w:rPr>
+          <w:rFonts w:cs="Arial"/>
+          <w:iCs/>
+          <w:sz w:val="22"/>
+          <w:szCs w:val="22"/>
+          <w:lang w:eastAsia="en-GB"/>
+        </w:rPr>
+        <w:t>Qualité de la documentation</w:t>
+      </w:r>
+    </w:p>
+    <w:p>
+      <w:pPr>
+        <w:spacing w:before="100" w:beforeAutospacing="1"/>
+        <w:jc w:val="left"/>
+        <w:rPr>
+          <w:rFonts w:cs="Arial"/>
+          <w:sz w:val="22"/>
+          <w:szCs w:val="22"/>
+          <w:lang w:eastAsia="en-GB"/>
+        </w:rPr>
+      </w:pPr>
+    </w:p>
+    <w:p>
+      <w:pPr>
+        <w:keepNext/>
+        <w:keepLines/>
+        <w:numPr>
+          <w:ilvl w:val="0"/>
+          <w:numId w:val="36"/>
+        </w:numPr>
+        <w:pBdr>
+          <w:top w:val="single" w:sz="4" w:space="1" w:color="auto"/>
+        </w:pBdr>
+        <w:spacing w:before="360" w:after="240" w:line="259" w:lineRule="auto"/>
+        <w:jc w:val="left"/>
+        <w:outlineLvl w:val="0"/>
+        <w:rPr>
+          <w:rFonts w:ascii="Calibri Light" w:hAnsi="Calibri Light"/>
+          <w:color w:val="2F5496"/>
+          <w:sz w:val="32"/>
+          <w:szCs w:val="32"/>
+          <w:lang w:val="fr-CH" w:eastAsia="en-US"/>
+        </w:rPr>
+      </w:pPr>
+      <w:r>
+        <w:rPr>
+          <w:rFonts w:ascii="Calibri Light" w:hAnsi="Calibri Light"/>
+          <w:color w:val="2F5496"/>
+          <w:sz w:val="32"/>
+          <w:szCs w:val="32"/>
+          <w:lang w:val="fr-CH" w:eastAsia="en-US"/>
+        </w:rPr>
+        <w:lastRenderedPageBreak/>
+        <w:t>HORAIRE DE TRAVAIL</w:t>
+      </w:r>
+    </w:p>
+    <w:p>
+      <w:pPr>
+        <w:spacing w:after="160" w:line="259" w:lineRule="auto"/>
+        <w:jc w:val="left"/>
+        <w:rPr>
+          <w:rFonts w:ascii="Calibri" w:eastAsia="Calibri" w:hAnsi="Calibri"/>
+          <w:sz w:val="22"/>
+          <w:szCs w:val="22"/>
+          <w:lang w:val="fr-CH" w:eastAsia="en-US"/>
+        </w:rPr>
+      </w:pPr>
+    </w:p>
+    <w:p>
+      <w:pPr>
+        <w:spacing w:before="100" w:beforeAutospacing="1"/>
+        <w:jc w:val="left"/>
+        <w:rPr>
+          <w:rFonts w:cs="Arial"/>
+          <w:sz w:val="22"/>
+          <w:szCs w:val="22"/>
+          <w:lang w:eastAsia="en-GB"/>
+        </w:rPr>
+      </w:pPr>
+    </w:p>
+    <w:p>
+      <w:pPr>
+        <w:keepNext/>
+        <w:keepLines/>
+        <w:numPr>
+          <w:ilvl w:val="0"/>
+          <w:numId w:val="36"/>
+        </w:numPr>
+        <w:pBdr>
+          <w:top w:val="single" w:sz="4" w:space="1" w:color="auto"/>
+        </w:pBdr>
+        <w:spacing w:before="360" w:after="240" w:line="259" w:lineRule="auto"/>
+        <w:jc w:val="left"/>
+        <w:outlineLvl w:val="0"/>
+        <w:rPr>
+          <w:rFonts w:ascii="Calibri Light" w:hAnsi="Calibri Light"/>
+          <w:color w:val="2F5496"/>
+          <w:sz w:val="32"/>
+          <w:szCs w:val="32"/>
+          <w:lang w:val="fr-CH" w:eastAsia="en-US"/>
+        </w:rPr>
+      </w:pPr>
+      <w:r>
+        <w:rPr>
+          <w:rFonts w:ascii="Calibri Light" w:hAnsi="Calibri Light"/>
+          <w:color w:val="2F5496"/>
+          <w:sz w:val="32"/>
+          <w:szCs w:val="32"/>
+          <w:lang w:val="fr-CH" w:eastAsia="en-US"/>
+        </w:rPr>
+        <w:t>VALIDATION</w:t>
+      </w:r>
+    </w:p>
+    <w:tbl>
+      <w:tblPr>
+        <w:tblW w:w="0" w:type="auto"/>
+        <w:jc w:val="center"/>
+        <w:tblBorders>
+          <w:top w:val="single" w:sz="4" w:space="0" w:color="auto"/>
+          <w:left w:val="single" w:sz="4" w:space="0" w:color="auto"/>
+          <w:bottom w:val="single" w:sz="4" w:space="0" w:color="auto"/>
+          <w:right w:val="single" w:sz="4" w:space="0" w:color="auto"/>
+          <w:insideH w:val="single" w:sz="4" w:space="0" w:color="auto"/>
+          <w:insideV w:val="single" w:sz="4" w:space="0" w:color="auto"/>
+        </w:tblBorders>
+        <w:tblLayout w:type="fixed"/>
+        <w:tblCellMar>
+          <w:left w:w="57" w:type="dxa"/>
+          <w:right w:w="57" w:type="dxa"/>
+        </w:tblCellMar>
+        <w:tblLook w:val="01E0" w:firstRow="1" w:lastRow="1" w:firstColumn="1" w:lastColumn="1" w:noHBand="0" w:noVBand="0"/>
+      </w:tblPr>
+      <w:tblGrid>
+        <w:gridCol w:w="3119"/>
+        <w:gridCol w:w="3402"/>
+        <w:gridCol w:w="3402"/>
+      </w:tblGrid>
+      <w:tr>
+        <w:trPr>
+          <w:cantSplit/>
+          <w:trHeight w:val="397"/>
+          <w:jc w:val="center"/>
+        </w:trPr>
+        <w:tc>
+          <w:tcPr>
+            <w:tcW w:w="3119" w:type="dxa"/>
+            <w:shd w:val="clear" w:color="auto" w:fill="D9D9D9"/>
+            <w:vAlign w:val="center"/>
+          </w:tcPr>
+          <w:p>
+            <w:pPr>
+              <w:keepNext/>
+              <w:keepLines/>
+              <w:spacing w:before="60" w:after="60"/>
+              <w:jc w:val="left"/>
+              <w:rPr>
+                <w:sz w:val="22"/>
+                <w:szCs w:val="22"/>
+              </w:rPr>
+            </w:pPr>
+          </w:p>
+        </w:tc>
+        <w:tc>
+          <w:tcPr>
+            <w:tcW w:w="3402" w:type="dxa"/>
+            <w:shd w:val="clear" w:color="auto" w:fill="D9D9D9"/>
+            <w:vAlign w:val="center"/>
+          </w:tcPr>
+          <w:p>
+            <w:pPr>
+              <w:keepNext/>
+              <w:keepLines/>
+              <w:spacing w:before="60" w:after="60"/>
+              <w:jc w:val="left"/>
+              <w:rPr>
+                <w:sz w:val="22"/>
+                <w:szCs w:val="22"/>
+              </w:rPr>
+            </w:pPr>
+            <w:r>
+              <w:rPr>
+                <w:sz w:val="22"/>
+                <w:szCs w:val="22"/>
+              </w:rPr>
+              <w:t>Lu et approuvé le :</w:t>
+            </w:r>
+          </w:p>
+        </w:tc>
+        <w:tc>
+          <w:tcPr>
+            <w:tcW w:w="3402" w:type="dxa"/>
+            <w:shd w:val="clear" w:color="auto" w:fill="D9D9D9"/>
+            <w:vAlign w:val="center"/>
+          </w:tcPr>
+          <w:p>
+            <w:pPr>
+              <w:keepNext/>
+              <w:keepLines/>
+              <w:spacing w:before="60" w:after="60"/>
+              <w:jc w:val="left"/>
+              <w:rPr>
+                <w:sz w:val="22"/>
+                <w:szCs w:val="22"/>
+              </w:rPr>
+            </w:pPr>
+            <w:r>
+              <w:rPr>
+                <w:sz w:val="22"/>
+                <w:szCs w:val="22"/>
+              </w:rPr>
+              <w:t>Signature :</w:t>
+            </w:r>
+          </w:p>
+        </w:tc>
+      </w:tr>
+      <w:tr>
+        <w:trPr>
+          <w:cantSplit/>
+          <w:trHeight w:val="397"/>
+          <w:jc w:val="center"/>
+        </w:trPr>
+        <w:tc>
+          <w:tcPr>
+            <w:tcW w:w="3119" w:type="dxa"/>
+            <w:vAlign w:val="center"/>
+          </w:tcPr>
+          <w:p>
+            <w:pPr>
+              <w:keepNext/>
+              <w:keepLines/>
+              <w:spacing w:before="60" w:after="60"/>
+              <w:jc w:val="left"/>
+              <w:rPr>
+                <w:sz w:val="22"/>
+                <w:szCs w:val="22"/>
+              </w:rPr>
+            </w:pPr>
+            <w:r>
+              <w:rPr>
+                <w:sz w:val="22"/>
+                <w:szCs w:val="22"/>
+              </w:rPr>
+              <w:t>Candidat :</w:t>
+            </w:r>
+          </w:p>
+        </w:tc>
+        <w:tc>
+          <w:tcPr>
+            <w:tcW w:w="3402" w:type="dxa"/>
+            <w:vAlign w:val="center"/>
+          </w:tcPr>
+          <w:p>
+            <w:pPr>
+              <w:keepNext/>
+              <w:keepLines/>
+              <w:spacing w:before="60" w:after="60"/>
+              <w:jc w:val="left"/>
+              <w:rPr>
+                <w:sz w:val="22"/>
+                <w:szCs w:val="22"/>
+              </w:rPr>
+            </w:pPr>
+            <w:r>
+              <w:rPr>
+                <w:sz w:val="22"/>
+                <w:szCs w:val="22"/>
+              </w:rPr>
+              <w:br/>
+            </w:r>
+          </w:p>
+        </w:tc>
+        <w:tc>
+          <w:tcPr>
+            <w:tcW w:w="3402" w:type="dxa"/>
+            <w:vAlign w:val="center"/>
+          </w:tcPr>
+          <w:p>
+            <w:pPr>
+              <w:keepNext/>
+              <w:keepLines/>
+              <w:spacing w:before="60" w:after="60"/>
+              <w:jc w:val="left"/>
+              <w:rPr>
+                <w:sz w:val="22"/>
+                <w:szCs w:val="22"/>
+              </w:rPr>
+            </w:pPr>
+          </w:p>
+        </w:tc>
+      </w:tr>
+      <w:tr>
+        <w:trPr>
+          <w:cantSplit/>
+          <w:trHeight w:val="397"/>
+          <w:jc w:val="center"/>
+        </w:trPr>
+        <w:tc>
+          <w:tcPr>
+            <w:tcW w:w="3119" w:type="dxa"/>
+            <w:vAlign w:val="center"/>
+          </w:tcPr>
+          <w:p>
+            <w:pPr>
+              <w:keepNext/>
+              <w:keepLines/>
+              <w:spacing w:before="60" w:after="60"/>
+              <w:jc w:val="left"/>
+              <w:rPr>
+                <w:sz w:val="22"/>
+                <w:szCs w:val="22"/>
+              </w:rPr>
+            </w:pPr>
+            <w:r>
+              <w:rPr>
+                <w:sz w:val="22"/>
+                <w:szCs w:val="22"/>
+              </w:rPr>
+              <w:t>Expert n°1 :</w:t>
+            </w:r>
+          </w:p>
+        </w:tc>
+        <w:tc>
+          <w:tcPr>
+            <w:tcW w:w="3402" w:type="dxa"/>
+            <w:vAlign w:val="center"/>
+          </w:tcPr>
+          <w:p>
+            <w:pPr>
+              <w:keepNext/>
+              <w:keepLines/>
+              <w:spacing w:before="60" w:after="60"/>
+              <w:jc w:val="left"/>
+              <w:rPr>
+                <w:sz w:val="22"/>
+                <w:szCs w:val="22"/>
+              </w:rPr>
+            </w:pPr>
+            <w:r>
+              <w:rPr>
+                <w:sz w:val="22"/>
+                <w:szCs w:val="22"/>
+              </w:rPr>
+              <w:br/>
+            </w:r>
+          </w:p>
+        </w:tc>
+        <w:tc>
+          <w:tcPr>
+            <w:tcW w:w="3402" w:type="dxa"/>
+            <w:vAlign w:val="center"/>
+          </w:tcPr>
+          <w:p>
+            <w:pPr>
+              <w:keepNext/>
+              <w:keepLines/>
+              <w:spacing w:before="60" w:after="60"/>
+              <w:jc w:val="left"/>
+              <w:rPr>
+                <w:sz w:val="22"/>
+                <w:szCs w:val="22"/>
+              </w:rPr>
+            </w:pPr>
+          </w:p>
+        </w:tc>
+      </w:tr>
+      <w:tr>
+        <w:trPr>
+          <w:cantSplit/>
+          <w:trHeight w:val="397"/>
+          <w:jc w:val="center"/>
+        </w:trPr>
+        <w:tc>
+          <w:tcPr>
+            <w:tcW w:w="3119" w:type="dxa"/>
+            <w:vAlign w:val="center"/>
+          </w:tcPr>
+          <w:p>
+            <w:pPr>
+              <w:keepNext/>
+              <w:keepLines/>
+              <w:spacing w:before="60" w:after="60"/>
+              <w:jc w:val="left"/>
+              <w:rPr>
+                <w:sz w:val="22"/>
+                <w:szCs w:val="22"/>
+              </w:rPr>
+            </w:pPr>
+            <w:r>
+              <w:rPr>
+                <w:sz w:val="22"/>
+                <w:szCs w:val="22"/>
+              </w:rPr>
+              <w:t>Expert n° 2 :</w:t>
+            </w:r>
+          </w:p>
+        </w:tc>
+        <w:tc>
+          <w:tcPr>
+            <w:tcW w:w="3402" w:type="dxa"/>
+            <w:vAlign w:val="center"/>
+          </w:tcPr>
+          <w:p>
+            <w:pPr>
+              <w:keepNext/>
+              <w:keepLines/>
+              <w:spacing w:before="60" w:after="60"/>
+              <w:jc w:val="left"/>
+              <w:rPr>
+                <w:sz w:val="22"/>
+                <w:szCs w:val="22"/>
+              </w:rPr>
+            </w:pPr>
+            <w:r>
+              <w:rPr>
+                <w:sz w:val="22"/>
+                <w:szCs w:val="22"/>
+              </w:rPr>
+              <w:br/>
+            </w:r>
+          </w:p>
+        </w:tc>
+        <w:tc>
+          <w:tcPr>
+            <w:tcW w:w="3402" w:type="dxa"/>
+            <w:vAlign w:val="center"/>
+          </w:tcPr>
+          <w:p>
+            <w:pPr>
+              <w:keepNext/>
+              <w:keepLines/>
+              <w:spacing w:before="60" w:after="60"/>
+              <w:jc w:val="left"/>
+              <w:rPr>
+                <w:sz w:val="22"/>
+                <w:szCs w:val="22"/>
+              </w:rPr>
+            </w:pPr>
+          </w:p>
+        </w:tc>
+      </w:tr>
+      <w:tr>
+        <w:trPr>
+          <w:cantSplit/>
+          <w:trHeight w:val="397"/>
+          <w:jc w:val="center"/>
+        </w:trPr>
+        <w:tc>
+          <w:tcPr>
+            <w:tcW w:w="3119" w:type="dxa"/>
+            <w:vAlign w:val="center"/>
+          </w:tcPr>
+          <w:p>
+            <w:pPr>
+              <w:keepNext/>
+              <w:keepLines/>
+              <w:spacing w:before="60" w:after="60"/>
+              <w:jc w:val="left"/>
+              <w:rPr>
+                <w:sz w:val="22"/>
+                <w:szCs w:val="22"/>
+              </w:rPr>
+            </w:pPr>
+            <w:r>
+              <w:rPr>
+                <w:sz w:val="22"/>
+                <w:szCs w:val="22"/>
+              </w:rPr>
+              <w:t>Chef de projet :</w:t>
+            </w:r>
+          </w:p>
+        </w:tc>
+        <w:tc>
+          <w:tcPr>
+            <w:tcW w:w="3402" w:type="dxa"/>
+            <w:vAlign w:val="center"/>
+          </w:tcPr>
+          <w:p>
+            <w:pPr>
+              <w:keepNext/>
+              <w:keepLines/>
+              <w:spacing w:before="60" w:after="60"/>
+              <w:jc w:val="left"/>
+              <w:rPr>
+                <w:sz w:val="22"/>
+                <w:szCs w:val="22"/>
+              </w:rPr>
+            </w:pPr>
+            <w:r>
+              <w:rPr>
+                <w:sz w:val="22"/>
+                <w:szCs w:val="22"/>
+              </w:rPr>
+              <w:br/>
+            </w:r>
+          </w:p>
+        </w:tc>
+        <w:tc>
+          <w:tcPr>
+            <w:tcW w:w="3402" w:type="dxa"/>
+            <w:vAlign w:val="center"/>
+          </w:tcPr>
+          <w:p>
+            <w:pPr>
+              <w:keepNext/>
+              <w:keepLines/>
+              <w:spacing w:before="60" w:after="60"/>
+              <w:jc w:val="left"/>
+              <w:rPr>
+                <w:sz w:val="22"/>
+                <w:szCs w:val="22"/>
+              </w:rPr>
+            </w:pPr>
+          </w:p>
+        </w:tc>
+      </w:tr>
+    </w:tbl>
+    <w:p>
+      <w:pPr>
+        <w:autoSpaceDE w:val="0"/>
+        <w:autoSpaceDN w:val="0"/>
+        <w:adjustRightInd w:val="0"/>
+        <w:spacing w:after="160" w:line="259" w:lineRule="auto"/>
+        <w:jc w:val="left"/>
+        <w:rPr>
+          <w:rFonts w:ascii="Calibri" w:eastAsia="Calibri" w:hAnsi="Calibri"/>
+          <w:sz w:val="2"/>
+          <w:szCs w:val="2"/>
+          <w:lang w:val="fr-CH" w:eastAsia="en-US"/>
+        </w:rPr>
+      </w:pPr>
+    </w:p>
+    <w:p>
+      <w:pPr>
+        <w:spacing w:after="160" w:line="259" w:lineRule="auto"/>
+        <w:rPr>
+          <w:rFonts w:ascii="Calibri" w:eastAsia="Calibri" w:hAnsi="Calibri"/>
+          <w:sz w:val="22"/>
+          <w:szCs w:val="22"/>
+          <w:lang w:val="fr-CH" w:eastAsia="en-US"/>
+        </w:rPr>
+      </w:pPr>
     </w:p>
     <w:p/>
     <w:p>
       <w:pPr>
         <w:pStyle w:val="Titre2"/>
-        <w:tabs>
-          <w:tab w:val="clear" w:pos="1134"/>
-          <w:tab w:val="clear" w:pos="5963"/>
-        </w:tabs>
-        <w:spacing w:after="60"/>
-        <w:ind w:left="576" w:hanging="576"/>
-        <w:jc w:val="left"/>
         <w:rPr>
           <w:iCs w:val="0"/>
         </w:rPr>
@@ -6760,7 +8974,10 @@
       <w:bookmarkStart w:id="58" w:name="_Toc499021849"/>
       <w:bookmarkStart w:id="59" w:name="_Toc128643990"/>
       <w:r>
-        <w:t>Résumé du rapport du TPI / version succincte de la documentation</w:t>
+        <w:t>Résumé</w:t>
+      </w:r>
+      <w:r>
+        <w:t xml:space="preserve"> du rapport du TPI / version succincte de la documentation</w:t>
       </w:r>
       <w:bookmarkEnd w:id="58"/>
       <w:bookmarkEnd w:id="59"/>
@@ -6769,13 +8986,6 @@
     <w:p>
       <w:pPr>
         <w:pStyle w:val="Titre2"/>
-        <w:tabs>
-          <w:tab w:val="clear" w:pos="1134"/>
-          <w:tab w:val="clear" w:pos="5963"/>
-        </w:tabs>
-        <w:spacing w:after="60"/>
-        <w:ind w:left="576" w:hanging="576"/>
-        <w:jc w:val="left"/>
         <w:rPr>
           <w:iCs w:val="0"/>
         </w:rPr>
@@ -6784,7 +8994,10 @@
       <w:bookmarkStart w:id="61" w:name="_Toc499021850"/>
       <w:bookmarkStart w:id="62" w:name="_Toc128643991"/>
       <w:r>
-        <w:t>Sources – Bibliographie</w:t>
+        <w:t>Sources</w:t>
+      </w:r>
+      <w:r>
+        <w:t xml:space="preserve"> – Bibliographie</w:t>
       </w:r>
       <w:bookmarkEnd w:id="60"/>
       <w:bookmarkEnd w:id="61"/>
@@ -6827,13 +9040,6 @@
     <w:p>
       <w:pPr>
         <w:pStyle w:val="Titre2"/>
-        <w:tabs>
-          <w:tab w:val="clear" w:pos="1134"/>
-          <w:tab w:val="clear" w:pos="5963"/>
-        </w:tabs>
-        <w:spacing w:after="60"/>
-        <w:ind w:left="576" w:hanging="576"/>
-        <w:jc w:val="left"/>
         <w:rPr>
           <w:iCs w:val="0"/>
         </w:rPr>
@@ -6843,7 +9049,10 @@
       <w:bookmarkStart w:id="65" w:name="_Toc499021851"/>
       <w:bookmarkStart w:id="66" w:name="_Toc128643992"/>
       <w:r>
-        <w:t xml:space="preserve">Journal de </w:t>
+        <w:t>Journal</w:t>
+      </w:r>
+      <w:r>
+        <w:t xml:space="preserve"> de </w:t>
       </w:r>
       <w:bookmarkEnd w:id="63"/>
       <w:bookmarkEnd w:id="64"/>
@@ -7037,13 +9246,6 @@
     <w:p>
       <w:pPr>
         <w:pStyle w:val="Titre2"/>
-        <w:tabs>
-          <w:tab w:val="clear" w:pos="1134"/>
-          <w:tab w:val="clear" w:pos="5963"/>
-        </w:tabs>
-        <w:spacing w:after="60"/>
-        <w:ind w:left="576" w:hanging="576"/>
-        <w:jc w:val="left"/>
         <w:rPr>
           <w:iCs w:val="0"/>
         </w:rPr>
@@ -7052,7 +9254,10 @@
       <w:bookmarkStart w:id="69" w:name="_Toc499021852"/>
       <w:bookmarkStart w:id="70" w:name="_Toc128643993"/>
       <w:r>
-        <w:t>Manuel d'Installation</w:t>
+        <w:t>Manuel d'i</w:t>
+      </w:r>
+      <w:r>
+        <w:t>nstallation</w:t>
       </w:r>
       <w:bookmarkEnd w:id="67"/>
       <w:bookmarkEnd w:id="68"/>
@@ -7063,13 +9268,6 @@
     <w:p>
       <w:pPr>
         <w:pStyle w:val="Titre2"/>
-        <w:tabs>
-          <w:tab w:val="clear" w:pos="1134"/>
-          <w:tab w:val="clear" w:pos="5963"/>
-        </w:tabs>
-        <w:spacing w:after="60"/>
-        <w:ind w:left="576" w:hanging="576"/>
-        <w:jc w:val="left"/>
         <w:rPr>
           <w:iCs w:val="0"/>
         </w:rPr>
@@ -7079,7 +9277,14 @@
       <w:bookmarkStart w:id="73" w:name="_Toc499021853"/>
       <w:bookmarkStart w:id="74" w:name="_Toc128643994"/>
       <w:r>
-        <w:t>Manuel d'Utilisation</w:t>
+        <w:lastRenderedPageBreak/>
+        <w:t>Manuel</w:t>
+      </w:r>
+      <w:r>
+        <w:t xml:space="preserve"> d'u</w:t>
+      </w:r>
+      <w:r>
+        <w:t>tilisation</w:t>
       </w:r>
       <w:bookmarkEnd w:id="71"/>
       <w:bookmarkEnd w:id="72"/>
@@ -7090,31 +9295,24 @@
     <w:p>
       <w:pPr>
         <w:pStyle w:val="Titre2"/>
-        <w:tabs>
-          <w:tab w:val="clear" w:pos="1134"/>
-          <w:tab w:val="clear" w:pos="5963"/>
-        </w:tabs>
-        <w:spacing w:after="60"/>
-        <w:ind w:left="576" w:hanging="576"/>
-        <w:jc w:val="left"/>
         <w:rPr>
           <w:iCs w:val="0"/>
         </w:rPr>
       </w:pPr>
       <w:bookmarkStart w:id="75" w:name="_Toc71703270"/>
       <w:bookmarkStart w:id="76" w:name="_Toc499021854"/>
-      <w:bookmarkStart w:id="77" w:name="_Toc25553334"/>
-      <w:bookmarkStart w:id="78" w:name="_Toc128643995"/>
+      <w:bookmarkStart w:id="77" w:name="_Toc128643995"/>
+      <w:bookmarkStart w:id="78" w:name="_Toc25553334"/>
       <w:r>
         <w:t>Archives du projet</w:t>
       </w:r>
       <w:bookmarkEnd w:id="75"/>
       <w:bookmarkEnd w:id="76"/>
+      <w:bookmarkEnd w:id="77"/>
+      <w:r>
+        <w:t xml:space="preserve"> </w:t>
+      </w:r>
       <w:bookmarkEnd w:id="78"/>
-      <w:r>
-        <w:t xml:space="preserve"> </w:t>
-      </w:r>
-      <w:bookmarkEnd w:id="77"/>
     </w:p>
     <w:p/>
     <w:p>
@@ -7324,7 +9522,7 @@
         <w:noProof/>
         <w:sz w:val="20"/>
       </w:rPr>
-      <w:t>11</w:t>
+      <w:t>15</w:t>
     </w:r>
     <w:r>
       <w:rPr>
@@ -7485,7 +9683,7 @@
         <w:noProof/>
         <w:sz w:val="20"/>
       </w:rPr>
-      <w:t>11</w:t>
+      <w:t>15</w:t>
     </w:r>
     <w:r>
       <w:rPr>
@@ -7648,7 +9846,7 @@
         <w:noProof/>
         <w:sz w:val="20"/>
       </w:rPr>
-      <w:t>11</w:t>
+      <w:t>15</w:t>
     </w:r>
     <w:r>
       <w:rPr>
@@ -7922,7 +10120,7 @@
         <w:noProof/>
         <w:sz w:val="20"/>
       </w:rPr>
-      <w:t>9</w:t>
+      <w:t>12</w:t>
     </w:r>
     <w:r>
       <w:rPr>
@@ -7971,7 +10169,7 @@
         <w:noProof/>
         <w:sz w:val="20"/>
       </w:rPr>
-      <w:t>11</w:t>
+      <w:t>15</w:t>
     </w:r>
     <w:r>
       <w:rPr>
@@ -8565,7 +10763,7 @@
         <v:path o:extrusionok="f" gradientshapeok="t" o:connecttype="rect"/>
         <o:lock v:ext="edit" aspectratio="t"/>
       </v:shapetype>
-      <v:shape id="_x0000_i1033" type="#_x0000_t75" style="width:11.25pt;height:11.25pt" o:bullet="t">
+      <v:shape id="_x0000_i1031" type="#_x0000_t75" style="width:11.25pt;height:11.25pt" o:bullet="t">
         <v:imagedata r:id="rId1" o:title="BD14753_"/>
       </v:shape>
     </w:pict>
@@ -9264,6 +11462,119 @@
     </w:lvl>
   </w:abstractNum>
   <w:abstractNum w:abstractNumId="6" w15:restartNumberingAfterBreak="0">
+    <w:nsid w:val="13C40C0D"/>
+    <w:multiLevelType w:val="hybridMultilevel"/>
+    <w:tmpl w:val="21007584"/>
+    <w:lvl w:ilvl="0" w:tplc="100C0001">
+      <w:start w:val="1"/>
+      <w:numFmt w:val="bullet"/>
+      <w:lvlText w:val=""/>
+      <w:lvlJc w:val="left"/>
+      <w:pPr>
+        <w:ind w:left="1069" w:hanging="360"/>
+      </w:pPr>
+      <w:rPr>
+        <w:rFonts w:ascii="Symbol" w:hAnsi="Symbol" w:hint="default"/>
+      </w:rPr>
+    </w:lvl>
+    <w:lvl w:ilvl="1" w:tplc="100C0003">
+      <w:start w:val="1"/>
+      <w:numFmt w:val="bullet"/>
+      <w:lvlText w:val="o"/>
+      <w:lvlJc w:val="left"/>
+      <w:pPr>
+        <w:ind w:left="1789" w:hanging="360"/>
+      </w:pPr>
+      <w:rPr>
+        <w:rFonts w:ascii="Courier New" w:hAnsi="Courier New" w:cs="Courier New" w:hint="default"/>
+      </w:rPr>
+    </w:lvl>
+    <w:lvl w:ilvl="2" w:tplc="100C0005" w:tentative="1">
+      <w:start w:val="1"/>
+      <w:numFmt w:val="bullet"/>
+      <w:lvlText w:val=""/>
+      <w:lvlJc w:val="left"/>
+      <w:pPr>
+        <w:ind w:left="2509" w:hanging="360"/>
+      </w:pPr>
+      <w:rPr>
+        <w:rFonts w:ascii="Wingdings" w:hAnsi="Wingdings" w:hint="default"/>
+      </w:rPr>
+    </w:lvl>
+    <w:lvl w:ilvl="3" w:tplc="100C0001" w:tentative="1">
+      <w:start w:val="1"/>
+      <w:numFmt w:val="bullet"/>
+      <w:lvlText w:val=""/>
+      <w:lvlJc w:val="left"/>
+      <w:pPr>
+        <w:ind w:left="3229" w:hanging="360"/>
+      </w:pPr>
+      <w:rPr>
+        <w:rFonts w:ascii="Symbol" w:hAnsi="Symbol" w:hint="default"/>
+      </w:rPr>
+    </w:lvl>
+    <w:lvl w:ilvl="4" w:tplc="100C0003" w:tentative="1">
+      <w:start w:val="1"/>
+      <w:numFmt w:val="bullet"/>
+      <w:lvlText w:val="o"/>
+      <w:lvlJc w:val="left"/>
+      <w:pPr>
+        <w:ind w:left="3949" w:hanging="360"/>
+      </w:pPr>
+      <w:rPr>
+        <w:rFonts w:ascii="Courier New" w:hAnsi="Courier New" w:cs="Courier New" w:hint="default"/>
+      </w:rPr>
+    </w:lvl>
+    <w:lvl w:ilvl="5" w:tplc="100C0005" w:tentative="1">
+      <w:start w:val="1"/>
+      <w:numFmt w:val="bullet"/>
+      <w:lvlText w:val=""/>
+      <w:lvlJc w:val="left"/>
+      <w:pPr>
+        <w:ind w:left="4669" w:hanging="360"/>
+      </w:pPr>
+      <w:rPr>
+        <w:rFonts w:ascii="Wingdings" w:hAnsi="Wingdings" w:hint="default"/>
+      </w:rPr>
+    </w:lvl>
+    <w:lvl w:ilvl="6" w:tplc="100C0001" w:tentative="1">
+      <w:start w:val="1"/>
+      <w:numFmt w:val="bullet"/>
+      <w:lvlText w:val=""/>
+      <w:lvlJc w:val="left"/>
+      <w:pPr>
+        <w:ind w:left="5389" w:hanging="360"/>
+      </w:pPr>
+      <w:rPr>
+        <w:rFonts w:ascii="Symbol" w:hAnsi="Symbol" w:hint="default"/>
+      </w:rPr>
+    </w:lvl>
+    <w:lvl w:ilvl="7" w:tplc="100C0003" w:tentative="1">
+      <w:start w:val="1"/>
+      <w:numFmt w:val="bullet"/>
+      <w:lvlText w:val="o"/>
+      <w:lvlJc w:val="left"/>
+      <w:pPr>
+        <w:ind w:left="6109" w:hanging="360"/>
+      </w:pPr>
+      <w:rPr>
+        <w:rFonts w:ascii="Courier New" w:hAnsi="Courier New" w:cs="Courier New" w:hint="default"/>
+      </w:rPr>
+    </w:lvl>
+    <w:lvl w:ilvl="8" w:tplc="100C0005" w:tentative="1">
+      <w:start w:val="1"/>
+      <w:numFmt w:val="bullet"/>
+      <w:lvlText w:val=""/>
+      <w:lvlJc w:val="left"/>
+      <w:pPr>
+        <w:ind w:left="6829" w:hanging="360"/>
+      </w:pPr>
+      <w:rPr>
+        <w:rFonts w:ascii="Wingdings" w:hAnsi="Wingdings" w:hint="default"/>
+      </w:rPr>
+    </w:lvl>
+  </w:abstractNum>
+  <w:abstractNum w:abstractNumId="7" w15:restartNumberingAfterBreak="0">
     <w:nsid w:val="16794E2B"/>
     <w:multiLevelType w:val="hybridMultilevel"/>
     <w:tmpl w:val="641AD2C2"/>
@@ -9403,7 +11714,7 @@
       </w:rPr>
     </w:lvl>
   </w:abstractNum>
-  <w:abstractNum w:abstractNumId="7" w15:restartNumberingAfterBreak="0">
+  <w:abstractNum w:abstractNumId="8" w15:restartNumberingAfterBreak="0">
     <w:nsid w:val="19FF01AE"/>
     <w:multiLevelType w:val="hybridMultilevel"/>
     <w:tmpl w:val="EC6A3956"/>
@@ -9543,7 +11854,7 @@
       </w:rPr>
     </w:lvl>
   </w:abstractNum>
-  <w:abstractNum w:abstractNumId="8" w15:restartNumberingAfterBreak="0">
+  <w:abstractNum w:abstractNumId="9" w15:restartNumberingAfterBreak="0">
     <w:nsid w:val="1F7A30FB"/>
     <w:multiLevelType w:val="multilevel"/>
     <w:tmpl w:val="A35224D0"/>
@@ -9685,7 +11996,147 @@
       </w:rPr>
     </w:lvl>
   </w:abstractNum>
-  <w:abstractNum w:abstractNumId="9" w15:restartNumberingAfterBreak="0">
+  <w:abstractNum w:abstractNumId="10" w15:restartNumberingAfterBreak="0">
+    <w:nsid w:val="26566A89"/>
+    <w:multiLevelType w:val="multilevel"/>
+    <w:tmpl w:val="12E2BDB4"/>
+    <w:lvl w:ilvl="0">
+      <w:start w:val="1"/>
+      <w:numFmt w:val="decimal"/>
+      <w:lvlText w:val="%1"/>
+      <w:lvlJc w:val="left"/>
+      <w:pPr>
+        <w:tabs>
+          <w:tab w:val="num" w:pos="454"/>
+        </w:tabs>
+        <w:ind w:left="0" w:firstLine="170"/>
+      </w:pPr>
+      <w:rPr>
+        <w:rFonts w:hint="default"/>
+      </w:rPr>
+    </w:lvl>
+    <w:lvl w:ilvl="1">
+      <w:start w:val="1"/>
+      <w:numFmt w:val="decimal"/>
+      <w:lvlText w:val="%1.%2"/>
+      <w:lvlJc w:val="left"/>
+      <w:pPr>
+        <w:tabs>
+          <w:tab w:val="num" w:pos="851"/>
+        </w:tabs>
+        <w:ind w:left="284" w:firstLine="0"/>
+      </w:pPr>
+      <w:rPr>
+        <w:rFonts w:hint="default"/>
+      </w:rPr>
+    </w:lvl>
+    <w:lvl w:ilvl="2">
+      <w:start w:val="1"/>
+      <w:numFmt w:val="decimal"/>
+      <w:lvlText w:val="%1.%2.%3"/>
+      <w:lvlJc w:val="left"/>
+      <w:pPr>
+        <w:tabs>
+          <w:tab w:val="num" w:pos="890"/>
+        </w:tabs>
+        <w:ind w:left="890" w:hanging="720"/>
+      </w:pPr>
+      <w:rPr>
+        <w:rFonts w:hint="default"/>
+      </w:rPr>
+    </w:lvl>
+    <w:lvl w:ilvl="3">
+      <w:start w:val="1"/>
+      <w:numFmt w:val="decimal"/>
+      <w:lvlText w:val="%1.%2.%3.%4"/>
+      <w:lvlJc w:val="left"/>
+      <w:pPr>
+        <w:tabs>
+          <w:tab w:val="num" w:pos="1034"/>
+        </w:tabs>
+        <w:ind w:left="1034" w:hanging="864"/>
+      </w:pPr>
+      <w:rPr>
+        <w:rFonts w:hint="default"/>
+      </w:rPr>
+    </w:lvl>
+    <w:lvl w:ilvl="4">
+      <w:start w:val="1"/>
+      <w:numFmt w:val="decimal"/>
+      <w:lvlText w:val="%1.%2.%3.%4.%5"/>
+      <w:lvlJc w:val="left"/>
+      <w:pPr>
+        <w:tabs>
+          <w:tab w:val="num" w:pos="1178"/>
+        </w:tabs>
+        <w:ind w:left="1178" w:hanging="1008"/>
+      </w:pPr>
+      <w:rPr>
+        <w:rFonts w:hint="default"/>
+      </w:rPr>
+    </w:lvl>
+    <w:lvl w:ilvl="5">
+      <w:start w:val="1"/>
+      <w:numFmt w:val="decimal"/>
+      <w:lvlText w:val="%1.%2.%3.%4.%5.%6"/>
+      <w:lvlJc w:val="left"/>
+      <w:pPr>
+        <w:tabs>
+          <w:tab w:val="num" w:pos="1322"/>
+        </w:tabs>
+        <w:ind w:left="1322" w:hanging="1152"/>
+      </w:pPr>
+      <w:rPr>
+        <w:rFonts w:hint="default"/>
+      </w:rPr>
+    </w:lvl>
+    <w:lvl w:ilvl="6">
+      <w:start w:val="1"/>
+      <w:numFmt w:val="decimal"/>
+      <w:lvlText w:val="%1.%2.%3.%4.%5.%6.%7"/>
+      <w:lvlJc w:val="left"/>
+      <w:pPr>
+        <w:tabs>
+          <w:tab w:val="num" w:pos="1466"/>
+        </w:tabs>
+        <w:ind w:left="1466" w:hanging="1296"/>
+      </w:pPr>
+      <w:rPr>
+        <w:rFonts w:hint="default"/>
+      </w:rPr>
+    </w:lvl>
+    <w:lvl w:ilvl="7">
+      <w:start w:val="1"/>
+      <w:numFmt w:val="decimal"/>
+      <w:lvlText w:val="%1.%2.%3.%4.%5.%6.%7.%8"/>
+      <w:lvlJc w:val="left"/>
+      <w:pPr>
+        <w:tabs>
+          <w:tab w:val="num" w:pos="1610"/>
+        </w:tabs>
+        <w:ind w:left="1610" w:hanging="1440"/>
+      </w:pPr>
+      <w:rPr>
+        <w:rFonts w:hint="default"/>
+      </w:rPr>
+    </w:lvl>
+    <w:lvl w:ilvl="8">
+      <w:start w:val="1"/>
+      <w:numFmt w:val="decimal"/>
+      <w:lvlText w:val="%1.%2.%3.%4.%5.%6.%7.%8.%9"/>
+      <w:lvlJc w:val="left"/>
+      <w:pPr>
+        <w:tabs>
+          <w:tab w:val="num" w:pos="1754"/>
+        </w:tabs>
+        <w:ind w:left="1754" w:hanging="1584"/>
+      </w:pPr>
+      <w:rPr>
+        <w:rFonts w:hint="default"/>
+      </w:rPr>
+    </w:lvl>
+  </w:abstractNum>
+  <w:abstractNum w:abstractNumId="11" w15:restartNumberingAfterBreak="0">
     <w:nsid w:val="27A404D8"/>
     <w:multiLevelType w:val="hybridMultilevel"/>
     <w:tmpl w:val="A35224D0"/>
@@ -9827,7 +12278,7 @@
       </w:rPr>
     </w:lvl>
   </w:abstractNum>
-  <w:abstractNum w:abstractNumId="10" w15:restartNumberingAfterBreak="0">
+  <w:abstractNum w:abstractNumId="12" w15:restartNumberingAfterBreak="0">
     <w:nsid w:val="37AD2E17"/>
     <w:multiLevelType w:val="hybridMultilevel"/>
     <w:tmpl w:val="EE4C7EB4"/>
@@ -9967,7 +12418,7 @@
       </w:rPr>
     </w:lvl>
   </w:abstractNum>
-  <w:abstractNum w:abstractNumId="11" w15:restartNumberingAfterBreak="0">
+  <w:abstractNum w:abstractNumId="13" w15:restartNumberingAfterBreak="0">
     <w:nsid w:val="39AC28F1"/>
     <w:multiLevelType w:val="multilevel"/>
     <w:tmpl w:val="CCB4AA70"/>
@@ -10109,7 +12560,7 @@
       </w:rPr>
     </w:lvl>
   </w:abstractNum>
-  <w:abstractNum w:abstractNumId="12" w15:restartNumberingAfterBreak="0">
+  <w:abstractNum w:abstractNumId="14" w15:restartNumberingAfterBreak="0">
     <w:nsid w:val="408C02FF"/>
     <w:multiLevelType w:val="hybridMultilevel"/>
     <w:tmpl w:val="1C925AC4"/>
@@ -10246,7 +12697,7 @@
       </w:rPr>
     </w:lvl>
   </w:abstractNum>
-  <w:abstractNum w:abstractNumId="13" w15:restartNumberingAfterBreak="0">
+  <w:abstractNum w:abstractNumId="15" w15:restartNumberingAfterBreak="0">
     <w:nsid w:val="42F31DAB"/>
     <w:multiLevelType w:val="hybridMultilevel"/>
     <w:tmpl w:val="A46C5D1C"/>
@@ -10386,7 +12837,7 @@
       </w:rPr>
     </w:lvl>
   </w:abstractNum>
-  <w:abstractNum w:abstractNumId="14" w15:restartNumberingAfterBreak="0">
+  <w:abstractNum w:abstractNumId="16" w15:restartNumberingAfterBreak="0">
     <w:nsid w:val="47E27E18"/>
     <w:multiLevelType w:val="hybridMultilevel"/>
     <w:tmpl w:val="52D05DFE"/>
@@ -10527,7 +12978,7 @@
       </w:rPr>
     </w:lvl>
   </w:abstractNum>
-  <w:abstractNum w:abstractNumId="15" w15:restartNumberingAfterBreak="0">
+  <w:abstractNum w:abstractNumId="17" w15:restartNumberingAfterBreak="0">
     <w:nsid w:val="4AA031C0"/>
     <w:multiLevelType w:val="hybridMultilevel"/>
     <w:tmpl w:val="7FF68C66"/>
@@ -10667,7 +13118,319 @@
       </w:rPr>
     </w:lvl>
   </w:abstractNum>
-  <w:abstractNum w:abstractNumId="16" w15:restartNumberingAfterBreak="0">
+  <w:abstractNum w:abstractNumId="18" w15:restartNumberingAfterBreak="0">
+    <w:nsid w:val="4D2842E1"/>
+    <w:multiLevelType w:val="hybridMultilevel"/>
+    <w:tmpl w:val="9D5C6ED8"/>
+    <w:lvl w:ilvl="0" w:tplc="C81EAE84">
+      <w:start w:val="1"/>
+      <w:numFmt w:val="bullet"/>
+      <w:lvlText w:val="-"/>
+      <w:lvlJc w:val="left"/>
+      <w:pPr>
+        <w:ind w:left="785" w:hanging="360"/>
+      </w:pPr>
+      <w:rPr>
+        <w:rFonts w:ascii="Arial" w:eastAsia="Times New Roman" w:hAnsi="Arial" w:cs="Arial" w:hint="default"/>
+      </w:rPr>
+    </w:lvl>
+    <w:lvl w:ilvl="1" w:tplc="100C0003">
+      <w:start w:val="1"/>
+      <w:numFmt w:val="bullet"/>
+      <w:lvlText w:val="o"/>
+      <w:lvlJc w:val="left"/>
+      <w:pPr>
+        <w:ind w:left="1505" w:hanging="360"/>
+      </w:pPr>
+      <w:rPr>
+        <w:rFonts w:ascii="Courier New" w:hAnsi="Courier New" w:cs="Courier New" w:hint="default"/>
+      </w:rPr>
+    </w:lvl>
+    <w:lvl w:ilvl="2" w:tplc="100C0005" w:tentative="1">
+      <w:start w:val="1"/>
+      <w:numFmt w:val="bullet"/>
+      <w:lvlText w:val=""/>
+      <w:lvlJc w:val="left"/>
+      <w:pPr>
+        <w:ind w:left="2225" w:hanging="360"/>
+      </w:pPr>
+      <w:rPr>
+        <w:rFonts w:ascii="Wingdings" w:hAnsi="Wingdings" w:hint="default"/>
+      </w:rPr>
+    </w:lvl>
+    <w:lvl w:ilvl="3" w:tplc="100C0001" w:tentative="1">
+      <w:start w:val="1"/>
+      <w:numFmt w:val="bullet"/>
+      <w:lvlText w:val=""/>
+      <w:lvlJc w:val="left"/>
+      <w:pPr>
+        <w:ind w:left="2945" w:hanging="360"/>
+      </w:pPr>
+      <w:rPr>
+        <w:rFonts w:ascii="Symbol" w:hAnsi="Symbol" w:hint="default"/>
+      </w:rPr>
+    </w:lvl>
+    <w:lvl w:ilvl="4" w:tplc="100C0003" w:tentative="1">
+      <w:start w:val="1"/>
+      <w:numFmt w:val="bullet"/>
+      <w:lvlText w:val="o"/>
+      <w:lvlJc w:val="left"/>
+      <w:pPr>
+        <w:ind w:left="3665" w:hanging="360"/>
+      </w:pPr>
+      <w:rPr>
+        <w:rFonts w:ascii="Courier New" w:hAnsi="Courier New" w:cs="Courier New" w:hint="default"/>
+      </w:rPr>
+    </w:lvl>
+    <w:lvl w:ilvl="5" w:tplc="100C0005" w:tentative="1">
+      <w:start w:val="1"/>
+      <w:numFmt w:val="bullet"/>
+      <w:lvlText w:val=""/>
+      <w:lvlJc w:val="left"/>
+      <w:pPr>
+        <w:ind w:left="4385" w:hanging="360"/>
+      </w:pPr>
+      <w:rPr>
+        <w:rFonts w:ascii="Wingdings" w:hAnsi="Wingdings" w:hint="default"/>
+      </w:rPr>
+    </w:lvl>
+    <w:lvl w:ilvl="6" w:tplc="100C0001" w:tentative="1">
+      <w:start w:val="1"/>
+      <w:numFmt w:val="bullet"/>
+      <w:lvlText w:val=""/>
+      <w:lvlJc w:val="left"/>
+      <w:pPr>
+        <w:ind w:left="5105" w:hanging="360"/>
+      </w:pPr>
+      <w:rPr>
+        <w:rFonts w:ascii="Symbol" w:hAnsi="Symbol" w:hint="default"/>
+      </w:rPr>
+    </w:lvl>
+    <w:lvl w:ilvl="7" w:tplc="100C0003" w:tentative="1">
+      <w:start w:val="1"/>
+      <w:numFmt w:val="bullet"/>
+      <w:lvlText w:val="o"/>
+      <w:lvlJc w:val="left"/>
+      <w:pPr>
+        <w:ind w:left="5825" w:hanging="360"/>
+      </w:pPr>
+      <w:rPr>
+        <w:rFonts w:ascii="Courier New" w:hAnsi="Courier New" w:cs="Courier New" w:hint="default"/>
+      </w:rPr>
+    </w:lvl>
+    <w:lvl w:ilvl="8" w:tplc="100C0005" w:tentative="1">
+      <w:start w:val="1"/>
+      <w:numFmt w:val="bullet"/>
+      <w:lvlText w:val=""/>
+      <w:lvlJc w:val="left"/>
+      <w:pPr>
+        <w:ind w:left="6545" w:hanging="360"/>
+      </w:pPr>
+      <w:rPr>
+        <w:rFonts w:ascii="Wingdings" w:hAnsi="Wingdings" w:hint="default"/>
+      </w:rPr>
+    </w:lvl>
+  </w:abstractNum>
+  <w:abstractNum w:abstractNumId="19" w15:restartNumberingAfterBreak="0">
+    <w:nsid w:val="4DF57FAC"/>
+    <w:multiLevelType w:val="hybridMultilevel"/>
+    <w:tmpl w:val="5E5A3B90"/>
+    <w:lvl w:ilvl="0" w:tplc="100C0001">
+      <w:start w:val="1"/>
+      <w:numFmt w:val="bullet"/>
+      <w:lvlText w:val=""/>
+      <w:lvlJc w:val="left"/>
+      <w:pPr>
+        <w:ind w:left="890" w:hanging="360"/>
+      </w:pPr>
+      <w:rPr>
+        <w:rFonts w:ascii="Symbol" w:hAnsi="Symbol" w:hint="default"/>
+      </w:rPr>
+    </w:lvl>
+    <w:lvl w:ilvl="1" w:tplc="100C0003">
+      <w:start w:val="1"/>
+      <w:numFmt w:val="bullet"/>
+      <w:lvlText w:val="o"/>
+      <w:lvlJc w:val="left"/>
+      <w:pPr>
+        <w:ind w:left="1610" w:hanging="360"/>
+      </w:pPr>
+      <w:rPr>
+        <w:rFonts w:ascii="Courier New" w:hAnsi="Courier New" w:cs="Courier New" w:hint="default"/>
+      </w:rPr>
+    </w:lvl>
+    <w:lvl w:ilvl="2" w:tplc="100C0005">
+      <w:start w:val="1"/>
+      <w:numFmt w:val="bullet"/>
+      <w:lvlText w:val=""/>
+      <w:lvlJc w:val="left"/>
+      <w:pPr>
+        <w:ind w:left="2330" w:hanging="360"/>
+      </w:pPr>
+      <w:rPr>
+        <w:rFonts w:ascii="Wingdings" w:hAnsi="Wingdings" w:hint="default"/>
+      </w:rPr>
+    </w:lvl>
+    <w:lvl w:ilvl="3" w:tplc="100C0001" w:tentative="1">
+      <w:start w:val="1"/>
+      <w:numFmt w:val="bullet"/>
+      <w:lvlText w:val=""/>
+      <w:lvlJc w:val="left"/>
+      <w:pPr>
+        <w:ind w:left="3050" w:hanging="360"/>
+      </w:pPr>
+      <w:rPr>
+        <w:rFonts w:ascii="Symbol" w:hAnsi="Symbol" w:hint="default"/>
+      </w:rPr>
+    </w:lvl>
+    <w:lvl w:ilvl="4" w:tplc="100C0003" w:tentative="1">
+      <w:start w:val="1"/>
+      <w:numFmt w:val="bullet"/>
+      <w:lvlText w:val="o"/>
+      <w:lvlJc w:val="left"/>
+      <w:pPr>
+        <w:ind w:left="3770" w:hanging="360"/>
+      </w:pPr>
+      <w:rPr>
+        <w:rFonts w:ascii="Courier New" w:hAnsi="Courier New" w:cs="Courier New" w:hint="default"/>
+      </w:rPr>
+    </w:lvl>
+    <w:lvl w:ilvl="5" w:tplc="100C0005" w:tentative="1">
+      <w:start w:val="1"/>
+      <w:numFmt w:val="bullet"/>
+      <w:lvlText w:val=""/>
+      <w:lvlJc w:val="left"/>
+      <w:pPr>
+        <w:ind w:left="4490" w:hanging="360"/>
+      </w:pPr>
+      <w:rPr>
+        <w:rFonts w:ascii="Wingdings" w:hAnsi="Wingdings" w:hint="default"/>
+      </w:rPr>
+    </w:lvl>
+    <w:lvl w:ilvl="6" w:tplc="100C0001" w:tentative="1">
+      <w:start w:val="1"/>
+      <w:numFmt w:val="bullet"/>
+      <w:lvlText w:val=""/>
+      <w:lvlJc w:val="left"/>
+      <w:pPr>
+        <w:ind w:left="5210" w:hanging="360"/>
+      </w:pPr>
+      <w:rPr>
+        <w:rFonts w:ascii="Symbol" w:hAnsi="Symbol" w:hint="default"/>
+      </w:rPr>
+    </w:lvl>
+    <w:lvl w:ilvl="7" w:tplc="100C0003" w:tentative="1">
+      <w:start w:val="1"/>
+      <w:numFmt w:val="bullet"/>
+      <w:lvlText w:val="o"/>
+      <w:lvlJc w:val="left"/>
+      <w:pPr>
+        <w:ind w:left="5930" w:hanging="360"/>
+      </w:pPr>
+      <w:rPr>
+        <w:rFonts w:ascii="Courier New" w:hAnsi="Courier New" w:cs="Courier New" w:hint="default"/>
+      </w:rPr>
+    </w:lvl>
+    <w:lvl w:ilvl="8" w:tplc="100C0005" w:tentative="1">
+      <w:start w:val="1"/>
+      <w:numFmt w:val="bullet"/>
+      <w:lvlText w:val=""/>
+      <w:lvlJc w:val="left"/>
+      <w:pPr>
+        <w:ind w:left="6650" w:hanging="360"/>
+      </w:pPr>
+      <w:rPr>
+        <w:rFonts w:ascii="Wingdings" w:hAnsi="Wingdings" w:hint="default"/>
+      </w:rPr>
+    </w:lvl>
+  </w:abstractNum>
+  <w:abstractNum w:abstractNumId="20" w15:restartNumberingAfterBreak="0">
+    <w:nsid w:val="4FA53AB5"/>
+    <w:multiLevelType w:val="hybridMultilevel"/>
+    <w:tmpl w:val="F5FEC8D2"/>
+    <w:lvl w:ilvl="0" w:tplc="100C000F">
+      <w:start w:val="1"/>
+      <w:numFmt w:val="decimal"/>
+      <w:lvlText w:val="%1."/>
+      <w:lvlJc w:val="left"/>
+      <w:pPr>
+        <w:ind w:left="1080" w:hanging="360"/>
+      </w:pPr>
+    </w:lvl>
+    <w:lvl w:ilvl="1" w:tplc="100C0019" w:tentative="1">
+      <w:start w:val="1"/>
+      <w:numFmt w:val="lowerLetter"/>
+      <w:lvlText w:val="%2."/>
+      <w:lvlJc w:val="left"/>
+      <w:pPr>
+        <w:ind w:left="1800" w:hanging="360"/>
+      </w:pPr>
+    </w:lvl>
+    <w:lvl w:ilvl="2" w:tplc="100C001B" w:tentative="1">
+      <w:start w:val="1"/>
+      <w:numFmt w:val="lowerRoman"/>
+      <w:lvlText w:val="%3."/>
+      <w:lvlJc w:val="right"/>
+      <w:pPr>
+        <w:ind w:left="2520" w:hanging="180"/>
+      </w:pPr>
+    </w:lvl>
+    <w:lvl w:ilvl="3" w:tplc="100C000F" w:tentative="1">
+      <w:start w:val="1"/>
+      <w:numFmt w:val="decimal"/>
+      <w:lvlText w:val="%4."/>
+      <w:lvlJc w:val="left"/>
+      <w:pPr>
+        <w:ind w:left="3240" w:hanging="360"/>
+      </w:pPr>
+    </w:lvl>
+    <w:lvl w:ilvl="4" w:tplc="100C0019" w:tentative="1">
+      <w:start w:val="1"/>
+      <w:numFmt w:val="lowerLetter"/>
+      <w:lvlText w:val="%5."/>
+      <w:lvlJc w:val="left"/>
+      <w:pPr>
+        <w:ind w:left="3960" w:hanging="360"/>
+      </w:pPr>
+    </w:lvl>
+    <w:lvl w:ilvl="5" w:tplc="100C001B" w:tentative="1">
+      <w:start w:val="1"/>
+      <w:numFmt w:val="lowerRoman"/>
+      <w:lvlText w:val="%6."/>
+      <w:lvlJc w:val="right"/>
+      <w:pPr>
+        <w:ind w:left="4680" w:hanging="180"/>
+      </w:pPr>
+    </w:lvl>
+    <w:lvl w:ilvl="6" w:tplc="100C000F" w:tentative="1">
+      <w:start w:val="1"/>
+      <w:numFmt w:val="decimal"/>
+      <w:lvlText w:val="%7."/>
+      <w:lvlJc w:val="left"/>
+      <w:pPr>
+        <w:ind w:left="5400" w:hanging="360"/>
+      </w:pPr>
+    </w:lvl>
+    <w:lvl w:ilvl="7" w:tplc="100C0019" w:tentative="1">
+      <w:start w:val="1"/>
+      <w:numFmt w:val="lowerLetter"/>
+      <w:lvlText w:val="%8."/>
+      <w:lvlJc w:val="left"/>
+      <w:pPr>
+        <w:ind w:left="6120" w:hanging="360"/>
+      </w:pPr>
+    </w:lvl>
+    <w:lvl w:ilvl="8" w:tplc="100C001B" w:tentative="1">
+      <w:start w:val="1"/>
+      <w:numFmt w:val="lowerRoman"/>
+      <w:lvlText w:val="%9."/>
+      <w:lvlJc w:val="right"/>
+      <w:pPr>
+        <w:ind w:left="6840" w:hanging="180"/>
+      </w:pPr>
+    </w:lvl>
+  </w:abstractNum>
+  <w:abstractNum w:abstractNumId="21" w15:restartNumberingAfterBreak="0">
     <w:nsid w:val="5082572C"/>
     <w:multiLevelType w:val="hybridMultilevel"/>
     <w:tmpl w:val="ED4ACFA4"/>
@@ -10807,7 +13570,120 @@
       </w:rPr>
     </w:lvl>
   </w:abstractNum>
-  <w:abstractNum w:abstractNumId="17" w15:restartNumberingAfterBreak="0">
+  <w:abstractNum w:abstractNumId="22" w15:restartNumberingAfterBreak="0">
+    <w:nsid w:val="516B4868"/>
+    <w:multiLevelType w:val="multilevel"/>
+    <w:tmpl w:val="005630CA"/>
+    <w:lvl w:ilvl="0">
+      <w:start w:val="1"/>
+      <w:numFmt w:val="decimal"/>
+      <w:lvlText w:val="%1"/>
+      <w:lvlJc w:val="left"/>
+      <w:pPr>
+        <w:ind w:left="390" w:hanging="390"/>
+      </w:pPr>
+      <w:rPr>
+        <w:rFonts w:hint="default"/>
+      </w:rPr>
+    </w:lvl>
+    <w:lvl w:ilvl="1">
+      <w:start w:val="1"/>
+      <w:numFmt w:val="decimal"/>
+      <w:lvlText w:val="%1.%2"/>
+      <w:lvlJc w:val="left"/>
+      <w:pPr>
+        <w:ind w:left="1098" w:hanging="390"/>
+      </w:pPr>
+      <w:rPr>
+        <w:rFonts w:hint="default"/>
+      </w:rPr>
+    </w:lvl>
+    <w:lvl w:ilvl="2">
+      <w:start w:val="1"/>
+      <w:numFmt w:val="decimal"/>
+      <w:lvlText w:val="%1.%2.%3"/>
+      <w:lvlJc w:val="left"/>
+      <w:pPr>
+        <w:ind w:left="2136" w:hanging="720"/>
+      </w:pPr>
+      <w:rPr>
+        <w:rFonts w:hint="default"/>
+      </w:rPr>
+    </w:lvl>
+    <w:lvl w:ilvl="3">
+      <w:start w:val="1"/>
+      <w:numFmt w:val="decimal"/>
+      <w:lvlText w:val="%1.%2.%3.%4"/>
+      <w:lvlJc w:val="left"/>
+      <w:pPr>
+        <w:ind w:left="2844" w:hanging="720"/>
+      </w:pPr>
+      <w:rPr>
+        <w:rFonts w:hint="default"/>
+      </w:rPr>
+    </w:lvl>
+    <w:lvl w:ilvl="4">
+      <w:start w:val="1"/>
+      <w:numFmt w:val="decimal"/>
+      <w:lvlText w:val="%1.%2.%3.%4.%5"/>
+      <w:lvlJc w:val="left"/>
+      <w:pPr>
+        <w:ind w:left="3912" w:hanging="1080"/>
+      </w:pPr>
+      <w:rPr>
+        <w:rFonts w:hint="default"/>
+      </w:rPr>
+    </w:lvl>
+    <w:lvl w:ilvl="5">
+      <w:start w:val="1"/>
+      <w:numFmt w:val="decimal"/>
+      <w:lvlText w:val="%1.%2.%3.%4.%5.%6"/>
+      <w:lvlJc w:val="left"/>
+      <w:pPr>
+        <w:ind w:left="4620" w:hanging="1080"/>
+      </w:pPr>
+      <w:rPr>
+        <w:rFonts w:hint="default"/>
+      </w:rPr>
+    </w:lvl>
+    <w:lvl w:ilvl="6">
+      <w:start w:val="1"/>
+      <w:numFmt w:val="decimal"/>
+      <w:lvlText w:val="%1.%2.%3.%4.%5.%6.%7"/>
+      <w:lvlJc w:val="left"/>
+      <w:pPr>
+        <w:ind w:left="5688" w:hanging="1440"/>
+      </w:pPr>
+      <w:rPr>
+        <w:rFonts w:hint="default"/>
+      </w:rPr>
+    </w:lvl>
+    <w:lvl w:ilvl="7">
+      <w:start w:val="1"/>
+      <w:numFmt w:val="decimal"/>
+      <w:lvlText w:val="%1.%2.%3.%4.%5.%6.%7.%8"/>
+      <w:lvlJc w:val="left"/>
+      <w:pPr>
+        <w:ind w:left="6396" w:hanging="1440"/>
+      </w:pPr>
+      <w:rPr>
+        <w:rFonts w:hint="default"/>
+      </w:rPr>
+    </w:lvl>
+    <w:lvl w:ilvl="8">
+      <w:start w:val="1"/>
+      <w:numFmt w:val="decimal"/>
+      <w:lvlText w:val="%1.%2.%3.%4.%5.%6.%7.%8.%9"/>
+      <w:lvlJc w:val="left"/>
+      <w:pPr>
+        <w:ind w:left="7104" w:hanging="1440"/>
+      </w:pPr>
+      <w:rPr>
+        <w:rFonts w:hint="default"/>
+      </w:rPr>
+    </w:lvl>
+  </w:abstractNum>
+  <w:abstractNum w:abstractNumId="23" w15:restartNumberingAfterBreak="0">
     <w:nsid w:val="52B247CA"/>
     <w:multiLevelType w:val="hybridMultilevel"/>
     <w:tmpl w:val="B7D4D45A"/>
@@ -10947,7 +13823,7 @@
       </w:rPr>
     </w:lvl>
   </w:abstractNum>
-  <w:abstractNum w:abstractNumId="18" w15:restartNumberingAfterBreak="0">
+  <w:abstractNum w:abstractNumId="24" w15:restartNumberingAfterBreak="0">
     <w:nsid w:val="594C1361"/>
     <w:multiLevelType w:val="hybridMultilevel"/>
     <w:tmpl w:val="5C243628"/>
@@ -11087,7 +13963,7 @@
       </w:rPr>
     </w:lvl>
   </w:abstractNum>
-  <w:abstractNum w:abstractNumId="19" w15:restartNumberingAfterBreak="0">
+  <w:abstractNum w:abstractNumId="25" w15:restartNumberingAfterBreak="0">
     <w:nsid w:val="604C20EC"/>
     <w:multiLevelType w:val="hybridMultilevel"/>
     <w:tmpl w:val="661CD5F6"/>
@@ -11227,7 +14103,7 @@
       </w:rPr>
     </w:lvl>
   </w:abstractNum>
-  <w:abstractNum w:abstractNumId="20" w15:restartNumberingAfterBreak="0">
+  <w:abstractNum w:abstractNumId="26" w15:restartNumberingAfterBreak="0">
     <w:nsid w:val="64B71DA0"/>
     <w:multiLevelType w:val="hybridMultilevel"/>
     <w:tmpl w:val="678029DA"/>
@@ -11368,7 +14244,7 @@
       </w:rPr>
     </w:lvl>
   </w:abstractNum>
-  <w:abstractNum w:abstractNumId="21" w15:restartNumberingAfterBreak="0">
+  <w:abstractNum w:abstractNumId="27" w15:restartNumberingAfterBreak="0">
     <w:nsid w:val="6EA03D99"/>
     <w:multiLevelType w:val="singleLevel"/>
     <w:tmpl w:val="040C0005"/>
@@ -11388,7 +14264,7 @@
       </w:rPr>
     </w:lvl>
   </w:abstractNum>
-  <w:abstractNum w:abstractNumId="22" w15:restartNumberingAfterBreak="0">
+  <w:abstractNum w:abstractNumId="28" w15:restartNumberingAfterBreak="0">
     <w:nsid w:val="6F1839A0"/>
     <w:multiLevelType w:val="hybridMultilevel"/>
     <w:tmpl w:val="CCB4AA70"/>
@@ -11530,7 +14406,7 @@
       </w:rPr>
     </w:lvl>
   </w:abstractNum>
-  <w:abstractNum w:abstractNumId="23" w15:restartNumberingAfterBreak="0">
+  <w:abstractNum w:abstractNumId="29" w15:restartNumberingAfterBreak="0">
     <w:nsid w:val="71E06583"/>
     <w:multiLevelType w:val="hybridMultilevel"/>
     <w:tmpl w:val="26C81FCE"/>
@@ -11670,7 +14546,7 @@
       </w:rPr>
     </w:lvl>
   </w:abstractNum>
-  <w:abstractNum w:abstractNumId="24" w15:restartNumberingAfterBreak="0">
+  <w:abstractNum w:abstractNumId="30" w15:restartNumberingAfterBreak="0">
     <w:nsid w:val="75A3529B"/>
     <w:multiLevelType w:val="hybridMultilevel"/>
     <w:tmpl w:val="819EEA64"/>
@@ -11810,7 +14686,7 @@
       </w:rPr>
     </w:lvl>
   </w:abstractNum>
-  <w:abstractNum w:abstractNumId="25" w15:restartNumberingAfterBreak="0">
+  <w:abstractNum w:abstractNumId="31" w15:restartNumberingAfterBreak="0">
     <w:nsid w:val="770D1113"/>
     <w:multiLevelType w:val="hybridMultilevel"/>
     <w:tmpl w:val="5A54CAA6"/>
@@ -11950,7 +14826,7 @@
       </w:rPr>
     </w:lvl>
   </w:abstractNum>
-  <w:abstractNum w:abstractNumId="26" w15:restartNumberingAfterBreak="0">
+  <w:abstractNum w:abstractNumId="32" w15:restartNumberingAfterBreak="0">
     <w:nsid w:val="7B193736"/>
     <w:multiLevelType w:val="multilevel"/>
     <w:tmpl w:val="D6261C30"/>
@@ -12072,7 +14948,7 @@
       </w:pPr>
     </w:lvl>
   </w:abstractNum>
-  <w:abstractNum w:abstractNumId="27" w15:restartNumberingAfterBreak="0">
+  <w:abstractNum w:abstractNumId="33" w15:restartNumberingAfterBreak="0">
     <w:nsid w:val="7DD245F2"/>
     <w:multiLevelType w:val="hybridMultilevel"/>
     <w:tmpl w:val="3100450C"/>
@@ -12213,43 +15089,43 @@
     </w:lvl>
   </w:abstractNum>
   <w:num w:numId="1">
-    <w:abstractNumId w:val="26"/>
+    <w:abstractNumId w:val="32"/>
   </w:num>
   <w:num w:numId="2">
     <w:abstractNumId w:val="4"/>
   </w:num>
   <w:num w:numId="3">
-    <w:abstractNumId w:val="7"/>
+    <w:abstractNumId w:val="8"/>
   </w:num>
   <w:num w:numId="4">
-    <w:abstractNumId w:val="17"/>
+    <w:abstractNumId w:val="23"/>
   </w:num>
   <w:num w:numId="5">
-    <w:abstractNumId w:val="9"/>
+    <w:abstractNumId w:val="11"/>
   </w:num>
   <w:num w:numId="6">
-    <w:abstractNumId w:val="18"/>
+    <w:abstractNumId w:val="24"/>
   </w:num>
   <w:num w:numId="7">
-    <w:abstractNumId w:val="27"/>
+    <w:abstractNumId w:val="33"/>
   </w:num>
   <w:num w:numId="8">
+    <w:abstractNumId w:val="14"/>
+  </w:num>
+  <w:num w:numId="9">
+    <w:abstractNumId w:val="21"/>
+  </w:num>
+  <w:num w:numId="10">
+    <w:abstractNumId w:val="15"/>
+  </w:num>
+  <w:num w:numId="11">
+    <w:abstractNumId w:val="29"/>
+  </w:num>
+  <w:num w:numId="12">
     <w:abstractNumId w:val="12"/>
   </w:num>
-  <w:num w:numId="9">
-    <w:abstractNumId w:val="16"/>
-  </w:num>
-  <w:num w:numId="10">
-    <w:abstractNumId w:val="13"/>
-  </w:num>
-  <w:num w:numId="11">
-    <w:abstractNumId w:val="23"/>
-  </w:num>
-  <w:num w:numId="12">
-    <w:abstractNumId w:val="10"/>
-  </w:num>
   <w:num w:numId="13">
-    <w:abstractNumId w:val="26"/>
+    <w:abstractNumId w:val="32"/>
     <w:lvlOverride w:ilvl="0">
       <w:startOverride w:val="1"/>
     </w:lvlOverride>
@@ -12279,31 +15155,31 @@
     </w:lvlOverride>
   </w:num>
   <w:num w:numId="14">
+    <w:abstractNumId w:val="32"/>
+  </w:num>
+  <w:num w:numId="15">
+    <w:abstractNumId w:val="32"/>
+  </w:num>
+  <w:num w:numId="16">
+    <w:abstractNumId w:val="30"/>
+  </w:num>
+  <w:num w:numId="17">
+    <w:abstractNumId w:val="27"/>
+  </w:num>
+  <w:num w:numId="18">
+    <w:abstractNumId w:val="28"/>
+  </w:num>
+  <w:num w:numId="19">
+    <w:abstractNumId w:val="13"/>
+  </w:num>
+  <w:num w:numId="20">
     <w:abstractNumId w:val="26"/>
   </w:num>
-  <w:num w:numId="15">
-    <w:abstractNumId w:val="26"/>
-  </w:num>
-  <w:num w:numId="16">
-    <w:abstractNumId w:val="24"/>
-  </w:num>
-  <w:num w:numId="17">
-    <w:abstractNumId w:val="21"/>
-  </w:num>
-  <w:num w:numId="18">
-    <w:abstractNumId w:val="22"/>
-  </w:num>
-  <w:num w:numId="19">
-    <w:abstractNumId w:val="11"/>
-  </w:num>
-  <w:num w:numId="20">
-    <w:abstractNumId w:val="20"/>
-  </w:num>
   <w:num w:numId="21">
-    <w:abstractNumId w:val="8"/>
+    <w:abstractNumId w:val="9"/>
   </w:num>
   <w:num w:numId="22">
-    <w:abstractNumId w:val="14"/>
+    <w:abstractNumId w:val="16"/>
   </w:num>
   <w:num w:numId="23">
     <w:abstractNumId w:val="4"/>
@@ -12315,7 +15191,7 @@
     <w:abstractNumId w:val="5"/>
   </w:num>
   <w:num w:numId="26">
-    <w:abstractNumId w:val="15"/>
+    <w:abstractNumId w:val="17"/>
   </w:num>
   <w:num w:numId="27">
     <w:abstractNumId w:val="2"/>
@@ -12327,19 +15203,37 @@
     <w:abstractNumId w:val="1"/>
   </w:num>
   <w:num w:numId="30">
-    <w:abstractNumId w:val="26"/>
+    <w:abstractNumId w:val="32"/>
   </w:num>
   <w:num w:numId="31">
+    <w:abstractNumId w:val="31"/>
+  </w:num>
+  <w:num w:numId="32">
     <w:abstractNumId w:val="25"/>
   </w:num>
-  <w:num w:numId="32">
-    <w:abstractNumId w:val="19"/>
-  </w:num>
   <w:num w:numId="33">
-    <w:abstractNumId w:val="6"/>
+    <w:abstractNumId w:val="7"/>
   </w:num>
   <w:num w:numId="34">
     <w:abstractNumId w:val="0"/>
+  </w:num>
+  <w:num w:numId="35">
+    <w:abstractNumId w:val="22"/>
+  </w:num>
+  <w:num w:numId="36">
+    <w:abstractNumId w:val="10"/>
+  </w:num>
+  <w:num w:numId="37">
+    <w:abstractNumId w:val="6"/>
+  </w:num>
+  <w:num w:numId="38">
+    <w:abstractNumId w:val="20"/>
+  </w:num>
+  <w:num w:numId="39">
+    <w:abstractNumId w:val="19"/>
+  </w:num>
+  <w:num w:numId="40">
+    <w:abstractNumId w:val="18"/>
   </w:num>
   <w:numIdMacAtCleanup w:val="12"/>
 </w:numbering>
@@ -13456,12 +16350,6 @@
 </file>
 
 <file path=customXml/item2.xml><?xml version="1.0" encoding="utf-8"?>
-<p:properties xmlns:p="http://schemas.microsoft.com/office/2006/metadata/properties" xmlns:xsi="http://www.w3.org/2001/XMLSchema-instance" xmlns:pc="http://schemas.microsoft.com/office/infopath/2007/PartnerControls">
-  <documentManagement/>
-</p:properties>
-</file>
-
-<file path=customXml/item3.xml><?xml version="1.0" encoding="utf-8"?>
 <ct:contentTypeSchema xmlns:ct="http://schemas.microsoft.com/office/2006/metadata/contentType" xmlns:ma="http://schemas.microsoft.com/office/2006/metadata/properties/metaAttributes" ct:_="" ma:_="" ma:contentTypeName="Document" ma:contentTypeID="0x0101000B38552FA7D4254E8845977232CFE53B" ma:contentTypeVersion="7" ma:contentTypeDescription="Crée un document." ma:contentTypeScope="" ma:versionID="03e14c2536b56bc7dd47f79481c7176c">
   <xsd:schema xmlns:xsd="http://www.w3.org/2001/XMLSchema" xmlns:xs="http://www.w3.org/2001/XMLSchema" xmlns:p="http://schemas.microsoft.com/office/2006/metadata/properties" xmlns:ns2="0119da2b-60ce-4773-88fa-ebab2cde1f55" xmlns:ns3="c00db93e-a012-41a1-8dae-1f2fb8b40d56" targetNamespace="http://schemas.microsoft.com/office/2006/metadata/properties" ma:root="true" ma:fieldsID="5b7050275a68257b53998f6363dd12a8" ns2:_="" ns3:_="">
     <xsd:import namespace="0119da2b-60ce-4773-88fa-ebab2cde1f55"/>
@@ -13644,6 +16532,12 @@
 </ct:contentTypeSchema>
 </file>
 
+<file path=customXml/item3.xml><?xml version="1.0" encoding="utf-8"?>
+<p:properties xmlns:p="http://schemas.microsoft.com/office/2006/metadata/properties" xmlns:xsi="http://www.w3.org/2001/XMLSchema-instance" xmlns:pc="http://schemas.microsoft.com/office/infopath/2007/PartnerControls">
+  <documentManagement/>
+</p:properties>
+</file>
+
 <file path=customXml/item4.xml><?xml version="1.0" encoding="utf-8"?>
 <b:Sources xmlns:b="http://schemas.openxmlformats.org/officeDocument/2006/bibliography" xmlns="http://schemas.openxmlformats.org/officeDocument/2006/bibliography" SelectedStyle="\APASixthEditionOfficeOnline.xsl" StyleName="APA" Version="6"/>
 </file>
@@ -13657,15 +16551,6 @@
 </file>
 
 <file path=customXml/itemProps2.xml><?xml version="1.0" encoding="utf-8"?>
-<ds:datastoreItem xmlns:ds="http://schemas.openxmlformats.org/officeDocument/2006/customXml" ds:itemID="{7A60E416-8009-468E-ABF6-A168E6A6FA09}">
-  <ds:schemaRefs>
-    <ds:schemaRef ds:uri="http://schemas.microsoft.com/office/2006/metadata/properties"/>
-    <ds:schemaRef ds:uri="http://schemas.microsoft.com/office/infopath/2007/PartnerControls"/>
-  </ds:schemaRefs>
-</ds:datastoreItem>
-</file>
-
-<file path=customXml/itemProps3.xml><?xml version="1.0" encoding="utf-8"?>
 <ds:datastoreItem xmlns:ds="http://schemas.openxmlformats.org/officeDocument/2006/customXml" ds:itemID="{C18BA027-CB6B-4C76-A042-FE913EBD2A0D}">
   <ds:schemaRefs>
     <ds:schemaRef ds:uri="http://schemas.microsoft.com/office/2006/metadata/contentType"/>
@@ -13684,8 +16569,17 @@
 </ds:datastoreItem>
 </file>
 
+<file path=customXml/itemProps3.xml><?xml version="1.0" encoding="utf-8"?>
+<ds:datastoreItem xmlns:ds="http://schemas.openxmlformats.org/officeDocument/2006/customXml" ds:itemID="{7A60E416-8009-468E-ABF6-A168E6A6FA09}">
+  <ds:schemaRefs>
+    <ds:schemaRef ds:uri="http://schemas.microsoft.com/office/2006/metadata/properties"/>
+    <ds:schemaRef ds:uri="http://schemas.microsoft.com/office/infopath/2007/PartnerControls"/>
+  </ds:schemaRefs>
+</ds:datastoreItem>
+</file>
+
 <file path=customXml/itemProps4.xml><?xml version="1.0" encoding="utf-8"?>
-<ds:datastoreItem xmlns:ds="http://schemas.openxmlformats.org/officeDocument/2006/customXml" ds:itemID="{AB56CDB4-51D7-4CC9-9A64-80FFB070CDF7}">
+<ds:datastoreItem xmlns:ds="http://schemas.openxmlformats.org/officeDocument/2006/customXml" ds:itemID="{595CDD3F-3A23-4FCE-A5A7-9BBF9395BE11}">
   <ds:schemaRefs>
     <ds:schemaRef ds:uri="http://schemas.openxmlformats.org/officeDocument/2006/bibliography"/>
   </ds:schemaRefs>

</xml_diff>

<commit_message>
Start project SC_Eats with NativeScript and update doc
</commit_message>
<xml_diff>
--- a/Dossier pre-TPI Thierry Koetschet.docx
+++ b/Dossier pre-TPI Thierry Koetschet.docx
@@ -65,7 +65,7 @@
           <w:lang w:val="fr-CH" w:eastAsia="fr-CH"/>
         </w:rPr>
         <w:pict>
-          <v:shape id="_x0000_i1026" type="#_x0000_t75" style="width:350.6pt;height:350.6pt">
+          <v:shape id="_x0000_i1026" type="#_x0000_t75" style="width:350.5pt;height:350.5pt">
             <v:imagedata r:id="rId11" o:title="banner"/>
           </v:shape>
         </w:pict>
@@ -4333,6 +4333,67 @@
           <w:szCs w:val="14"/>
         </w:rPr>
       </w:pPr>
+      <w:r>
+        <w:rPr>
+          <w:szCs w:val="14"/>
+        </w:rPr>
+        <w:t>Ce dossier est composé de 4 parties principales.</w:t>
+      </w:r>
+    </w:p>
+    <w:p>
+      <w:pPr>
+        <w:rPr>
+          <w:szCs w:val="14"/>
+        </w:rPr>
+      </w:pPr>
+    </w:p>
+    <w:p>
+      <w:pPr>
+        <w:rPr>
+          <w:szCs w:val="14"/>
+        </w:rPr>
+      </w:pPr>
+      <w:r>
+        <w:rPr>
+          <w:szCs w:val="14"/>
+        </w:rPr>
+        <w:t>La première partie représente l’analyse préliminaire de ce travail et se compose d’une introduction, d’une explication de l’organisation du projet, une description mes objectifs personnels et puis un bref aperçu de ma planification initiale.</w:t>
+      </w:r>
+    </w:p>
+    <w:p>
+      <w:pPr>
+        <w:rPr>
+          <w:szCs w:val="14"/>
+        </w:rPr>
+      </w:pPr>
+    </w:p>
+    <w:p>
+      <w:pPr>
+        <w:rPr>
+          <w:szCs w:val="14"/>
+        </w:rPr>
+      </w:pPr>
+      <w:r>
+        <w:rPr>
+          <w:szCs w:val="14"/>
+        </w:rPr>
+        <w:t>La deuxième se compose de toute la partie analyse et conception du projet avec l’élaboration du concept, de la stratégie de test, un compte rendu des risques techniques, une révision de la p</w:t>
+      </w:r>
+      <w:r>
+        <w:rPr>
+          <w:szCs w:val="14"/>
+        </w:rPr>
+        <w:t>lanification initiale du projet et enfin la partie conception du projet.</w:t>
+      </w:r>
+      <w:bookmarkStart w:id="12" w:name="_GoBack"/>
+      <w:bookmarkEnd w:id="12"/>
+    </w:p>
+    <w:p>
+      <w:pPr>
+        <w:rPr>
+          <w:szCs w:val="14"/>
+        </w:rPr>
+      </w:pPr>
     </w:p>
     <w:p>
       <w:pPr>
@@ -4364,13 +4425,13 @@
       <w:pPr>
         <w:pStyle w:val="Titre1"/>
       </w:pPr>
-      <w:bookmarkStart w:id="12" w:name="_Toc499021836"/>
-      <w:bookmarkStart w:id="13" w:name="_Toc128643977"/>
+      <w:bookmarkStart w:id="13" w:name="_Toc499021836"/>
+      <w:bookmarkStart w:id="14" w:name="_Toc128643977"/>
       <w:r>
         <w:t>Analyse / Conception</w:t>
       </w:r>
-      <w:bookmarkEnd w:id="12"/>
       <w:bookmarkEnd w:id="13"/>
+      <w:bookmarkEnd w:id="14"/>
     </w:p>
     <w:p>
       <w:pPr>
@@ -4379,13 +4440,13 @@
           <w:iCs w:val="0"/>
         </w:rPr>
       </w:pPr>
-      <w:bookmarkStart w:id="14" w:name="_Toc499021837"/>
-      <w:bookmarkStart w:id="15" w:name="_Toc128643978"/>
+      <w:bookmarkStart w:id="15" w:name="_Toc499021837"/>
+      <w:bookmarkStart w:id="16" w:name="_Toc128643978"/>
       <w:r>
         <w:t>Concept</w:t>
       </w:r>
-      <w:bookmarkEnd w:id="14"/>
       <w:bookmarkEnd w:id="15"/>
+      <w:bookmarkEnd w:id="16"/>
     </w:p>
     <w:p>
       <w:pPr>
@@ -4749,15 +4810,15 @@
           <w:iCs w:val="0"/>
         </w:rPr>
       </w:pPr>
-      <w:bookmarkStart w:id="16" w:name="_Toc71691012"/>
-      <w:bookmarkStart w:id="17" w:name="_Toc499021838"/>
-      <w:bookmarkStart w:id="18" w:name="_Toc128643979"/>
+      <w:bookmarkStart w:id="17" w:name="_Toc71691012"/>
+      <w:bookmarkStart w:id="18" w:name="_Toc499021838"/>
+      <w:bookmarkStart w:id="19" w:name="_Toc128643979"/>
       <w:r>
         <w:t>Stratégie de test</w:t>
       </w:r>
-      <w:bookmarkEnd w:id="16"/>
       <w:bookmarkEnd w:id="17"/>
       <w:bookmarkEnd w:id="18"/>
+      <w:bookmarkEnd w:id="19"/>
     </w:p>
     <w:p/>
     <w:p>
@@ -5029,17 +5090,18 @@
           <w:iCs w:val="0"/>
         </w:rPr>
       </w:pPr>
-      <w:bookmarkStart w:id="19" w:name="_Toc25553310"/>
-      <w:bookmarkStart w:id="20" w:name="_Toc71691015"/>
-      <w:bookmarkStart w:id="21" w:name="_Toc499021839"/>
-      <w:bookmarkStart w:id="22" w:name="_Toc128643980"/>
-      <w:r>
+      <w:bookmarkStart w:id="20" w:name="_Toc25553310"/>
+      <w:bookmarkStart w:id="21" w:name="_Toc71691015"/>
+      <w:bookmarkStart w:id="22" w:name="_Toc499021839"/>
+      <w:bookmarkStart w:id="23" w:name="_Toc128643980"/>
+      <w:r>
+        <w:lastRenderedPageBreak/>
         <w:t>Risques techniques</w:t>
       </w:r>
-      <w:bookmarkEnd w:id="19"/>
       <w:bookmarkEnd w:id="20"/>
       <w:bookmarkEnd w:id="21"/>
       <w:bookmarkEnd w:id="22"/>
+      <w:bookmarkEnd w:id="23"/>
     </w:p>
     <w:p>
       <w:pPr>
@@ -5149,13 +5211,13 @@
           <w:iCs w:val="0"/>
         </w:rPr>
       </w:pPr>
-      <w:bookmarkStart w:id="23" w:name="_Toc499021840"/>
-      <w:bookmarkStart w:id="24" w:name="_Toc128643981"/>
+      <w:bookmarkStart w:id="24" w:name="_Toc499021840"/>
+      <w:bookmarkStart w:id="25" w:name="_Toc128643981"/>
       <w:r>
         <w:t>Planification</w:t>
       </w:r>
-      <w:bookmarkEnd w:id="23"/>
       <w:bookmarkEnd w:id="24"/>
+      <w:bookmarkEnd w:id="25"/>
     </w:p>
     <w:p/>
     <w:p>
@@ -5385,17 +5447,17 @@
           <w:iCs w:val="0"/>
         </w:rPr>
       </w:pPr>
-      <w:bookmarkStart w:id="25" w:name="_Toc25553314"/>
-      <w:bookmarkStart w:id="26" w:name="_Toc71691019"/>
-      <w:bookmarkStart w:id="27" w:name="_Toc499021841"/>
-      <w:bookmarkStart w:id="28" w:name="_Toc128643982"/>
+      <w:bookmarkStart w:id="26" w:name="_Toc25553314"/>
+      <w:bookmarkStart w:id="27" w:name="_Toc71691019"/>
+      <w:bookmarkStart w:id="28" w:name="_Toc499021841"/>
+      <w:bookmarkStart w:id="29" w:name="_Toc128643982"/>
       <w:r>
         <w:t>Dossier de conception</w:t>
       </w:r>
-      <w:bookmarkEnd w:id="25"/>
       <w:bookmarkEnd w:id="26"/>
       <w:bookmarkEnd w:id="27"/>
       <w:bookmarkEnd w:id="28"/>
+      <w:bookmarkEnd w:id="29"/>
     </w:p>
     <w:p>
       <w:pPr>
@@ -5796,35 +5858,36 @@
       <w:pPr>
         <w:pStyle w:val="Titre1"/>
       </w:pPr>
-      <w:bookmarkStart w:id="29" w:name="_Toc71703259"/>
-      <w:bookmarkStart w:id="30" w:name="_Toc499021842"/>
-      <w:bookmarkStart w:id="31" w:name="_Toc128643983"/>
-      <w:r>
+      <w:bookmarkStart w:id="30" w:name="_Toc71703259"/>
+      <w:bookmarkStart w:id="31" w:name="_Toc499021842"/>
+      <w:bookmarkStart w:id="32" w:name="_Toc128643983"/>
+      <w:r>
+        <w:lastRenderedPageBreak/>
         <w:t>R</w:t>
       </w:r>
-      <w:bookmarkEnd w:id="29"/>
+      <w:bookmarkEnd w:id="30"/>
       <w:r>
         <w:t>éalisation</w:t>
       </w:r>
-      <w:bookmarkEnd w:id="30"/>
       <w:bookmarkEnd w:id="31"/>
+      <w:bookmarkEnd w:id="32"/>
     </w:p>
     <w:p>
       <w:pPr>
         <w:pStyle w:val="Titre2"/>
       </w:pPr>
-      <w:bookmarkStart w:id="32" w:name="_Toc25553317"/>
-      <w:bookmarkStart w:id="33" w:name="_Toc71691022"/>
-      <w:bookmarkStart w:id="34" w:name="_Toc499021843"/>
-      <w:bookmarkStart w:id="35" w:name="_Toc128643984"/>
+      <w:bookmarkStart w:id="33" w:name="_Toc25553317"/>
+      <w:bookmarkStart w:id="34" w:name="_Toc71691022"/>
+      <w:bookmarkStart w:id="35" w:name="_Toc499021843"/>
+      <w:bookmarkStart w:id="36" w:name="_Toc128643984"/>
       <w:r>
         <w:t>Dossier de réalisation</w:t>
       </w:r>
-      <w:bookmarkStart w:id="36" w:name="_Toc25553318"/>
-      <w:bookmarkEnd w:id="32"/>
+      <w:bookmarkStart w:id="37" w:name="_Toc25553318"/>
       <w:bookmarkEnd w:id="33"/>
       <w:bookmarkEnd w:id="34"/>
       <w:bookmarkEnd w:id="35"/>
+      <w:bookmarkEnd w:id="36"/>
     </w:p>
     <w:p>
       <w:r>
@@ -5921,7 +5984,6 @@
         </w:numPr>
       </w:pPr>
       <w:r>
-        <w:lastRenderedPageBreak/>
         <w:t>Le fichier « planification_pre-TPI_tkt.xlsm » sert à l’organisation et la planification des tâches et contient également le journal de travail.</w:t>
       </w:r>
     </w:p>
@@ -5945,7 +6007,7 @@
         <w:t xml:space="preserve"> Thierry – CDC TPI 2019 V1.1.docx » est la première version du cahier des charges transmis par M. Saison pour la réalisation du pré-TPI.</w:t>
       </w:r>
     </w:p>
-    <w:bookmarkEnd w:id="36"/>
+    <w:bookmarkEnd w:id="37"/>
     <w:p>
       <w:pPr>
         <w:ind w:firstLine="360"/>
@@ -6179,20 +6241,20 @@
           <w:iCs w:val="0"/>
         </w:rPr>
       </w:pPr>
-      <w:bookmarkStart w:id="37" w:name="_Toc25553321"/>
-      <w:bookmarkStart w:id="38" w:name="_Toc71691025"/>
-      <w:bookmarkStart w:id="39" w:name="_Toc499021844"/>
-      <w:bookmarkStart w:id="40" w:name="_Toc128643985"/>
+      <w:bookmarkStart w:id="38" w:name="_Toc25553321"/>
+      <w:bookmarkStart w:id="39" w:name="_Toc71691025"/>
+      <w:bookmarkStart w:id="40" w:name="_Toc499021844"/>
+      <w:bookmarkStart w:id="41" w:name="_Toc128643985"/>
       <w:r>
         <w:t>Description des test</w:t>
       </w:r>
-      <w:bookmarkEnd w:id="37"/>
+      <w:bookmarkEnd w:id="38"/>
       <w:r>
         <w:t>s effectués</w:t>
       </w:r>
-      <w:bookmarkEnd w:id="38"/>
       <w:bookmarkEnd w:id="39"/>
       <w:bookmarkEnd w:id="40"/>
+      <w:bookmarkEnd w:id="41"/>
     </w:p>
     <w:p>
       <w:pPr>
@@ -6289,20 +6351,20 @@
           <w:iCs w:val="0"/>
         </w:rPr>
       </w:pPr>
-      <w:bookmarkStart w:id="41" w:name="_Toc25553322"/>
-      <w:bookmarkStart w:id="42" w:name="_Toc71691026"/>
-      <w:bookmarkStart w:id="43" w:name="_Toc499021845"/>
-      <w:bookmarkStart w:id="44" w:name="_Toc128643986"/>
+      <w:bookmarkStart w:id="42" w:name="_Toc25553322"/>
+      <w:bookmarkStart w:id="43" w:name="_Toc71691026"/>
+      <w:bookmarkStart w:id="44" w:name="_Toc499021845"/>
+      <w:bookmarkStart w:id="45" w:name="_Toc128643986"/>
       <w:r>
         <w:t xml:space="preserve">Erreurs </w:t>
       </w:r>
-      <w:bookmarkEnd w:id="41"/>
+      <w:bookmarkEnd w:id="42"/>
       <w:r>
         <w:t>restantes</w:t>
       </w:r>
-      <w:bookmarkEnd w:id="42"/>
       <w:bookmarkEnd w:id="43"/>
       <w:bookmarkEnd w:id="44"/>
+      <w:bookmarkEnd w:id="45"/>
       <w:r>
         <w:t xml:space="preserve">  </w:t>
       </w:r>
@@ -6314,7 +6376,7 @@
           <w:i/>
         </w:rPr>
       </w:pPr>
-      <w:bookmarkStart w:id="45" w:name="_Toc25553323"/>
+      <w:bookmarkStart w:id="46" w:name="_Toc25553323"/>
     </w:p>
     <w:p>
       <w:pPr>
@@ -6327,6 +6389,7 @@
         <w:rPr>
           <w:i/>
         </w:rPr>
+        <w:lastRenderedPageBreak/>
         <w:t xml:space="preserve">S'il reste encore des erreurs: </w:t>
       </w:r>
     </w:p>
@@ -6373,7 +6436,7 @@
         </w:rPr>
         <w:t>Conséquences sur l'utilisation du produit</w:t>
       </w:r>
-      <w:bookmarkEnd w:id="45"/>
+      <w:bookmarkEnd w:id="46"/>
     </w:p>
     <w:p>
       <w:pPr>
@@ -6409,20 +6472,20 @@
           <w:iCs w:val="0"/>
         </w:rPr>
       </w:pPr>
-      <w:bookmarkStart w:id="46" w:name="_Toc25553326"/>
-      <w:bookmarkStart w:id="47" w:name="_Toc71691029"/>
-      <w:bookmarkStart w:id="48" w:name="_Toc499021846"/>
-      <w:bookmarkStart w:id="49" w:name="_Toc128643987"/>
+      <w:bookmarkStart w:id="47" w:name="_Toc25553326"/>
+      <w:bookmarkStart w:id="48" w:name="_Toc71691029"/>
+      <w:bookmarkStart w:id="49" w:name="_Toc499021846"/>
+      <w:bookmarkStart w:id="50" w:name="_Toc128643987"/>
       <w:r>
         <w:t>Liste des documents</w:t>
       </w:r>
-      <w:bookmarkEnd w:id="46"/>
+      <w:bookmarkEnd w:id="47"/>
       <w:r>
         <w:t xml:space="preserve"> fournis</w:t>
       </w:r>
-      <w:bookmarkEnd w:id="47"/>
       <w:bookmarkEnd w:id="48"/>
       <w:bookmarkEnd w:id="49"/>
+      <w:bookmarkEnd w:id="50"/>
     </w:p>
     <w:p>
       <w:pPr>
@@ -6563,20 +6626,20 @@
       <w:pPr>
         <w:pStyle w:val="Titre1"/>
       </w:pPr>
-      <w:bookmarkStart w:id="50" w:name="_Toc25553328"/>
-      <w:bookmarkStart w:id="51" w:name="_Toc71703263"/>
-      <w:bookmarkStart w:id="52" w:name="_Toc499021847"/>
-      <w:bookmarkStart w:id="53" w:name="_Toc128643988"/>
+      <w:bookmarkStart w:id="51" w:name="_Toc25553328"/>
+      <w:bookmarkStart w:id="52" w:name="_Toc71703263"/>
+      <w:bookmarkStart w:id="53" w:name="_Toc499021847"/>
+      <w:bookmarkStart w:id="54" w:name="_Toc128643988"/>
       <w:r>
         <w:t>C</w:t>
       </w:r>
-      <w:bookmarkEnd w:id="50"/>
       <w:bookmarkEnd w:id="51"/>
+      <w:bookmarkEnd w:id="52"/>
       <w:r>
         <w:t>onclusions</w:t>
       </w:r>
-      <w:bookmarkEnd w:id="52"/>
       <w:bookmarkEnd w:id="53"/>
+      <w:bookmarkEnd w:id="54"/>
     </w:p>
     <w:p>
       <w:pPr>
@@ -6726,19 +6789,19 @@
       <w:pPr>
         <w:pStyle w:val="Titre1"/>
       </w:pPr>
-      <w:bookmarkStart w:id="54" w:name="_Toc71703264"/>
-      <w:bookmarkStart w:id="55" w:name="_Toc499021848"/>
-      <w:bookmarkStart w:id="56" w:name="_Toc128643989"/>
+      <w:bookmarkStart w:id="55" w:name="_Toc71703264"/>
+      <w:bookmarkStart w:id="56" w:name="_Toc499021848"/>
+      <w:bookmarkStart w:id="57" w:name="_Toc128643989"/>
       <w:r>
         <w:lastRenderedPageBreak/>
         <w:t>A</w:t>
       </w:r>
-      <w:bookmarkEnd w:id="54"/>
+      <w:bookmarkEnd w:id="55"/>
       <w:r>
         <w:t>nnexes</w:t>
       </w:r>
-      <w:bookmarkEnd w:id="55"/>
       <w:bookmarkEnd w:id="56"/>
+      <w:bookmarkEnd w:id="57"/>
     </w:p>
     <w:p>
       <w:pPr>
@@ -6776,19 +6839,7 @@
           <w:szCs w:val="32"/>
           <w:lang w:val="fr-CH" w:eastAsia="en-US"/>
         </w:rPr>
-        <w:t>TIT</w:t>
-      </w:r>
-      <w:bookmarkStart w:id="57" w:name="_GoBack"/>
-      <w:bookmarkEnd w:id="57"/>
-      <w:r>
-        <w:rPr>
-          <w:rFonts w:ascii="Calibri Light" w:hAnsi="Calibri Light"/>
-          <w:color w:val="2F5496"/>
-          <w:sz w:val="32"/>
-          <w:szCs w:val="32"/>
-          <w:lang w:val="fr-CH" w:eastAsia="en-US"/>
-        </w:rPr>
-        <w:t>RE</w:t>
+        <w:t>TITRE</w:t>
       </w:r>
     </w:p>
     <w:p>
@@ -8477,18 +8528,1374 @@
         <w:t>HORAIRE DE TRAVAIL</w:t>
       </w:r>
     </w:p>
-    <w:p>
-      <w:pPr>
-        <w:spacing w:after="160" w:line="259" w:lineRule="auto"/>
-        <w:jc w:val="left"/>
-        <w:rPr>
-          <w:rFonts w:ascii="Calibri" w:eastAsia="Calibri" w:hAnsi="Calibri"/>
-          <w:sz w:val="22"/>
-          <w:szCs w:val="22"/>
-          <w:lang w:val="fr-CH" w:eastAsia="en-US"/>
-        </w:rPr>
-      </w:pPr>
-    </w:p>
+    <w:tbl>
+      <w:tblPr>
+        <w:tblW w:w="10615" w:type="dxa"/>
+        <w:jc w:val="center"/>
+        <w:tblBorders>
+          <w:top w:val="single" w:sz="4" w:space="0" w:color="auto"/>
+          <w:left w:val="single" w:sz="4" w:space="0" w:color="auto"/>
+          <w:bottom w:val="single" w:sz="4" w:space="0" w:color="auto"/>
+          <w:right w:val="single" w:sz="4" w:space="0" w:color="auto"/>
+          <w:insideH w:val="single" w:sz="4" w:space="0" w:color="auto"/>
+          <w:insideV w:val="single" w:sz="4" w:space="0" w:color="auto"/>
+        </w:tblBorders>
+        <w:tblLayout w:type="fixed"/>
+        <w:tblCellMar>
+          <w:left w:w="57" w:type="dxa"/>
+          <w:right w:w="57" w:type="dxa"/>
+        </w:tblCellMar>
+        <w:tblLook w:val="01E0" w:firstRow="1" w:lastRow="1" w:firstColumn="1" w:lastColumn="1" w:noHBand="0" w:noVBand="0"/>
+      </w:tblPr>
+      <w:tblGrid>
+        <w:gridCol w:w="1645"/>
+        <w:gridCol w:w="1794"/>
+        <w:gridCol w:w="1794"/>
+        <w:gridCol w:w="1794"/>
+        <w:gridCol w:w="1794"/>
+        <w:gridCol w:w="1794"/>
+      </w:tblGrid>
+      <w:tr>
+        <w:trPr>
+          <w:cantSplit/>
+          <w:trHeight w:val="340"/>
+          <w:jc w:val="center"/>
+        </w:trPr>
+        <w:tc>
+          <w:tcPr>
+            <w:tcW w:w="1645" w:type="dxa"/>
+            <w:shd w:val="clear" w:color="auto" w:fill="D9D9D9"/>
+            <w:vAlign w:val="center"/>
+          </w:tcPr>
+          <w:p>
+            <w:pPr>
+              <w:keepNext/>
+              <w:keepLines/>
+              <w:spacing w:before="60" w:after="60"/>
+              <w:jc w:val="left"/>
+              <w:rPr>
+                <w:sz w:val="22"/>
+                <w:szCs w:val="22"/>
+              </w:rPr>
+            </w:pPr>
+          </w:p>
+        </w:tc>
+        <w:tc>
+          <w:tcPr>
+            <w:tcW w:w="1794" w:type="dxa"/>
+            <w:shd w:val="clear" w:color="auto" w:fill="D9D9D9"/>
+            <w:vAlign w:val="center"/>
+          </w:tcPr>
+          <w:p>
+            <w:pPr>
+              <w:keepNext/>
+              <w:keepLines/>
+              <w:spacing w:before="60" w:after="60"/>
+              <w:jc w:val="left"/>
+              <w:rPr>
+                <w:sz w:val="22"/>
+                <w:szCs w:val="22"/>
+              </w:rPr>
+            </w:pPr>
+            <w:r>
+              <w:rPr>
+                <w:sz w:val="22"/>
+                <w:szCs w:val="22"/>
+              </w:rPr>
+              <w:t>Lundi</w:t>
+            </w:r>
+          </w:p>
+        </w:tc>
+        <w:tc>
+          <w:tcPr>
+            <w:tcW w:w="1794" w:type="dxa"/>
+            <w:shd w:val="clear" w:color="auto" w:fill="D9D9D9"/>
+            <w:vAlign w:val="center"/>
+          </w:tcPr>
+          <w:p>
+            <w:pPr>
+              <w:keepNext/>
+              <w:keepLines/>
+              <w:spacing w:before="60" w:after="60"/>
+              <w:jc w:val="left"/>
+              <w:rPr>
+                <w:sz w:val="22"/>
+                <w:szCs w:val="22"/>
+              </w:rPr>
+            </w:pPr>
+            <w:r>
+              <w:rPr>
+                <w:sz w:val="22"/>
+                <w:szCs w:val="22"/>
+              </w:rPr>
+              <w:t>Mardi</w:t>
+            </w:r>
+          </w:p>
+        </w:tc>
+        <w:tc>
+          <w:tcPr>
+            <w:tcW w:w="1794" w:type="dxa"/>
+            <w:shd w:val="clear" w:color="auto" w:fill="D9D9D9"/>
+          </w:tcPr>
+          <w:p>
+            <w:pPr>
+              <w:keepNext/>
+              <w:keepLines/>
+              <w:spacing w:before="60" w:after="60"/>
+              <w:jc w:val="left"/>
+              <w:rPr>
+                <w:sz w:val="22"/>
+                <w:szCs w:val="22"/>
+              </w:rPr>
+            </w:pPr>
+            <w:r>
+              <w:rPr>
+                <w:sz w:val="22"/>
+                <w:szCs w:val="22"/>
+              </w:rPr>
+              <w:t>Mercredi</w:t>
+            </w:r>
+          </w:p>
+        </w:tc>
+        <w:tc>
+          <w:tcPr>
+            <w:tcW w:w="1794" w:type="dxa"/>
+            <w:shd w:val="clear" w:color="auto" w:fill="D9D9D9"/>
+          </w:tcPr>
+          <w:p>
+            <w:pPr>
+              <w:keepNext/>
+              <w:keepLines/>
+              <w:spacing w:before="60" w:after="60"/>
+              <w:jc w:val="left"/>
+              <w:rPr>
+                <w:sz w:val="22"/>
+                <w:szCs w:val="22"/>
+              </w:rPr>
+            </w:pPr>
+            <w:r>
+              <w:rPr>
+                <w:sz w:val="22"/>
+                <w:szCs w:val="22"/>
+              </w:rPr>
+              <w:t>Jeudi</w:t>
+            </w:r>
+          </w:p>
+        </w:tc>
+        <w:tc>
+          <w:tcPr>
+            <w:tcW w:w="1794" w:type="dxa"/>
+            <w:shd w:val="clear" w:color="auto" w:fill="D9D9D9"/>
+          </w:tcPr>
+          <w:p>
+            <w:pPr>
+              <w:keepNext/>
+              <w:keepLines/>
+              <w:spacing w:before="60" w:after="60"/>
+              <w:jc w:val="left"/>
+              <w:rPr>
+                <w:sz w:val="22"/>
+                <w:szCs w:val="22"/>
+              </w:rPr>
+            </w:pPr>
+            <w:r>
+              <w:rPr>
+                <w:sz w:val="22"/>
+                <w:szCs w:val="22"/>
+              </w:rPr>
+              <w:t>Vendredi</w:t>
+            </w:r>
+          </w:p>
+        </w:tc>
+      </w:tr>
+      <w:tr>
+        <w:trPr>
+          <w:cantSplit/>
+          <w:trHeight w:hRule="exact" w:val="567"/>
+          <w:jc w:val="center"/>
+        </w:trPr>
+        <w:tc>
+          <w:tcPr>
+            <w:tcW w:w="1645" w:type="dxa"/>
+            <w:vAlign w:val="center"/>
+          </w:tcPr>
+          <w:p>
+            <w:pPr>
+              <w:keepNext/>
+              <w:keepLines/>
+              <w:spacing w:before="60" w:after="60"/>
+              <w:jc w:val="left"/>
+              <w:rPr>
+                <w:sz w:val="22"/>
+                <w:szCs w:val="22"/>
+              </w:rPr>
+            </w:pPr>
+            <w:r>
+              <w:rPr>
+                <w:sz w:val="22"/>
+                <w:szCs w:val="22"/>
+              </w:rPr>
+              <w:t>08:00 – 08:45</w:t>
+            </w:r>
+          </w:p>
+        </w:tc>
+        <w:tc>
+          <w:tcPr>
+            <w:tcW w:w="1794" w:type="dxa"/>
+            <w:vAlign w:val="center"/>
+          </w:tcPr>
+          <w:p>
+            <w:pPr>
+              <w:keepNext/>
+              <w:keepLines/>
+              <w:spacing w:before="60" w:after="60"/>
+              <w:jc w:val="left"/>
+              <w:rPr>
+                <w:sz w:val="22"/>
+                <w:szCs w:val="22"/>
+              </w:rPr>
+            </w:pPr>
+            <w:r>
+              <w:rPr>
+                <w:sz w:val="22"/>
+                <w:szCs w:val="22"/>
+              </w:rPr>
+              <w:br/>
+            </w:r>
+          </w:p>
+        </w:tc>
+        <w:tc>
+          <w:tcPr>
+            <w:tcW w:w="1794" w:type="dxa"/>
+            <w:vAlign w:val="center"/>
+          </w:tcPr>
+          <w:p>
+            <w:pPr>
+              <w:keepNext/>
+              <w:keepLines/>
+              <w:spacing w:before="60" w:after="60"/>
+              <w:jc w:val="left"/>
+              <w:rPr>
+                <w:sz w:val="22"/>
+                <w:szCs w:val="22"/>
+              </w:rPr>
+            </w:pPr>
+          </w:p>
+        </w:tc>
+        <w:tc>
+          <w:tcPr>
+            <w:tcW w:w="1794" w:type="dxa"/>
+          </w:tcPr>
+          <w:p>
+            <w:pPr>
+              <w:keepNext/>
+              <w:keepLines/>
+              <w:spacing w:before="60" w:after="60"/>
+              <w:jc w:val="left"/>
+              <w:rPr>
+                <w:sz w:val="22"/>
+                <w:szCs w:val="22"/>
+              </w:rPr>
+            </w:pPr>
+          </w:p>
+        </w:tc>
+        <w:tc>
+          <w:tcPr>
+            <w:tcW w:w="1794" w:type="dxa"/>
+          </w:tcPr>
+          <w:p>
+            <w:pPr>
+              <w:keepNext/>
+              <w:keepLines/>
+              <w:spacing w:before="60" w:after="60"/>
+              <w:jc w:val="left"/>
+              <w:rPr>
+                <w:sz w:val="22"/>
+                <w:szCs w:val="22"/>
+              </w:rPr>
+            </w:pPr>
+          </w:p>
+        </w:tc>
+        <w:tc>
+          <w:tcPr>
+            <w:tcW w:w="1794" w:type="dxa"/>
+          </w:tcPr>
+          <w:p>
+            <w:pPr>
+              <w:keepNext/>
+              <w:keepLines/>
+              <w:spacing w:before="60" w:after="60"/>
+              <w:jc w:val="left"/>
+              <w:rPr>
+                <w:sz w:val="22"/>
+                <w:szCs w:val="22"/>
+              </w:rPr>
+            </w:pPr>
+          </w:p>
+        </w:tc>
+      </w:tr>
+      <w:tr>
+        <w:trPr>
+          <w:cantSplit/>
+          <w:trHeight w:hRule="exact" w:val="567"/>
+          <w:jc w:val="center"/>
+        </w:trPr>
+        <w:tc>
+          <w:tcPr>
+            <w:tcW w:w="1645" w:type="dxa"/>
+            <w:vAlign w:val="center"/>
+          </w:tcPr>
+          <w:p>
+            <w:pPr>
+              <w:keepNext/>
+              <w:keepLines/>
+              <w:spacing w:before="60" w:after="60"/>
+              <w:jc w:val="left"/>
+              <w:rPr>
+                <w:sz w:val="22"/>
+                <w:szCs w:val="22"/>
+              </w:rPr>
+            </w:pPr>
+            <w:r>
+              <w:rPr>
+                <w:sz w:val="22"/>
+                <w:szCs w:val="22"/>
+              </w:rPr>
+              <w:t>08:50 – 09:35</w:t>
+            </w:r>
+          </w:p>
+        </w:tc>
+        <w:tc>
+          <w:tcPr>
+            <w:tcW w:w="1794" w:type="dxa"/>
+            <w:vAlign w:val="center"/>
+          </w:tcPr>
+          <w:p>
+            <w:pPr>
+              <w:keepNext/>
+              <w:keepLines/>
+              <w:spacing w:before="60" w:after="60"/>
+              <w:jc w:val="left"/>
+              <w:rPr>
+                <w:sz w:val="22"/>
+                <w:szCs w:val="22"/>
+              </w:rPr>
+            </w:pPr>
+            <w:r>
+              <w:rPr>
+                <w:sz w:val="22"/>
+                <w:szCs w:val="22"/>
+              </w:rPr>
+              <w:br/>
+            </w:r>
+          </w:p>
+        </w:tc>
+        <w:tc>
+          <w:tcPr>
+            <w:tcW w:w="1794" w:type="dxa"/>
+            <w:vAlign w:val="center"/>
+          </w:tcPr>
+          <w:p>
+            <w:pPr>
+              <w:keepNext/>
+              <w:keepLines/>
+              <w:spacing w:before="60" w:after="60"/>
+              <w:jc w:val="left"/>
+              <w:rPr>
+                <w:sz w:val="22"/>
+                <w:szCs w:val="22"/>
+              </w:rPr>
+            </w:pPr>
+          </w:p>
+        </w:tc>
+        <w:tc>
+          <w:tcPr>
+            <w:tcW w:w="1794" w:type="dxa"/>
+          </w:tcPr>
+          <w:p>
+            <w:pPr>
+              <w:keepNext/>
+              <w:keepLines/>
+              <w:spacing w:before="60" w:after="60"/>
+              <w:jc w:val="left"/>
+              <w:rPr>
+                <w:sz w:val="22"/>
+                <w:szCs w:val="22"/>
+              </w:rPr>
+            </w:pPr>
+          </w:p>
+        </w:tc>
+        <w:tc>
+          <w:tcPr>
+            <w:tcW w:w="1794" w:type="dxa"/>
+          </w:tcPr>
+          <w:p>
+            <w:pPr>
+              <w:keepNext/>
+              <w:keepLines/>
+              <w:spacing w:before="60" w:after="60"/>
+              <w:jc w:val="left"/>
+              <w:rPr>
+                <w:sz w:val="22"/>
+                <w:szCs w:val="22"/>
+              </w:rPr>
+            </w:pPr>
+          </w:p>
+        </w:tc>
+        <w:tc>
+          <w:tcPr>
+            <w:tcW w:w="1794" w:type="dxa"/>
+          </w:tcPr>
+          <w:p>
+            <w:pPr>
+              <w:keepNext/>
+              <w:keepLines/>
+              <w:spacing w:before="60" w:after="60"/>
+              <w:jc w:val="left"/>
+              <w:rPr>
+                <w:sz w:val="22"/>
+                <w:szCs w:val="22"/>
+              </w:rPr>
+            </w:pPr>
+          </w:p>
+        </w:tc>
+      </w:tr>
+      <w:tr>
+        <w:trPr>
+          <w:cantSplit/>
+          <w:trHeight w:hRule="exact" w:val="567"/>
+          <w:jc w:val="center"/>
+        </w:trPr>
+        <w:tc>
+          <w:tcPr>
+            <w:tcW w:w="1645" w:type="dxa"/>
+            <w:vAlign w:val="center"/>
+          </w:tcPr>
+          <w:p>
+            <w:pPr>
+              <w:keepNext/>
+              <w:keepLines/>
+              <w:spacing w:before="60" w:after="60"/>
+              <w:jc w:val="left"/>
+              <w:rPr>
+                <w:sz w:val="22"/>
+                <w:szCs w:val="22"/>
+              </w:rPr>
+            </w:pPr>
+            <w:r>
+              <w:rPr>
+                <w:sz w:val="22"/>
+                <w:szCs w:val="22"/>
+              </w:rPr>
+              <w:t>0</w:t>
+            </w:r>
+            <w:r>
+              <w:rPr>
+                <w:sz w:val="22"/>
+                <w:szCs w:val="22"/>
+              </w:rPr>
+              <w:t>9</w:t>
+            </w:r>
+            <w:r>
+              <w:rPr>
+                <w:sz w:val="22"/>
+                <w:szCs w:val="22"/>
+              </w:rPr>
+              <w:t>:</w:t>
+            </w:r>
+            <w:r>
+              <w:rPr>
+                <w:sz w:val="22"/>
+                <w:szCs w:val="22"/>
+              </w:rPr>
+              <w:t>5</w:t>
+            </w:r>
+            <w:r>
+              <w:rPr>
+                <w:sz w:val="22"/>
+                <w:szCs w:val="22"/>
+              </w:rPr>
+              <w:t xml:space="preserve">0 – </w:t>
+            </w:r>
+            <w:r>
+              <w:rPr>
+                <w:sz w:val="22"/>
+                <w:szCs w:val="22"/>
+              </w:rPr>
+              <w:t>10</w:t>
+            </w:r>
+            <w:r>
+              <w:rPr>
+                <w:sz w:val="22"/>
+                <w:szCs w:val="22"/>
+              </w:rPr>
+              <w:t>:</w:t>
+            </w:r>
+            <w:r>
+              <w:rPr>
+                <w:sz w:val="22"/>
+                <w:szCs w:val="22"/>
+              </w:rPr>
+              <w:t>35</w:t>
+            </w:r>
+          </w:p>
+        </w:tc>
+        <w:tc>
+          <w:tcPr>
+            <w:tcW w:w="1794" w:type="dxa"/>
+            <w:vAlign w:val="center"/>
+          </w:tcPr>
+          <w:p>
+            <w:pPr>
+              <w:keepNext/>
+              <w:keepLines/>
+              <w:spacing w:before="60" w:after="60"/>
+              <w:jc w:val="left"/>
+              <w:rPr>
+                <w:sz w:val="22"/>
+                <w:szCs w:val="22"/>
+              </w:rPr>
+            </w:pPr>
+            <w:r>
+              <w:rPr>
+                <w:sz w:val="22"/>
+                <w:szCs w:val="22"/>
+              </w:rPr>
+              <w:br/>
+            </w:r>
+          </w:p>
+        </w:tc>
+        <w:tc>
+          <w:tcPr>
+            <w:tcW w:w="1794" w:type="dxa"/>
+            <w:vAlign w:val="center"/>
+          </w:tcPr>
+          <w:p>
+            <w:pPr>
+              <w:keepNext/>
+              <w:keepLines/>
+              <w:spacing w:before="60" w:after="60"/>
+              <w:jc w:val="left"/>
+              <w:rPr>
+                <w:sz w:val="22"/>
+                <w:szCs w:val="22"/>
+              </w:rPr>
+            </w:pPr>
+          </w:p>
+        </w:tc>
+        <w:tc>
+          <w:tcPr>
+            <w:tcW w:w="1794" w:type="dxa"/>
+          </w:tcPr>
+          <w:p>
+            <w:pPr>
+              <w:keepNext/>
+              <w:keepLines/>
+              <w:spacing w:before="60" w:after="60"/>
+              <w:jc w:val="left"/>
+              <w:rPr>
+                <w:sz w:val="22"/>
+                <w:szCs w:val="22"/>
+              </w:rPr>
+            </w:pPr>
+          </w:p>
+        </w:tc>
+        <w:tc>
+          <w:tcPr>
+            <w:tcW w:w="1794" w:type="dxa"/>
+            <w:shd w:val="clear" w:color="auto" w:fill="0070C0"/>
+          </w:tcPr>
+          <w:p>
+            <w:pPr>
+              <w:keepNext/>
+              <w:keepLines/>
+              <w:spacing w:before="60" w:after="60"/>
+              <w:jc w:val="left"/>
+              <w:rPr>
+                <w:sz w:val="22"/>
+                <w:szCs w:val="22"/>
+              </w:rPr>
+            </w:pPr>
+          </w:p>
+        </w:tc>
+        <w:tc>
+          <w:tcPr>
+            <w:tcW w:w="1794" w:type="dxa"/>
+          </w:tcPr>
+          <w:p>
+            <w:pPr>
+              <w:keepNext/>
+              <w:keepLines/>
+              <w:spacing w:before="60" w:after="60"/>
+              <w:jc w:val="left"/>
+              <w:rPr>
+                <w:sz w:val="22"/>
+                <w:szCs w:val="22"/>
+              </w:rPr>
+            </w:pPr>
+          </w:p>
+        </w:tc>
+      </w:tr>
+      <w:tr>
+        <w:trPr>
+          <w:cantSplit/>
+          <w:trHeight w:hRule="exact" w:val="567"/>
+          <w:jc w:val="center"/>
+        </w:trPr>
+        <w:tc>
+          <w:tcPr>
+            <w:tcW w:w="1645" w:type="dxa"/>
+            <w:vAlign w:val="center"/>
+          </w:tcPr>
+          <w:p>
+            <w:pPr>
+              <w:keepNext/>
+              <w:keepLines/>
+              <w:spacing w:before="60" w:after="60"/>
+              <w:jc w:val="left"/>
+              <w:rPr>
+                <w:sz w:val="22"/>
+                <w:szCs w:val="22"/>
+              </w:rPr>
+            </w:pPr>
+            <w:r>
+              <w:rPr>
+                <w:sz w:val="22"/>
+                <w:szCs w:val="22"/>
+              </w:rPr>
+              <w:t>10:40 – 11:25</w:t>
+            </w:r>
+          </w:p>
+        </w:tc>
+        <w:tc>
+          <w:tcPr>
+            <w:tcW w:w="1794" w:type="dxa"/>
+            <w:vAlign w:val="center"/>
+          </w:tcPr>
+          <w:p>
+            <w:pPr>
+              <w:keepNext/>
+              <w:keepLines/>
+              <w:spacing w:before="60" w:after="60"/>
+              <w:jc w:val="left"/>
+              <w:rPr>
+                <w:sz w:val="22"/>
+                <w:szCs w:val="22"/>
+              </w:rPr>
+            </w:pPr>
+          </w:p>
+        </w:tc>
+        <w:tc>
+          <w:tcPr>
+            <w:tcW w:w="1794" w:type="dxa"/>
+            <w:vAlign w:val="center"/>
+          </w:tcPr>
+          <w:p>
+            <w:pPr>
+              <w:keepNext/>
+              <w:keepLines/>
+              <w:spacing w:before="60" w:after="60"/>
+              <w:jc w:val="left"/>
+              <w:rPr>
+                <w:sz w:val="22"/>
+                <w:szCs w:val="22"/>
+              </w:rPr>
+            </w:pPr>
+          </w:p>
+        </w:tc>
+        <w:tc>
+          <w:tcPr>
+            <w:tcW w:w="1794" w:type="dxa"/>
+            <w:shd w:val="clear" w:color="auto" w:fill="0070C0"/>
+          </w:tcPr>
+          <w:p>
+            <w:pPr>
+              <w:keepNext/>
+              <w:keepLines/>
+              <w:spacing w:before="60" w:after="60"/>
+              <w:jc w:val="left"/>
+              <w:rPr>
+                <w:sz w:val="22"/>
+                <w:szCs w:val="22"/>
+              </w:rPr>
+            </w:pPr>
+          </w:p>
+        </w:tc>
+        <w:tc>
+          <w:tcPr>
+            <w:tcW w:w="1794" w:type="dxa"/>
+            <w:shd w:val="clear" w:color="auto" w:fill="0070C0"/>
+          </w:tcPr>
+          <w:p>
+            <w:pPr>
+              <w:keepNext/>
+              <w:keepLines/>
+              <w:spacing w:before="60" w:after="60"/>
+              <w:jc w:val="left"/>
+              <w:rPr>
+                <w:sz w:val="22"/>
+                <w:szCs w:val="22"/>
+              </w:rPr>
+            </w:pPr>
+          </w:p>
+        </w:tc>
+        <w:tc>
+          <w:tcPr>
+            <w:tcW w:w="1794" w:type="dxa"/>
+          </w:tcPr>
+          <w:p>
+            <w:pPr>
+              <w:keepNext/>
+              <w:keepLines/>
+              <w:spacing w:before="60" w:after="60"/>
+              <w:jc w:val="left"/>
+              <w:rPr>
+                <w:sz w:val="22"/>
+                <w:szCs w:val="22"/>
+              </w:rPr>
+            </w:pPr>
+          </w:p>
+        </w:tc>
+      </w:tr>
+      <w:tr>
+        <w:trPr>
+          <w:cantSplit/>
+          <w:trHeight w:hRule="exact" w:val="567"/>
+          <w:jc w:val="center"/>
+        </w:trPr>
+        <w:tc>
+          <w:tcPr>
+            <w:tcW w:w="1645" w:type="dxa"/>
+            <w:vAlign w:val="center"/>
+          </w:tcPr>
+          <w:p>
+            <w:pPr>
+              <w:keepNext/>
+              <w:keepLines/>
+              <w:spacing w:before="60" w:after="60"/>
+              <w:jc w:val="left"/>
+              <w:rPr>
+                <w:sz w:val="22"/>
+                <w:szCs w:val="22"/>
+              </w:rPr>
+            </w:pPr>
+            <w:r>
+              <w:rPr>
+                <w:sz w:val="22"/>
+                <w:szCs w:val="22"/>
+              </w:rPr>
+              <w:t>11:30 – 12:15</w:t>
+            </w:r>
+          </w:p>
+        </w:tc>
+        <w:tc>
+          <w:tcPr>
+            <w:tcW w:w="1794" w:type="dxa"/>
+            <w:vAlign w:val="center"/>
+          </w:tcPr>
+          <w:p>
+            <w:pPr>
+              <w:keepNext/>
+              <w:keepLines/>
+              <w:spacing w:before="60" w:after="60"/>
+              <w:jc w:val="left"/>
+              <w:rPr>
+                <w:sz w:val="22"/>
+                <w:szCs w:val="22"/>
+              </w:rPr>
+            </w:pPr>
+          </w:p>
+        </w:tc>
+        <w:tc>
+          <w:tcPr>
+            <w:tcW w:w="1794" w:type="dxa"/>
+            <w:vAlign w:val="center"/>
+          </w:tcPr>
+          <w:p>
+            <w:pPr>
+              <w:keepNext/>
+              <w:keepLines/>
+              <w:spacing w:before="60" w:after="60"/>
+              <w:jc w:val="left"/>
+              <w:rPr>
+                <w:sz w:val="22"/>
+                <w:szCs w:val="22"/>
+              </w:rPr>
+            </w:pPr>
+          </w:p>
+        </w:tc>
+        <w:tc>
+          <w:tcPr>
+            <w:tcW w:w="1794" w:type="dxa"/>
+            <w:shd w:val="clear" w:color="auto" w:fill="0070C0"/>
+          </w:tcPr>
+          <w:p>
+            <w:pPr>
+              <w:keepNext/>
+              <w:keepLines/>
+              <w:spacing w:before="60" w:after="60"/>
+              <w:jc w:val="left"/>
+              <w:rPr>
+                <w:sz w:val="22"/>
+                <w:szCs w:val="22"/>
+              </w:rPr>
+            </w:pPr>
+          </w:p>
+        </w:tc>
+        <w:tc>
+          <w:tcPr>
+            <w:tcW w:w="1794" w:type="dxa"/>
+            <w:shd w:val="clear" w:color="auto" w:fill="0070C0"/>
+          </w:tcPr>
+          <w:p>
+            <w:pPr>
+              <w:keepNext/>
+              <w:keepLines/>
+              <w:spacing w:before="60" w:after="60"/>
+              <w:jc w:val="left"/>
+              <w:rPr>
+                <w:sz w:val="22"/>
+                <w:szCs w:val="22"/>
+              </w:rPr>
+            </w:pPr>
+          </w:p>
+        </w:tc>
+        <w:tc>
+          <w:tcPr>
+            <w:tcW w:w="1794" w:type="dxa"/>
+          </w:tcPr>
+          <w:p>
+            <w:pPr>
+              <w:keepNext/>
+              <w:keepLines/>
+              <w:spacing w:before="60" w:after="60"/>
+              <w:jc w:val="left"/>
+              <w:rPr>
+                <w:sz w:val="22"/>
+                <w:szCs w:val="22"/>
+              </w:rPr>
+            </w:pPr>
+          </w:p>
+        </w:tc>
+      </w:tr>
+      <w:tr>
+        <w:trPr>
+          <w:cantSplit/>
+          <w:trHeight w:hRule="exact" w:val="567"/>
+          <w:jc w:val="center"/>
+        </w:trPr>
+        <w:tc>
+          <w:tcPr>
+            <w:tcW w:w="10615" w:type="dxa"/>
+            <w:gridSpan w:val="6"/>
+            <w:shd w:val="clear" w:color="auto" w:fill="E7E6E6" w:themeFill="background2"/>
+            <w:vAlign w:val="center"/>
+          </w:tcPr>
+          <w:p>
+            <w:pPr>
+              <w:keepNext/>
+              <w:keepLines/>
+              <w:spacing w:before="60" w:after="60"/>
+              <w:jc w:val="center"/>
+              <w:rPr>
+                <w:sz w:val="22"/>
+                <w:szCs w:val="22"/>
+              </w:rPr>
+            </w:pPr>
+            <w:r>
+              <w:rPr>
+                <w:sz w:val="22"/>
+                <w:szCs w:val="22"/>
+              </w:rPr>
+              <w:t>Pause midi</w:t>
+            </w:r>
+          </w:p>
+        </w:tc>
+      </w:tr>
+      <w:tr>
+        <w:trPr>
+          <w:cantSplit/>
+          <w:trHeight w:hRule="exact" w:val="567"/>
+          <w:jc w:val="center"/>
+        </w:trPr>
+        <w:tc>
+          <w:tcPr>
+            <w:tcW w:w="1645" w:type="dxa"/>
+            <w:vAlign w:val="center"/>
+          </w:tcPr>
+          <w:p>
+            <w:pPr>
+              <w:keepNext/>
+              <w:keepLines/>
+              <w:spacing w:before="60" w:after="60"/>
+              <w:jc w:val="left"/>
+              <w:rPr>
+                <w:sz w:val="22"/>
+                <w:szCs w:val="22"/>
+              </w:rPr>
+            </w:pPr>
+            <w:r>
+              <w:rPr>
+                <w:sz w:val="22"/>
+                <w:szCs w:val="22"/>
+              </w:rPr>
+              <w:t>13:30 – 14:15</w:t>
+            </w:r>
+          </w:p>
+        </w:tc>
+        <w:tc>
+          <w:tcPr>
+            <w:tcW w:w="1794" w:type="dxa"/>
+            <w:vAlign w:val="center"/>
+          </w:tcPr>
+          <w:p>
+            <w:pPr>
+              <w:keepNext/>
+              <w:keepLines/>
+              <w:spacing w:before="60" w:after="60"/>
+              <w:jc w:val="left"/>
+              <w:rPr>
+                <w:sz w:val="22"/>
+                <w:szCs w:val="22"/>
+              </w:rPr>
+            </w:pPr>
+          </w:p>
+        </w:tc>
+        <w:tc>
+          <w:tcPr>
+            <w:tcW w:w="1794" w:type="dxa"/>
+            <w:shd w:val="clear" w:color="auto" w:fill="0070C0"/>
+            <w:vAlign w:val="center"/>
+          </w:tcPr>
+          <w:p>
+            <w:pPr>
+              <w:keepNext/>
+              <w:keepLines/>
+              <w:spacing w:before="60" w:after="60"/>
+              <w:jc w:val="left"/>
+              <w:rPr>
+                <w:sz w:val="22"/>
+                <w:szCs w:val="22"/>
+              </w:rPr>
+            </w:pPr>
+          </w:p>
+        </w:tc>
+        <w:tc>
+          <w:tcPr>
+            <w:tcW w:w="1794" w:type="dxa"/>
+          </w:tcPr>
+          <w:p>
+            <w:pPr>
+              <w:keepNext/>
+              <w:keepLines/>
+              <w:spacing w:before="60" w:after="60"/>
+              <w:jc w:val="left"/>
+              <w:rPr>
+                <w:sz w:val="22"/>
+                <w:szCs w:val="22"/>
+              </w:rPr>
+            </w:pPr>
+          </w:p>
+        </w:tc>
+        <w:tc>
+          <w:tcPr>
+            <w:tcW w:w="1794" w:type="dxa"/>
+            <w:shd w:val="clear" w:color="auto" w:fill="0070C0"/>
+          </w:tcPr>
+          <w:p>
+            <w:pPr>
+              <w:keepNext/>
+              <w:keepLines/>
+              <w:spacing w:before="60" w:after="60"/>
+              <w:jc w:val="left"/>
+              <w:rPr>
+                <w:sz w:val="22"/>
+                <w:szCs w:val="22"/>
+              </w:rPr>
+            </w:pPr>
+          </w:p>
+        </w:tc>
+        <w:tc>
+          <w:tcPr>
+            <w:tcW w:w="1794" w:type="dxa"/>
+          </w:tcPr>
+          <w:p>
+            <w:pPr>
+              <w:keepNext/>
+              <w:keepLines/>
+              <w:spacing w:before="60" w:after="60"/>
+              <w:jc w:val="left"/>
+              <w:rPr>
+                <w:sz w:val="22"/>
+                <w:szCs w:val="22"/>
+              </w:rPr>
+            </w:pPr>
+          </w:p>
+        </w:tc>
+      </w:tr>
+      <w:tr>
+        <w:trPr>
+          <w:cantSplit/>
+          <w:trHeight w:hRule="exact" w:val="567"/>
+          <w:jc w:val="center"/>
+        </w:trPr>
+        <w:tc>
+          <w:tcPr>
+            <w:tcW w:w="1645" w:type="dxa"/>
+            <w:vAlign w:val="center"/>
+          </w:tcPr>
+          <w:p>
+            <w:pPr>
+              <w:keepNext/>
+              <w:keepLines/>
+              <w:spacing w:before="60" w:after="60"/>
+              <w:jc w:val="left"/>
+              <w:rPr>
+                <w:sz w:val="22"/>
+                <w:szCs w:val="22"/>
+              </w:rPr>
+            </w:pPr>
+            <w:r>
+              <w:rPr>
+                <w:sz w:val="22"/>
+                <w:szCs w:val="22"/>
+              </w:rPr>
+              <w:t>14:20 – 15:05</w:t>
+            </w:r>
+          </w:p>
+        </w:tc>
+        <w:tc>
+          <w:tcPr>
+            <w:tcW w:w="1794" w:type="dxa"/>
+            <w:vAlign w:val="center"/>
+          </w:tcPr>
+          <w:p>
+            <w:pPr>
+              <w:keepNext/>
+              <w:keepLines/>
+              <w:spacing w:before="60" w:after="60"/>
+              <w:jc w:val="left"/>
+              <w:rPr>
+                <w:sz w:val="22"/>
+                <w:szCs w:val="22"/>
+              </w:rPr>
+            </w:pPr>
+          </w:p>
+        </w:tc>
+        <w:tc>
+          <w:tcPr>
+            <w:tcW w:w="1794" w:type="dxa"/>
+            <w:shd w:val="clear" w:color="auto" w:fill="0070C0"/>
+            <w:vAlign w:val="center"/>
+          </w:tcPr>
+          <w:p>
+            <w:pPr>
+              <w:keepNext/>
+              <w:keepLines/>
+              <w:spacing w:before="60" w:after="60"/>
+              <w:jc w:val="left"/>
+              <w:rPr>
+                <w:sz w:val="22"/>
+                <w:szCs w:val="22"/>
+              </w:rPr>
+            </w:pPr>
+          </w:p>
+        </w:tc>
+        <w:tc>
+          <w:tcPr>
+            <w:tcW w:w="1794" w:type="dxa"/>
+          </w:tcPr>
+          <w:p>
+            <w:pPr>
+              <w:keepNext/>
+              <w:keepLines/>
+              <w:spacing w:before="60" w:after="60"/>
+              <w:jc w:val="left"/>
+              <w:rPr>
+                <w:sz w:val="22"/>
+                <w:szCs w:val="22"/>
+              </w:rPr>
+            </w:pPr>
+          </w:p>
+        </w:tc>
+        <w:tc>
+          <w:tcPr>
+            <w:tcW w:w="1794" w:type="dxa"/>
+            <w:shd w:val="clear" w:color="auto" w:fill="0070C0"/>
+          </w:tcPr>
+          <w:p>
+            <w:pPr>
+              <w:keepNext/>
+              <w:keepLines/>
+              <w:spacing w:before="60" w:after="60"/>
+              <w:jc w:val="left"/>
+              <w:rPr>
+                <w:sz w:val="22"/>
+                <w:szCs w:val="22"/>
+              </w:rPr>
+            </w:pPr>
+          </w:p>
+        </w:tc>
+        <w:tc>
+          <w:tcPr>
+            <w:tcW w:w="1794" w:type="dxa"/>
+          </w:tcPr>
+          <w:p>
+            <w:pPr>
+              <w:keepNext/>
+              <w:keepLines/>
+              <w:spacing w:before="60" w:after="60"/>
+              <w:jc w:val="left"/>
+              <w:rPr>
+                <w:sz w:val="22"/>
+                <w:szCs w:val="22"/>
+              </w:rPr>
+            </w:pPr>
+          </w:p>
+        </w:tc>
+      </w:tr>
+      <w:tr>
+        <w:trPr>
+          <w:cantSplit/>
+          <w:trHeight w:hRule="exact" w:val="567"/>
+          <w:jc w:val="center"/>
+        </w:trPr>
+        <w:tc>
+          <w:tcPr>
+            <w:tcW w:w="1645" w:type="dxa"/>
+            <w:vAlign w:val="center"/>
+          </w:tcPr>
+          <w:p>
+            <w:pPr>
+              <w:keepNext/>
+              <w:keepLines/>
+              <w:spacing w:before="60" w:after="60"/>
+              <w:jc w:val="left"/>
+              <w:rPr>
+                <w:sz w:val="22"/>
+                <w:szCs w:val="22"/>
+              </w:rPr>
+            </w:pPr>
+            <w:r>
+              <w:rPr>
+                <w:sz w:val="22"/>
+                <w:szCs w:val="22"/>
+              </w:rPr>
+              <w:t>15:20 – 16:05</w:t>
+            </w:r>
+          </w:p>
+        </w:tc>
+        <w:tc>
+          <w:tcPr>
+            <w:tcW w:w="1794" w:type="dxa"/>
+            <w:vAlign w:val="center"/>
+          </w:tcPr>
+          <w:p>
+            <w:pPr>
+              <w:keepNext/>
+              <w:keepLines/>
+              <w:spacing w:before="60" w:after="60"/>
+              <w:jc w:val="left"/>
+              <w:rPr>
+                <w:sz w:val="22"/>
+                <w:szCs w:val="22"/>
+              </w:rPr>
+            </w:pPr>
+          </w:p>
+        </w:tc>
+        <w:tc>
+          <w:tcPr>
+            <w:tcW w:w="1794" w:type="dxa"/>
+            <w:shd w:val="clear" w:color="auto" w:fill="0070C0"/>
+            <w:vAlign w:val="center"/>
+          </w:tcPr>
+          <w:p>
+            <w:pPr>
+              <w:keepNext/>
+              <w:keepLines/>
+              <w:spacing w:before="60" w:after="60"/>
+              <w:jc w:val="left"/>
+              <w:rPr>
+                <w:sz w:val="22"/>
+                <w:szCs w:val="22"/>
+              </w:rPr>
+            </w:pPr>
+          </w:p>
+        </w:tc>
+        <w:tc>
+          <w:tcPr>
+            <w:tcW w:w="1794" w:type="dxa"/>
+            <w:shd w:val="clear" w:color="auto" w:fill="0070C0"/>
+          </w:tcPr>
+          <w:p>
+            <w:pPr>
+              <w:keepNext/>
+              <w:keepLines/>
+              <w:spacing w:before="60" w:after="60"/>
+              <w:jc w:val="left"/>
+              <w:rPr>
+                <w:sz w:val="22"/>
+                <w:szCs w:val="22"/>
+              </w:rPr>
+            </w:pPr>
+          </w:p>
+        </w:tc>
+        <w:tc>
+          <w:tcPr>
+            <w:tcW w:w="1794" w:type="dxa"/>
+          </w:tcPr>
+          <w:p>
+            <w:pPr>
+              <w:keepNext/>
+              <w:keepLines/>
+              <w:spacing w:before="60" w:after="60"/>
+              <w:jc w:val="left"/>
+              <w:rPr>
+                <w:sz w:val="22"/>
+                <w:szCs w:val="22"/>
+              </w:rPr>
+            </w:pPr>
+          </w:p>
+        </w:tc>
+        <w:tc>
+          <w:tcPr>
+            <w:tcW w:w="1794" w:type="dxa"/>
+          </w:tcPr>
+          <w:p>
+            <w:pPr>
+              <w:keepNext/>
+              <w:keepLines/>
+              <w:spacing w:before="60" w:after="60"/>
+              <w:jc w:val="left"/>
+              <w:rPr>
+                <w:sz w:val="22"/>
+                <w:szCs w:val="22"/>
+              </w:rPr>
+            </w:pPr>
+          </w:p>
+        </w:tc>
+      </w:tr>
+      <w:tr>
+        <w:trPr>
+          <w:cantSplit/>
+          <w:trHeight w:hRule="exact" w:val="567"/>
+          <w:jc w:val="center"/>
+        </w:trPr>
+        <w:tc>
+          <w:tcPr>
+            <w:tcW w:w="1645" w:type="dxa"/>
+            <w:vAlign w:val="center"/>
+          </w:tcPr>
+          <w:p>
+            <w:pPr>
+              <w:keepNext/>
+              <w:keepLines/>
+              <w:spacing w:before="60" w:after="60"/>
+              <w:jc w:val="left"/>
+              <w:rPr>
+                <w:sz w:val="22"/>
+                <w:szCs w:val="22"/>
+              </w:rPr>
+            </w:pPr>
+            <w:r>
+              <w:rPr>
+                <w:sz w:val="22"/>
+                <w:szCs w:val="22"/>
+              </w:rPr>
+              <w:t>16:10 – 16:55</w:t>
+            </w:r>
+          </w:p>
+        </w:tc>
+        <w:tc>
+          <w:tcPr>
+            <w:tcW w:w="1794" w:type="dxa"/>
+            <w:vAlign w:val="center"/>
+          </w:tcPr>
+          <w:p>
+            <w:pPr>
+              <w:keepNext/>
+              <w:keepLines/>
+              <w:spacing w:before="60" w:after="60"/>
+              <w:jc w:val="left"/>
+              <w:rPr>
+                <w:sz w:val="22"/>
+                <w:szCs w:val="22"/>
+              </w:rPr>
+            </w:pPr>
+          </w:p>
+        </w:tc>
+        <w:tc>
+          <w:tcPr>
+            <w:tcW w:w="1794" w:type="dxa"/>
+            <w:vAlign w:val="center"/>
+          </w:tcPr>
+          <w:p>
+            <w:pPr>
+              <w:keepNext/>
+              <w:keepLines/>
+              <w:spacing w:before="60" w:after="60"/>
+              <w:jc w:val="left"/>
+              <w:rPr>
+                <w:sz w:val="22"/>
+                <w:szCs w:val="22"/>
+              </w:rPr>
+            </w:pPr>
+          </w:p>
+        </w:tc>
+        <w:tc>
+          <w:tcPr>
+            <w:tcW w:w="1794" w:type="dxa"/>
+            <w:shd w:val="clear" w:color="auto" w:fill="0070C0"/>
+          </w:tcPr>
+          <w:p>
+            <w:pPr>
+              <w:keepNext/>
+              <w:keepLines/>
+              <w:spacing w:before="60" w:after="60"/>
+              <w:jc w:val="left"/>
+              <w:rPr>
+                <w:sz w:val="22"/>
+                <w:szCs w:val="22"/>
+              </w:rPr>
+            </w:pPr>
+          </w:p>
+        </w:tc>
+        <w:tc>
+          <w:tcPr>
+            <w:tcW w:w="1794" w:type="dxa"/>
+          </w:tcPr>
+          <w:p>
+            <w:pPr>
+              <w:keepNext/>
+              <w:keepLines/>
+              <w:spacing w:before="60" w:after="60"/>
+              <w:jc w:val="left"/>
+              <w:rPr>
+                <w:sz w:val="22"/>
+                <w:szCs w:val="22"/>
+              </w:rPr>
+            </w:pPr>
+          </w:p>
+        </w:tc>
+        <w:tc>
+          <w:tcPr>
+            <w:tcW w:w="1794" w:type="dxa"/>
+          </w:tcPr>
+          <w:p>
+            <w:pPr>
+              <w:keepNext/>
+              <w:keepLines/>
+              <w:spacing w:before="60" w:after="60"/>
+              <w:jc w:val="left"/>
+              <w:rPr>
+                <w:sz w:val="22"/>
+                <w:szCs w:val="22"/>
+              </w:rPr>
+            </w:pPr>
+          </w:p>
+        </w:tc>
+      </w:tr>
+    </w:tbl>
     <w:p>
       <w:pPr>
         <w:spacing w:before="100" w:beforeAutospacing="1"/>
@@ -8994,6 +10401,7 @@
       <w:bookmarkStart w:id="61" w:name="_Toc499021850"/>
       <w:bookmarkStart w:id="62" w:name="_Toc128643991"/>
       <w:r>
+        <w:lastRenderedPageBreak/>
         <w:t>Sources</w:t>
       </w:r>
       <w:r>
@@ -9277,7 +10685,6 @@
       <w:bookmarkStart w:id="73" w:name="_Toc499021853"/>
       <w:bookmarkStart w:id="74" w:name="_Toc128643994"/>
       <w:r>
-        <w:lastRenderedPageBreak/>
         <w:t>Manuel</w:t>
       </w:r>
       <w:r>
@@ -10120,7 +11527,7 @@
         <w:noProof/>
         <w:sz w:val="20"/>
       </w:rPr>
-      <w:t>12</w:t>
+      <w:t>10</w:t>
     </w:r>
     <w:r>
       <w:rPr>
@@ -10763,7 +12170,7 @@
         <v:path o:extrusionok="f" gradientshapeok="t" o:connecttype="rect"/>
         <o:lock v:ext="edit" aspectratio="t"/>
       </v:shapetype>
-      <v:shape id="_x0000_i1031" type="#_x0000_t75" style="width:11.25pt;height:11.25pt" o:bullet="t">
+      <v:shape id="_x0000_i1027" type="#_x0000_t75" style="width:11.55pt;height:11.55pt" o:bullet="t">
         <v:imagedata r:id="rId1" o:title="BD14753_"/>
       </v:shape>
     </w:pict>
@@ -16341,12 +17748,9 @@
 </file>
 
 <file path=customXml/item1.xml><?xml version="1.0" encoding="utf-8"?>
-<?mso-contentType ?>
-<FormTemplates xmlns="http://schemas.microsoft.com/sharepoint/v3/contenttype/forms">
-  <Display>DocumentLibraryForm</Display>
-  <Edit>DocumentLibraryForm</Edit>
-  <New>DocumentLibraryForm</New>
-</FormTemplates>
+<p:properties xmlns:p="http://schemas.microsoft.com/office/2006/metadata/properties" xmlns:xsi="http://www.w3.org/2001/XMLSchema-instance" xmlns:pc="http://schemas.microsoft.com/office/infopath/2007/PartnerControls">
+  <documentManagement/>
+</p:properties>
 </file>
 
 <file path=customXml/item2.xml><?xml version="1.0" encoding="utf-8"?>
@@ -16533,9 +17937,12 @@
 </file>
 
 <file path=customXml/item3.xml><?xml version="1.0" encoding="utf-8"?>
-<p:properties xmlns:p="http://schemas.microsoft.com/office/2006/metadata/properties" xmlns:xsi="http://www.w3.org/2001/XMLSchema-instance" xmlns:pc="http://schemas.microsoft.com/office/infopath/2007/PartnerControls">
-  <documentManagement/>
-</p:properties>
+<?mso-contentType ?>
+<FormTemplates xmlns="http://schemas.microsoft.com/sharepoint/v3/contenttype/forms">
+  <Display>DocumentLibraryForm</Display>
+  <Edit>DocumentLibraryForm</Edit>
+  <New>DocumentLibraryForm</New>
+</FormTemplates>
 </file>
 
 <file path=customXml/item4.xml><?xml version="1.0" encoding="utf-8"?>
@@ -16543,9 +17950,10 @@
 </file>
 
 <file path=customXml/itemProps1.xml><?xml version="1.0" encoding="utf-8"?>
-<ds:datastoreItem xmlns:ds="http://schemas.openxmlformats.org/officeDocument/2006/customXml" ds:itemID="{4C5C1CC8-DD90-4306-B018-E4D74CF9850B}">
+<ds:datastoreItem xmlns:ds="http://schemas.openxmlformats.org/officeDocument/2006/customXml" ds:itemID="{7A60E416-8009-468E-ABF6-A168E6A6FA09}">
   <ds:schemaRefs>
-    <ds:schemaRef ds:uri="http://schemas.microsoft.com/sharepoint/v3/contenttype/forms"/>
+    <ds:schemaRef ds:uri="http://schemas.microsoft.com/office/2006/metadata/properties"/>
+    <ds:schemaRef ds:uri="http://schemas.microsoft.com/office/infopath/2007/PartnerControls"/>
   </ds:schemaRefs>
 </ds:datastoreItem>
 </file>
@@ -16570,16 +17978,15 @@
 </file>
 
 <file path=customXml/itemProps3.xml><?xml version="1.0" encoding="utf-8"?>
-<ds:datastoreItem xmlns:ds="http://schemas.openxmlformats.org/officeDocument/2006/customXml" ds:itemID="{7A60E416-8009-468E-ABF6-A168E6A6FA09}">
+<ds:datastoreItem xmlns:ds="http://schemas.openxmlformats.org/officeDocument/2006/customXml" ds:itemID="{4C5C1CC8-DD90-4306-B018-E4D74CF9850B}">
   <ds:schemaRefs>
-    <ds:schemaRef ds:uri="http://schemas.microsoft.com/office/2006/metadata/properties"/>
-    <ds:schemaRef ds:uri="http://schemas.microsoft.com/office/infopath/2007/PartnerControls"/>
+    <ds:schemaRef ds:uri="http://schemas.microsoft.com/sharepoint/v3/contenttype/forms"/>
   </ds:schemaRefs>
 </ds:datastoreItem>
 </file>
 
 <file path=customXml/itemProps4.xml><?xml version="1.0" encoding="utf-8"?>
-<ds:datastoreItem xmlns:ds="http://schemas.openxmlformats.org/officeDocument/2006/customXml" ds:itemID="{595CDD3F-3A23-4FCE-A5A7-9BBF9395BE11}">
+<ds:datastoreItem xmlns:ds="http://schemas.openxmlformats.org/officeDocument/2006/customXml" ds:itemID="{AAC992AF-FFDB-463C-B455-908DA781BB32}">
   <ds:schemaRefs>
     <ds:schemaRef ds:uri="http://schemas.openxmlformats.org/officeDocument/2006/bibliography"/>
   </ds:schemaRefs>

</xml_diff>

<commit_message>
Update doc & planning 23.03.2023
</commit_message>
<xml_diff>
--- a/Dossier pre-TPI Thierry Koetschet.docx
+++ b/Dossier pre-TPI Thierry Koetschet.docx
@@ -90,7 +90,7 @@
         <mc:AlternateContent>
           <mc:Choice Requires="wps">
             <w:drawing>
-              <wp:anchor distT="0" distB="0" distL="114300" distR="114300" simplePos="0" relativeHeight="251656704" behindDoc="0" locked="0" layoutInCell="1" allowOverlap="1">
+              <wp:anchor distT="0" distB="0" distL="114300" distR="114300" simplePos="0" relativeHeight="251655680" behindDoc="0" locked="0" layoutInCell="1" allowOverlap="1">
                 <wp:simplePos x="0" y="0"/>
                 <wp:positionH relativeFrom="margin">
                   <wp:align>center</wp:align>
@@ -221,7 +221,7 @@
                 <v:stroke joinstyle="miter"/>
                 <v:path gradientshapeok="t" o:connecttype="rect"/>
               </v:shapetype>
-              <v:shape id="Text Box 344" o:spid="_x0000_s1026" type="#_x0000_t202" style="position:absolute;left:0;text-align:left;margin-left:0;margin-top:8.25pt;width:89.95pt;height:68.2pt;z-index:251656704;visibility:visible;mso-wrap-style:none;mso-width-percent:0;mso-height-percent:0;mso-wrap-distance-left:9pt;mso-wrap-distance-top:0;mso-wrap-distance-right:9pt;mso-wrap-distance-bottom:0;mso-position-horizontal:center;mso-position-horizontal-relative:margin;mso-position-vertical:absolute;mso-position-vertical-relative:text;mso-width-percent:0;mso-height-percent:0;mso-width-relative:page;mso-height-relative:page;v-text-anchor:top" o:gfxdata="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" filled="f" stroked="f">
+              <v:shape id="Text Box 344" o:spid="_x0000_s1026" type="#_x0000_t202" style="position:absolute;left:0;text-align:left;margin-left:0;margin-top:8.25pt;width:89.95pt;height:68.2pt;z-index:251655680;visibility:visible;mso-wrap-style:none;mso-width-percent:0;mso-height-percent:0;mso-wrap-distance-left:9pt;mso-wrap-distance-top:0;mso-wrap-distance-right:9pt;mso-wrap-distance-bottom:0;mso-position-horizontal:center;mso-position-horizontal-relative:margin;mso-position-vertical:absolute;mso-position-vertical-relative:text;mso-width-percent:0;mso-height-percent:0;mso-width-relative:page;mso-height-relative:page;v-text-anchor:top" o:gfxdata="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" filled="f" stroked="f">
                 <v:textbox>
                   <w:txbxContent>
                     <w:p>
@@ -340,7 +340,7 @@
           <w:lang w:val="fr-CH" w:eastAsia="fr-CH"/>
         </w:rPr>
         <w:drawing>
-          <wp:anchor distT="0" distB="0" distL="114300" distR="114300" simplePos="0" relativeHeight="251658752" behindDoc="0" locked="0" layoutInCell="1" allowOverlap="1">
+          <wp:anchor distT="0" distB="0" distL="114300" distR="114300" simplePos="0" relativeHeight="251657728" behindDoc="0" locked="0" layoutInCell="1" allowOverlap="1">
             <wp:simplePos x="0" y="0"/>
             <wp:positionH relativeFrom="column">
               <wp:posOffset>2333625</wp:posOffset>
@@ -413,7 +413,7 @@
         <mc:AlternateContent>
           <mc:Choice Requires="wps">
             <w:drawing>
-              <wp:anchor distT="0" distB="0" distL="114300" distR="114300" simplePos="0" relativeHeight="251657728" behindDoc="0" locked="0" layoutInCell="1" allowOverlap="1">
+              <wp:anchor distT="0" distB="0" distL="114300" distR="114300" simplePos="0" relativeHeight="251656704" behindDoc="0" locked="0" layoutInCell="1" allowOverlap="1">
                 <wp:simplePos x="0" y="0"/>
                 <wp:positionH relativeFrom="column">
                   <wp:posOffset>2082800</wp:posOffset>
@@ -514,7 +514,7 @@
           </mc:Choice>
           <mc:Fallback>
             <w:pict>
-              <v:shape id="Text Box 345" o:spid="_x0000_s1027" type="#_x0000_t202" style="position:absolute;left:0;text-align:left;margin-left:164pt;margin-top:8pt;width:119.25pt;height:53.55pt;z-index:251657728;visibility:visible;mso-wrap-style:square;mso-width-percent:0;mso-height-percent:0;mso-wrap-distance-left:9pt;mso-wrap-distance-top:0;mso-wrap-distance-right:9pt;mso-wrap-distance-bottom:0;mso-position-horizontal:absolute;mso-position-horizontal-relative:text;mso-position-vertical:absolute;mso-position-vertical-relative:text;mso-width-percent:0;mso-height-percent:0;mso-width-relative:page;mso-height-relative:page;v-text-anchor:top" o:gfxdata="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" filled="f" stroked="f">
+              <v:shape id="Text Box 345" o:spid="_x0000_s1027" type="#_x0000_t202" style="position:absolute;left:0;text-align:left;margin-left:164pt;margin-top:8pt;width:119.25pt;height:53.55pt;z-index:251656704;visibility:visible;mso-wrap-style:square;mso-width-percent:0;mso-height-percent:0;mso-wrap-distance-left:9pt;mso-wrap-distance-top:0;mso-wrap-distance-right:9pt;mso-wrap-distance-bottom:0;mso-position-horizontal:absolute;mso-position-horizontal-relative:text;mso-position-vertical:absolute;mso-position-vertical-relative:text;mso-width-percent:0;mso-height-percent:0;mso-width-relative:page;mso-height-relative:page;v-text-anchor:top" o:gfxdata="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" filled="f" stroked="f">
                 <v:textbox>
                   <w:txbxContent>
                     <w:p>
@@ -2895,7 +2895,6 @@
         <w:t xml:space="preserve"> que je choisirai sera utilisé pour réaliser mon TPI.</w:t>
       </w:r>
     </w:p>
-    <w:p/>
     <w:p>
       <w:r>
         <w:t xml:space="preserve">Dans un deuxième temps, je programmerai une petite application avec le </w:t>
@@ -2936,7 +2935,6 @@
         <w:t>.</w:t>
       </w:r>
     </w:p>
-    <w:p/>
     <w:p>
       <w:r>
         <w:t>La raison de mon choix de développer une application mobile s’explique par le fait que je suis</w:t>
@@ -3229,6 +3227,7 @@
           <w:i/>
           <w:szCs w:val="14"/>
         </w:rPr>
+        <w:lastRenderedPageBreak/>
         <w:t>Expert 2 : Nom, prénom, e-mail et téléphone</w:t>
       </w:r>
     </w:p>
@@ -3667,32 +3666,18 @@
           <w:szCs w:val="14"/>
         </w:rPr>
       </w:pPr>
-    </w:p>
-    <w:p>
-      <w:pPr>
+      <w:r>
         <w:rPr>
           <w:szCs w:val="14"/>
         </w:rPr>
-      </w:pPr>
+        <w:t xml:space="preserve">J’aimerais également acquérir certaines capacités </w:t>
+      </w:r>
       <w:r>
         <w:rPr>
           <w:szCs w:val="14"/>
         </w:rPr>
-        <w:t xml:space="preserve">J’aimerais également acquérir certaines capacités </w:t>
-      </w:r>
-      <w:r>
-        <w:rPr>
-          <w:szCs w:val="14"/>
-        </w:rPr>
         <w:t>par rapport à la planification et l’organisation d’un tel travail mais aussi concernant la rédaction d’une documentation conforme aux attentes de l’école et du monde professionnel plus généralement.</w:t>
       </w:r>
-    </w:p>
-    <w:p>
-      <w:pPr>
-        <w:rPr>
-          <w:szCs w:val="14"/>
-        </w:rPr>
-      </w:pPr>
     </w:p>
     <w:p>
       <w:pPr>
@@ -3799,401 +3784,253 @@
           <w:lang w:val="fr-CH" w:eastAsia="fr-CH"/>
         </w:rPr>
         <mc:AlternateContent>
-          <mc:Choice Requires="wps">
+          <mc:Choice Requires="wpg">
             <w:drawing>
-              <wp:anchor distT="0" distB="0" distL="114300" distR="114300" simplePos="0" relativeHeight="251667968" behindDoc="0" locked="0" layoutInCell="1" allowOverlap="1" wp14:anchorId="49B3CC95" wp14:editId="11BC5762">
+              <wp:anchor distT="0" distB="0" distL="114300" distR="114300" simplePos="0" relativeHeight="251667968" behindDoc="0" locked="0" layoutInCell="1" allowOverlap="1">
                 <wp:simplePos x="0" y="0"/>
                 <wp:positionH relativeFrom="column">
-                  <wp:posOffset>5417820</wp:posOffset>
+                  <wp:posOffset>156845</wp:posOffset>
                 </wp:positionH>
                 <wp:positionV relativeFrom="paragraph">
-                  <wp:posOffset>2269490</wp:posOffset>
+                  <wp:posOffset>1596390</wp:posOffset>
                 </wp:positionV>
-                <wp:extent cx="304800" cy="107950"/>
-                <wp:effectExtent l="0" t="0" r="19050" b="25400"/>
+                <wp:extent cx="5581650" cy="2352675"/>
+                <wp:effectExtent l="0" t="0" r="19050" b="28575"/>
                 <wp:wrapNone/>
-                <wp:docPr id="14" name="Rectangle 14"/>
+                <wp:docPr id="3" name="Groupe 3"/>
                 <wp:cNvGraphicFramePr/>
                 <a:graphic xmlns:a="http://schemas.openxmlformats.org/drawingml/2006/main">
-                  <a:graphicData uri="http://schemas.microsoft.com/office/word/2010/wordprocessingShape">
-                    <wps:wsp>
-                      <wps:cNvSpPr/>
-                      <wps:spPr>
+                  <a:graphicData uri="http://schemas.microsoft.com/office/word/2010/wordprocessingGroup">
+                    <wpg:wgp>
+                      <wpg:cNvGrpSpPr/>
+                      <wpg:grpSpPr>
                         <a:xfrm>
                           <a:off x="0" y="0"/>
-                          <a:ext cx="304800" cy="107950"/>
+                          <a:ext cx="5581650" cy="2352675"/>
+                          <a:chOff x="0" y="0"/>
+                          <a:chExt cx="5581650" cy="2352675"/>
                         </a:xfrm>
-                        <a:prstGeom prst="rect">
-                          <a:avLst/>
-                        </a:prstGeom>
-                        <a:noFill/>
-                        <a:ln w="25400">
-                          <a:solidFill>
-                            <a:srgbClr val="FFFF00"/>
-                          </a:solidFill>
-                        </a:ln>
-                      </wps:spPr>
-                      <wps:style>
-                        <a:lnRef idx="2">
-                          <a:schemeClr val="accent1">
-                            <a:shade val="50000"/>
-                          </a:schemeClr>
-                        </a:lnRef>
-                        <a:fillRef idx="1">
-                          <a:schemeClr val="accent1"/>
-                        </a:fillRef>
-                        <a:effectRef idx="0">
-                          <a:schemeClr val="accent1"/>
-                        </a:effectRef>
-                        <a:fontRef idx="minor">
-                          <a:schemeClr val="lt1"/>
-                        </a:fontRef>
-                      </wps:style>
-                      <wps:bodyPr rot="0" spcFirstLastPara="0" vertOverflow="overflow" horzOverflow="overflow" vert="horz" wrap="square" lIns="91440" tIns="45720" rIns="91440" bIns="45720" numCol="1" spcCol="0" rtlCol="0" fromWordArt="0" anchor="ctr" anchorCtr="0" forceAA="0" compatLnSpc="1">
-                        <a:prstTxWarp prst="textNoShape">
-                          <a:avLst/>
-                        </a:prstTxWarp>
-                        <a:noAutofit/>
-                      </wps:bodyPr>
-                    </wps:wsp>
+                      </wpg:grpSpPr>
+                      <wps:wsp>
+                        <wps:cNvPr id="5" name="Rectangle 5"/>
+                        <wps:cNvSpPr/>
+                        <wps:spPr>
+                          <a:xfrm>
+                            <a:off x="1438275" y="285750"/>
+                            <a:ext cx="2457450" cy="2066925"/>
+                          </a:xfrm>
+                          <a:prstGeom prst="rect">
+                            <a:avLst/>
+                          </a:prstGeom>
+                          <a:noFill/>
+                          <a:ln w="25400">
+                            <a:solidFill>
+                              <a:srgbClr val="FF0000"/>
+                            </a:solidFill>
+                          </a:ln>
+                        </wps:spPr>
+                        <wps:style>
+                          <a:lnRef idx="2">
+                            <a:schemeClr val="accent1">
+                              <a:shade val="50000"/>
+                            </a:schemeClr>
+                          </a:lnRef>
+                          <a:fillRef idx="1">
+                            <a:schemeClr val="accent1"/>
+                          </a:fillRef>
+                          <a:effectRef idx="0">
+                            <a:schemeClr val="accent1"/>
+                          </a:effectRef>
+                          <a:fontRef idx="minor">
+                            <a:schemeClr val="lt1"/>
+                          </a:fontRef>
+                        </wps:style>
+                        <wps:bodyPr rot="0" spcFirstLastPara="0" vertOverflow="overflow" horzOverflow="overflow" vert="horz" wrap="square" lIns="91440" tIns="45720" rIns="91440" bIns="45720" numCol="1" spcCol="0" rtlCol="0" fromWordArt="0" anchor="ctr" anchorCtr="0" forceAA="0" compatLnSpc="1">
+                          <a:prstTxWarp prst="textNoShape">
+                            <a:avLst/>
+                          </a:prstTxWarp>
+                          <a:noAutofit/>
+                        </wps:bodyPr>
+                      </wps:wsp>
+                      <wps:wsp>
+                        <wps:cNvPr id="6" name="Rectangle 6"/>
+                        <wps:cNvSpPr/>
+                        <wps:spPr>
+                          <a:xfrm>
+                            <a:off x="0" y="0"/>
+                            <a:ext cx="2457450" cy="180975"/>
+                          </a:xfrm>
+                          <a:prstGeom prst="rect">
+                            <a:avLst/>
+                          </a:prstGeom>
+                          <a:noFill/>
+                          <a:ln w="25400">
+                            <a:solidFill>
+                              <a:srgbClr val="0070C0"/>
+                            </a:solidFill>
+                          </a:ln>
+                        </wps:spPr>
+                        <wps:style>
+                          <a:lnRef idx="2">
+                            <a:schemeClr val="accent1">
+                              <a:shade val="50000"/>
+                            </a:schemeClr>
+                          </a:lnRef>
+                          <a:fillRef idx="1">
+                            <a:schemeClr val="accent1"/>
+                          </a:fillRef>
+                          <a:effectRef idx="0">
+                            <a:schemeClr val="accent1"/>
+                          </a:effectRef>
+                          <a:fontRef idx="minor">
+                            <a:schemeClr val="lt1"/>
+                          </a:fontRef>
+                        </wps:style>
+                        <wps:bodyPr rot="0" spcFirstLastPara="0" vertOverflow="overflow" horzOverflow="overflow" vert="horz" wrap="square" lIns="91440" tIns="45720" rIns="91440" bIns="45720" numCol="1" spcCol="0" rtlCol="0" fromWordArt="0" anchor="ctr" anchorCtr="0" forceAA="0" compatLnSpc="1">
+                          <a:prstTxWarp prst="textNoShape">
+                            <a:avLst/>
+                          </a:prstTxWarp>
+                          <a:noAutofit/>
+                        </wps:bodyPr>
+                      </wps:wsp>
+                      <wps:wsp>
+                        <wps:cNvPr id="11" name="Rectangle 11"/>
+                        <wps:cNvSpPr/>
+                        <wps:spPr>
+                          <a:xfrm>
+                            <a:off x="5257800" y="285750"/>
+                            <a:ext cx="304800" cy="120650"/>
+                          </a:xfrm>
+                          <a:prstGeom prst="rect">
+                            <a:avLst/>
+                          </a:prstGeom>
+                          <a:noFill/>
+                          <a:ln w="25400">
+                            <a:solidFill>
+                              <a:srgbClr val="FFFF00"/>
+                            </a:solidFill>
+                          </a:ln>
+                        </wps:spPr>
+                        <wps:style>
+                          <a:lnRef idx="2">
+                            <a:schemeClr val="accent1">
+                              <a:shade val="50000"/>
+                            </a:schemeClr>
+                          </a:lnRef>
+                          <a:fillRef idx="1">
+                            <a:schemeClr val="accent1"/>
+                          </a:fillRef>
+                          <a:effectRef idx="0">
+                            <a:schemeClr val="accent1"/>
+                          </a:effectRef>
+                          <a:fontRef idx="minor">
+                            <a:schemeClr val="lt1"/>
+                          </a:fontRef>
+                        </wps:style>
+                        <wps:bodyPr rot="0" spcFirstLastPara="0" vertOverflow="overflow" horzOverflow="overflow" vert="horz" wrap="square" lIns="91440" tIns="45720" rIns="91440" bIns="45720" numCol="1" spcCol="0" rtlCol="0" fromWordArt="0" anchor="ctr" anchorCtr="0" forceAA="0" compatLnSpc="1">
+                          <a:prstTxWarp prst="textNoShape">
+                            <a:avLst/>
+                          </a:prstTxWarp>
+                          <a:noAutofit/>
+                        </wps:bodyPr>
+                      </wps:wsp>
+                      <wps:wsp>
+                        <wps:cNvPr id="12" name="Rectangle 12"/>
+                        <wps:cNvSpPr/>
+                        <wps:spPr>
+                          <a:xfrm>
+                            <a:off x="5257800" y="523875"/>
+                            <a:ext cx="304800" cy="127000"/>
+                          </a:xfrm>
+                          <a:prstGeom prst="rect">
+                            <a:avLst/>
+                          </a:prstGeom>
+                          <a:noFill/>
+                          <a:ln w="25400">
+                            <a:solidFill>
+                              <a:srgbClr val="FFFF00"/>
+                            </a:solidFill>
+                          </a:ln>
+                        </wps:spPr>
+                        <wps:style>
+                          <a:lnRef idx="2">
+                            <a:schemeClr val="accent1">
+                              <a:shade val="50000"/>
+                            </a:schemeClr>
+                          </a:lnRef>
+                          <a:fillRef idx="1">
+                            <a:schemeClr val="accent1"/>
+                          </a:fillRef>
+                          <a:effectRef idx="0">
+                            <a:schemeClr val="accent1"/>
+                          </a:effectRef>
+                          <a:fontRef idx="minor">
+                            <a:schemeClr val="lt1"/>
+                          </a:fontRef>
+                        </wps:style>
+                        <wps:bodyPr rot="0" spcFirstLastPara="0" vertOverflow="overflow" horzOverflow="overflow" vert="horz" wrap="square" lIns="91440" tIns="45720" rIns="91440" bIns="45720" numCol="1" spcCol="0" rtlCol="0" fromWordArt="0" anchor="ctr" anchorCtr="0" forceAA="0" compatLnSpc="1">
+                          <a:prstTxWarp prst="textNoShape">
+                            <a:avLst/>
+                          </a:prstTxWarp>
+                          <a:noAutofit/>
+                        </wps:bodyPr>
+                      </wps:wsp>
+                      <wps:wsp>
+                        <wps:cNvPr id="14" name="Rectangle 14"/>
+                        <wps:cNvSpPr/>
+                        <wps:spPr>
+                          <a:xfrm>
+                            <a:off x="5276850" y="742950"/>
+                            <a:ext cx="304800" cy="107950"/>
+                          </a:xfrm>
+                          <a:prstGeom prst="rect">
+                            <a:avLst/>
+                          </a:prstGeom>
+                          <a:noFill/>
+                          <a:ln w="25400">
+                            <a:solidFill>
+                              <a:srgbClr val="FFFF00"/>
+                            </a:solidFill>
+                          </a:ln>
+                        </wps:spPr>
+                        <wps:style>
+                          <a:lnRef idx="2">
+                            <a:schemeClr val="accent1">
+                              <a:shade val="50000"/>
+                            </a:schemeClr>
+                          </a:lnRef>
+                          <a:fillRef idx="1">
+                            <a:schemeClr val="accent1"/>
+                          </a:fillRef>
+                          <a:effectRef idx="0">
+                            <a:schemeClr val="accent1"/>
+                          </a:effectRef>
+                          <a:fontRef idx="minor">
+                            <a:schemeClr val="lt1"/>
+                          </a:fontRef>
+                        </wps:style>
+                        <wps:bodyPr rot="0" spcFirstLastPara="0" vertOverflow="overflow" horzOverflow="overflow" vert="horz" wrap="square" lIns="91440" tIns="45720" rIns="91440" bIns="45720" numCol="1" spcCol="0" rtlCol="0" fromWordArt="0" anchor="ctr" anchorCtr="0" forceAA="0" compatLnSpc="1">
+                          <a:prstTxWarp prst="textNoShape">
+                            <a:avLst/>
+                          </a:prstTxWarp>
+                          <a:noAutofit/>
+                        </wps:bodyPr>
+                      </wps:wsp>
+                    </wpg:wgp>
                   </a:graphicData>
                 </a:graphic>
-                <wp14:sizeRelH relativeFrom="margin">
-                  <wp14:pctWidth>0</wp14:pctWidth>
-                </wp14:sizeRelH>
-                <wp14:sizeRelV relativeFrom="margin">
-                  <wp14:pctHeight>0</wp14:pctHeight>
-                </wp14:sizeRelV>
               </wp:anchor>
             </w:drawing>
           </mc:Choice>
           <mc:Fallback>
             <w:pict>
-              <v:rect w14:anchorId="30DC4FE5" id="Rectangle 14" o:spid="_x0000_s1026" style="position:absolute;margin-left:426.6pt;margin-top:178.7pt;width:24pt;height:8.5pt;z-index:251667968;visibility:visible;mso-wrap-style:square;mso-width-percent:0;mso-height-percent:0;mso-wrap-distance-left:9pt;mso-wrap-distance-top:0;mso-wrap-distance-right:9pt;mso-wrap-distance-bottom:0;mso-position-horizontal:absolute;mso-position-horizontal-relative:text;mso-position-vertical:absolute;mso-position-vertical-relative:text;mso-width-percent:0;mso-height-percent:0;mso-width-relative:margin;mso-height-relative:margin;v-text-anchor:middle" o:gfxdata="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" filled="f" strokecolor="yellow" strokeweight="2pt"/>
-            </w:pict>
-          </mc:Fallback>
-        </mc:AlternateContent>
-      </w:r>
-      <w:r>
-        <w:rPr>
-          <w:noProof/>
-          <w:lang w:val="fr-CH" w:eastAsia="fr-CH"/>
-        </w:rPr>
-        <mc:AlternateContent>
-          <mc:Choice Requires="wps">
-            <w:drawing>
-              <wp:anchor distT="0" distB="0" distL="114300" distR="114300" simplePos="0" relativeHeight="251665920" behindDoc="0" locked="0" layoutInCell="1" allowOverlap="1" wp14:anchorId="559AE3AA" wp14:editId="321CDB28">
-                <wp:simplePos x="0" y="0"/>
-                <wp:positionH relativeFrom="column">
-                  <wp:posOffset>5430520</wp:posOffset>
-                </wp:positionH>
-                <wp:positionV relativeFrom="paragraph">
-                  <wp:posOffset>2040890</wp:posOffset>
-                </wp:positionV>
-                <wp:extent cx="304800" cy="127000"/>
-                <wp:effectExtent l="0" t="0" r="19050" b="25400"/>
-                <wp:wrapNone/>
-                <wp:docPr id="12" name="Rectangle 12"/>
-                <wp:cNvGraphicFramePr/>
-                <a:graphic xmlns:a="http://schemas.openxmlformats.org/drawingml/2006/main">
-                  <a:graphicData uri="http://schemas.microsoft.com/office/word/2010/wordprocessingShape">
-                    <wps:wsp>
-                      <wps:cNvSpPr/>
-                      <wps:spPr>
-                        <a:xfrm>
-                          <a:off x="0" y="0"/>
-                          <a:ext cx="304800" cy="127000"/>
-                        </a:xfrm>
-                        <a:prstGeom prst="rect">
-                          <a:avLst/>
-                        </a:prstGeom>
-                        <a:noFill/>
-                        <a:ln w="25400">
-                          <a:solidFill>
-                            <a:srgbClr val="FFFF00"/>
-                          </a:solidFill>
-                        </a:ln>
-                      </wps:spPr>
-                      <wps:style>
-                        <a:lnRef idx="2">
-                          <a:schemeClr val="accent1">
-                            <a:shade val="50000"/>
-                          </a:schemeClr>
-                        </a:lnRef>
-                        <a:fillRef idx="1">
-                          <a:schemeClr val="accent1"/>
-                        </a:fillRef>
-                        <a:effectRef idx="0">
-                          <a:schemeClr val="accent1"/>
-                        </a:effectRef>
-                        <a:fontRef idx="minor">
-                          <a:schemeClr val="lt1"/>
-                        </a:fontRef>
-                      </wps:style>
-                      <wps:bodyPr rot="0" spcFirstLastPara="0" vertOverflow="overflow" horzOverflow="overflow" vert="horz" wrap="square" lIns="91440" tIns="45720" rIns="91440" bIns="45720" numCol="1" spcCol="0" rtlCol="0" fromWordArt="0" anchor="ctr" anchorCtr="0" forceAA="0" compatLnSpc="1">
-                        <a:prstTxWarp prst="textNoShape">
-                          <a:avLst/>
-                        </a:prstTxWarp>
-                        <a:noAutofit/>
-                      </wps:bodyPr>
-                    </wps:wsp>
-                  </a:graphicData>
-                </a:graphic>
-                <wp14:sizeRelH relativeFrom="margin">
-                  <wp14:pctWidth>0</wp14:pctWidth>
-                </wp14:sizeRelH>
-                <wp14:sizeRelV relativeFrom="margin">
-                  <wp14:pctHeight>0</wp14:pctHeight>
-                </wp14:sizeRelV>
-              </wp:anchor>
-            </w:drawing>
-          </mc:Choice>
-          <mc:Fallback>
-            <w:pict>
-              <v:rect w14:anchorId="295E8795" id="Rectangle 12" o:spid="_x0000_s1026" style="position:absolute;margin-left:427.6pt;margin-top:160.7pt;width:24pt;height:10pt;z-index:251665920;visibility:visible;mso-wrap-style:square;mso-width-percent:0;mso-height-percent:0;mso-wrap-distance-left:9pt;mso-wrap-distance-top:0;mso-wrap-distance-right:9pt;mso-wrap-distance-bottom:0;mso-position-horizontal:absolute;mso-position-horizontal-relative:text;mso-position-vertical:absolute;mso-position-vertical-relative:text;mso-width-percent:0;mso-height-percent:0;mso-width-relative:margin;mso-height-relative:margin;v-text-anchor:middle" o:gfxdata="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" filled="f" strokecolor="yellow" strokeweight="2pt"/>
-            </w:pict>
-          </mc:Fallback>
-        </mc:AlternateContent>
-      </w:r>
-      <w:r>
-        <w:rPr>
-          <w:noProof/>
-          <w:lang w:val="fr-CH" w:eastAsia="fr-CH"/>
-        </w:rPr>
-        <mc:AlternateContent>
-          <mc:Choice Requires="wps">
-            <w:drawing>
-              <wp:anchor distT="0" distB="0" distL="114300" distR="114300" simplePos="0" relativeHeight="251663872" behindDoc="0" locked="0" layoutInCell="1" allowOverlap="1" wp14:anchorId="2B219205" wp14:editId="41EB8ED3">
-                <wp:simplePos x="0" y="0"/>
-                <wp:positionH relativeFrom="column">
-                  <wp:posOffset>5417820</wp:posOffset>
-                </wp:positionH>
-                <wp:positionV relativeFrom="paragraph">
-                  <wp:posOffset>1805940</wp:posOffset>
-                </wp:positionV>
-                <wp:extent cx="304800" cy="120650"/>
-                <wp:effectExtent l="0" t="0" r="19050" b="12700"/>
-                <wp:wrapNone/>
-                <wp:docPr id="11" name="Rectangle 11"/>
-                <wp:cNvGraphicFramePr/>
-                <a:graphic xmlns:a="http://schemas.openxmlformats.org/drawingml/2006/main">
-                  <a:graphicData uri="http://schemas.microsoft.com/office/word/2010/wordprocessingShape">
-                    <wps:wsp>
-                      <wps:cNvSpPr/>
-                      <wps:spPr>
-                        <a:xfrm>
-                          <a:off x="0" y="0"/>
-                          <a:ext cx="304800" cy="120650"/>
-                        </a:xfrm>
-                        <a:prstGeom prst="rect">
-                          <a:avLst/>
-                        </a:prstGeom>
-                        <a:noFill/>
-                        <a:ln w="25400">
-                          <a:solidFill>
-                            <a:srgbClr val="FFFF00"/>
-                          </a:solidFill>
-                        </a:ln>
-                      </wps:spPr>
-                      <wps:style>
-                        <a:lnRef idx="2">
-                          <a:schemeClr val="accent1">
-                            <a:shade val="50000"/>
-                          </a:schemeClr>
-                        </a:lnRef>
-                        <a:fillRef idx="1">
-                          <a:schemeClr val="accent1"/>
-                        </a:fillRef>
-                        <a:effectRef idx="0">
-                          <a:schemeClr val="accent1"/>
-                        </a:effectRef>
-                        <a:fontRef idx="minor">
-                          <a:schemeClr val="lt1"/>
-                        </a:fontRef>
-                      </wps:style>
-                      <wps:bodyPr rot="0" spcFirstLastPara="0" vertOverflow="overflow" horzOverflow="overflow" vert="horz" wrap="square" lIns="91440" tIns="45720" rIns="91440" bIns="45720" numCol="1" spcCol="0" rtlCol="0" fromWordArt="0" anchor="ctr" anchorCtr="0" forceAA="0" compatLnSpc="1">
-                        <a:prstTxWarp prst="textNoShape">
-                          <a:avLst/>
-                        </a:prstTxWarp>
-                        <a:noAutofit/>
-                      </wps:bodyPr>
-                    </wps:wsp>
-                  </a:graphicData>
-                </a:graphic>
-                <wp14:sizeRelH relativeFrom="margin">
-                  <wp14:pctWidth>0</wp14:pctWidth>
-                </wp14:sizeRelH>
-                <wp14:sizeRelV relativeFrom="margin">
-                  <wp14:pctHeight>0</wp14:pctHeight>
-                </wp14:sizeRelV>
-              </wp:anchor>
-            </w:drawing>
-          </mc:Choice>
-          <mc:Fallback>
-            <w:pict>
-              <v:rect w14:anchorId="14D7C7A3" id="Rectangle 11" o:spid="_x0000_s1026" style="position:absolute;margin-left:426.6pt;margin-top:142.2pt;width:24pt;height:9.5pt;z-index:251663872;visibility:visible;mso-wrap-style:square;mso-width-percent:0;mso-height-percent:0;mso-wrap-distance-left:9pt;mso-wrap-distance-top:0;mso-wrap-distance-right:9pt;mso-wrap-distance-bottom:0;mso-position-horizontal:absolute;mso-position-horizontal-relative:text;mso-position-vertical:absolute;mso-position-vertical-relative:text;mso-width-percent:0;mso-height-percent:0;mso-width-relative:margin;mso-height-relative:margin;v-text-anchor:middle" o:gfxdata="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" filled="f" strokecolor="yellow" strokeweight="2pt"/>
-            </w:pict>
-          </mc:Fallback>
-        </mc:AlternateContent>
-      </w:r>
-      <w:r>
-        <w:rPr>
-          <w:noProof/>
-          <w:lang w:val="fr-CH" w:eastAsia="fr-CH"/>
-        </w:rPr>
-        <mc:AlternateContent>
-          <mc:Choice Requires="wps">
-            <w:drawing>
-              <wp:anchor distT="0" distB="0" distL="114300" distR="114300" simplePos="0" relativeHeight="251659776" behindDoc="0" locked="0" layoutInCell="1" allowOverlap="1">
-                <wp:simplePos x="0" y="0"/>
-                <wp:positionH relativeFrom="column">
-                  <wp:posOffset>1604645</wp:posOffset>
-                </wp:positionH>
-                <wp:positionV relativeFrom="paragraph">
-                  <wp:posOffset>1805940</wp:posOffset>
-                </wp:positionV>
-                <wp:extent cx="2457450" cy="2066925"/>
-                <wp:effectExtent l="0" t="0" r="19050" b="28575"/>
-                <wp:wrapNone/>
-                <wp:docPr id="5" name="Rectangle 5"/>
-                <wp:cNvGraphicFramePr/>
-                <a:graphic xmlns:a="http://schemas.openxmlformats.org/drawingml/2006/main">
-                  <a:graphicData uri="http://schemas.microsoft.com/office/word/2010/wordprocessingShape">
-                    <wps:wsp>
-                      <wps:cNvSpPr/>
-                      <wps:spPr>
-                        <a:xfrm>
-                          <a:off x="0" y="0"/>
-                          <a:ext cx="2457450" cy="2066925"/>
-                        </a:xfrm>
-                        <a:prstGeom prst="rect">
-                          <a:avLst/>
-                        </a:prstGeom>
-                        <a:noFill/>
-                        <a:ln w="25400">
-                          <a:solidFill>
-                            <a:srgbClr val="FF0000"/>
-                          </a:solidFill>
-                        </a:ln>
-                      </wps:spPr>
-                      <wps:style>
-                        <a:lnRef idx="2">
-                          <a:schemeClr val="accent1">
-                            <a:shade val="50000"/>
-                          </a:schemeClr>
-                        </a:lnRef>
-                        <a:fillRef idx="1">
-                          <a:schemeClr val="accent1"/>
-                        </a:fillRef>
-                        <a:effectRef idx="0">
-                          <a:schemeClr val="accent1"/>
-                        </a:effectRef>
-                        <a:fontRef idx="minor">
-                          <a:schemeClr val="lt1"/>
-                        </a:fontRef>
-                      </wps:style>
-                      <wps:bodyPr rot="0" spcFirstLastPara="0" vertOverflow="overflow" horzOverflow="overflow" vert="horz" wrap="square" lIns="91440" tIns="45720" rIns="91440" bIns="45720" numCol="1" spcCol="0" rtlCol="0" fromWordArt="0" anchor="ctr" anchorCtr="0" forceAA="0" compatLnSpc="1">
-                        <a:prstTxWarp prst="textNoShape">
-                          <a:avLst/>
-                        </a:prstTxWarp>
-                        <a:noAutofit/>
-                      </wps:bodyPr>
-                    </wps:wsp>
-                  </a:graphicData>
-                </a:graphic>
-                <wp14:sizeRelH relativeFrom="margin">
-                  <wp14:pctWidth>0</wp14:pctWidth>
-                </wp14:sizeRelH>
-                <wp14:sizeRelV relativeFrom="margin">
-                  <wp14:pctHeight>0</wp14:pctHeight>
-                </wp14:sizeRelV>
-              </wp:anchor>
-            </w:drawing>
-          </mc:Choice>
-          <mc:Fallback>
-            <w:pict>
-              <v:rect w14:anchorId="25F3DA39" id="Rectangle 5" o:spid="_x0000_s1026" style="position:absolute;margin-left:126.35pt;margin-top:142.2pt;width:193.5pt;height:162.75pt;z-index:251659776;visibility:visible;mso-wrap-style:square;mso-width-percent:0;mso-height-percent:0;mso-wrap-distance-left:9pt;mso-wrap-distance-top:0;mso-wrap-distance-right:9pt;mso-wrap-distance-bottom:0;mso-position-horizontal:absolute;mso-position-horizontal-relative:text;mso-position-vertical:absolute;mso-position-vertical-relative:text;mso-width-percent:0;mso-height-percent:0;mso-width-relative:margin;mso-height-relative:margin;v-text-anchor:middle" o:gfxdata="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" filled="f" strokecolor="red" strokeweight="2pt"/>
-            </w:pict>
-          </mc:Fallback>
-        </mc:AlternateContent>
-      </w:r>
-      <w:r>
-        <w:rPr>
-          <w:noProof/>
-          <w:lang w:val="fr-CH" w:eastAsia="fr-CH"/>
-        </w:rPr>
-        <mc:AlternateContent>
-          <mc:Choice Requires="wps">
-            <w:drawing>
-              <wp:anchor distT="0" distB="0" distL="114300" distR="114300" simplePos="0" relativeHeight="251661824" behindDoc="0" locked="0" layoutInCell="1" allowOverlap="1" wp14:anchorId="4144578A" wp14:editId="75DF1794">
-                <wp:simplePos x="0" y="0"/>
-                <wp:positionH relativeFrom="column">
-                  <wp:posOffset>147320</wp:posOffset>
-                </wp:positionH>
-                <wp:positionV relativeFrom="paragraph">
-                  <wp:posOffset>1520190</wp:posOffset>
-                </wp:positionV>
-                <wp:extent cx="2457450" cy="180975"/>
-                <wp:effectExtent l="0" t="0" r="19050" b="28575"/>
-                <wp:wrapNone/>
-                <wp:docPr id="6" name="Rectangle 6"/>
-                <wp:cNvGraphicFramePr/>
-                <a:graphic xmlns:a="http://schemas.openxmlformats.org/drawingml/2006/main">
-                  <a:graphicData uri="http://schemas.microsoft.com/office/word/2010/wordprocessingShape">
-                    <wps:wsp>
-                      <wps:cNvSpPr/>
-                      <wps:spPr>
-                        <a:xfrm>
-                          <a:off x="0" y="0"/>
-                          <a:ext cx="2457450" cy="180975"/>
-                        </a:xfrm>
-                        <a:prstGeom prst="rect">
-                          <a:avLst/>
-                        </a:prstGeom>
-                        <a:noFill/>
-                        <a:ln w="25400">
-                          <a:solidFill>
-                            <a:srgbClr val="0070C0"/>
-                          </a:solidFill>
-                        </a:ln>
-                      </wps:spPr>
-                      <wps:style>
-                        <a:lnRef idx="2">
-                          <a:schemeClr val="accent1">
-                            <a:shade val="50000"/>
-                          </a:schemeClr>
-                        </a:lnRef>
-                        <a:fillRef idx="1">
-                          <a:schemeClr val="accent1"/>
-                        </a:fillRef>
-                        <a:effectRef idx="0">
-                          <a:schemeClr val="accent1"/>
-                        </a:effectRef>
-                        <a:fontRef idx="minor">
-                          <a:schemeClr val="lt1"/>
-                        </a:fontRef>
-                      </wps:style>
-                      <wps:bodyPr rot="0" spcFirstLastPara="0" vertOverflow="overflow" horzOverflow="overflow" vert="horz" wrap="square" lIns="91440" tIns="45720" rIns="91440" bIns="45720" numCol="1" spcCol="0" rtlCol="0" fromWordArt="0" anchor="ctr" anchorCtr="0" forceAA="0" compatLnSpc="1">
-                        <a:prstTxWarp prst="textNoShape">
-                          <a:avLst/>
-                        </a:prstTxWarp>
-                        <a:noAutofit/>
-                      </wps:bodyPr>
-                    </wps:wsp>
-                  </a:graphicData>
-                </a:graphic>
-                <wp14:sizeRelH relativeFrom="margin">
-                  <wp14:pctWidth>0</wp14:pctWidth>
-                </wp14:sizeRelH>
-                <wp14:sizeRelV relativeFrom="margin">
-                  <wp14:pctHeight>0</wp14:pctHeight>
-                </wp14:sizeRelV>
-              </wp:anchor>
-            </w:drawing>
-          </mc:Choice>
-          <mc:Fallback>
-            <w:pict>
-              <v:rect w14:anchorId="45B8500D" id="Rectangle 6" o:spid="_x0000_s1026" style="position:absolute;margin-left:11.6pt;margin-top:119.7pt;width:193.5pt;height:14.25pt;z-index:251661824;visibility:visible;mso-wrap-style:square;mso-width-percent:0;mso-height-percent:0;mso-wrap-distance-left:9pt;mso-wrap-distance-top:0;mso-wrap-distance-right:9pt;mso-wrap-distance-bottom:0;mso-position-horizontal:absolute;mso-position-horizontal-relative:text;mso-position-vertical:absolute;mso-position-vertical-relative:text;mso-width-percent:0;mso-height-percent:0;mso-width-relative:margin;mso-height-relative:margin;v-text-anchor:middle" o:gfxdata="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" filled="f" strokecolor="#0070c0" strokeweight="2pt"/>
+              <v:group w14:anchorId="074B85E9" id="Groupe 3" o:spid="_x0000_s1026" style="position:absolute;margin-left:12.35pt;margin-top:125.7pt;width:439.5pt;height:185.25pt;z-index:251667968" coordsize="55816,23526" o:gfxdata="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">
+                <v:rect id="Rectangle 5" o:spid="_x0000_s1027" style="position:absolute;left:14382;top:2857;width:24575;height:20669;visibility:visible;mso-wrap-style:square;v-text-anchor:middle" o:gfxdata="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" filled="f" strokecolor="red" strokeweight="2pt"/>
+                <v:rect id="Rectangle 6" o:spid="_x0000_s1028" style="position:absolute;width:24574;height:1809;visibility:visible;mso-wrap-style:square;v-text-anchor:middle" o:gfxdata="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" filled="f" strokecolor="#0070c0" strokeweight="2pt"/>
+                <v:rect id="Rectangle 11" o:spid="_x0000_s1029" style="position:absolute;left:52578;top:2857;width:3048;height:1207;visibility:visible;mso-wrap-style:square;v-text-anchor:middle" o:gfxdata="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" filled="f" strokecolor="yellow" strokeweight="2pt"/>
+                <v:rect id="Rectangle 12" o:spid="_x0000_s1030" style="position:absolute;left:52578;top:5238;width:3048;height:1270;visibility:visible;mso-wrap-style:square;v-text-anchor:middle" o:gfxdata="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" filled="f" strokecolor="yellow" strokeweight="2pt"/>
+                <v:rect id="Rectangle 14" o:spid="_x0000_s1031" style="position:absolute;left:52768;top:7429;width:3048;height:1080;visibility:visible;mso-wrap-style:square;v-text-anchor:middle" o:gfxdata="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" filled="f" strokecolor="yellow" strokeweight="2pt"/>
+              </v:group>
             </w:pict>
           </mc:Fallback>
         </mc:AlternateContent>
@@ -4242,13 +4079,8 @@
     </w:p>
     <w:p>
       <w:pPr>
-        <w:ind w:left="426"/>
-        <w:rPr>
-          <w:szCs w:val="14"/>
-        </w:rPr>
-      </w:pPr>
-    </w:p>
-    <w:p>
+        <w:spacing w:before="0"/>
+      </w:pPr>
       <w:r>
         <w:t>Le cadre</w:t>
       </w:r>
@@ -4286,7 +4118,6 @@
         <w:t>afin de représenter de manière plus visuelle les différentes données saisies.</w:t>
       </w:r>
     </w:p>
-    <w:p/>
     <w:p>
       <w:pPr>
         <w:sectPr>
@@ -4346,72 +4177,44 @@
           <w:szCs w:val="14"/>
         </w:rPr>
       </w:pPr>
-    </w:p>
-    <w:p>
-      <w:pPr>
+      <w:r>
         <w:rPr>
           <w:szCs w:val="14"/>
         </w:rPr>
-      </w:pPr>
-      <w:r>
+        <w:t>La première partie représente l’analyse préliminaire de ce travail et se compose d’une introduction, d’une explication de l’organisation du projet, une description mes objectifs personnels et puis un bref aperçu de ma planification initiale.</w:t>
+      </w:r>
+    </w:p>
+    <w:p>
+      <w:pPr>
         <w:rPr>
           <w:szCs w:val="14"/>
         </w:rPr>
-        <w:t>La première partie représente l’analyse préliminaire de ce travail et se compose d’une introduction, d’une explication de l’organisation du projet, une description mes objectifs personnels et puis un bref aperçu de ma planification initiale.</w:t>
-      </w:r>
-    </w:p>
-    <w:p>
-      <w:pPr>
+      </w:pPr>
+      <w:r>
         <w:rPr>
           <w:szCs w:val="14"/>
         </w:rPr>
-      </w:pPr>
-    </w:p>
-    <w:p>
-      <w:pPr>
+        <w:t>La deuxième se compose de toute la partie analyse et conception du projet avec l’élaboration du concept, de la stratégie de test, un compte rendu des risques techniques, une révision de la p</w:t>
+      </w:r>
+      <w:r>
         <w:rPr>
           <w:szCs w:val="14"/>
         </w:rPr>
-      </w:pPr>
-      <w:r>
+        <w:t>lanification initiale du projet et enfin la partie conception du projet.</w:t>
+      </w:r>
+    </w:p>
+    <w:p>
+      <w:pPr>
         <w:rPr>
           <w:szCs w:val="14"/>
         </w:rPr>
-        <w:t>La deuxième se compose de toute la partie analyse et conception du projet avec l’élaboration du concept, de la stratégie de test, un compte rendu des risques techniques, une révision de la p</w:t>
-      </w:r>
+      </w:pPr>
       <w:r>
         <w:rPr>
           <w:szCs w:val="14"/>
         </w:rPr>
-        <w:t>lanification initiale du projet et enfin la partie conception du projet.</w:t>
-      </w:r>
-    </w:p>
-    <w:p>
-      <w:pPr>
-        <w:rPr>
-          <w:szCs w:val="14"/>
-        </w:rPr>
-      </w:pPr>
-    </w:p>
-    <w:p>
-      <w:pPr>
-        <w:rPr>
-          <w:szCs w:val="14"/>
-        </w:rPr>
-      </w:pPr>
-      <w:r>
-        <w:rPr>
-          <w:szCs w:val="14"/>
-        </w:rPr>
         <w:t>La troisième partie représente toute la réalisation pratique du projet commençant par lister tous les fichiers du dossier de réalisation, puis une description des tests effectués et des erreurs restantes et finalement une énumération des documents fournis à la remise du projet.</w:t>
       </w:r>
-    </w:p>
-    <w:p>
-      <w:pPr>
-        <w:rPr>
-          <w:szCs w:val="14"/>
-        </w:rPr>
-      </w:pPr>
     </w:p>
     <w:p>
       <w:pPr>
@@ -4484,7 +4287,13 @@
         <w:rPr>
           <w:iCs w:val="0"/>
         </w:rPr>
-        <w:t xml:space="preserve">Analyse des </w:t>
+        <w:t xml:space="preserve">Description </w:t>
+      </w:r>
+      <w:r>
+        <w:rPr>
+          <w:iCs w:val="0"/>
+        </w:rPr>
+        <w:t xml:space="preserve">des </w:t>
       </w:r>
       <w:proofErr w:type="spellStart"/>
       <w:r>
@@ -4561,7 +4370,11 @@
         <w:t xml:space="preserve"> gratuit et open-</w:t>
       </w:r>
       <w:r>
-        <w:t xml:space="preserve">source permettant la création d’application mobile multiplateforme avec un seul code de base composé de HTML, CSS et JavaScript. </w:t>
+        <w:t xml:space="preserve">source permettant la création d’application mobile multiplateforme avec un seul code de base composé de HTML, CSS et </w:t>
+      </w:r>
+      <w:r>
+        <w:lastRenderedPageBreak/>
+        <w:t xml:space="preserve">JavaScript. </w:t>
       </w:r>
       <w:r>
         <w:t>Les premières version d’</w:t>
@@ -4595,124 +4408,389 @@
       </w:pPr>
       <w:proofErr w:type="spellStart"/>
       <w:r>
+        <w:t>React</w:t>
+      </w:r>
+      <w:proofErr w:type="spellEnd"/>
+      <w:r>
+        <w:t xml:space="preserve"> </w:t>
+      </w:r>
+      <w:r>
+        <w:t>Native</w:t>
+      </w:r>
+    </w:p>
+    <w:p>
+      <w:proofErr w:type="spellStart"/>
+      <w:r>
+        <w:t>ReactNative</w:t>
+      </w:r>
+      <w:proofErr w:type="spellEnd"/>
+      <w:r>
+        <w:t xml:space="preserve"> est tout comme </w:t>
+      </w:r>
+      <w:proofErr w:type="spellStart"/>
+      <w:r>
+        <w:t>Cordova</w:t>
+      </w:r>
+      <w:proofErr w:type="spellEnd"/>
+      <w:r>
+        <w:t xml:space="preserve"> un </w:t>
+      </w:r>
+      <w:proofErr w:type="spellStart"/>
+      <w:r>
+        <w:t>framework</w:t>
+      </w:r>
+      <w:proofErr w:type="spellEnd"/>
+      <w:r>
+        <w:t xml:space="preserve"> open-source</w:t>
+      </w:r>
+      <w:r>
+        <w:t xml:space="preserve"> créer par Meta </w:t>
+      </w:r>
+      <w:proofErr w:type="spellStart"/>
+      <w:r>
+        <w:t>Platforms</w:t>
+      </w:r>
+      <w:proofErr w:type="spellEnd"/>
+      <w:r>
+        <w:t xml:space="preserve"> (anciennement Facebook). Il permet le développement de logiciel pour plateforme mobile pour des systèmes d’exploitation tels qu’Android ou iOS.</w:t>
+      </w:r>
+    </w:p>
+    <w:p>
+      <w:pPr>
+        <w:pStyle w:val="Titre3"/>
+      </w:pPr>
+      <w:proofErr w:type="spellStart"/>
+      <w:r>
+        <w:t>NativeScript</w:t>
+      </w:r>
+      <w:proofErr w:type="spellEnd"/>
+    </w:p>
+    <w:p>
+      <w:r>
+        <w:t xml:space="preserve">Le </w:t>
+      </w:r>
+      <w:proofErr w:type="spellStart"/>
+      <w:r>
+        <w:t>framework</w:t>
+      </w:r>
+      <w:proofErr w:type="spellEnd"/>
+      <w:r>
+        <w:t xml:space="preserve"> </w:t>
+      </w:r>
+      <w:proofErr w:type="spellStart"/>
+      <w:r>
+        <w:t>NativeScript</w:t>
+      </w:r>
+      <w:proofErr w:type="spellEnd"/>
+      <w:r>
+        <w:t xml:space="preserve"> a été créé et mis à disposition par Progress </w:t>
+      </w:r>
+      <w:r>
+        <w:t xml:space="preserve">gratuitement. Il sert à coder des applications mobiles avec le langage de programmation JavaScript ou des langages dérivés tels que </w:t>
+      </w:r>
+      <w:proofErr w:type="spellStart"/>
+      <w:r>
+        <w:t>TypeScript</w:t>
+      </w:r>
+      <w:proofErr w:type="spellEnd"/>
+      <w:r>
+        <w:t xml:space="preserve">. La particularité de ce </w:t>
+      </w:r>
+      <w:proofErr w:type="spellStart"/>
+      <w:r>
+        <w:t>framework</w:t>
+      </w:r>
+      <w:proofErr w:type="spellEnd"/>
+      <w:r>
+        <w:t xml:space="preserve"> est qu’il contient une multitude d’API natifs, c’est-à-dire propre à </w:t>
+      </w:r>
+      <w:proofErr w:type="spellStart"/>
+      <w:r>
+        <w:t>NativeScript</w:t>
+      </w:r>
+      <w:proofErr w:type="spellEnd"/>
+    </w:p>
+    <w:p>
+      <w:pPr>
+        <w:pStyle w:val="Titre3"/>
+      </w:pPr>
+      <w:r>
+        <w:t>Flutter</w:t>
+      </w:r>
+    </w:p>
+    <w:p>
+      <w:r>
+        <w:t xml:space="preserve">Le dernier </w:t>
+      </w:r>
+      <w:proofErr w:type="spellStart"/>
+      <w:r>
+        <w:t>framework</w:t>
+      </w:r>
+      <w:proofErr w:type="spellEnd"/>
+      <w:r>
+        <w:t xml:space="preserve"> que j’ai testé est Flutter. Il s’agit d’un SDK open-source créé et mis à disposition par Google pour le développement d’applications Android, iOS, Linux, </w:t>
+      </w:r>
+      <w:proofErr w:type="spellStart"/>
+      <w:r>
+        <w:t>MacOS</w:t>
+      </w:r>
+      <w:proofErr w:type="spellEnd"/>
+      <w:r>
+        <w:t xml:space="preserve">, Windows, etc. Contrairement aux autres </w:t>
+      </w:r>
+      <w:proofErr w:type="spellStart"/>
+      <w:r>
+        <w:t>frameworks</w:t>
+      </w:r>
+      <w:proofErr w:type="spellEnd"/>
+      <w:r>
+        <w:t xml:space="preserve">, Flutter possède son propre langage de programmation : </w:t>
+      </w:r>
+      <w:proofErr w:type="spellStart"/>
+      <w:r>
+        <w:t>Dart</w:t>
+      </w:r>
+      <w:proofErr w:type="spellEnd"/>
+      <w:r>
+        <w:t>.</w:t>
+      </w:r>
+    </w:p>
+    <w:p>
+      <w:pPr>
+        <w:pStyle w:val="Titre2"/>
+      </w:pPr>
+      <w:r>
+        <w:t xml:space="preserve">Analyse </w:t>
+      </w:r>
+      <w:r>
+        <w:t>d</w:t>
+      </w:r>
+      <w:r>
+        <w:t>es</w:t>
+      </w:r>
+      <w:r>
+        <w:t xml:space="preserve"> </w:t>
+      </w:r>
+      <w:proofErr w:type="spellStart"/>
+      <w:r>
+        <w:t>framework</w:t>
+      </w:r>
+      <w:r>
+        <w:t>s</w:t>
+      </w:r>
+      <w:proofErr w:type="spellEnd"/>
+    </w:p>
+    <w:p>
+      <w:r>
+        <w:t xml:space="preserve">Au début de ce projet, j’ai décidé de commencer par Apache </w:t>
+      </w:r>
+      <w:proofErr w:type="spellStart"/>
+      <w:r>
+        <w:t>Cordova</w:t>
+      </w:r>
+      <w:proofErr w:type="spellEnd"/>
+      <w:r>
+        <w:t xml:space="preserve">. J’ai réalisé l’installation en suivant le guide d’installation mis à disposition sur le site officiel d’Apache </w:t>
+      </w:r>
+      <w:proofErr w:type="spellStart"/>
+      <w:r>
+        <w:t>Cordova</w:t>
+      </w:r>
+      <w:proofErr w:type="spellEnd"/>
+      <w:r>
+        <w:t xml:space="preserve"> (</w:t>
+      </w:r>
+      <w:hyperlink r:id="rId22" w:history="1">
+        <w:r>
+          <w:rPr>
+            <w:rStyle w:val="Lienhypertexte"/>
+          </w:rPr>
+          <w:t>https://cordova.apache.org/docs/en/latest/guide/cli/index.html</w:t>
+        </w:r>
+      </w:hyperlink>
+      <w:r>
+        <w:t xml:space="preserve">). Les premiers problèmes sont apparus lors de l’installation de l’environnement de développement Android Studio. En effet, j’ai rencontré à ce moment des soucis pour créer un AVD nécessaire pour l’affichage de l’application. </w:t>
+      </w:r>
+      <w:r>
+        <w:t xml:space="preserve">L’interface de gestion des appareils virtuels me refusait catégoriquement de créer un émulateur. Je me suis rendu compte plus tard dans mon travail en installant d’autres </w:t>
+      </w:r>
+      <w:proofErr w:type="spellStart"/>
+      <w:r>
+        <w:t>frameworks</w:t>
+      </w:r>
+      <w:proofErr w:type="spellEnd"/>
+      <w:r>
+        <w:t xml:space="preserve"> que le guide d’installation d’Apache </w:t>
+      </w:r>
+      <w:proofErr w:type="spellStart"/>
+      <w:r>
+        <w:t>Cordova</w:t>
+      </w:r>
+      <w:proofErr w:type="spellEnd"/>
+      <w:r>
+        <w:t xml:space="preserve"> manquait de détails au niveau de la modification des variables d’environnement et que cela en était certainement la cause. De plus, le </w:t>
+      </w:r>
+      <w:proofErr w:type="spellStart"/>
+      <w:r>
+        <w:t>build</w:t>
+      </w:r>
+      <w:proofErr w:type="spellEnd"/>
+      <w:r>
+        <w:t xml:space="preserve"> de l’application a tout simplement échoué sans pour autant que je ne comprenne la raison, dû certainement à mon manque d’expérience dans le domaine.</w:t>
+      </w:r>
+    </w:p>
+    <w:p>
+      <w:r>
+        <w:t xml:space="preserve">J’ai donc décidé de tester l’installation d’un autre </w:t>
+      </w:r>
+      <w:proofErr w:type="spellStart"/>
+      <w:r>
+        <w:t>framework</w:t>
+      </w:r>
+      <w:proofErr w:type="spellEnd"/>
+      <w:r>
+        <w:t xml:space="preserve">, </w:t>
+      </w:r>
+      <w:proofErr w:type="spellStart"/>
+      <w:r>
+        <w:t>React</w:t>
+      </w:r>
+      <w:proofErr w:type="spellEnd"/>
+      <w:r>
+        <w:t xml:space="preserve"> Native. </w:t>
+      </w:r>
+      <w:r>
+        <w:t xml:space="preserve">J’ai également suivi la documentation d’installation de l’environnement disponible sur le site de </w:t>
+      </w:r>
+      <w:proofErr w:type="spellStart"/>
+      <w:r>
+        <w:t>React</w:t>
+      </w:r>
+      <w:proofErr w:type="spellEnd"/>
+      <w:r>
+        <w:t xml:space="preserve"> Native (</w:t>
+      </w:r>
+      <w:hyperlink r:id="rId23" w:history="1">
+        <w:r>
+          <w:rPr>
+            <w:rStyle w:val="Lienhypertexte"/>
+          </w:rPr>
+          <w:t>https://reactnative.dev/docs/environment-setup</w:t>
+        </w:r>
+      </w:hyperlink>
+      <w:r>
+        <w:t xml:space="preserve">). J’ai alors rencontré les mêmes problèmes qu’avec </w:t>
+      </w:r>
+      <w:proofErr w:type="spellStart"/>
+      <w:r>
+        <w:t>Cordova</w:t>
+      </w:r>
+      <w:proofErr w:type="spellEnd"/>
+      <w:r>
+        <w:t>. J’ai donc essayé d</w:t>
+      </w:r>
+      <w:r>
+        <w:t xml:space="preserve">e suivre un tutoriel sur </w:t>
+      </w:r>
+      <w:proofErr w:type="spellStart"/>
+      <w:r>
+        <w:t>Youtube</w:t>
+      </w:r>
+      <w:proofErr w:type="spellEnd"/>
+      <w:r>
+        <w:t xml:space="preserve"> (</w:t>
+      </w:r>
+      <w:hyperlink r:id="rId24" w:history="1">
+        <w:r>
+          <w:rPr>
+            <w:rStyle w:val="Lienhypertexte"/>
+          </w:rPr>
+          <w:t>https://www.youtube.</w:t>
+        </w:r>
+        <w:r>
+          <w:rPr>
+            <w:rStyle w:val="Lienhypertexte"/>
+          </w:rPr>
+          <w:t>c</w:t>
+        </w:r>
+        <w:r>
+          <w:rPr>
+            <w:rStyle w:val="Lienhypertexte"/>
+          </w:rPr>
+          <w:t>om/watch?v=oZFCt69Bccc&amp;ab</w:t>
+        </w:r>
+      </w:hyperlink>
+      <w:r>
+        <w:t>). Grâce à la vidéo, je me suis rendu compte de deux problèmes</w:t>
+      </w:r>
+      <w:r>
+        <w:t xml:space="preserve"> principaux</w:t>
+      </w:r>
+      <w:r>
+        <w:t xml:space="preserve"> dans mon setup : le premier était que je n’avais pas ajouter de variables d’environnement </w:t>
+      </w:r>
+      <w:r>
+        <w:t xml:space="preserve">ce qui empêchait le </w:t>
+      </w:r>
+      <w:proofErr w:type="spellStart"/>
+      <w:r>
+        <w:t>framework</w:t>
+      </w:r>
+      <w:proofErr w:type="spellEnd"/>
+      <w:r>
+        <w:t xml:space="preserve"> de trouver tous les chemins nécessaires pour fonctionner correctement. Et en configurant ces variables d’environnement, j’ai rencontré un deuxième problème. </w:t>
+      </w:r>
+      <w:r>
         <w:lastRenderedPageBreak/>
-        <w:t>ReactNative</w:t>
+        <w:t>En effet, j’ai remarqué que le dossier Sdk, donc le dossier contenant le kit de développement de software Android ne situait pas dans le même dossier que l’IDE Android Studio ce qui rendait la configuration des variables d’environnement relativement compliquée.</w:t>
+      </w:r>
+    </w:p>
+    <w:p>
+      <w:r>
+        <w:t>La décision qui me semblait alors la plus logique était de refaire une installation de zéro en prenant soin de mettre tous les dossiers concerné</w:t>
+      </w:r>
+      <w:r>
+        <w:t>s</w:t>
+      </w:r>
+      <w:r>
+        <w:t xml:space="preserve"> dans un même dossier appelé Android à la racine de mon C:\. Pour ce faire, j’ai donc désinstallé Android Studio et supprimé tous les dossiers restants contenant le Android dans leur nom. Puis j’ai refait toute l’installation en faisant attention à ce que tous les dossiers aient la même racine. Après toute cette procédure, j’ai refait des tests avec </w:t>
+      </w:r>
+      <w:proofErr w:type="spellStart"/>
+      <w:r>
+        <w:t>React</w:t>
       </w:r>
       <w:proofErr w:type="spellEnd"/>
-    </w:p>
-    <w:p>
+      <w:r>
+        <w:t xml:space="preserve"> Native. Cette fois-ci, j’ai réussi à créer un AVD et à construire une application vide avec </w:t>
+      </w:r>
       <w:proofErr w:type="spellStart"/>
       <w:r>
-        <w:t>ReactNative</w:t>
+        <w:t>React</w:t>
       </w:r>
       <w:proofErr w:type="spellEnd"/>
       <w:r>
-        <w:t xml:space="preserve"> est tout comme </w:t>
+        <w:t xml:space="preserve"> Native.</w:t>
+      </w:r>
+    </w:p>
+    <w:p>
+      <w:r>
+        <w:t xml:space="preserve">J’ai décidé de poursuivre mon analyse et mes tests </w:t>
+      </w:r>
+    </w:p>
+    <w:p>
+      <w:pPr>
+        <w:pStyle w:val="Titre2"/>
+      </w:pPr>
+      <w:r>
+        <w:t xml:space="preserve">Choix du </w:t>
       </w:r>
       <w:proofErr w:type="spellStart"/>
       <w:r>
-        <w:t>Cordova</w:t>
+        <w:t>framework</w:t>
       </w:r>
       <w:proofErr w:type="spellEnd"/>
-      <w:r>
-        <w:t xml:space="preserve"> un </w:t>
-      </w:r>
-      <w:proofErr w:type="spellStart"/>
-      <w:r>
-        <w:t>framework</w:t>
-      </w:r>
-      <w:proofErr w:type="spellEnd"/>
-      <w:r>
-        <w:t xml:space="preserve"> open-source</w:t>
-      </w:r>
-      <w:r>
-        <w:t xml:space="preserve"> créer par Meta </w:t>
-      </w:r>
-      <w:proofErr w:type="spellStart"/>
-      <w:r>
-        <w:t>Platforms</w:t>
-      </w:r>
-      <w:proofErr w:type="spellEnd"/>
-      <w:r>
-        <w:t xml:space="preserve"> (anciennement Facebook). Il permet le développement de logiciel pour plateforme mobile pour des systèmes d’exploitation tels qu’Android ou iOS.</w:t>
-      </w:r>
-    </w:p>
-    <w:p>
-      <w:pPr>
-        <w:pStyle w:val="Titre3"/>
-      </w:pPr>
-      <w:proofErr w:type="spellStart"/>
-      <w:r>
-        <w:t>NativeScript</w:t>
-      </w:r>
-      <w:proofErr w:type="spellEnd"/>
-    </w:p>
-    <w:p>
-      <w:r>
-        <w:t xml:space="preserve">Le </w:t>
-      </w:r>
-      <w:proofErr w:type="spellStart"/>
-      <w:r>
-        <w:t>framework</w:t>
-      </w:r>
-      <w:proofErr w:type="spellEnd"/>
-      <w:r>
-        <w:t xml:space="preserve"> </w:t>
-      </w:r>
-      <w:proofErr w:type="spellStart"/>
-      <w:r>
-        <w:t>NativeScript</w:t>
-      </w:r>
-      <w:proofErr w:type="spellEnd"/>
-      <w:r>
-        <w:t xml:space="preserve"> a été créé et mis à disposition par Progress </w:t>
-      </w:r>
-      <w:r>
-        <w:t xml:space="preserve">gratuitement. Il sert à coder des applications mobiles avec le langage de programmation JavaScript ou des langages dérivés tels que </w:t>
-      </w:r>
-      <w:proofErr w:type="spellStart"/>
-      <w:r>
-        <w:t>TypeScript</w:t>
-      </w:r>
-      <w:proofErr w:type="spellEnd"/>
-      <w:r>
-        <w:t xml:space="preserve">. La particularité de ce </w:t>
-      </w:r>
-      <w:proofErr w:type="spellStart"/>
-      <w:r>
-        <w:t>framework</w:t>
-      </w:r>
-      <w:proofErr w:type="spellEnd"/>
-      <w:r>
-        <w:t xml:space="preserve"> est qu’il contient une multitude d’API natifs, c’est-à-dire propre à </w:t>
-      </w:r>
-      <w:proofErr w:type="spellStart"/>
-      <w:r>
-        <w:t>NativeScript</w:t>
-      </w:r>
-      <w:proofErr w:type="spellEnd"/>
-    </w:p>
-    <w:p>
-      <w:pPr>
-        <w:pStyle w:val="Titre3"/>
-      </w:pPr>
-      <w:r>
-        <w:t>Flutter</w:t>
-      </w:r>
-    </w:p>
-    <w:p>
-      <w:pPr>
-        <w:pStyle w:val="Titre2"/>
-      </w:pPr>
-      <w:r>
-        <w:t xml:space="preserve">Choix du </w:t>
-      </w:r>
-      <w:proofErr w:type="spellStart"/>
-      <w:r>
-        <w:t>framework</w:t>
-      </w:r>
-      <w:proofErr w:type="spellEnd"/>
-    </w:p>
+    </w:p>
+    <w:p/>
     <w:p>
       <w:pPr>
         <w:pStyle w:val="Titre2"/>
@@ -5216,6 +5294,7 @@
       <w:bookmarkStart w:id="17" w:name="_Toc499021838"/>
       <w:bookmarkStart w:id="18" w:name="_Toc128643979"/>
       <w:r>
+        <w:lastRenderedPageBreak/>
         <w:t>Stratégie de test</w:t>
       </w:r>
       <w:bookmarkEnd w:id="16"/>
@@ -5540,7 +5619,6 @@
           <w:i/>
           <w:sz w:val="24"/>
         </w:rPr>
-        <w:lastRenderedPageBreak/>
         <w:t>risques</w:t>
       </w:r>
       <w:proofErr w:type="gramEnd"/>
@@ -5797,6 +5875,7 @@
           <w:szCs w:val="14"/>
           <w:lang w:eastAsia="fr-FR"/>
         </w:rPr>
+        <w:lastRenderedPageBreak/>
         <w:t xml:space="preserve">Il s’agit en principe de la planification </w:t>
       </w:r>
       <w:r>
@@ -6294,7 +6373,7 @@
       <w:r>
         <w:t>La totalité du projet se trouve sur un répertoire GitHub ouvert au public (</w:t>
       </w:r>
-      <w:hyperlink r:id="rId22" w:history="1">
+      <w:hyperlink r:id="rId25" w:history="1">
         <w:r>
           <w:rPr>
             <w:rStyle w:val="Lienhypertexte"/>
@@ -6316,6 +6395,7 @@
         </w:numPr>
       </w:pPr>
       <w:r>
+        <w:lastRenderedPageBreak/>
         <w:t>Tout ce qui concerne la base de données (MCD, MLD, scripts, backups, …) se trouve dans le dossier « BDD »</w:t>
       </w:r>
     </w:p>
@@ -6655,30 +6735,28 @@
       <w:r>
         <w:t>Installation de l’IDE</w:t>
       </w:r>
-      <w:bookmarkStart w:id="37" w:name="_GoBack"/>
+    </w:p>
+    <w:p>
+      <w:pPr>
+        <w:pStyle w:val="Titre2"/>
+        <w:rPr>
+          <w:iCs w:val="0"/>
+        </w:rPr>
+      </w:pPr>
+      <w:bookmarkStart w:id="37" w:name="_Toc25553321"/>
+      <w:bookmarkStart w:id="38" w:name="_Toc71691025"/>
+      <w:bookmarkStart w:id="39" w:name="_Toc499021844"/>
+      <w:bookmarkStart w:id="40" w:name="_Toc128643985"/>
+      <w:r>
+        <w:t>Description des test</w:t>
+      </w:r>
       <w:bookmarkEnd w:id="37"/>
-    </w:p>
-    <w:p>
-      <w:pPr>
-        <w:pStyle w:val="Titre2"/>
-        <w:rPr>
-          <w:iCs w:val="0"/>
-        </w:rPr>
-      </w:pPr>
-      <w:bookmarkStart w:id="38" w:name="_Toc25553321"/>
-      <w:bookmarkStart w:id="39" w:name="_Toc71691025"/>
-      <w:bookmarkStart w:id="40" w:name="_Toc499021844"/>
-      <w:bookmarkStart w:id="41" w:name="_Toc128643985"/>
-      <w:r>
-        <w:t>Description des test</w:t>
+      <w:r>
+        <w:t>s effectués</w:t>
       </w:r>
       <w:bookmarkEnd w:id="38"/>
-      <w:r>
-        <w:t>s effectués</w:t>
-      </w:r>
       <w:bookmarkEnd w:id="39"/>
       <w:bookmarkEnd w:id="40"/>
-      <w:bookmarkEnd w:id="41"/>
     </w:p>
     <w:p>
       <w:pPr>
@@ -6701,6 +6779,7 @@
         <w:rPr>
           <w:i/>
         </w:rPr>
+        <w:lastRenderedPageBreak/>
         <w:t>Pour chaque partie testée de votre projet, il faut décrire:</w:t>
       </w:r>
     </w:p>
@@ -6775,20 +6854,20 @@
           <w:iCs w:val="0"/>
         </w:rPr>
       </w:pPr>
-      <w:bookmarkStart w:id="42" w:name="_Toc25553322"/>
-      <w:bookmarkStart w:id="43" w:name="_Toc71691026"/>
-      <w:bookmarkStart w:id="44" w:name="_Toc499021845"/>
-      <w:bookmarkStart w:id="45" w:name="_Toc128643986"/>
+      <w:bookmarkStart w:id="41" w:name="_Toc25553322"/>
+      <w:bookmarkStart w:id="42" w:name="_Toc71691026"/>
+      <w:bookmarkStart w:id="43" w:name="_Toc499021845"/>
+      <w:bookmarkStart w:id="44" w:name="_Toc128643986"/>
       <w:r>
         <w:t xml:space="preserve">Erreurs </w:t>
       </w:r>
+      <w:bookmarkEnd w:id="41"/>
+      <w:r>
+        <w:t>restantes</w:t>
+      </w:r>
       <w:bookmarkEnd w:id="42"/>
-      <w:r>
-        <w:t>restantes</w:t>
-      </w:r>
       <w:bookmarkEnd w:id="43"/>
       <w:bookmarkEnd w:id="44"/>
-      <w:bookmarkEnd w:id="45"/>
       <w:r>
         <w:t xml:space="preserve">  </w:t>
       </w:r>
@@ -6800,7 +6879,7 @@
           <w:i/>
         </w:rPr>
       </w:pPr>
-      <w:bookmarkStart w:id="46" w:name="_Toc25553323"/>
+      <w:bookmarkStart w:id="45" w:name="_Toc25553323"/>
     </w:p>
     <w:p>
       <w:pPr>
@@ -6839,7 +6918,6 @@
         <w:rPr>
           <w:i/>
         </w:rPr>
-        <w:lastRenderedPageBreak/>
         <w:t>Description détaillée</w:t>
       </w:r>
     </w:p>
@@ -6860,7 +6938,7 @@
         </w:rPr>
         <w:t>Conséquences sur l'utilisation du produit</w:t>
       </w:r>
-      <w:bookmarkEnd w:id="46"/>
+      <w:bookmarkEnd w:id="45"/>
     </w:p>
     <w:p>
       <w:pPr>
@@ -6896,20 +6974,20 @@
           <w:iCs w:val="0"/>
         </w:rPr>
       </w:pPr>
-      <w:bookmarkStart w:id="47" w:name="_Toc25553326"/>
-      <w:bookmarkStart w:id="48" w:name="_Toc71691029"/>
-      <w:bookmarkStart w:id="49" w:name="_Toc499021846"/>
-      <w:bookmarkStart w:id="50" w:name="_Toc128643987"/>
+      <w:bookmarkStart w:id="46" w:name="_Toc25553326"/>
+      <w:bookmarkStart w:id="47" w:name="_Toc71691029"/>
+      <w:bookmarkStart w:id="48" w:name="_Toc499021846"/>
+      <w:bookmarkStart w:id="49" w:name="_Toc128643987"/>
       <w:r>
         <w:t>Liste des documents</w:t>
       </w:r>
+      <w:bookmarkEnd w:id="46"/>
+      <w:r>
+        <w:t xml:space="preserve"> fournis</w:t>
+      </w:r>
       <w:bookmarkEnd w:id="47"/>
-      <w:r>
-        <w:t xml:space="preserve"> fournis</w:t>
-      </w:r>
       <w:bookmarkEnd w:id="48"/>
       <w:bookmarkEnd w:id="49"/>
-      <w:bookmarkEnd w:id="50"/>
     </w:p>
     <w:p>
       <w:pPr>
@@ -7050,20 +7128,21 @@
       <w:pPr>
         <w:pStyle w:val="Titre1"/>
       </w:pPr>
-      <w:bookmarkStart w:id="51" w:name="_Toc25553328"/>
-      <w:bookmarkStart w:id="52" w:name="_Toc71703263"/>
-      <w:bookmarkStart w:id="53" w:name="_Toc499021847"/>
-      <w:bookmarkStart w:id="54" w:name="_Toc128643988"/>
-      <w:r>
+      <w:bookmarkStart w:id="50" w:name="_Toc25553328"/>
+      <w:bookmarkStart w:id="51" w:name="_Toc71703263"/>
+      <w:bookmarkStart w:id="52" w:name="_Toc499021847"/>
+      <w:bookmarkStart w:id="53" w:name="_Toc128643988"/>
+      <w:r>
+        <w:lastRenderedPageBreak/>
         <w:t>C</w:t>
       </w:r>
+      <w:bookmarkEnd w:id="50"/>
       <w:bookmarkEnd w:id="51"/>
+      <w:r>
+        <w:t>onclusions</w:t>
+      </w:r>
       <w:bookmarkEnd w:id="52"/>
-      <w:r>
-        <w:t>onclusions</w:t>
-      </w:r>
       <w:bookmarkEnd w:id="53"/>
-      <w:bookmarkEnd w:id="54"/>
     </w:p>
     <w:p>
       <w:pPr>
@@ -7213,19 +7292,19 @@
       <w:pPr>
         <w:pStyle w:val="Titre1"/>
       </w:pPr>
-      <w:bookmarkStart w:id="55" w:name="_Toc71703264"/>
-      <w:bookmarkStart w:id="56" w:name="_Toc499021848"/>
-      <w:bookmarkStart w:id="57" w:name="_Toc128643989"/>
+      <w:bookmarkStart w:id="54" w:name="_Toc71703264"/>
+      <w:bookmarkStart w:id="55" w:name="_Toc499021848"/>
+      <w:bookmarkStart w:id="56" w:name="_Toc128643989"/>
       <w:r>
         <w:lastRenderedPageBreak/>
         <w:t>A</w:t>
       </w:r>
+      <w:bookmarkEnd w:id="54"/>
+      <w:r>
+        <w:t>nnexes</w:t>
+      </w:r>
       <w:bookmarkEnd w:id="55"/>
-      <w:r>
-        <w:t>nnexes</w:t>
-      </w:r>
       <w:bookmarkEnd w:id="56"/>
-      <w:bookmarkEnd w:id="57"/>
     </w:p>
     <w:p>
       <w:pPr>
@@ -7317,7 +7396,6 @@
     </w:p>
     <w:p>
       <w:pPr>
-        <w:spacing w:after="120"/>
         <w:ind w:left="426"/>
         <w:jc w:val="left"/>
         <w:rPr>
@@ -7335,7 +7413,6 @@
     </w:p>
     <w:p>
       <w:pPr>
-        <w:spacing w:after="120"/>
         <w:ind w:left="426"/>
         <w:jc w:val="left"/>
         <w:rPr>
@@ -7353,7 +7430,6 @@
     </w:p>
     <w:p>
       <w:pPr>
-        <w:spacing w:after="120"/>
         <w:ind w:left="426"/>
         <w:jc w:val="left"/>
         <w:rPr>
@@ -7371,7 +7447,6 @@
     </w:p>
     <w:p>
       <w:pPr>
-        <w:spacing w:after="120"/>
         <w:ind w:left="426"/>
         <w:jc w:val="left"/>
         <w:rPr>
@@ -7426,7 +7501,7 @@
           <w:ilvl w:val="0"/>
           <w:numId w:val="37"/>
         </w:numPr>
-        <w:spacing w:after="120" w:line="259" w:lineRule="auto"/>
+        <w:spacing w:line="259" w:lineRule="auto"/>
         <w:jc w:val="left"/>
         <w:rPr>
           <w:sz w:val="22"/>
@@ -7447,7 +7522,7 @@
           <w:ilvl w:val="0"/>
           <w:numId w:val="37"/>
         </w:numPr>
-        <w:spacing w:after="120" w:line="259" w:lineRule="auto"/>
+        <w:spacing w:line="259" w:lineRule="auto"/>
         <w:jc w:val="left"/>
         <w:rPr>
           <w:sz w:val="22"/>
@@ -7468,7 +7543,7 @@
           <w:ilvl w:val="0"/>
           <w:numId w:val="37"/>
         </w:numPr>
-        <w:spacing w:after="120" w:line="259" w:lineRule="auto"/>
+        <w:spacing w:line="259" w:lineRule="auto"/>
         <w:jc w:val="left"/>
         <w:rPr>
           <w:sz w:val="22"/>
@@ -7566,7 +7641,7 @@
           <w:ilvl w:val="0"/>
           <w:numId w:val="37"/>
         </w:numPr>
-        <w:spacing w:before="120" w:after="160" w:line="259" w:lineRule="auto"/>
+        <w:spacing w:after="160" w:line="259" w:lineRule="auto"/>
         <w:ind w:left="1066" w:hanging="357"/>
         <w:jc w:val="left"/>
         <w:rPr>
@@ -7683,7 +7758,7 @@
           <w:ilvl w:val="0"/>
           <w:numId w:val="37"/>
         </w:numPr>
-        <w:spacing w:before="120" w:after="160" w:line="259" w:lineRule="auto"/>
+        <w:spacing w:after="160" w:line="259" w:lineRule="auto"/>
         <w:ind w:left="1066" w:hanging="357"/>
         <w:jc w:val="left"/>
         <w:rPr>
@@ -7696,6 +7771,7 @@
           <w:sz w:val="22"/>
           <w:szCs w:val="22"/>
         </w:rPr>
+        <w:lastRenderedPageBreak/>
         <w:t>Applications hybrides</w:t>
       </w:r>
     </w:p>
@@ -7807,7 +7883,7 @@
           <w:ilvl w:val="0"/>
           <w:numId w:val="37"/>
         </w:numPr>
-        <w:spacing w:before="120" w:after="160" w:line="259" w:lineRule="auto"/>
+        <w:spacing w:after="160" w:line="259" w:lineRule="auto"/>
         <w:ind w:left="1066" w:hanging="357"/>
         <w:jc w:val="left"/>
         <w:rPr>
@@ -7820,7 +7896,6 @@
           <w:sz w:val="22"/>
           <w:szCs w:val="22"/>
         </w:rPr>
-        <w:lastRenderedPageBreak/>
         <w:t xml:space="preserve">Web </w:t>
       </w:r>
       <w:proofErr w:type="spellStart"/>
@@ -7950,7 +8025,7 @@
           <w:ilvl w:val="0"/>
           <w:numId w:val="37"/>
         </w:numPr>
-        <w:spacing w:before="120" w:after="160" w:line="259" w:lineRule="auto"/>
+        <w:spacing w:after="160" w:line="259" w:lineRule="auto"/>
         <w:ind w:left="1066" w:hanging="357"/>
         <w:jc w:val="left"/>
         <w:rPr>
@@ -7972,7 +8047,7 @@
           <w:ilvl w:val="0"/>
           <w:numId w:val="37"/>
         </w:numPr>
-        <w:spacing w:before="120" w:after="160" w:line="259" w:lineRule="auto"/>
+        <w:spacing w:after="160" w:line="259" w:lineRule="auto"/>
         <w:ind w:left="1066" w:hanging="357"/>
         <w:jc w:val="left"/>
         <w:rPr>
@@ -8026,7 +8101,7 @@
           <w:ilvl w:val="0"/>
           <w:numId w:val="37"/>
         </w:numPr>
-        <w:spacing w:before="120" w:after="160" w:line="259" w:lineRule="auto"/>
+        <w:spacing w:after="160" w:line="259" w:lineRule="auto"/>
         <w:ind w:left="1066" w:hanging="357"/>
         <w:jc w:val="left"/>
         <w:rPr>
@@ -8088,7 +8163,7 @@
           <w:ilvl w:val="0"/>
           <w:numId w:val="37"/>
         </w:numPr>
-        <w:spacing w:before="120" w:after="160" w:line="259" w:lineRule="auto"/>
+        <w:spacing w:after="160" w:line="259" w:lineRule="auto"/>
         <w:ind w:left="1066" w:hanging="357"/>
         <w:jc w:val="left"/>
         <w:rPr>
@@ -8877,6 +8952,7 @@
           <w:szCs w:val="22"/>
           <w:lang w:eastAsia="en-GB"/>
         </w:rPr>
+        <w:lastRenderedPageBreak/>
         <w:t>La transmissibilité des codes produits</w:t>
       </w:r>
     </w:p>
@@ -8905,18 +8981,6 @@
         </w:rPr>
         <w:t>Qualité de la documentation</w:t>
       </w:r>
-    </w:p>
-    <w:p>
-      <w:pPr>
-        <w:spacing w:before="100" w:beforeAutospacing="1"/>
-        <w:jc w:val="left"/>
-        <w:rPr>
-          <w:rFonts w:cs="Arial"/>
-          <w:sz w:val="22"/>
-          <w:szCs w:val="22"/>
-          <w:lang w:eastAsia="en-GB"/>
-        </w:rPr>
-      </w:pPr>
     </w:p>
     <w:p>
       <w:pPr>
@@ -8948,7 +9012,6 @@
           <w:szCs w:val="32"/>
           <w:lang w:val="fr-CH" w:eastAsia="en-US"/>
         </w:rPr>
-        <w:lastRenderedPageBreak/>
         <w:t>HORAIRE DE TRAVAIL</w:t>
       </w:r>
     </w:p>
@@ -10322,447 +10385,402 @@
     </w:tbl>
     <w:p>
       <w:pPr>
-        <w:spacing w:before="100" w:beforeAutospacing="1"/>
-        <w:jc w:val="left"/>
-        <w:rPr>
-          <w:rFonts w:cs="Arial"/>
-          <w:sz w:val="22"/>
-          <w:szCs w:val="22"/>
-          <w:lang w:eastAsia="en-GB"/>
-        </w:rPr>
-      </w:pPr>
-    </w:p>
-    <w:p>
-      <w:pPr>
-        <w:keepNext/>
-        <w:keepLines/>
-        <w:numPr>
-          <w:ilvl w:val="0"/>
-          <w:numId w:val="36"/>
-        </w:numPr>
-        <w:pBdr>
-          <w:top w:val="single" w:sz="4" w:space="1" w:color="auto"/>
-        </w:pBdr>
-        <w:spacing w:before="360" w:after="240" w:line="259" w:lineRule="auto"/>
-        <w:jc w:val="left"/>
-        <w:outlineLvl w:val="0"/>
-        <w:rPr>
-          <w:rFonts w:ascii="Calibri Light" w:hAnsi="Calibri Light"/>
-          <w:color w:val="2F5496"/>
-          <w:sz w:val="32"/>
-          <w:szCs w:val="32"/>
-          <w:lang w:val="fr-CH" w:eastAsia="en-US"/>
-        </w:rPr>
-      </w:pPr>
-      <w:r>
-        <w:rPr>
-          <w:rFonts w:ascii="Calibri Light" w:hAnsi="Calibri Light"/>
-          <w:color w:val="2F5496"/>
-          <w:sz w:val="32"/>
-          <w:szCs w:val="32"/>
-          <w:lang w:val="fr-CH" w:eastAsia="en-US"/>
-        </w:rPr>
-        <w:t>VALIDATION</w:t>
+        <w:sectPr>
+          <w:headerReference w:type="default" r:id="rId26"/>
+          <w:footerReference w:type="default" r:id="rId27"/>
+          <w:pgSz w:w="11906" w:h="16838" w:code="9"/>
+          <w:pgMar w:top="1418" w:right="1418" w:bottom="1418" w:left="1418" w:header="720" w:footer="720" w:gutter="0"/>
+          <w:cols w:space="720"/>
+          <w:docGrid w:linePitch="326"/>
+        </w:sectPr>
+      </w:pPr>
+    </w:p>
+    <w:p>
+      <w:pPr>
+        <w:pStyle w:val="Titre2"/>
+        <w:rPr>
+          <w:iCs w:val="0"/>
+        </w:rPr>
+      </w:pPr>
+      <w:bookmarkStart w:id="57" w:name="_Toc499021849"/>
+      <w:bookmarkStart w:id="58" w:name="_Toc128643990"/>
+      <w:r>
+        <w:rPr>
+          <w:iCs w:val="0"/>
+        </w:rPr>
+        <w:lastRenderedPageBreak/>
+        <w:t>Test effectués</w:t>
       </w:r>
     </w:p>
     <w:tbl>
       <w:tblPr>
-        <w:tblW w:w="0" w:type="auto"/>
-        <w:jc w:val="center"/>
-        <w:tblBorders>
-          <w:top w:val="single" w:sz="4" w:space="0" w:color="auto"/>
-          <w:left w:val="single" w:sz="4" w:space="0" w:color="auto"/>
-          <w:bottom w:val="single" w:sz="4" w:space="0" w:color="auto"/>
-          <w:right w:val="single" w:sz="4" w:space="0" w:color="auto"/>
-          <w:insideH w:val="single" w:sz="4" w:space="0" w:color="auto"/>
-          <w:insideV w:val="single" w:sz="4" w:space="0" w:color="auto"/>
-        </w:tblBorders>
-        <w:tblLayout w:type="fixed"/>
-        <w:tblCellMar>
-          <w:left w:w="57" w:type="dxa"/>
-          <w:right w:w="57" w:type="dxa"/>
-        </w:tblCellMar>
-        <w:tblLook w:val="01E0" w:firstRow="1" w:lastRow="1" w:firstColumn="1" w:lastColumn="1" w:noHBand="0" w:noVBand="0"/>
+        <w:tblStyle w:val="TableauGrille4-Accentuation6"/>
+        <w:tblW w:w="10268" w:type="dxa"/>
+        <w:tblInd w:w="-641" w:type="dxa"/>
+        <w:tblLook w:val="04A0" w:firstRow="1" w:lastRow="0" w:firstColumn="1" w:lastColumn="0" w:noHBand="0" w:noVBand="1"/>
       </w:tblPr>
       <w:tblGrid>
-        <w:gridCol w:w="3119"/>
+        <w:gridCol w:w="1487"/>
         <w:gridCol w:w="3402"/>
-        <w:gridCol w:w="3402"/>
+        <w:gridCol w:w="3118"/>
+        <w:gridCol w:w="2261"/>
       </w:tblGrid>
       <w:tr>
         <w:trPr>
-          <w:cantSplit/>
-          <w:trHeight w:val="397"/>
-          <w:jc w:val="center"/>
+          <w:cnfStyle w:val="100000000000" w:firstRow="1" w:lastRow="0" w:firstColumn="0" w:lastColumn="0" w:oddVBand="0" w:evenVBand="0" w:oddHBand="0" w:evenHBand="0" w:firstRowFirstColumn="0" w:firstRowLastColumn="0" w:lastRowFirstColumn="0" w:lastRowLastColumn="0"/>
+          <w:trHeight w:val="498"/>
         </w:trPr>
         <w:tc>
           <w:tcPr>
-            <w:tcW w:w="3119" w:type="dxa"/>
-            <w:shd w:val="clear" w:color="auto" w:fill="D9D9D9"/>
-            <w:vAlign w:val="center"/>
+            <w:cnfStyle w:val="001000000000" w:firstRow="0" w:lastRow="0" w:firstColumn="1" w:lastColumn="0" w:oddVBand="0" w:evenVBand="0" w:oddHBand="0" w:evenHBand="0" w:firstRowFirstColumn="0" w:firstRowLastColumn="0" w:lastRowFirstColumn="0" w:lastRowLastColumn="0"/>
+            <w:tcW w:w="1487" w:type="dxa"/>
           </w:tcPr>
           <w:p>
             <w:pPr>
-              <w:keepNext/>
-              <w:keepLines/>
-              <w:spacing w:before="60" w:after="60"/>
-              <w:jc w:val="left"/>
-              <w:rPr>
-                <w:sz w:val="22"/>
-                <w:szCs w:val="22"/>
-              </w:rPr>
+              <w:jc w:val="center"/>
+            </w:pPr>
+            <w:r>
+              <w:t>Date</w:t>
+            </w:r>
+          </w:p>
+        </w:tc>
+        <w:tc>
+          <w:tcPr>
+            <w:tcW w:w="3402" w:type="dxa"/>
+          </w:tcPr>
+          <w:p>
+            <w:pPr>
+              <w:jc w:val="center"/>
+              <w:cnfStyle w:val="100000000000" w:firstRow="1" w:lastRow="0" w:firstColumn="0" w:lastColumn="0" w:oddVBand="0" w:evenVBand="0" w:oddHBand="0" w:evenHBand="0" w:firstRowFirstColumn="0" w:firstRowLastColumn="0" w:lastRowFirstColumn="0" w:lastRowLastColumn="0"/>
+            </w:pPr>
+            <w:r>
+              <w:t>Test</w:t>
+            </w:r>
+          </w:p>
+        </w:tc>
+        <w:tc>
+          <w:tcPr>
+            <w:tcW w:w="3118" w:type="dxa"/>
+          </w:tcPr>
+          <w:p>
+            <w:pPr>
+              <w:jc w:val="center"/>
+              <w:cnfStyle w:val="100000000000" w:firstRow="1" w:lastRow="0" w:firstColumn="0" w:lastColumn="0" w:oddVBand="0" w:evenVBand="0" w:oddHBand="0" w:evenHBand="0" w:firstRowFirstColumn="0" w:firstRowLastColumn="0" w:lastRowFirstColumn="0" w:lastRowLastColumn="0"/>
+            </w:pPr>
+            <w:r>
+              <w:t>Résultat</w:t>
+            </w:r>
+          </w:p>
+        </w:tc>
+        <w:tc>
+          <w:tcPr>
+            <w:tcW w:w="2261" w:type="dxa"/>
+          </w:tcPr>
+          <w:p>
+            <w:pPr>
+              <w:jc w:val="center"/>
+              <w:cnfStyle w:val="100000000000" w:firstRow="1" w:lastRow="0" w:firstColumn="0" w:lastColumn="0" w:oddVBand="0" w:evenVBand="0" w:oddHBand="0" w:evenHBand="0" w:firstRowFirstColumn="0" w:firstRowLastColumn="0" w:lastRowFirstColumn="0" w:lastRowLastColumn="0"/>
+            </w:pPr>
+            <w:r>
+              <w:t>Validation</w:t>
+            </w:r>
+          </w:p>
+        </w:tc>
+      </w:tr>
+      <w:tr>
+        <w:trPr>
+          <w:cnfStyle w:val="000000100000" w:firstRow="0" w:lastRow="0" w:firstColumn="0" w:lastColumn="0" w:oddVBand="0" w:evenVBand="0" w:oddHBand="1" w:evenHBand="0" w:firstRowFirstColumn="0" w:firstRowLastColumn="0" w:lastRowFirstColumn="0" w:lastRowLastColumn="0"/>
+          <w:trHeight w:val="498"/>
+        </w:trPr>
+        <w:tc>
+          <w:tcPr>
+            <w:cnfStyle w:val="001000000000" w:firstRow="0" w:lastRow="0" w:firstColumn="1" w:lastColumn="0" w:oddVBand="0" w:evenVBand="0" w:oddHBand="0" w:evenHBand="0" w:firstRowFirstColumn="0" w:firstRowLastColumn="0" w:lastRowFirstColumn="0" w:lastRowLastColumn="0"/>
+            <w:tcW w:w="1487" w:type="dxa"/>
+          </w:tcPr>
+          <w:p/>
+        </w:tc>
+        <w:tc>
+          <w:tcPr>
+            <w:tcW w:w="3402" w:type="dxa"/>
+          </w:tcPr>
+          <w:p>
+            <w:pPr>
+              <w:cnfStyle w:val="000000100000" w:firstRow="0" w:lastRow="0" w:firstColumn="0" w:lastColumn="0" w:oddVBand="0" w:evenVBand="0" w:oddHBand="1" w:evenHBand="0" w:firstRowFirstColumn="0" w:firstRowLastColumn="0" w:lastRowFirstColumn="0" w:lastRowLastColumn="0"/>
             </w:pPr>
           </w:p>
         </w:tc>
         <w:tc>
           <w:tcPr>
-            <w:tcW w:w="3402" w:type="dxa"/>
-            <w:shd w:val="clear" w:color="auto" w:fill="D9D9D9"/>
-            <w:vAlign w:val="center"/>
+            <w:tcW w:w="3118" w:type="dxa"/>
           </w:tcPr>
           <w:p>
             <w:pPr>
-              <w:keepNext/>
-              <w:keepLines/>
-              <w:spacing w:before="60" w:after="60"/>
-              <w:jc w:val="left"/>
-              <w:rPr>
-                <w:sz w:val="22"/>
-                <w:szCs w:val="22"/>
-              </w:rPr>
+              <w:cnfStyle w:val="000000100000" w:firstRow="0" w:lastRow="0" w:firstColumn="0" w:lastColumn="0" w:oddVBand="0" w:evenVBand="0" w:oddHBand="1" w:evenHBand="0" w:firstRowFirstColumn="0" w:firstRowLastColumn="0" w:lastRowFirstColumn="0" w:lastRowLastColumn="0"/>
             </w:pPr>
-            <w:r>
-              <w:rPr>
-                <w:sz w:val="22"/>
-                <w:szCs w:val="22"/>
-              </w:rPr>
-              <w:t>Lu et approuvé le :</w:t>
-            </w:r>
           </w:p>
         </w:tc>
         <w:tc>
           <w:tcPr>
-            <w:tcW w:w="3402" w:type="dxa"/>
-            <w:shd w:val="clear" w:color="auto" w:fill="D9D9D9"/>
-            <w:vAlign w:val="center"/>
+            <w:tcW w:w="2261" w:type="dxa"/>
           </w:tcPr>
           <w:p>
             <w:pPr>
-              <w:keepNext/>
-              <w:keepLines/>
-              <w:spacing w:before="60" w:after="60"/>
-              <w:jc w:val="left"/>
-              <w:rPr>
-                <w:sz w:val="22"/>
-                <w:szCs w:val="22"/>
-              </w:rPr>
-            </w:pPr>
-            <w:r>
-              <w:rPr>
-                <w:sz w:val="22"/>
-                <w:szCs w:val="22"/>
-              </w:rPr>
-              <w:t>Signature :</w:t>
-            </w:r>
-          </w:p>
-        </w:tc>
-      </w:tr>
-      <w:tr>
-        <w:trPr>
-          <w:cantSplit/>
-          <w:trHeight w:val="397"/>
-          <w:jc w:val="center"/>
-        </w:trPr>
-        <w:tc>
-          <w:tcPr>
-            <w:tcW w:w="3119" w:type="dxa"/>
-            <w:vAlign w:val="center"/>
-          </w:tcPr>
-          <w:p>
-            <w:pPr>
-              <w:keepNext/>
-              <w:keepLines/>
-              <w:spacing w:before="60" w:after="60"/>
-              <w:jc w:val="left"/>
-              <w:rPr>
-                <w:sz w:val="22"/>
-                <w:szCs w:val="22"/>
-              </w:rPr>
-            </w:pPr>
-            <w:r>
-              <w:rPr>
-                <w:sz w:val="22"/>
-                <w:szCs w:val="22"/>
-              </w:rPr>
-              <w:t>Candidat :</w:t>
-            </w:r>
-          </w:p>
-        </w:tc>
-        <w:tc>
-          <w:tcPr>
-            <w:tcW w:w="3402" w:type="dxa"/>
-            <w:vAlign w:val="center"/>
-          </w:tcPr>
-          <w:p>
-            <w:pPr>
-              <w:keepNext/>
-              <w:keepLines/>
-              <w:spacing w:before="60" w:after="60"/>
-              <w:jc w:val="left"/>
-              <w:rPr>
-                <w:sz w:val="22"/>
-                <w:szCs w:val="22"/>
-              </w:rPr>
-            </w:pPr>
-            <w:r>
-              <w:rPr>
-                <w:sz w:val="22"/>
-                <w:szCs w:val="22"/>
-              </w:rPr>
-              <w:br/>
-            </w:r>
-          </w:p>
-        </w:tc>
-        <w:tc>
-          <w:tcPr>
-            <w:tcW w:w="3402" w:type="dxa"/>
-            <w:vAlign w:val="center"/>
-          </w:tcPr>
-          <w:p>
-            <w:pPr>
-              <w:keepNext/>
-              <w:keepLines/>
-              <w:spacing w:before="60" w:after="60"/>
-              <w:jc w:val="left"/>
-              <w:rPr>
-                <w:sz w:val="22"/>
-                <w:szCs w:val="22"/>
-              </w:rPr>
+              <w:cnfStyle w:val="000000100000" w:firstRow="0" w:lastRow="0" w:firstColumn="0" w:lastColumn="0" w:oddVBand="0" w:evenVBand="0" w:oddHBand="1" w:evenHBand="0" w:firstRowFirstColumn="0" w:firstRowLastColumn="0" w:lastRowFirstColumn="0" w:lastRowLastColumn="0"/>
             </w:pPr>
           </w:p>
         </w:tc>
       </w:tr>
       <w:tr>
         <w:trPr>
-          <w:cantSplit/>
-          <w:trHeight w:val="397"/>
-          <w:jc w:val="center"/>
+          <w:trHeight w:val="498"/>
         </w:trPr>
         <w:tc>
           <w:tcPr>
-            <w:tcW w:w="3119" w:type="dxa"/>
-            <w:vAlign w:val="center"/>
+            <w:cnfStyle w:val="001000000000" w:firstRow="0" w:lastRow="0" w:firstColumn="1" w:lastColumn="0" w:oddVBand="0" w:evenVBand="0" w:oddHBand="0" w:evenHBand="0" w:firstRowFirstColumn="0" w:firstRowLastColumn="0" w:lastRowFirstColumn="0" w:lastRowLastColumn="0"/>
+            <w:tcW w:w="1487" w:type="dxa"/>
+          </w:tcPr>
+          <w:p/>
+        </w:tc>
+        <w:tc>
+          <w:tcPr>
+            <w:tcW w:w="3402" w:type="dxa"/>
           </w:tcPr>
           <w:p>
             <w:pPr>
-              <w:keepNext/>
-              <w:keepLines/>
-              <w:spacing w:before="60" w:after="60"/>
-              <w:jc w:val="left"/>
-              <w:rPr>
-                <w:sz w:val="22"/>
-                <w:szCs w:val="22"/>
-              </w:rPr>
+              <w:cnfStyle w:val="000000000000" w:firstRow="0" w:lastRow="0" w:firstColumn="0" w:lastColumn="0" w:oddVBand="0" w:evenVBand="0" w:oddHBand="0" w:evenHBand="0" w:firstRowFirstColumn="0" w:firstRowLastColumn="0" w:lastRowFirstColumn="0" w:lastRowLastColumn="0"/>
             </w:pPr>
-            <w:r>
-              <w:rPr>
-                <w:sz w:val="22"/>
-                <w:szCs w:val="22"/>
-              </w:rPr>
-              <w:t>Expert n°1 :</w:t>
-            </w:r>
           </w:p>
         </w:tc>
         <w:tc>
           <w:tcPr>
-            <w:tcW w:w="3402" w:type="dxa"/>
-            <w:vAlign w:val="center"/>
+            <w:tcW w:w="3118" w:type="dxa"/>
           </w:tcPr>
           <w:p>
             <w:pPr>
-              <w:keepNext/>
-              <w:keepLines/>
-              <w:spacing w:before="60" w:after="60"/>
-              <w:jc w:val="left"/>
-              <w:rPr>
-                <w:sz w:val="22"/>
-                <w:szCs w:val="22"/>
-              </w:rPr>
+              <w:cnfStyle w:val="000000000000" w:firstRow="0" w:lastRow="0" w:firstColumn="0" w:lastColumn="0" w:oddVBand="0" w:evenVBand="0" w:oddHBand="0" w:evenHBand="0" w:firstRowFirstColumn="0" w:firstRowLastColumn="0" w:lastRowFirstColumn="0" w:lastRowLastColumn="0"/>
             </w:pPr>
-            <w:r>
-              <w:rPr>
-                <w:sz w:val="22"/>
-                <w:szCs w:val="22"/>
-              </w:rPr>
-              <w:br/>
-            </w:r>
           </w:p>
         </w:tc>
         <w:tc>
           <w:tcPr>
-            <w:tcW w:w="3402" w:type="dxa"/>
-            <w:vAlign w:val="center"/>
+            <w:tcW w:w="2261" w:type="dxa"/>
           </w:tcPr>
           <w:p>
             <w:pPr>
-              <w:keepNext/>
-              <w:keepLines/>
-              <w:spacing w:before="60" w:after="60"/>
-              <w:jc w:val="left"/>
-              <w:rPr>
-                <w:sz w:val="22"/>
-                <w:szCs w:val="22"/>
-              </w:rPr>
+              <w:cnfStyle w:val="000000000000" w:firstRow="0" w:lastRow="0" w:firstColumn="0" w:lastColumn="0" w:oddVBand="0" w:evenVBand="0" w:oddHBand="0" w:evenHBand="0" w:firstRowFirstColumn="0" w:firstRowLastColumn="0" w:lastRowFirstColumn="0" w:lastRowLastColumn="0"/>
             </w:pPr>
           </w:p>
         </w:tc>
       </w:tr>
       <w:tr>
         <w:trPr>
-          <w:cantSplit/>
-          <w:trHeight w:val="397"/>
-          <w:jc w:val="center"/>
+          <w:cnfStyle w:val="000000100000" w:firstRow="0" w:lastRow="0" w:firstColumn="0" w:lastColumn="0" w:oddVBand="0" w:evenVBand="0" w:oddHBand="1" w:evenHBand="0" w:firstRowFirstColumn="0" w:firstRowLastColumn="0" w:lastRowFirstColumn="0" w:lastRowLastColumn="0"/>
+          <w:trHeight w:val="498"/>
         </w:trPr>
         <w:tc>
           <w:tcPr>
-            <w:tcW w:w="3119" w:type="dxa"/>
-            <w:vAlign w:val="center"/>
+            <w:cnfStyle w:val="001000000000" w:firstRow="0" w:lastRow="0" w:firstColumn="1" w:lastColumn="0" w:oddVBand="0" w:evenVBand="0" w:oddHBand="0" w:evenHBand="0" w:firstRowFirstColumn="0" w:firstRowLastColumn="0" w:lastRowFirstColumn="0" w:lastRowLastColumn="0"/>
+            <w:tcW w:w="1487" w:type="dxa"/>
+          </w:tcPr>
+          <w:p/>
+        </w:tc>
+        <w:tc>
+          <w:tcPr>
+            <w:tcW w:w="3402" w:type="dxa"/>
           </w:tcPr>
           <w:p>
             <w:pPr>
-              <w:keepNext/>
-              <w:keepLines/>
-              <w:spacing w:before="60" w:after="60"/>
-              <w:jc w:val="left"/>
-              <w:rPr>
-                <w:sz w:val="22"/>
-                <w:szCs w:val="22"/>
-              </w:rPr>
+              <w:cnfStyle w:val="000000100000" w:firstRow="0" w:lastRow="0" w:firstColumn="0" w:lastColumn="0" w:oddVBand="0" w:evenVBand="0" w:oddHBand="1" w:evenHBand="0" w:firstRowFirstColumn="0" w:firstRowLastColumn="0" w:lastRowFirstColumn="0" w:lastRowLastColumn="0"/>
             </w:pPr>
-            <w:r>
-              <w:rPr>
-                <w:sz w:val="22"/>
-                <w:szCs w:val="22"/>
-              </w:rPr>
-              <w:t>Expert n° 2 :</w:t>
-            </w:r>
           </w:p>
         </w:tc>
         <w:tc>
           <w:tcPr>
-            <w:tcW w:w="3402" w:type="dxa"/>
-            <w:vAlign w:val="center"/>
+            <w:tcW w:w="3118" w:type="dxa"/>
           </w:tcPr>
           <w:p>
             <w:pPr>
-              <w:keepNext/>
-              <w:keepLines/>
-              <w:spacing w:before="60" w:after="60"/>
-              <w:jc w:val="left"/>
-              <w:rPr>
-                <w:sz w:val="22"/>
-                <w:szCs w:val="22"/>
-              </w:rPr>
+              <w:cnfStyle w:val="000000100000" w:firstRow="0" w:lastRow="0" w:firstColumn="0" w:lastColumn="0" w:oddVBand="0" w:evenVBand="0" w:oddHBand="1" w:evenHBand="0" w:firstRowFirstColumn="0" w:firstRowLastColumn="0" w:lastRowFirstColumn="0" w:lastRowLastColumn="0"/>
             </w:pPr>
-            <w:r>
-              <w:rPr>
-                <w:sz w:val="22"/>
-                <w:szCs w:val="22"/>
-              </w:rPr>
-              <w:br/>
-            </w:r>
           </w:p>
         </w:tc>
         <w:tc>
           <w:tcPr>
-            <w:tcW w:w="3402" w:type="dxa"/>
-            <w:vAlign w:val="center"/>
+            <w:tcW w:w="2261" w:type="dxa"/>
           </w:tcPr>
           <w:p>
             <w:pPr>
-              <w:keepNext/>
-              <w:keepLines/>
-              <w:spacing w:before="60" w:after="60"/>
-              <w:jc w:val="left"/>
-              <w:rPr>
-                <w:sz w:val="22"/>
-                <w:szCs w:val="22"/>
-              </w:rPr>
+              <w:cnfStyle w:val="000000100000" w:firstRow="0" w:lastRow="0" w:firstColumn="0" w:lastColumn="0" w:oddVBand="0" w:evenVBand="0" w:oddHBand="1" w:evenHBand="0" w:firstRowFirstColumn="0" w:firstRowLastColumn="0" w:lastRowFirstColumn="0" w:lastRowLastColumn="0"/>
             </w:pPr>
           </w:p>
         </w:tc>
       </w:tr>
       <w:tr>
         <w:trPr>
-          <w:cantSplit/>
-          <w:trHeight w:val="397"/>
-          <w:jc w:val="center"/>
+          <w:trHeight w:val="498"/>
         </w:trPr>
         <w:tc>
           <w:tcPr>
-            <w:tcW w:w="3119" w:type="dxa"/>
-            <w:vAlign w:val="center"/>
+            <w:cnfStyle w:val="001000000000" w:firstRow="0" w:lastRow="0" w:firstColumn="1" w:lastColumn="0" w:oddVBand="0" w:evenVBand="0" w:oddHBand="0" w:evenHBand="0" w:firstRowFirstColumn="0" w:firstRowLastColumn="0" w:lastRowFirstColumn="0" w:lastRowLastColumn="0"/>
+            <w:tcW w:w="1487" w:type="dxa"/>
+          </w:tcPr>
+          <w:p/>
+        </w:tc>
+        <w:tc>
+          <w:tcPr>
+            <w:tcW w:w="3402" w:type="dxa"/>
           </w:tcPr>
           <w:p>
             <w:pPr>
-              <w:keepNext/>
-              <w:keepLines/>
-              <w:spacing w:before="60" w:after="60"/>
-              <w:jc w:val="left"/>
-              <w:rPr>
-                <w:sz w:val="22"/>
-                <w:szCs w:val="22"/>
-              </w:rPr>
+              <w:cnfStyle w:val="000000000000" w:firstRow="0" w:lastRow="0" w:firstColumn="0" w:lastColumn="0" w:oddVBand="0" w:evenVBand="0" w:oddHBand="0" w:evenHBand="0" w:firstRowFirstColumn="0" w:firstRowLastColumn="0" w:lastRowFirstColumn="0" w:lastRowLastColumn="0"/>
             </w:pPr>
-            <w:r>
-              <w:rPr>
-                <w:sz w:val="22"/>
-                <w:szCs w:val="22"/>
-              </w:rPr>
-              <w:t>Chef de projet :</w:t>
-            </w:r>
           </w:p>
         </w:tc>
         <w:tc>
           <w:tcPr>
-            <w:tcW w:w="3402" w:type="dxa"/>
-            <w:vAlign w:val="center"/>
+            <w:tcW w:w="3118" w:type="dxa"/>
           </w:tcPr>
           <w:p>
             <w:pPr>
-              <w:keepNext/>
-              <w:keepLines/>
-              <w:spacing w:before="60" w:after="60"/>
-              <w:jc w:val="left"/>
-              <w:rPr>
-                <w:sz w:val="22"/>
-                <w:szCs w:val="22"/>
-              </w:rPr>
+              <w:cnfStyle w:val="000000000000" w:firstRow="0" w:lastRow="0" w:firstColumn="0" w:lastColumn="0" w:oddVBand="0" w:evenVBand="0" w:oddHBand="0" w:evenHBand="0" w:firstRowFirstColumn="0" w:firstRowLastColumn="0" w:lastRowFirstColumn="0" w:lastRowLastColumn="0"/>
             </w:pPr>
-            <w:r>
-              <w:rPr>
-                <w:sz w:val="22"/>
-                <w:szCs w:val="22"/>
-              </w:rPr>
-              <w:br/>
-            </w:r>
           </w:p>
         </w:tc>
         <w:tc>
           <w:tcPr>
-            <w:tcW w:w="3402" w:type="dxa"/>
-            <w:vAlign w:val="center"/>
+            <w:tcW w:w="2261" w:type="dxa"/>
           </w:tcPr>
           <w:p>
             <w:pPr>
-              <w:keepNext/>
-              <w:keepLines/>
-              <w:spacing w:before="60" w:after="60"/>
-              <w:jc w:val="left"/>
-              <w:rPr>
-                <w:sz w:val="22"/>
-                <w:szCs w:val="22"/>
-              </w:rPr>
+              <w:cnfStyle w:val="000000000000" w:firstRow="0" w:lastRow="0" w:firstColumn="0" w:lastColumn="0" w:oddVBand="0" w:evenVBand="0" w:oddHBand="0" w:evenHBand="0" w:firstRowFirstColumn="0" w:firstRowLastColumn="0" w:lastRowFirstColumn="0" w:lastRowLastColumn="0"/>
+            </w:pPr>
+          </w:p>
+        </w:tc>
+      </w:tr>
+      <w:tr>
+        <w:trPr>
+          <w:cnfStyle w:val="000000100000" w:firstRow="0" w:lastRow="0" w:firstColumn="0" w:lastColumn="0" w:oddVBand="0" w:evenVBand="0" w:oddHBand="1" w:evenHBand="0" w:firstRowFirstColumn="0" w:firstRowLastColumn="0" w:lastRowFirstColumn="0" w:lastRowLastColumn="0"/>
+          <w:trHeight w:val="498"/>
+        </w:trPr>
+        <w:tc>
+          <w:tcPr>
+            <w:cnfStyle w:val="001000000000" w:firstRow="0" w:lastRow="0" w:firstColumn="1" w:lastColumn="0" w:oddVBand="0" w:evenVBand="0" w:oddHBand="0" w:evenHBand="0" w:firstRowFirstColumn="0" w:firstRowLastColumn="0" w:lastRowFirstColumn="0" w:lastRowLastColumn="0"/>
+            <w:tcW w:w="1487" w:type="dxa"/>
+          </w:tcPr>
+          <w:p/>
+        </w:tc>
+        <w:tc>
+          <w:tcPr>
+            <w:tcW w:w="3402" w:type="dxa"/>
+          </w:tcPr>
+          <w:p>
+            <w:pPr>
+              <w:cnfStyle w:val="000000100000" w:firstRow="0" w:lastRow="0" w:firstColumn="0" w:lastColumn="0" w:oddVBand="0" w:evenVBand="0" w:oddHBand="1" w:evenHBand="0" w:firstRowFirstColumn="0" w:firstRowLastColumn="0" w:lastRowFirstColumn="0" w:lastRowLastColumn="0"/>
+            </w:pPr>
+          </w:p>
+        </w:tc>
+        <w:tc>
+          <w:tcPr>
+            <w:tcW w:w="3118" w:type="dxa"/>
+          </w:tcPr>
+          <w:p>
+            <w:pPr>
+              <w:cnfStyle w:val="000000100000" w:firstRow="0" w:lastRow="0" w:firstColumn="0" w:lastColumn="0" w:oddVBand="0" w:evenVBand="0" w:oddHBand="1" w:evenHBand="0" w:firstRowFirstColumn="0" w:firstRowLastColumn="0" w:lastRowFirstColumn="0" w:lastRowLastColumn="0"/>
+            </w:pPr>
+          </w:p>
+        </w:tc>
+        <w:tc>
+          <w:tcPr>
+            <w:tcW w:w="2261" w:type="dxa"/>
+          </w:tcPr>
+          <w:p>
+            <w:pPr>
+              <w:cnfStyle w:val="000000100000" w:firstRow="0" w:lastRow="0" w:firstColumn="0" w:lastColumn="0" w:oddVBand="0" w:evenVBand="0" w:oddHBand="1" w:evenHBand="0" w:firstRowFirstColumn="0" w:firstRowLastColumn="0" w:lastRowFirstColumn="0" w:lastRowLastColumn="0"/>
+            </w:pPr>
+          </w:p>
+        </w:tc>
+      </w:tr>
+      <w:tr>
+        <w:trPr>
+          <w:trHeight w:val="498"/>
+        </w:trPr>
+        <w:tc>
+          <w:tcPr>
+            <w:cnfStyle w:val="001000000000" w:firstRow="0" w:lastRow="0" w:firstColumn="1" w:lastColumn="0" w:oddVBand="0" w:evenVBand="0" w:oddHBand="0" w:evenHBand="0" w:firstRowFirstColumn="0" w:firstRowLastColumn="0" w:lastRowFirstColumn="0" w:lastRowLastColumn="0"/>
+            <w:tcW w:w="1487" w:type="dxa"/>
+          </w:tcPr>
+          <w:p/>
+        </w:tc>
+        <w:tc>
+          <w:tcPr>
+            <w:tcW w:w="3402" w:type="dxa"/>
+          </w:tcPr>
+          <w:p>
+            <w:pPr>
+              <w:cnfStyle w:val="000000000000" w:firstRow="0" w:lastRow="0" w:firstColumn="0" w:lastColumn="0" w:oddVBand="0" w:evenVBand="0" w:oddHBand="0" w:evenHBand="0" w:firstRowFirstColumn="0" w:firstRowLastColumn="0" w:lastRowFirstColumn="0" w:lastRowLastColumn="0"/>
+            </w:pPr>
+          </w:p>
+        </w:tc>
+        <w:tc>
+          <w:tcPr>
+            <w:tcW w:w="3118" w:type="dxa"/>
+          </w:tcPr>
+          <w:p>
+            <w:pPr>
+              <w:cnfStyle w:val="000000000000" w:firstRow="0" w:lastRow="0" w:firstColumn="0" w:lastColumn="0" w:oddVBand="0" w:evenVBand="0" w:oddHBand="0" w:evenHBand="0" w:firstRowFirstColumn="0" w:firstRowLastColumn="0" w:lastRowFirstColumn="0" w:lastRowLastColumn="0"/>
+            </w:pPr>
+          </w:p>
+        </w:tc>
+        <w:tc>
+          <w:tcPr>
+            <w:tcW w:w="2261" w:type="dxa"/>
+          </w:tcPr>
+          <w:p>
+            <w:pPr>
+              <w:cnfStyle w:val="000000000000" w:firstRow="0" w:lastRow="0" w:firstColumn="0" w:lastColumn="0" w:oddVBand="0" w:evenVBand="0" w:oddHBand="0" w:evenHBand="0" w:firstRowFirstColumn="0" w:firstRowLastColumn="0" w:lastRowFirstColumn="0" w:lastRowLastColumn="0"/>
+            </w:pPr>
+          </w:p>
+        </w:tc>
+      </w:tr>
+      <w:tr>
+        <w:trPr>
+          <w:cnfStyle w:val="000000100000" w:firstRow="0" w:lastRow="0" w:firstColumn="0" w:lastColumn="0" w:oddVBand="0" w:evenVBand="0" w:oddHBand="1" w:evenHBand="0" w:firstRowFirstColumn="0" w:firstRowLastColumn="0" w:lastRowFirstColumn="0" w:lastRowLastColumn="0"/>
+          <w:trHeight w:val="498"/>
+        </w:trPr>
+        <w:tc>
+          <w:tcPr>
+            <w:cnfStyle w:val="001000000000" w:firstRow="0" w:lastRow="0" w:firstColumn="1" w:lastColumn="0" w:oddVBand="0" w:evenVBand="0" w:oddHBand="0" w:evenHBand="0" w:firstRowFirstColumn="0" w:firstRowLastColumn="0" w:lastRowFirstColumn="0" w:lastRowLastColumn="0"/>
+            <w:tcW w:w="1487" w:type="dxa"/>
+          </w:tcPr>
+          <w:p/>
+        </w:tc>
+        <w:tc>
+          <w:tcPr>
+            <w:tcW w:w="3402" w:type="dxa"/>
+          </w:tcPr>
+          <w:p>
+            <w:pPr>
+              <w:cnfStyle w:val="000000100000" w:firstRow="0" w:lastRow="0" w:firstColumn="0" w:lastColumn="0" w:oddVBand="0" w:evenVBand="0" w:oddHBand="1" w:evenHBand="0" w:firstRowFirstColumn="0" w:firstRowLastColumn="0" w:lastRowFirstColumn="0" w:lastRowLastColumn="0"/>
+            </w:pPr>
+          </w:p>
+        </w:tc>
+        <w:tc>
+          <w:tcPr>
+            <w:tcW w:w="3118" w:type="dxa"/>
+          </w:tcPr>
+          <w:p>
+            <w:pPr>
+              <w:cnfStyle w:val="000000100000" w:firstRow="0" w:lastRow="0" w:firstColumn="0" w:lastColumn="0" w:oddVBand="0" w:evenVBand="0" w:oddHBand="1" w:evenHBand="0" w:firstRowFirstColumn="0" w:firstRowLastColumn="0" w:lastRowFirstColumn="0" w:lastRowLastColumn="0"/>
+            </w:pPr>
+          </w:p>
+        </w:tc>
+        <w:tc>
+          <w:tcPr>
+            <w:tcW w:w="2261" w:type="dxa"/>
+          </w:tcPr>
+          <w:p>
+            <w:pPr>
+              <w:cnfStyle w:val="000000100000" w:firstRow="0" w:lastRow="0" w:firstColumn="0" w:lastColumn="0" w:oddVBand="0" w:evenVBand="0" w:oddHBand="1" w:evenHBand="0" w:firstRowFirstColumn="0" w:firstRowLastColumn="0" w:lastRowFirstColumn="0" w:lastRowLastColumn="0"/>
             </w:pPr>
           </w:p>
         </w:tc>
@@ -10770,48 +10788,21 @@
     </w:tbl>
     <w:p>
       <w:pPr>
-        <w:autoSpaceDE w:val="0"/>
-        <w:autoSpaceDN w:val="0"/>
-        <w:adjustRightInd w:val="0"/>
-        <w:spacing w:after="160" w:line="259" w:lineRule="auto"/>
-        <w:jc w:val="left"/>
-        <w:rPr>
-          <w:rFonts w:ascii="Calibri" w:eastAsia="Calibri" w:hAnsi="Calibri"/>
-          <w:sz w:val="2"/>
-          <w:szCs w:val="2"/>
-          <w:lang w:val="fr-CH" w:eastAsia="en-US"/>
-        </w:rPr>
-      </w:pPr>
-    </w:p>
-    <w:p>
-      <w:pPr>
-        <w:spacing w:after="160" w:line="259" w:lineRule="auto"/>
-        <w:rPr>
-          <w:rFonts w:ascii="Calibri" w:eastAsia="Calibri" w:hAnsi="Calibri"/>
-          <w:sz w:val="22"/>
-          <w:szCs w:val="22"/>
-          <w:lang w:val="fr-CH" w:eastAsia="en-US"/>
-        </w:rPr>
-      </w:pPr>
-    </w:p>
-    <w:p/>
-    <w:p>
-      <w:pPr>
         <w:pStyle w:val="Titre2"/>
         <w:rPr>
           <w:iCs w:val="0"/>
         </w:rPr>
       </w:pPr>
-      <w:bookmarkStart w:id="58" w:name="_Toc499021849"/>
-      <w:bookmarkStart w:id="59" w:name="_Toc128643990"/>
+      <w:bookmarkStart w:id="59" w:name="_GoBack"/>
+      <w:bookmarkEnd w:id="59"/>
       <w:r>
         <w:t>Résumé</w:t>
       </w:r>
       <w:r>
         <w:t xml:space="preserve"> du rapport du TPI / version succincte de la documentation</w:t>
       </w:r>
+      <w:bookmarkEnd w:id="57"/>
       <w:bookmarkEnd w:id="58"/>
-      <w:bookmarkEnd w:id="59"/>
     </w:p>
     <w:p/>
     <w:p>
@@ -10825,7 +10816,6 @@
       <w:bookmarkStart w:id="61" w:name="_Toc499021850"/>
       <w:bookmarkStart w:id="62" w:name="_Toc128643991"/>
       <w:r>
-        <w:lastRenderedPageBreak/>
         <w:t>Sources</w:t>
       </w:r>
       <w:r>
@@ -11109,6 +11099,7 @@
       <w:bookmarkStart w:id="73" w:name="_Toc499021853"/>
       <w:bookmarkStart w:id="74" w:name="_Toc128643994"/>
       <w:r>
+        <w:lastRenderedPageBreak/>
         <w:t>Manuel</w:t>
       </w:r>
       <w:r>
@@ -11175,8 +11166,6 @@
       </w:pPr>
     </w:p>
     <w:sectPr>
-      <w:headerReference w:type="default" r:id="rId23"/>
-      <w:footerReference w:type="default" r:id="rId24"/>
       <w:pgSz w:w="11906" w:h="16838" w:code="9"/>
       <w:pgMar w:top="1418" w:right="1418" w:bottom="1418" w:left="1418" w:header="720" w:footer="720" w:gutter="0"/>
       <w:cols w:space="720"/>
@@ -11304,7 +11293,7 @@
         <w:noProof/>
         <w:sz w:val="20"/>
       </w:rPr>
-      <w:t>5</w:t>
+      <w:t>6</w:t>
     </w:r>
     <w:r>
       <w:rPr>
@@ -11353,7 +11342,7 @@
         <w:noProof/>
         <w:sz w:val="20"/>
       </w:rPr>
-      <w:t>16</w:t>
+      <w:t>21</w:t>
     </w:r>
     <w:r>
       <w:rPr>
@@ -11514,7 +11503,7 @@
         <w:noProof/>
         <w:sz w:val="20"/>
       </w:rPr>
-      <w:t>16</w:t>
+      <w:t>21</w:t>
     </w:r>
     <w:r>
       <w:rPr>
@@ -11628,7 +11617,7 @@
         <w:noProof/>
         <w:sz w:val="20"/>
       </w:rPr>
-      <w:t>6</w:t>
+      <w:t>7</w:t>
     </w:r>
     <w:r>
       <w:rPr>
@@ -11677,7 +11666,7 @@
         <w:noProof/>
         <w:sz w:val="20"/>
       </w:rPr>
-      <w:t>16</w:t>
+      <w:t>21</w:t>
     </w:r>
     <w:r>
       <w:rPr>
@@ -11951,7 +11940,7 @@
         <w:noProof/>
         <w:sz w:val="20"/>
       </w:rPr>
-      <w:t>16</w:t>
+      <w:t>11</w:t>
     </w:r>
     <w:r>
       <w:rPr>
@@ -12000,7 +11989,7 @@
         <w:noProof/>
         <w:sz w:val="20"/>
       </w:rPr>
-      <w:t>16</w:t>
+      <w:t>21</w:t>
     </w:r>
     <w:r>
       <w:rPr>
@@ -12594,7 +12583,7 @@
         <v:path o:extrusionok="f" gradientshapeok="t" o:connecttype="rect"/>
         <o:lock v:ext="edit" aspectratio="t"/>
       </v:shapetype>
-      <v:shape id="_x0000_i1074" type="#_x0000_t75" style="width:11.25pt;height:11.25pt" o:bullet="t">
+      <v:shape id="_x0000_i1069" type="#_x0000_t75" style="width:11.25pt;height:11.25pt" o:bullet="t">
         <v:imagedata r:id="rId1" o:title="BD14753_"/>
       </v:shape>
     </w:pict>
@@ -17364,8 +17353,9 @@
   <w:style w:type="paragraph" w:default="1" w:styleId="Normal">
     <w:name w:val="Normal"/>
     <w:qFormat/>
-    <w:rsid w:val="004E6826"/>
+    <w:rsid w:val="005A3CA3"/>
     <w:pPr>
+      <w:spacing w:before="120" w:after="120"/>
       <w:jc w:val="both"/>
     </w:pPr>
     <w:rPr>
@@ -17439,7 +17429,7 @@
         <w:tab w:val="clear" w:pos="720"/>
         <w:tab w:val="num" w:pos="709"/>
       </w:tabs>
-      <w:spacing w:before="360" w:after="120"/>
+      <w:spacing w:before="360"/>
       <w:ind w:left="1134" w:hanging="709"/>
       <w:outlineLvl w:val="2"/>
     </w:pPr>
@@ -17915,6 +17905,79 @@
       <w:contextualSpacing/>
     </w:pPr>
   </w:style>
+  <w:style w:type="table" w:styleId="TableauGrille4-Accentuation6">
+    <w:name w:val="Grid Table 4 Accent 6"/>
+    <w:basedOn w:val="TableauNormal"/>
+    <w:uiPriority w:val="49"/>
+    <w:rsid w:val="007374EB"/>
+    <w:tblPr>
+      <w:tblStyleRowBandSize w:val="1"/>
+      <w:tblStyleColBandSize w:val="1"/>
+      <w:tblBorders>
+        <w:top w:val="single" w:sz="4" w:space="0" w:color="A8D08D" w:themeColor="accent6" w:themeTint="99"/>
+        <w:left w:val="single" w:sz="4" w:space="0" w:color="A8D08D" w:themeColor="accent6" w:themeTint="99"/>
+        <w:bottom w:val="single" w:sz="4" w:space="0" w:color="A8D08D" w:themeColor="accent6" w:themeTint="99"/>
+        <w:right w:val="single" w:sz="4" w:space="0" w:color="A8D08D" w:themeColor="accent6" w:themeTint="99"/>
+        <w:insideH w:val="single" w:sz="4" w:space="0" w:color="A8D08D" w:themeColor="accent6" w:themeTint="99"/>
+        <w:insideV w:val="single" w:sz="4" w:space="0" w:color="A8D08D" w:themeColor="accent6" w:themeTint="99"/>
+      </w:tblBorders>
+    </w:tblPr>
+    <w:tblStylePr w:type="firstRow">
+      <w:rPr>
+        <w:b/>
+        <w:bCs/>
+        <w:color w:val="FFFFFF" w:themeColor="background1"/>
+      </w:rPr>
+      <w:tblPr/>
+      <w:tcPr>
+        <w:tcBorders>
+          <w:top w:val="single" w:sz="4" w:space="0" w:color="70AD47" w:themeColor="accent6"/>
+          <w:left w:val="single" w:sz="4" w:space="0" w:color="70AD47" w:themeColor="accent6"/>
+          <w:bottom w:val="single" w:sz="4" w:space="0" w:color="70AD47" w:themeColor="accent6"/>
+          <w:right w:val="single" w:sz="4" w:space="0" w:color="70AD47" w:themeColor="accent6"/>
+          <w:insideH w:val="nil"/>
+          <w:insideV w:val="nil"/>
+        </w:tcBorders>
+        <w:shd w:val="clear" w:color="auto" w:fill="70AD47" w:themeFill="accent6"/>
+      </w:tcPr>
+    </w:tblStylePr>
+    <w:tblStylePr w:type="lastRow">
+      <w:rPr>
+        <w:b/>
+        <w:bCs/>
+      </w:rPr>
+      <w:tblPr/>
+      <w:tcPr>
+        <w:tcBorders>
+          <w:top w:val="double" w:sz="4" w:space="0" w:color="70AD47" w:themeColor="accent6"/>
+        </w:tcBorders>
+      </w:tcPr>
+    </w:tblStylePr>
+    <w:tblStylePr w:type="firstCol">
+      <w:rPr>
+        <w:b/>
+        <w:bCs/>
+      </w:rPr>
+    </w:tblStylePr>
+    <w:tblStylePr w:type="lastCol">
+      <w:rPr>
+        <w:b/>
+        <w:bCs/>
+      </w:rPr>
+    </w:tblStylePr>
+    <w:tblStylePr w:type="band1Vert">
+      <w:tblPr/>
+      <w:tcPr>
+        <w:shd w:val="clear" w:color="auto" w:fill="E2EFD9" w:themeFill="accent6" w:themeFillTint="33"/>
+      </w:tcPr>
+    </w:tblStylePr>
+    <w:tblStylePr w:type="band1Horz">
+      <w:tblPr/>
+      <w:tcPr>
+        <w:shd w:val="clear" w:color="auto" w:fill="E2EFD9" w:themeFill="accent6" w:themeFillTint="33"/>
+      </w:tcPr>
+    </w:tblStylePr>
+  </w:style>
 </w:styles>
 </file>
 
@@ -18180,12 +18243,9 @@
 </file>
 
 <file path=customXml/item1.xml><?xml version="1.0" encoding="utf-8"?>
-<?mso-contentType ?>
-<FormTemplates xmlns="http://schemas.microsoft.com/sharepoint/v3/contenttype/forms">
-  <Display>DocumentLibraryForm</Display>
-  <Edit>DocumentLibraryForm</Edit>
-  <New>DocumentLibraryForm</New>
-</FormTemplates>
+<p:properties xmlns:p="http://schemas.microsoft.com/office/2006/metadata/properties" xmlns:xsi="http://www.w3.org/2001/XMLSchema-instance" xmlns:pc="http://schemas.microsoft.com/office/infopath/2007/PartnerControls">
+  <documentManagement/>
+</p:properties>
 </file>
 
 <file path=customXml/item2.xml><?xml version="1.0" encoding="utf-8"?>
@@ -18372,9 +18432,12 @@
 </file>
 
 <file path=customXml/item3.xml><?xml version="1.0" encoding="utf-8"?>
-<p:properties xmlns:p="http://schemas.microsoft.com/office/2006/metadata/properties" xmlns:xsi="http://www.w3.org/2001/XMLSchema-instance" xmlns:pc="http://schemas.microsoft.com/office/infopath/2007/PartnerControls">
-  <documentManagement/>
-</p:properties>
+<?mso-contentType ?>
+<FormTemplates xmlns="http://schemas.microsoft.com/sharepoint/v3/contenttype/forms">
+  <Display>DocumentLibraryForm</Display>
+  <Edit>DocumentLibraryForm</Edit>
+  <New>DocumentLibraryForm</New>
+</FormTemplates>
 </file>
 
 <file path=customXml/item4.xml><?xml version="1.0" encoding="utf-8"?>
@@ -18382,9 +18445,10 @@
 </file>
 
 <file path=customXml/itemProps1.xml><?xml version="1.0" encoding="utf-8"?>
-<ds:datastoreItem xmlns:ds="http://schemas.openxmlformats.org/officeDocument/2006/customXml" ds:itemID="{4C5C1CC8-DD90-4306-B018-E4D74CF9850B}">
+<ds:datastoreItem xmlns:ds="http://schemas.openxmlformats.org/officeDocument/2006/customXml" ds:itemID="{7A60E416-8009-468E-ABF6-A168E6A6FA09}">
   <ds:schemaRefs>
-    <ds:schemaRef ds:uri="http://schemas.microsoft.com/sharepoint/v3/contenttype/forms"/>
+    <ds:schemaRef ds:uri="http://schemas.microsoft.com/office/2006/metadata/properties"/>
+    <ds:schemaRef ds:uri="http://schemas.microsoft.com/office/infopath/2007/PartnerControls"/>
   </ds:schemaRefs>
 </ds:datastoreItem>
 </file>
@@ -18409,16 +18473,15 @@
 </file>
 
 <file path=customXml/itemProps3.xml><?xml version="1.0" encoding="utf-8"?>
-<ds:datastoreItem xmlns:ds="http://schemas.openxmlformats.org/officeDocument/2006/customXml" ds:itemID="{7A60E416-8009-468E-ABF6-A168E6A6FA09}">
+<ds:datastoreItem xmlns:ds="http://schemas.openxmlformats.org/officeDocument/2006/customXml" ds:itemID="{4C5C1CC8-DD90-4306-B018-E4D74CF9850B}">
   <ds:schemaRefs>
-    <ds:schemaRef ds:uri="http://schemas.microsoft.com/office/2006/metadata/properties"/>
-    <ds:schemaRef ds:uri="http://schemas.microsoft.com/office/infopath/2007/PartnerControls"/>
+    <ds:schemaRef ds:uri="http://schemas.microsoft.com/sharepoint/v3/contenttype/forms"/>
   </ds:schemaRefs>
 </ds:datastoreItem>
 </file>
 
 <file path=customXml/itemProps4.xml><?xml version="1.0" encoding="utf-8"?>
-<ds:datastoreItem xmlns:ds="http://schemas.openxmlformats.org/officeDocument/2006/customXml" ds:itemID="{61B2F972-C7FA-4E91-8C66-FCE6724AB0C2}">
+<ds:datastoreItem xmlns:ds="http://schemas.openxmlformats.org/officeDocument/2006/customXml" ds:itemID="{98DE1BE7-C54C-4AB5-ADCC-872696A188BE}">
   <ds:schemaRefs>
     <ds:schemaRef ds:uri="http://schemas.openxmlformats.org/officeDocument/2006/bibliography"/>
   </ds:schemaRefs>

</xml_diff>